<commit_message>
Theoretische Informatik Teil 2 fertig
</commit_message>
<xml_diff>
--- a/Zusammenfassung_Theoretische_Informatik.docx
+++ b/Zusammenfassung_Theoretische_Informatik.docx
@@ -307,31 +307,7 @@
           <w:sz w:val="28"/>
           <w:szCs w:val="28"/>
         </w:rPr>
-        <w:t xml:space="preserve">NP: </w:t>
-      </w:r>
-      <w:r>
-        <w:rPr>
-          <w:rFonts w:ascii="Neue Haas Grotesk Text Pro" w:hAnsi="Neue Haas Grotesk Text Pro"/>
-          <w:sz w:val="28"/>
-          <w:szCs w:val="28"/>
-        </w:rPr>
-        <w:t xml:space="preserve">Problem kann in polynomialer Zeit von einem </w:t>
-      </w:r>
-      <w:r>
-        <w:rPr>
-          <w:rFonts w:ascii="Neue Haas Grotesk Text Pro" w:hAnsi="Neue Haas Grotesk Text Pro"/>
-          <w:sz w:val="28"/>
-          <w:szCs w:val="28"/>
-        </w:rPr>
-        <w:t>nicht</w:t>
-      </w:r>
-      <w:r>
-        <w:rPr>
-          <w:rFonts w:ascii="Neue Haas Grotesk Text Pro" w:hAnsi="Neue Haas Grotesk Text Pro"/>
-          <w:sz w:val="28"/>
-          <w:szCs w:val="28"/>
-        </w:rPr>
-        <w:t>deterministischen System berechnet werden</w:t>
+        <w:t>NP: Problem kann in polynomialer Zeit von einem nichtdeterministischen System berechnet werden</w:t>
       </w:r>
     </w:p>
     <w:p>
@@ -531,21 +507,4134 @@
       <w:pPr>
         <w:rPr>
           <w:rFonts w:ascii="Neue Haas Grotesk Text Pro" w:hAnsi="Neue Haas Grotesk Text Pro"/>
-          <w:sz w:val="28"/>
-          <w:szCs w:val="28"/>
-        </w:rPr>
-      </w:pPr>
-      <w:r>
-        <w:rPr>
-          <w:rFonts w:ascii="Neue Haas Grotesk Text Pro" w:hAnsi="Neue Haas Grotesk Text Pro"/>
           <w:b/>
           <w:bCs/>
           <w:sz w:val="28"/>
           <w:szCs w:val="28"/>
           <w:u w:val="single"/>
         </w:rPr>
+      </w:pPr>
+      <w:r>
+        <w:rPr>
+          <w:rFonts w:ascii="Neue Haas Grotesk Text Pro" w:hAnsi="Neue Haas Grotesk Text Pro"/>
+          <w:b/>
+          <w:bCs/>
+          <w:sz w:val="28"/>
+          <w:szCs w:val="28"/>
+          <w:u w:val="single"/>
+        </w:rPr>
         <w:t>2. Formale Sprachen und Grammatiken</w:t>
       </w:r>
+    </w:p>
+    <w:p>
+      <w:pPr>
+        <w:rPr>
+          <w:rFonts w:ascii="Neue Haas Grotesk Text Pro" w:hAnsi="Neue Haas Grotesk Text Pro"/>
+          <w:sz w:val="28"/>
+          <w:szCs w:val="28"/>
+        </w:rPr>
+      </w:pPr>
+      <w:r>
+        <w:rPr>
+          <w:rFonts w:ascii="Neue Haas Grotesk Text Pro" w:hAnsi="Neue Haas Grotesk Text Pro"/>
+          <w:b/>
+          <w:bCs/>
+          <w:sz w:val="28"/>
+          <w:szCs w:val="28"/>
+        </w:rPr>
+        <w:t>Grundlegende Begriffe:</w:t>
+      </w:r>
+    </w:p>
+    <w:p>
+      <w:pPr>
+        <w:pStyle w:val="Listenabsatz"/>
+        <w:numPr>
+          <w:ilvl w:val="0"/>
+          <w:numId w:val="6"/>
+        </w:numPr>
+        <w:rPr>
+          <w:rFonts w:ascii="Neue Haas Grotesk Text Pro" w:hAnsi="Neue Haas Grotesk Text Pro"/>
+          <w:sz w:val="28"/>
+          <w:szCs w:val="28"/>
+        </w:rPr>
+      </w:pPr>
+      <w:r>
+        <w:rPr>
+          <w:rFonts w:ascii="Neue Haas Grotesk Text Pro" w:hAnsi="Neue Haas Grotesk Text Pro"/>
+          <w:sz w:val="28"/>
+          <w:szCs w:val="28"/>
+        </w:rPr>
+        <w:t>Alphabet: Eine nichtleere, endliche Menge ∑ von Buchstaben.</w:t>
+      </w:r>
+    </w:p>
+    <w:p>
+      <w:pPr>
+        <w:pStyle w:val="Listenabsatz"/>
+        <w:numPr>
+          <w:ilvl w:val="0"/>
+          <w:numId w:val="6"/>
+        </w:numPr>
+        <w:rPr>
+          <w:rFonts w:ascii="Neue Haas Grotesk Text Pro" w:hAnsi="Neue Haas Grotesk Text Pro"/>
+          <w:sz w:val="28"/>
+          <w:szCs w:val="28"/>
+        </w:rPr>
+      </w:pPr>
+      <w:r>
+        <w:rPr>
+          <w:rFonts w:ascii="Neue Haas Grotesk Text Pro" w:hAnsi="Neue Haas Grotesk Text Pro"/>
+          <w:sz w:val="28"/>
+          <w:szCs w:val="28"/>
+        </w:rPr>
+        <w:t xml:space="preserve">Wörter: Eine geordnete, endliche Folge </w:t>
+      </w:r>
+      <m:oMath>
+        <m:r>
+          <w:rPr>
+            <w:rFonts w:ascii="Cambria Math" w:hAnsi="Cambria Math"/>
+            <w:sz w:val="28"/>
+            <w:szCs w:val="28"/>
+          </w:rPr>
+          <m:t>ω=</m:t>
+        </m:r>
+        <m:sSub>
+          <m:sSubPr>
+            <m:ctrlPr>
+              <w:rPr>
+                <w:rFonts w:ascii="Cambria Math" w:hAnsi="Cambria Math"/>
+                <w:i/>
+                <w:sz w:val="28"/>
+                <w:szCs w:val="28"/>
+              </w:rPr>
+            </m:ctrlPr>
+          </m:sSubPr>
+          <m:e>
+            <m:r>
+              <w:rPr>
+                <w:rFonts w:ascii="Cambria Math" w:hAnsi="Cambria Math"/>
+                <w:sz w:val="28"/>
+                <w:szCs w:val="28"/>
+              </w:rPr>
+              <m:t>a</m:t>
+            </m:r>
+          </m:e>
+          <m:sub>
+            <m:r>
+              <w:rPr>
+                <w:rFonts w:ascii="Cambria Math" w:hAnsi="Cambria Math"/>
+                <w:sz w:val="28"/>
+                <w:szCs w:val="28"/>
+              </w:rPr>
+              <m:t>1</m:t>
+            </m:r>
+          </m:sub>
+        </m:sSub>
+        <m:sSub>
+          <m:sSubPr>
+            <m:ctrlPr>
+              <w:rPr>
+                <w:rFonts w:ascii="Cambria Math" w:hAnsi="Cambria Math"/>
+                <w:i/>
+                <w:sz w:val="28"/>
+                <w:szCs w:val="28"/>
+              </w:rPr>
+            </m:ctrlPr>
+          </m:sSubPr>
+          <m:e>
+            <m:r>
+              <w:rPr>
+                <w:rFonts w:ascii="Cambria Math" w:hAnsi="Cambria Math"/>
+                <w:sz w:val="28"/>
+                <w:szCs w:val="28"/>
+              </w:rPr>
+              <m:t>a</m:t>
+            </m:r>
+          </m:e>
+          <m:sub>
+            <m:r>
+              <w:rPr>
+                <w:rFonts w:ascii="Cambria Math" w:hAnsi="Cambria Math"/>
+                <w:sz w:val="28"/>
+                <w:szCs w:val="28"/>
+              </w:rPr>
+              <m:t>2</m:t>
+            </m:r>
+          </m:sub>
+        </m:sSub>
+        <m:r>
+          <w:rPr>
+            <w:rFonts w:ascii="Cambria Math" w:hAnsi="Cambria Math"/>
+            <w:sz w:val="28"/>
+            <w:szCs w:val="28"/>
+          </w:rPr>
+          <m:t xml:space="preserve">… </m:t>
+        </m:r>
+        <m:sSub>
+          <m:sSubPr>
+            <m:ctrlPr>
+              <w:rPr>
+                <w:rFonts w:ascii="Cambria Math" w:hAnsi="Cambria Math"/>
+                <w:i/>
+                <w:sz w:val="28"/>
+                <w:szCs w:val="28"/>
+              </w:rPr>
+            </m:ctrlPr>
+          </m:sSubPr>
+          <m:e>
+            <m:r>
+              <w:rPr>
+                <w:rFonts w:ascii="Cambria Math" w:hAnsi="Cambria Math"/>
+                <w:sz w:val="28"/>
+                <w:szCs w:val="28"/>
+              </w:rPr>
+              <m:t>a</m:t>
+            </m:r>
+          </m:e>
+          <m:sub>
+            <m:r>
+              <w:rPr>
+                <w:rFonts w:ascii="Cambria Math" w:hAnsi="Cambria Math"/>
+                <w:sz w:val="28"/>
+                <w:szCs w:val="28"/>
+              </w:rPr>
+              <m:t>n</m:t>
+            </m:r>
+          </m:sub>
+        </m:sSub>
+      </m:oMath>
+      <w:r>
+        <w:rPr>
+          <w:rFonts w:ascii="Neue Haas Grotesk Text Pro" w:eastAsiaTheme="minorEastAsia" w:hAnsi="Neue Haas Grotesk Text Pro"/>
+          <w:sz w:val="28"/>
+          <w:szCs w:val="28"/>
+        </w:rPr>
+        <w:t xml:space="preserve"> von Zeichen </w:t>
+      </w:r>
+      <m:oMath>
+        <m:sSub>
+          <m:sSubPr>
+            <m:ctrlPr>
+              <w:rPr>
+                <w:rFonts w:ascii="Cambria Math" w:hAnsi="Cambria Math"/>
+                <w:i/>
+                <w:sz w:val="28"/>
+                <w:szCs w:val="28"/>
+              </w:rPr>
+            </m:ctrlPr>
+          </m:sSubPr>
+          <m:e>
+            <m:r>
+              <w:rPr>
+                <w:rFonts w:ascii="Cambria Math" w:hAnsi="Cambria Math"/>
+                <w:sz w:val="28"/>
+                <w:szCs w:val="28"/>
+              </w:rPr>
+              <m:t>a</m:t>
+            </m:r>
+          </m:e>
+          <m:sub>
+            <m:r>
+              <w:rPr>
+                <w:rFonts w:ascii="Cambria Math" w:hAnsi="Cambria Math"/>
+                <w:sz w:val="28"/>
+                <w:szCs w:val="28"/>
+              </w:rPr>
+              <m:t>i</m:t>
+            </m:r>
+          </m:sub>
+        </m:sSub>
+        <m:r>
+          <w:rPr>
+            <w:rFonts w:ascii="Cambria Math" w:hAnsi="Cambria Math"/>
+            <w:sz w:val="28"/>
+            <w:szCs w:val="28"/>
+          </w:rPr>
+          <m:t>∈</m:t>
+        </m:r>
+        <m:r>
+          <m:rPr>
+            <m:sty m:val="p"/>
+          </m:rPr>
+          <w:rPr>
+            <w:rFonts w:ascii="Cambria Math" w:hAnsi="Cambria Math"/>
+            <w:sz w:val="28"/>
+            <w:szCs w:val="28"/>
+          </w:rPr>
+          <m:t>Σ</m:t>
+        </m:r>
+      </m:oMath>
+      <w:r>
+        <w:rPr>
+          <w:rFonts w:ascii="Neue Haas Grotesk Text Pro" w:eastAsiaTheme="minorEastAsia" w:hAnsi="Neue Haas Grotesk Text Pro"/>
+          <w:sz w:val="28"/>
+          <w:szCs w:val="28"/>
+        </w:rPr>
+        <w:t>.</w:t>
+      </w:r>
+    </w:p>
+    <w:p>
+      <w:pPr>
+        <w:pStyle w:val="Listenabsatz"/>
+        <w:numPr>
+          <w:ilvl w:val="0"/>
+          <w:numId w:val="6"/>
+        </w:numPr>
+        <w:rPr>
+          <w:rFonts w:ascii="Neue Haas Grotesk Text Pro" w:hAnsi="Neue Haas Grotesk Text Pro"/>
+          <w:sz w:val="28"/>
+          <w:szCs w:val="28"/>
+        </w:rPr>
+      </w:pPr>
+      <w:r>
+        <w:rPr>
+          <w:rFonts w:ascii="Neue Haas Grotesk Text Pro" w:eastAsiaTheme="minorEastAsia" w:hAnsi="Neue Haas Grotesk Text Pro"/>
+          <w:sz w:val="28"/>
+          <w:szCs w:val="28"/>
+        </w:rPr>
+        <w:t xml:space="preserve">Länge: </w:t>
+      </w:r>
+      <m:oMath>
+        <m:d>
+          <m:dPr>
+            <m:begChr m:val="|"/>
+            <m:endChr m:val="|"/>
+            <m:ctrlPr>
+              <w:rPr>
+                <w:rFonts w:ascii="Cambria Math" w:eastAsiaTheme="minorEastAsia" w:hAnsi="Cambria Math"/>
+                <w:i/>
+                <w:sz w:val="28"/>
+                <w:szCs w:val="28"/>
+              </w:rPr>
+            </m:ctrlPr>
+          </m:dPr>
+          <m:e>
+            <m:r>
+              <w:rPr>
+                <w:rFonts w:ascii="Cambria Math" w:eastAsiaTheme="minorEastAsia" w:hAnsi="Cambria Math"/>
+                <w:sz w:val="28"/>
+                <w:szCs w:val="28"/>
+              </w:rPr>
+              <m:t>ω</m:t>
+            </m:r>
+          </m:e>
+        </m:d>
+      </m:oMath>
+      <w:r>
+        <w:rPr>
+          <w:rFonts w:ascii="Neue Haas Grotesk Text Pro" w:eastAsiaTheme="minorEastAsia" w:hAnsi="Neue Haas Grotesk Text Pro"/>
+          <w:sz w:val="28"/>
+          <w:szCs w:val="28"/>
+        </w:rPr>
+        <w:t xml:space="preserve"> ist die Anzahl der Buchstaben von </w:t>
+      </w:r>
+      <m:oMath>
+        <m:r>
+          <w:rPr>
+            <w:rFonts w:ascii="Cambria Math" w:eastAsiaTheme="minorEastAsia" w:hAnsi="Cambria Math"/>
+            <w:sz w:val="28"/>
+            <w:szCs w:val="28"/>
+          </w:rPr>
+          <m:t>ω</m:t>
+        </m:r>
+      </m:oMath>
+      <w:r>
+        <w:rPr>
+          <w:rFonts w:ascii="Neue Haas Grotesk Text Pro" w:eastAsiaTheme="minorEastAsia" w:hAnsi="Neue Haas Grotesk Text Pro"/>
+          <w:sz w:val="28"/>
+          <w:szCs w:val="28"/>
+        </w:rPr>
+        <w:t>.</w:t>
+      </w:r>
+    </w:p>
+    <w:p>
+      <w:pPr>
+        <w:pStyle w:val="Listenabsatz"/>
+        <w:numPr>
+          <w:ilvl w:val="0"/>
+          <w:numId w:val="6"/>
+        </w:numPr>
+        <w:rPr>
+          <w:rFonts w:ascii="Neue Haas Grotesk Text Pro" w:hAnsi="Neue Haas Grotesk Text Pro"/>
+          <w:sz w:val="28"/>
+          <w:szCs w:val="28"/>
+        </w:rPr>
+      </w:pPr>
+      <w:r>
+        <w:rPr>
+          <w:rFonts w:ascii="Neue Haas Grotesk Text Pro" w:eastAsiaTheme="minorEastAsia" w:hAnsi="Neue Haas Grotesk Text Pro"/>
+          <w:sz w:val="28"/>
+          <w:szCs w:val="28"/>
+        </w:rPr>
+        <w:t xml:space="preserve">Häufigkeit: </w:t>
+      </w:r>
+      <m:oMath>
+        <m:sSub>
+          <m:sSubPr>
+            <m:ctrlPr>
+              <w:rPr>
+                <w:rFonts w:ascii="Cambria Math" w:eastAsiaTheme="minorEastAsia" w:hAnsi="Cambria Math"/>
+                <w:i/>
+                <w:sz w:val="28"/>
+                <w:szCs w:val="28"/>
+              </w:rPr>
+            </m:ctrlPr>
+          </m:sSubPr>
+          <m:e>
+            <m:d>
+              <m:dPr>
+                <m:begChr m:val="|"/>
+                <m:endChr m:val="|"/>
+                <m:ctrlPr>
+                  <w:rPr>
+                    <w:rFonts w:ascii="Cambria Math" w:eastAsiaTheme="minorEastAsia" w:hAnsi="Cambria Math"/>
+                    <w:i/>
+                    <w:sz w:val="28"/>
+                    <w:szCs w:val="28"/>
+                  </w:rPr>
+                </m:ctrlPr>
+              </m:dPr>
+              <m:e>
+                <m:r>
+                  <w:rPr>
+                    <w:rFonts w:ascii="Cambria Math" w:eastAsiaTheme="minorEastAsia" w:hAnsi="Cambria Math"/>
+                    <w:sz w:val="28"/>
+                    <w:szCs w:val="28"/>
+                  </w:rPr>
+                  <m:t>ω</m:t>
+                </m:r>
+              </m:e>
+            </m:d>
+          </m:e>
+          <m:sub>
+            <m:r>
+              <w:rPr>
+                <w:rFonts w:ascii="Cambria Math" w:eastAsiaTheme="minorEastAsia" w:hAnsi="Cambria Math"/>
+                <w:sz w:val="28"/>
+                <w:szCs w:val="28"/>
+              </w:rPr>
+              <m:t>a</m:t>
+            </m:r>
+          </m:sub>
+        </m:sSub>
+      </m:oMath>
+      <w:r>
+        <w:rPr>
+          <w:rFonts w:ascii="Neue Haas Grotesk Text Pro" w:eastAsiaTheme="minorEastAsia" w:hAnsi="Neue Haas Grotesk Text Pro"/>
+          <w:sz w:val="28"/>
+          <w:szCs w:val="28"/>
+        </w:rPr>
+        <w:t xml:space="preserve"> ist die Anzahl des Vorkommens von a in </w:t>
+      </w:r>
+      <m:oMath>
+        <m:r>
+          <w:rPr>
+            <w:rFonts w:ascii="Cambria Math" w:eastAsiaTheme="minorEastAsia" w:hAnsi="Cambria Math"/>
+            <w:sz w:val="28"/>
+            <w:szCs w:val="28"/>
+          </w:rPr>
+          <m:t>ω</m:t>
+        </m:r>
+      </m:oMath>
+      <w:r>
+        <w:rPr>
+          <w:rFonts w:ascii="Neue Haas Grotesk Text Pro" w:eastAsiaTheme="minorEastAsia" w:hAnsi="Neue Haas Grotesk Text Pro"/>
+          <w:sz w:val="28"/>
+          <w:szCs w:val="28"/>
+        </w:rPr>
+        <w:t>.</w:t>
+      </w:r>
+    </w:p>
+    <w:p>
+      <w:pPr>
+        <w:pStyle w:val="Listenabsatz"/>
+        <w:numPr>
+          <w:ilvl w:val="0"/>
+          <w:numId w:val="6"/>
+        </w:numPr>
+        <w:rPr>
+          <w:rFonts w:ascii="Neue Haas Grotesk Text Pro" w:hAnsi="Neue Haas Grotesk Text Pro"/>
+          <w:sz w:val="28"/>
+          <w:szCs w:val="28"/>
+        </w:rPr>
+      </w:pPr>
+      <w:r>
+        <w:rPr>
+          <w:rFonts w:ascii="Neue Haas Grotesk Text Pro" w:eastAsiaTheme="minorEastAsia" w:hAnsi="Neue Haas Grotesk Text Pro"/>
+          <w:sz w:val="28"/>
+          <w:szCs w:val="28"/>
+        </w:rPr>
+        <w:t xml:space="preserve">Präfix: </w:t>
+      </w:r>
+      <m:oMath>
+        <m:r>
+          <w:rPr>
+            <w:rFonts w:ascii="Cambria Math" w:eastAsiaTheme="minorEastAsia" w:hAnsi="Cambria Math"/>
+            <w:sz w:val="28"/>
+            <w:szCs w:val="28"/>
+          </w:rPr>
+          <m:t>x</m:t>
+        </m:r>
+      </m:oMath>
+      <w:r>
+        <w:rPr>
+          <w:rFonts w:ascii="Neue Haas Grotesk Text Pro" w:eastAsiaTheme="minorEastAsia" w:hAnsi="Neue Haas Grotesk Text Pro"/>
+          <w:sz w:val="28"/>
+          <w:szCs w:val="28"/>
+        </w:rPr>
+        <w:t xml:space="preserve"> ist Präfix von </w:t>
+      </w:r>
+      <m:oMath>
+        <m:r>
+          <w:rPr>
+            <w:rFonts w:ascii="Cambria Math" w:eastAsiaTheme="minorEastAsia" w:hAnsi="Cambria Math"/>
+            <w:sz w:val="28"/>
+            <w:szCs w:val="28"/>
+          </w:rPr>
+          <m:t>ω</m:t>
+        </m:r>
+      </m:oMath>
+      <w:r>
+        <w:rPr>
+          <w:rFonts w:ascii="Neue Haas Grotesk Text Pro" w:eastAsiaTheme="minorEastAsia" w:hAnsi="Neue Haas Grotesk Text Pro"/>
+          <w:sz w:val="28"/>
+          <w:szCs w:val="28"/>
+        </w:rPr>
+        <w:t xml:space="preserve">, wenn gilt </w:t>
+      </w:r>
+      <m:oMath>
+        <m:r>
+          <w:rPr>
+            <w:rFonts w:ascii="Cambria Math" w:eastAsiaTheme="minorEastAsia" w:hAnsi="Cambria Math"/>
+            <w:sz w:val="28"/>
+            <w:szCs w:val="28"/>
+          </w:rPr>
+          <m:t>ω=xy</m:t>
+        </m:r>
+      </m:oMath>
+      <w:r>
+        <w:rPr>
+          <w:rFonts w:ascii="Neue Haas Grotesk Text Pro" w:eastAsiaTheme="minorEastAsia" w:hAnsi="Neue Haas Grotesk Text Pro"/>
+          <w:sz w:val="28"/>
+          <w:szCs w:val="28"/>
+        </w:rPr>
+        <w:t xml:space="preserve"> für ein Wort </w:t>
+      </w:r>
+      <m:oMath>
+        <m:r>
+          <w:rPr>
+            <w:rFonts w:ascii="Cambria Math" w:eastAsiaTheme="minorEastAsia" w:hAnsi="Cambria Math"/>
+            <w:sz w:val="28"/>
+            <w:szCs w:val="28"/>
+          </w:rPr>
+          <m:t>y</m:t>
+        </m:r>
+      </m:oMath>
+      <w:r>
+        <w:rPr>
+          <w:rFonts w:ascii="Neue Haas Grotesk Text Pro" w:eastAsiaTheme="minorEastAsia" w:hAnsi="Neue Haas Grotesk Text Pro"/>
+          <w:sz w:val="28"/>
+          <w:szCs w:val="28"/>
+        </w:rPr>
+        <w:t>.</w:t>
+      </w:r>
+    </w:p>
+    <w:p>
+      <w:pPr>
+        <w:pStyle w:val="Listenabsatz"/>
+        <w:numPr>
+          <w:ilvl w:val="0"/>
+          <w:numId w:val="6"/>
+        </w:numPr>
+        <w:rPr>
+          <w:rFonts w:ascii="Neue Haas Grotesk Text Pro" w:hAnsi="Neue Haas Grotesk Text Pro"/>
+          <w:sz w:val="28"/>
+          <w:szCs w:val="28"/>
+        </w:rPr>
+      </w:pPr>
+      <w:r>
+        <w:rPr>
+          <w:rFonts w:ascii="Neue Haas Grotesk Text Pro" w:eastAsiaTheme="minorEastAsia" w:hAnsi="Neue Haas Grotesk Text Pro"/>
+          <w:sz w:val="28"/>
+          <w:szCs w:val="28"/>
+        </w:rPr>
+        <w:t xml:space="preserve">Infix: </w:t>
+      </w:r>
+      <m:oMath>
+        <m:r>
+          <w:rPr>
+            <w:rFonts w:ascii="Cambria Math" w:eastAsiaTheme="minorEastAsia" w:hAnsi="Cambria Math"/>
+            <w:sz w:val="28"/>
+            <w:szCs w:val="28"/>
+          </w:rPr>
+          <m:t>y</m:t>
+        </m:r>
+      </m:oMath>
+      <w:r>
+        <w:rPr>
+          <w:rFonts w:ascii="Neue Haas Grotesk Text Pro" w:eastAsiaTheme="minorEastAsia" w:hAnsi="Neue Haas Grotesk Text Pro"/>
+          <w:sz w:val="28"/>
+          <w:szCs w:val="28"/>
+        </w:rPr>
+        <w:t xml:space="preserve"> ist </w:t>
+      </w:r>
+      <w:r>
+        <w:rPr>
+          <w:rFonts w:ascii="Neue Haas Grotesk Text Pro" w:eastAsiaTheme="minorEastAsia" w:hAnsi="Neue Haas Grotesk Text Pro"/>
+          <w:sz w:val="28"/>
+          <w:szCs w:val="28"/>
+        </w:rPr>
+        <w:t>Infix</w:t>
+      </w:r>
+      <w:r>
+        <w:rPr>
+          <w:rFonts w:ascii="Neue Haas Grotesk Text Pro" w:eastAsiaTheme="minorEastAsia" w:hAnsi="Neue Haas Grotesk Text Pro"/>
+          <w:sz w:val="28"/>
+          <w:szCs w:val="28"/>
+        </w:rPr>
+        <w:t xml:space="preserve"> von </w:t>
+      </w:r>
+      <m:oMath>
+        <m:r>
+          <w:rPr>
+            <w:rFonts w:ascii="Cambria Math" w:eastAsiaTheme="minorEastAsia" w:hAnsi="Cambria Math"/>
+            <w:sz w:val="28"/>
+            <w:szCs w:val="28"/>
+          </w:rPr>
+          <m:t>ω</m:t>
+        </m:r>
+      </m:oMath>
+      <w:r>
+        <w:rPr>
+          <w:rFonts w:ascii="Neue Haas Grotesk Text Pro" w:eastAsiaTheme="minorEastAsia" w:hAnsi="Neue Haas Grotesk Text Pro"/>
+          <w:sz w:val="28"/>
+          <w:szCs w:val="28"/>
+        </w:rPr>
+        <w:t xml:space="preserve">, wenn gilt </w:t>
+      </w:r>
+      <m:oMath>
+        <m:r>
+          <w:rPr>
+            <w:rFonts w:ascii="Cambria Math" w:eastAsiaTheme="minorEastAsia" w:hAnsi="Cambria Math"/>
+            <w:sz w:val="28"/>
+            <w:szCs w:val="28"/>
+          </w:rPr>
+          <m:t>ω=xy</m:t>
+        </m:r>
+        <m:r>
+          <w:rPr>
+            <w:rFonts w:ascii="Cambria Math" w:eastAsiaTheme="minorEastAsia" w:hAnsi="Cambria Math"/>
+            <w:sz w:val="28"/>
+            <w:szCs w:val="28"/>
+          </w:rPr>
+          <m:t>z</m:t>
+        </m:r>
+      </m:oMath>
+      <w:r>
+        <w:rPr>
+          <w:rFonts w:ascii="Neue Haas Grotesk Text Pro" w:eastAsiaTheme="minorEastAsia" w:hAnsi="Neue Haas Grotesk Text Pro"/>
+          <w:sz w:val="28"/>
+          <w:szCs w:val="28"/>
+        </w:rPr>
+        <w:t xml:space="preserve"> für </w:t>
+      </w:r>
+      <w:r>
+        <w:rPr>
+          <w:rFonts w:ascii="Neue Haas Grotesk Text Pro" w:eastAsiaTheme="minorEastAsia" w:hAnsi="Neue Haas Grotesk Text Pro"/>
+          <w:sz w:val="28"/>
+          <w:szCs w:val="28"/>
+        </w:rPr>
+        <w:t>die</w:t>
+      </w:r>
+      <w:r>
+        <w:rPr>
+          <w:rFonts w:ascii="Neue Haas Grotesk Text Pro" w:eastAsiaTheme="minorEastAsia" w:hAnsi="Neue Haas Grotesk Text Pro"/>
+          <w:sz w:val="28"/>
+          <w:szCs w:val="28"/>
+        </w:rPr>
+        <w:t xml:space="preserve"> W</w:t>
+      </w:r>
+      <w:r>
+        <w:rPr>
+          <w:rFonts w:ascii="Neue Haas Grotesk Text Pro" w:eastAsiaTheme="minorEastAsia" w:hAnsi="Neue Haas Grotesk Text Pro"/>
+          <w:sz w:val="28"/>
+          <w:szCs w:val="28"/>
+        </w:rPr>
+        <w:t>ö</w:t>
+      </w:r>
+      <w:r>
+        <w:rPr>
+          <w:rFonts w:ascii="Neue Haas Grotesk Text Pro" w:eastAsiaTheme="minorEastAsia" w:hAnsi="Neue Haas Grotesk Text Pro"/>
+          <w:sz w:val="28"/>
+          <w:szCs w:val="28"/>
+        </w:rPr>
+        <w:t>rt</w:t>
+      </w:r>
+      <w:r>
+        <w:rPr>
+          <w:rFonts w:ascii="Neue Haas Grotesk Text Pro" w:eastAsiaTheme="minorEastAsia" w:hAnsi="Neue Haas Grotesk Text Pro"/>
+          <w:sz w:val="28"/>
+          <w:szCs w:val="28"/>
+        </w:rPr>
+        <w:t>er</w:t>
+      </w:r>
+      <w:r>
+        <w:rPr>
+          <w:rFonts w:ascii="Neue Haas Grotesk Text Pro" w:eastAsiaTheme="minorEastAsia" w:hAnsi="Neue Haas Grotesk Text Pro"/>
+          <w:sz w:val="28"/>
+          <w:szCs w:val="28"/>
+        </w:rPr>
+        <w:t xml:space="preserve"> </w:t>
+      </w:r>
+      <m:oMath>
+        <m:r>
+          <w:rPr>
+            <w:rFonts w:ascii="Cambria Math" w:eastAsiaTheme="minorEastAsia" w:hAnsi="Cambria Math"/>
+            <w:sz w:val="28"/>
+            <w:szCs w:val="28"/>
+          </w:rPr>
+          <m:t>x,z</m:t>
+        </m:r>
+      </m:oMath>
+      <w:r>
+        <w:rPr>
+          <w:rFonts w:ascii="Neue Haas Grotesk Text Pro" w:eastAsiaTheme="minorEastAsia" w:hAnsi="Neue Haas Grotesk Text Pro"/>
+          <w:sz w:val="28"/>
+          <w:szCs w:val="28"/>
+        </w:rPr>
+        <w:t>.</w:t>
+      </w:r>
+    </w:p>
+    <w:p>
+      <w:pPr>
+        <w:pStyle w:val="Listenabsatz"/>
+        <w:numPr>
+          <w:ilvl w:val="0"/>
+          <w:numId w:val="6"/>
+        </w:numPr>
+        <w:rPr>
+          <w:rFonts w:ascii="Neue Haas Grotesk Text Pro" w:hAnsi="Neue Haas Grotesk Text Pro"/>
+          <w:sz w:val="28"/>
+          <w:szCs w:val="28"/>
+        </w:rPr>
+      </w:pPr>
+      <w:r>
+        <w:rPr>
+          <w:rFonts w:ascii="Neue Haas Grotesk Text Pro" w:eastAsiaTheme="minorEastAsia" w:hAnsi="Neue Haas Grotesk Text Pro"/>
+          <w:sz w:val="28"/>
+          <w:szCs w:val="28"/>
+        </w:rPr>
+        <w:t xml:space="preserve">Suffix: </w:t>
+      </w:r>
+      <m:oMath>
+        <m:r>
+          <w:rPr>
+            <w:rFonts w:ascii="Cambria Math" w:eastAsiaTheme="minorEastAsia" w:hAnsi="Cambria Math"/>
+            <w:sz w:val="28"/>
+            <w:szCs w:val="28"/>
+          </w:rPr>
+          <m:t>z</m:t>
+        </m:r>
+      </m:oMath>
+      <w:r>
+        <w:rPr>
+          <w:rFonts w:ascii="Neue Haas Grotesk Text Pro" w:eastAsiaTheme="minorEastAsia" w:hAnsi="Neue Haas Grotesk Text Pro"/>
+          <w:sz w:val="28"/>
+          <w:szCs w:val="28"/>
+        </w:rPr>
+        <w:t xml:space="preserve"> ist </w:t>
+      </w:r>
+      <w:r>
+        <w:rPr>
+          <w:rFonts w:ascii="Neue Haas Grotesk Text Pro" w:eastAsiaTheme="minorEastAsia" w:hAnsi="Neue Haas Grotesk Text Pro"/>
+          <w:sz w:val="28"/>
+          <w:szCs w:val="28"/>
+        </w:rPr>
+        <w:t>Suffix</w:t>
+      </w:r>
+      <w:r>
+        <w:rPr>
+          <w:rFonts w:ascii="Neue Haas Grotesk Text Pro" w:eastAsiaTheme="minorEastAsia" w:hAnsi="Neue Haas Grotesk Text Pro"/>
+          <w:sz w:val="28"/>
+          <w:szCs w:val="28"/>
+        </w:rPr>
+        <w:t xml:space="preserve"> von </w:t>
+      </w:r>
+      <m:oMath>
+        <m:r>
+          <w:rPr>
+            <w:rFonts w:ascii="Cambria Math" w:eastAsiaTheme="minorEastAsia" w:hAnsi="Cambria Math"/>
+            <w:sz w:val="28"/>
+            <w:szCs w:val="28"/>
+          </w:rPr>
+          <m:t>ω</m:t>
+        </m:r>
+      </m:oMath>
+      <w:r>
+        <w:rPr>
+          <w:rFonts w:ascii="Neue Haas Grotesk Text Pro" w:eastAsiaTheme="minorEastAsia" w:hAnsi="Neue Haas Grotesk Text Pro"/>
+          <w:sz w:val="28"/>
+          <w:szCs w:val="28"/>
+        </w:rPr>
+        <w:t xml:space="preserve">, wenn gilt </w:t>
+      </w:r>
+      <m:oMath>
+        <m:r>
+          <w:rPr>
+            <w:rFonts w:ascii="Cambria Math" w:eastAsiaTheme="minorEastAsia" w:hAnsi="Cambria Math"/>
+            <w:sz w:val="28"/>
+            <w:szCs w:val="28"/>
+          </w:rPr>
+          <m:t>ω=y</m:t>
+        </m:r>
+        <m:r>
+          <w:rPr>
+            <w:rFonts w:ascii="Cambria Math" w:eastAsiaTheme="minorEastAsia" w:hAnsi="Cambria Math"/>
+            <w:sz w:val="28"/>
+            <w:szCs w:val="28"/>
+          </w:rPr>
+          <m:t>z</m:t>
+        </m:r>
+      </m:oMath>
+      <w:r>
+        <w:rPr>
+          <w:rFonts w:ascii="Neue Haas Grotesk Text Pro" w:eastAsiaTheme="minorEastAsia" w:hAnsi="Neue Haas Grotesk Text Pro"/>
+          <w:sz w:val="28"/>
+          <w:szCs w:val="28"/>
+        </w:rPr>
+        <w:t xml:space="preserve"> für ein Wort </w:t>
+      </w:r>
+      <m:oMath>
+        <m:r>
+          <w:rPr>
+            <w:rFonts w:ascii="Cambria Math" w:eastAsiaTheme="minorEastAsia" w:hAnsi="Cambria Math"/>
+            <w:sz w:val="28"/>
+            <w:szCs w:val="28"/>
+          </w:rPr>
+          <m:t>y</m:t>
+        </m:r>
+      </m:oMath>
+      <w:r>
+        <w:rPr>
+          <w:rFonts w:ascii="Neue Haas Grotesk Text Pro" w:eastAsiaTheme="minorEastAsia" w:hAnsi="Neue Haas Grotesk Text Pro"/>
+          <w:sz w:val="28"/>
+          <w:szCs w:val="28"/>
+        </w:rPr>
+        <w:t>.</w:t>
+      </w:r>
+    </w:p>
+    <w:p>
+      <w:pPr>
+        <w:pStyle w:val="Listenabsatz"/>
+        <w:numPr>
+          <w:ilvl w:val="0"/>
+          <w:numId w:val="6"/>
+        </w:numPr>
+        <w:rPr>
+          <w:rFonts w:ascii="Neue Haas Grotesk Text Pro" w:hAnsi="Neue Haas Grotesk Text Pro"/>
+          <w:sz w:val="28"/>
+          <w:szCs w:val="28"/>
+        </w:rPr>
+      </w:pPr>
+      <w:r>
+        <w:rPr>
+          <w:rFonts w:ascii="Neue Haas Grotesk Text Pro" w:eastAsiaTheme="minorEastAsia" w:hAnsi="Neue Haas Grotesk Text Pro"/>
+          <w:sz w:val="28"/>
+          <w:szCs w:val="28"/>
+        </w:rPr>
+        <w:t xml:space="preserve">Leeres Wort: </w:t>
+      </w:r>
+      <m:oMath>
+        <m:r>
+          <w:rPr>
+            <w:rFonts w:ascii="Cambria Math" w:eastAsiaTheme="minorEastAsia" w:hAnsi="Cambria Math"/>
+            <w:sz w:val="28"/>
+            <w:szCs w:val="28"/>
+          </w:rPr>
+          <m:t>ε</m:t>
+        </m:r>
+      </m:oMath>
+      <w:r>
+        <w:rPr>
+          <w:rFonts w:ascii="Neue Haas Grotesk Text Pro" w:eastAsiaTheme="minorEastAsia" w:hAnsi="Neue Haas Grotesk Text Pro"/>
+          <w:sz w:val="28"/>
+          <w:szCs w:val="28"/>
+        </w:rPr>
+        <w:t xml:space="preserve"> bezeichnet das leere Wort.</w:t>
+      </w:r>
+    </w:p>
+    <w:p>
+      <w:pPr>
+        <w:rPr>
+          <w:rFonts w:ascii="Neue Haas Grotesk Text Pro" w:hAnsi="Neue Haas Grotesk Text Pro"/>
+          <w:sz w:val="28"/>
+          <w:szCs w:val="28"/>
+        </w:rPr>
+      </w:pPr>
+      <w:r>
+        <w:rPr>
+          <w:rFonts w:ascii="Neue Haas Grotesk Text Pro" w:hAnsi="Neue Haas Grotesk Text Pro"/>
+          <w:sz w:val="28"/>
+          <w:szCs w:val="28"/>
+        </w:rPr>
+        <w:br w:type="page"/>
+      </w:r>
+    </w:p>
+    <w:p>
+      <w:pPr>
+        <w:rPr>
+          <w:rFonts w:ascii="Neue Haas Grotesk Text Pro" w:hAnsi="Neue Haas Grotesk Text Pro"/>
+          <w:sz w:val="28"/>
+          <w:szCs w:val="28"/>
+        </w:rPr>
+      </w:pPr>
+      <w:r>
+        <w:rPr>
+          <w:rFonts w:ascii="Neue Haas Grotesk Text Pro" w:hAnsi="Neue Haas Grotesk Text Pro"/>
+          <w:b/>
+          <w:bCs/>
+          <w:sz w:val="28"/>
+          <w:szCs w:val="28"/>
+        </w:rPr>
+        <w:lastRenderedPageBreak/>
+        <w:t>Operationen:</w:t>
+      </w:r>
+      <w:r>
+        <w:rPr>
+          <w:rFonts w:ascii="Neue Haas Grotesk Text Pro" w:hAnsi="Neue Haas Grotesk Text Pro"/>
+          <w:sz w:val="28"/>
+          <w:szCs w:val="28"/>
+        </w:rPr>
+        <w:t xml:space="preserve"> Man kann auf Wörtern Rechenoperationen anwenden und so neue Wörter erschaffen. Es gibt folgende Operationen:</w:t>
+      </w:r>
+    </w:p>
+    <w:p>
+      <w:pPr>
+        <w:pStyle w:val="Listenabsatz"/>
+        <w:numPr>
+          <w:ilvl w:val="0"/>
+          <w:numId w:val="7"/>
+        </w:numPr>
+        <w:rPr>
+          <w:rFonts w:ascii="Neue Haas Grotesk Text Pro" w:hAnsi="Neue Haas Grotesk Text Pro"/>
+          <w:sz w:val="28"/>
+          <w:szCs w:val="28"/>
+        </w:rPr>
+      </w:pPr>
+      <w:r>
+        <w:rPr>
+          <w:rFonts w:ascii="Neue Haas Grotesk Text Pro" w:hAnsi="Neue Haas Grotesk Text Pro"/>
+          <w:sz w:val="28"/>
+          <w:szCs w:val="28"/>
+        </w:rPr>
+        <w:t xml:space="preserve">Konkatenation: Die Operation </w:t>
+      </w:r>
+      <m:oMath>
+        <m:r>
+          <w:rPr>
+            <w:rFonts w:ascii="Cambria Math" w:hAnsi="Cambria Math"/>
+            <w:sz w:val="28"/>
+            <w:szCs w:val="28"/>
+          </w:rPr>
+          <m:t>∙</m:t>
+        </m:r>
+      </m:oMath>
+      <w:r>
+        <w:rPr>
+          <w:rFonts w:ascii="Neue Haas Grotesk Text Pro" w:eastAsiaTheme="minorEastAsia" w:hAnsi="Neue Haas Grotesk Text Pro"/>
+          <w:sz w:val="28"/>
+          <w:szCs w:val="28"/>
+        </w:rPr>
+        <w:t xml:space="preserve"> bezeichnet die Verkettung zweier Wörter </w:t>
+      </w:r>
+      <m:oMath>
+        <m:r>
+          <w:rPr>
+            <w:rFonts w:ascii="Cambria Math" w:eastAsiaTheme="minorEastAsia" w:hAnsi="Cambria Math"/>
+            <w:sz w:val="28"/>
+            <w:szCs w:val="28"/>
+          </w:rPr>
+          <m:t xml:space="preserve">v </m:t>
+        </m:r>
+      </m:oMath>
+      <w:r>
+        <w:rPr>
+          <w:rFonts w:ascii="Neue Haas Grotesk Text Pro" w:eastAsiaTheme="minorEastAsia" w:hAnsi="Neue Haas Grotesk Text Pro"/>
+          <w:sz w:val="28"/>
+          <w:szCs w:val="28"/>
+        </w:rPr>
+        <w:t xml:space="preserve">und </w:t>
+      </w:r>
+      <m:oMath>
+        <m:r>
+          <w:rPr>
+            <w:rFonts w:ascii="Cambria Math" w:eastAsiaTheme="minorEastAsia" w:hAnsi="Cambria Math"/>
+            <w:sz w:val="28"/>
+            <w:szCs w:val="28"/>
+          </w:rPr>
+          <m:t>w</m:t>
+        </m:r>
+      </m:oMath>
+      <w:r>
+        <w:rPr>
+          <w:rFonts w:ascii="Neue Haas Grotesk Text Pro" w:eastAsiaTheme="minorEastAsia" w:hAnsi="Neue Haas Grotesk Text Pro"/>
+          <w:sz w:val="28"/>
+          <w:szCs w:val="28"/>
+        </w:rPr>
+        <w:t xml:space="preserve">. </w:t>
+      </w:r>
+    </w:p>
+    <w:p>
+      <w:pPr>
+        <w:pStyle w:val="Listenabsatz"/>
+        <w:jc w:val="center"/>
+        <w:rPr>
+          <w:rFonts w:ascii="Neue Haas Grotesk Text Pro" w:eastAsiaTheme="minorEastAsia" w:hAnsi="Neue Haas Grotesk Text Pro"/>
+          <w:sz w:val="28"/>
+          <w:szCs w:val="28"/>
+        </w:rPr>
+      </w:pPr>
+      <m:oMathPara>
+        <m:oMath>
+          <m:r>
+            <w:rPr>
+              <w:rFonts w:ascii="Cambria Math" w:hAnsi="Cambria Math"/>
+              <w:sz w:val="28"/>
+              <w:szCs w:val="28"/>
+            </w:rPr>
+            <m:t>v</m:t>
+          </m:r>
+          <m:r>
+            <w:rPr>
+              <w:rFonts w:ascii="Cambria Math" w:hAnsi="Cambria Math"/>
+              <w:sz w:val="28"/>
+              <w:szCs w:val="28"/>
+            </w:rPr>
+            <m:t>⋅w=</m:t>
+          </m:r>
+          <m:d>
+            <m:dPr>
+              <m:ctrlPr>
+                <w:rPr>
+                  <w:rFonts w:ascii="Cambria Math" w:hAnsi="Cambria Math"/>
+                  <w:i/>
+                  <w:sz w:val="28"/>
+                  <w:szCs w:val="28"/>
+                </w:rPr>
+              </m:ctrlPr>
+            </m:dPr>
+            <m:e>
+              <m:sSub>
+                <m:sSubPr>
+                  <m:ctrlPr>
+                    <w:rPr>
+                      <w:rFonts w:ascii="Cambria Math" w:hAnsi="Cambria Math"/>
+                      <w:i/>
+                      <w:sz w:val="28"/>
+                      <w:szCs w:val="28"/>
+                    </w:rPr>
+                  </m:ctrlPr>
+                </m:sSubPr>
+                <m:e>
+                  <m:r>
+                    <w:rPr>
+                      <w:rFonts w:ascii="Cambria Math" w:hAnsi="Cambria Math"/>
+                      <w:sz w:val="28"/>
+                      <w:szCs w:val="28"/>
+                    </w:rPr>
+                    <m:t>a</m:t>
+                  </m:r>
+                </m:e>
+                <m:sub>
+                  <m:r>
+                    <w:rPr>
+                      <w:rFonts w:ascii="Cambria Math" w:hAnsi="Cambria Math"/>
+                      <w:sz w:val="28"/>
+                      <w:szCs w:val="28"/>
+                    </w:rPr>
+                    <m:t>1</m:t>
+                  </m:r>
+                </m:sub>
+              </m:sSub>
+              <m:sSub>
+                <m:sSubPr>
+                  <m:ctrlPr>
+                    <w:rPr>
+                      <w:rFonts w:ascii="Cambria Math" w:hAnsi="Cambria Math"/>
+                      <w:i/>
+                      <w:sz w:val="28"/>
+                      <w:szCs w:val="28"/>
+                    </w:rPr>
+                  </m:ctrlPr>
+                </m:sSubPr>
+                <m:e>
+                  <m:r>
+                    <w:rPr>
+                      <w:rFonts w:ascii="Cambria Math" w:hAnsi="Cambria Math"/>
+                      <w:sz w:val="28"/>
+                      <w:szCs w:val="28"/>
+                    </w:rPr>
+                    <m:t>a</m:t>
+                  </m:r>
+                </m:e>
+                <m:sub>
+                  <m:r>
+                    <w:rPr>
+                      <w:rFonts w:ascii="Cambria Math" w:hAnsi="Cambria Math"/>
+                      <w:sz w:val="28"/>
+                      <w:szCs w:val="28"/>
+                    </w:rPr>
+                    <m:t>2</m:t>
+                  </m:r>
+                </m:sub>
+              </m:sSub>
+              <m:r>
+                <w:rPr>
+                  <w:rFonts w:ascii="Cambria Math" w:hAnsi="Cambria Math"/>
+                  <w:sz w:val="28"/>
+                  <w:szCs w:val="28"/>
+                </w:rPr>
+                <m:t>…</m:t>
+              </m:r>
+              <m:sSub>
+                <m:sSubPr>
+                  <m:ctrlPr>
+                    <w:rPr>
+                      <w:rFonts w:ascii="Cambria Math" w:hAnsi="Cambria Math"/>
+                      <w:i/>
+                      <w:sz w:val="28"/>
+                      <w:szCs w:val="28"/>
+                    </w:rPr>
+                  </m:ctrlPr>
+                </m:sSubPr>
+                <m:e>
+                  <m:r>
+                    <w:rPr>
+                      <w:rFonts w:ascii="Cambria Math" w:hAnsi="Cambria Math"/>
+                      <w:sz w:val="28"/>
+                      <w:szCs w:val="28"/>
+                    </w:rPr>
+                    <m:t>a</m:t>
+                  </m:r>
+                </m:e>
+                <m:sub>
+                  <m:r>
+                    <w:rPr>
+                      <w:rFonts w:ascii="Cambria Math" w:hAnsi="Cambria Math"/>
+                      <w:sz w:val="28"/>
+                      <w:szCs w:val="28"/>
+                    </w:rPr>
+                    <m:t>m</m:t>
+                  </m:r>
+                </m:sub>
+              </m:sSub>
+            </m:e>
+          </m:d>
+          <m:r>
+            <w:rPr>
+              <w:rFonts w:ascii="Cambria Math" w:hAnsi="Cambria Math"/>
+              <w:sz w:val="28"/>
+              <w:szCs w:val="28"/>
+            </w:rPr>
+            <m:t>⋅</m:t>
+          </m:r>
+          <m:d>
+            <m:dPr>
+              <m:ctrlPr>
+                <w:rPr>
+                  <w:rFonts w:ascii="Cambria Math" w:hAnsi="Cambria Math"/>
+                  <w:i/>
+                  <w:sz w:val="28"/>
+                  <w:szCs w:val="28"/>
+                </w:rPr>
+              </m:ctrlPr>
+            </m:dPr>
+            <m:e>
+              <m:sSub>
+                <m:sSubPr>
+                  <m:ctrlPr>
+                    <w:rPr>
+                      <w:rFonts w:ascii="Cambria Math" w:hAnsi="Cambria Math"/>
+                      <w:i/>
+                      <w:sz w:val="28"/>
+                      <w:szCs w:val="28"/>
+                    </w:rPr>
+                  </m:ctrlPr>
+                </m:sSubPr>
+                <m:e>
+                  <m:r>
+                    <w:rPr>
+                      <w:rFonts w:ascii="Cambria Math" w:hAnsi="Cambria Math"/>
+                      <w:sz w:val="28"/>
+                      <w:szCs w:val="28"/>
+                    </w:rPr>
+                    <m:t>b</m:t>
+                  </m:r>
+                </m:e>
+                <m:sub>
+                  <m:r>
+                    <w:rPr>
+                      <w:rFonts w:ascii="Cambria Math" w:hAnsi="Cambria Math"/>
+                      <w:sz w:val="28"/>
+                      <w:szCs w:val="28"/>
+                    </w:rPr>
+                    <m:t>1</m:t>
+                  </m:r>
+                </m:sub>
+              </m:sSub>
+              <m:sSub>
+                <m:sSubPr>
+                  <m:ctrlPr>
+                    <w:rPr>
+                      <w:rFonts w:ascii="Cambria Math" w:hAnsi="Cambria Math"/>
+                      <w:i/>
+                      <w:sz w:val="28"/>
+                      <w:szCs w:val="28"/>
+                    </w:rPr>
+                  </m:ctrlPr>
+                </m:sSubPr>
+                <m:e>
+                  <m:r>
+                    <w:rPr>
+                      <w:rFonts w:ascii="Cambria Math" w:hAnsi="Cambria Math"/>
+                      <w:sz w:val="28"/>
+                      <w:szCs w:val="28"/>
+                    </w:rPr>
+                    <m:t>b</m:t>
+                  </m:r>
+                </m:e>
+                <m:sub>
+                  <m:r>
+                    <w:rPr>
+                      <w:rFonts w:ascii="Cambria Math" w:hAnsi="Cambria Math"/>
+                      <w:sz w:val="28"/>
+                      <w:szCs w:val="28"/>
+                    </w:rPr>
+                    <m:t>2</m:t>
+                  </m:r>
+                </m:sub>
+              </m:sSub>
+              <m:r>
+                <w:rPr>
+                  <w:rFonts w:ascii="Cambria Math" w:hAnsi="Cambria Math"/>
+                  <w:sz w:val="28"/>
+                  <w:szCs w:val="28"/>
+                </w:rPr>
+                <m:t>…</m:t>
+              </m:r>
+              <m:sSub>
+                <m:sSubPr>
+                  <m:ctrlPr>
+                    <w:rPr>
+                      <w:rFonts w:ascii="Cambria Math" w:hAnsi="Cambria Math"/>
+                      <w:i/>
+                      <w:sz w:val="28"/>
+                      <w:szCs w:val="28"/>
+                    </w:rPr>
+                  </m:ctrlPr>
+                </m:sSubPr>
+                <m:e>
+                  <m:r>
+                    <w:rPr>
+                      <w:rFonts w:ascii="Cambria Math" w:hAnsi="Cambria Math"/>
+                      <w:sz w:val="28"/>
+                      <w:szCs w:val="28"/>
+                    </w:rPr>
+                    <m:t>b</m:t>
+                  </m:r>
+                </m:e>
+                <m:sub>
+                  <m:r>
+                    <w:rPr>
+                      <w:rFonts w:ascii="Cambria Math" w:hAnsi="Cambria Math"/>
+                      <w:sz w:val="28"/>
+                      <w:szCs w:val="28"/>
+                    </w:rPr>
+                    <m:t>n</m:t>
+                  </m:r>
+                </m:sub>
+              </m:sSub>
+            </m:e>
+          </m:d>
+          <m:r>
+            <w:rPr>
+              <w:rFonts w:ascii="Cambria Math" w:hAnsi="Cambria Math"/>
+              <w:sz w:val="28"/>
+              <w:szCs w:val="28"/>
+            </w:rPr>
+            <m:t>=</m:t>
+          </m:r>
+          <m:sSub>
+            <m:sSubPr>
+              <m:ctrlPr>
+                <w:rPr>
+                  <w:rFonts w:ascii="Cambria Math" w:hAnsi="Cambria Math"/>
+                  <w:i/>
+                  <w:sz w:val="28"/>
+                  <w:szCs w:val="28"/>
+                </w:rPr>
+              </m:ctrlPr>
+            </m:sSubPr>
+            <m:e>
+              <m:r>
+                <w:rPr>
+                  <w:rFonts w:ascii="Cambria Math" w:hAnsi="Cambria Math"/>
+                  <w:sz w:val="28"/>
+                  <w:szCs w:val="28"/>
+                </w:rPr>
+                <m:t>a</m:t>
+              </m:r>
+            </m:e>
+            <m:sub>
+              <m:r>
+                <w:rPr>
+                  <w:rFonts w:ascii="Cambria Math" w:hAnsi="Cambria Math"/>
+                  <w:sz w:val="28"/>
+                  <w:szCs w:val="28"/>
+                </w:rPr>
+                <m:t>1</m:t>
+              </m:r>
+            </m:sub>
+          </m:sSub>
+          <m:sSub>
+            <m:sSubPr>
+              <m:ctrlPr>
+                <w:rPr>
+                  <w:rFonts w:ascii="Cambria Math" w:hAnsi="Cambria Math"/>
+                  <w:i/>
+                  <w:sz w:val="28"/>
+                  <w:szCs w:val="28"/>
+                </w:rPr>
+              </m:ctrlPr>
+            </m:sSubPr>
+            <m:e>
+              <m:r>
+                <w:rPr>
+                  <w:rFonts w:ascii="Cambria Math" w:hAnsi="Cambria Math"/>
+                  <w:sz w:val="28"/>
+                  <w:szCs w:val="28"/>
+                </w:rPr>
+                <m:t>a</m:t>
+              </m:r>
+            </m:e>
+            <m:sub>
+              <m:r>
+                <w:rPr>
+                  <w:rFonts w:ascii="Cambria Math" w:hAnsi="Cambria Math"/>
+                  <w:sz w:val="28"/>
+                  <w:szCs w:val="28"/>
+                </w:rPr>
+                <m:t>2</m:t>
+              </m:r>
+            </m:sub>
+          </m:sSub>
+          <m:r>
+            <w:rPr>
+              <w:rFonts w:ascii="Cambria Math" w:hAnsi="Cambria Math"/>
+              <w:sz w:val="28"/>
+              <w:szCs w:val="28"/>
+            </w:rPr>
+            <m:t>…</m:t>
+          </m:r>
+          <m:sSub>
+            <m:sSubPr>
+              <m:ctrlPr>
+                <w:rPr>
+                  <w:rFonts w:ascii="Cambria Math" w:hAnsi="Cambria Math"/>
+                  <w:i/>
+                  <w:sz w:val="28"/>
+                  <w:szCs w:val="28"/>
+                </w:rPr>
+              </m:ctrlPr>
+            </m:sSubPr>
+            <m:e>
+              <m:r>
+                <w:rPr>
+                  <w:rFonts w:ascii="Cambria Math" w:hAnsi="Cambria Math"/>
+                  <w:sz w:val="28"/>
+                  <w:szCs w:val="28"/>
+                </w:rPr>
+                <m:t>a</m:t>
+              </m:r>
+            </m:e>
+            <m:sub>
+              <m:r>
+                <w:rPr>
+                  <w:rFonts w:ascii="Cambria Math" w:hAnsi="Cambria Math"/>
+                  <w:sz w:val="28"/>
+                  <w:szCs w:val="28"/>
+                </w:rPr>
+                <m:t>m</m:t>
+              </m:r>
+            </m:sub>
+          </m:sSub>
+          <m:sSub>
+            <m:sSubPr>
+              <m:ctrlPr>
+                <w:rPr>
+                  <w:rFonts w:ascii="Cambria Math" w:hAnsi="Cambria Math"/>
+                  <w:i/>
+                  <w:sz w:val="28"/>
+                  <w:szCs w:val="28"/>
+                </w:rPr>
+              </m:ctrlPr>
+            </m:sSubPr>
+            <m:e>
+              <m:r>
+                <w:rPr>
+                  <w:rFonts w:ascii="Cambria Math" w:hAnsi="Cambria Math"/>
+                  <w:sz w:val="28"/>
+                  <w:szCs w:val="28"/>
+                </w:rPr>
+                <m:t>b</m:t>
+              </m:r>
+            </m:e>
+            <m:sub>
+              <m:r>
+                <w:rPr>
+                  <w:rFonts w:ascii="Cambria Math" w:hAnsi="Cambria Math"/>
+                  <w:sz w:val="28"/>
+                  <w:szCs w:val="28"/>
+                </w:rPr>
+                <m:t>1</m:t>
+              </m:r>
+            </m:sub>
+          </m:sSub>
+          <m:sSub>
+            <m:sSubPr>
+              <m:ctrlPr>
+                <w:rPr>
+                  <w:rFonts w:ascii="Cambria Math" w:hAnsi="Cambria Math"/>
+                  <w:i/>
+                  <w:sz w:val="28"/>
+                  <w:szCs w:val="28"/>
+                </w:rPr>
+              </m:ctrlPr>
+            </m:sSubPr>
+            <m:e>
+              <m:r>
+                <w:rPr>
+                  <w:rFonts w:ascii="Cambria Math" w:hAnsi="Cambria Math"/>
+                  <w:sz w:val="28"/>
+                  <w:szCs w:val="28"/>
+                </w:rPr>
+                <m:t>b</m:t>
+              </m:r>
+            </m:e>
+            <m:sub>
+              <m:r>
+                <w:rPr>
+                  <w:rFonts w:ascii="Cambria Math" w:hAnsi="Cambria Math"/>
+                  <w:sz w:val="28"/>
+                  <w:szCs w:val="28"/>
+                </w:rPr>
+                <m:t>2</m:t>
+              </m:r>
+            </m:sub>
+          </m:sSub>
+          <m:r>
+            <w:rPr>
+              <w:rFonts w:ascii="Cambria Math" w:hAnsi="Cambria Math"/>
+              <w:sz w:val="28"/>
+              <w:szCs w:val="28"/>
+            </w:rPr>
+            <m:t>…</m:t>
+          </m:r>
+          <m:sSub>
+            <m:sSubPr>
+              <m:ctrlPr>
+                <w:rPr>
+                  <w:rFonts w:ascii="Cambria Math" w:hAnsi="Cambria Math"/>
+                  <w:i/>
+                  <w:sz w:val="28"/>
+                  <w:szCs w:val="28"/>
+                </w:rPr>
+              </m:ctrlPr>
+            </m:sSubPr>
+            <m:e>
+              <m:r>
+                <w:rPr>
+                  <w:rFonts w:ascii="Cambria Math" w:hAnsi="Cambria Math"/>
+                  <w:sz w:val="28"/>
+                  <w:szCs w:val="28"/>
+                </w:rPr>
+                <m:t>b</m:t>
+              </m:r>
+            </m:e>
+            <m:sub>
+              <m:r>
+                <w:rPr>
+                  <w:rFonts w:ascii="Cambria Math" w:hAnsi="Cambria Math"/>
+                  <w:sz w:val="28"/>
+                  <w:szCs w:val="28"/>
+                </w:rPr>
+                <m:t>n</m:t>
+              </m:r>
+            </m:sub>
+          </m:sSub>
+        </m:oMath>
+      </m:oMathPara>
+    </w:p>
+    <w:p>
+      <w:pPr>
+        <w:pStyle w:val="Listenabsatz"/>
+        <w:jc w:val="center"/>
+        <w:rPr>
+          <w:rFonts w:ascii="Neue Haas Grotesk Text Pro" w:eastAsiaTheme="minorEastAsia" w:hAnsi="Neue Haas Grotesk Text Pro"/>
+          <w:sz w:val="28"/>
+          <w:szCs w:val="28"/>
+        </w:rPr>
+      </w:pPr>
+    </w:p>
+    <w:p>
+      <w:pPr>
+        <w:pStyle w:val="Listenabsatz"/>
+        <w:numPr>
+          <w:ilvl w:val="0"/>
+          <w:numId w:val="7"/>
+        </w:numPr>
+        <w:rPr>
+          <w:rFonts w:ascii="Neue Haas Grotesk Text Pro" w:eastAsiaTheme="minorEastAsia" w:hAnsi="Neue Haas Grotesk Text Pro"/>
+          <w:sz w:val="28"/>
+          <w:szCs w:val="28"/>
+        </w:rPr>
+      </w:pPr>
+      <w:r>
+        <w:rPr>
+          <w:rFonts w:ascii="Neue Haas Grotesk Text Pro" w:eastAsiaTheme="minorEastAsia" w:hAnsi="Neue Haas Grotesk Text Pro"/>
+          <w:sz w:val="28"/>
+          <w:szCs w:val="28"/>
+        </w:rPr>
+        <w:t xml:space="preserve">Potenzen: </w:t>
+      </w:r>
+      <m:oMath>
+        <m:sSup>
+          <m:sSupPr>
+            <m:ctrlPr>
+              <w:rPr>
+                <w:rFonts w:ascii="Cambria Math" w:eastAsiaTheme="minorEastAsia" w:hAnsi="Cambria Math"/>
+                <w:i/>
+                <w:sz w:val="28"/>
+                <w:szCs w:val="28"/>
+              </w:rPr>
+            </m:ctrlPr>
+          </m:sSupPr>
+          <m:e>
+            <m:r>
+              <w:rPr>
+                <w:rFonts w:ascii="Cambria Math" w:eastAsiaTheme="minorEastAsia" w:hAnsi="Cambria Math"/>
+                <w:sz w:val="28"/>
+                <w:szCs w:val="28"/>
+              </w:rPr>
+              <m:t>ω</m:t>
+            </m:r>
+          </m:e>
+          <m:sup>
+            <m:r>
+              <w:rPr>
+                <w:rFonts w:ascii="Cambria Math" w:eastAsiaTheme="minorEastAsia" w:hAnsi="Cambria Math"/>
+                <w:sz w:val="28"/>
+                <w:szCs w:val="28"/>
+              </w:rPr>
+              <m:t>n</m:t>
+            </m:r>
+          </m:sup>
+        </m:sSup>
+      </m:oMath>
+      <w:r>
+        <w:rPr>
+          <w:rFonts w:ascii="Neue Haas Grotesk Text Pro" w:eastAsiaTheme="minorEastAsia" w:hAnsi="Neue Haas Grotesk Text Pro"/>
+          <w:sz w:val="28"/>
+          <w:szCs w:val="28"/>
+        </w:rPr>
+        <w:t xml:space="preserve"> bezeichnet die </w:t>
+      </w:r>
+      <m:oMath>
+        <m:r>
+          <w:rPr>
+            <w:rFonts w:ascii="Cambria Math" w:eastAsiaTheme="minorEastAsia" w:hAnsi="Cambria Math"/>
+            <w:sz w:val="28"/>
+            <w:szCs w:val="28"/>
+          </w:rPr>
+          <m:t>n</m:t>
+        </m:r>
+      </m:oMath>
+      <w:r>
+        <w:rPr>
+          <w:rFonts w:ascii="Neue Haas Grotesk Text Pro" w:eastAsiaTheme="minorEastAsia" w:hAnsi="Neue Haas Grotesk Text Pro"/>
+          <w:sz w:val="28"/>
+          <w:szCs w:val="28"/>
+        </w:rPr>
+        <w:t xml:space="preserve">-fache Konkatenation von </w:t>
+      </w:r>
+      <m:oMath>
+        <m:r>
+          <w:rPr>
+            <w:rFonts w:ascii="Cambria Math" w:eastAsiaTheme="minorEastAsia" w:hAnsi="Cambria Math"/>
+            <w:sz w:val="28"/>
+            <w:szCs w:val="28"/>
+          </w:rPr>
+          <m:t>ω</m:t>
+        </m:r>
+      </m:oMath>
+      <w:r>
+        <w:rPr>
+          <w:rFonts w:ascii="Neue Haas Grotesk Text Pro" w:eastAsiaTheme="minorEastAsia" w:hAnsi="Neue Haas Grotesk Text Pro"/>
+          <w:sz w:val="28"/>
+          <w:szCs w:val="28"/>
+        </w:rPr>
+        <w:t xml:space="preserve"> mit sich selbst.</w:t>
+      </w:r>
+    </w:p>
+    <w:p>
+      <w:pPr>
+        <w:pStyle w:val="Listenabsatz"/>
+        <w:jc w:val="center"/>
+        <w:rPr>
+          <w:rFonts w:ascii="Neue Haas Grotesk Text Pro" w:eastAsiaTheme="minorEastAsia" w:hAnsi="Neue Haas Grotesk Text Pro"/>
+          <w:sz w:val="28"/>
+          <w:szCs w:val="28"/>
+        </w:rPr>
+      </w:pPr>
+      <m:oMathPara>
+        <m:oMath>
+          <m:sSup>
+            <m:sSupPr>
+              <m:ctrlPr>
+                <w:rPr>
+                  <w:rFonts w:ascii="Cambria Math" w:eastAsiaTheme="minorEastAsia" w:hAnsi="Cambria Math"/>
+                  <w:i/>
+                  <w:sz w:val="28"/>
+                  <w:szCs w:val="28"/>
+                </w:rPr>
+              </m:ctrlPr>
+            </m:sSupPr>
+            <m:e>
+              <m:r>
+                <w:rPr>
+                  <w:rFonts w:ascii="Cambria Math" w:eastAsiaTheme="minorEastAsia" w:hAnsi="Cambria Math"/>
+                  <w:sz w:val="28"/>
+                  <w:szCs w:val="28"/>
+                </w:rPr>
+                <m:t>ω</m:t>
+              </m:r>
+            </m:e>
+            <m:sup>
+              <m:r>
+                <w:rPr>
+                  <w:rFonts w:ascii="Cambria Math" w:eastAsiaTheme="minorEastAsia" w:hAnsi="Cambria Math"/>
+                  <w:sz w:val="28"/>
+                  <w:szCs w:val="28"/>
+                </w:rPr>
+                <m:t>n</m:t>
+              </m:r>
+            </m:sup>
+          </m:sSup>
+          <m:r>
+            <w:rPr>
+              <w:rFonts w:ascii="Cambria Math" w:eastAsiaTheme="minorEastAsia" w:hAnsi="Cambria Math"/>
+              <w:sz w:val="28"/>
+              <w:szCs w:val="28"/>
+            </w:rPr>
+            <m:t>=ω∙ω…ω→n-mal</m:t>
+          </m:r>
+        </m:oMath>
+      </m:oMathPara>
+    </w:p>
+    <w:p>
+      <w:pPr>
+        <w:pStyle w:val="Listenabsatz"/>
+        <w:jc w:val="center"/>
+        <w:rPr>
+          <w:rFonts w:ascii="Neue Haas Grotesk Text Pro" w:eastAsiaTheme="minorEastAsia" w:hAnsi="Neue Haas Grotesk Text Pro"/>
+          <w:sz w:val="28"/>
+          <w:szCs w:val="28"/>
+        </w:rPr>
+      </w:pPr>
+    </w:p>
+    <w:p>
+      <w:pPr>
+        <w:pStyle w:val="Listenabsatz"/>
+        <w:numPr>
+          <w:ilvl w:val="0"/>
+          <w:numId w:val="7"/>
+        </w:numPr>
+        <w:rPr>
+          <w:rFonts w:ascii="Neue Haas Grotesk Text Pro" w:eastAsiaTheme="minorEastAsia" w:hAnsi="Neue Haas Grotesk Text Pro"/>
+          <w:sz w:val="28"/>
+          <w:szCs w:val="28"/>
+        </w:rPr>
+      </w:pPr>
+      <w:r>
+        <w:rPr>
+          <w:rFonts w:ascii="Neue Haas Grotesk Text Pro" w:eastAsiaTheme="minorEastAsia" w:hAnsi="Neue Haas Grotesk Text Pro"/>
+          <w:sz w:val="28"/>
+          <w:szCs w:val="28"/>
+        </w:rPr>
+        <w:t xml:space="preserve">Inverses Wort: </w:t>
+      </w:r>
+      <m:oMath>
+        <m:sSup>
+          <m:sSupPr>
+            <m:ctrlPr>
+              <w:rPr>
+                <w:rFonts w:ascii="Cambria Math" w:eastAsiaTheme="minorEastAsia" w:hAnsi="Cambria Math"/>
+                <w:i/>
+                <w:sz w:val="28"/>
+                <w:szCs w:val="28"/>
+              </w:rPr>
+            </m:ctrlPr>
+          </m:sSupPr>
+          <m:e>
+            <m:r>
+              <w:rPr>
+                <w:rFonts w:ascii="Cambria Math" w:eastAsiaTheme="minorEastAsia" w:hAnsi="Cambria Math"/>
+                <w:sz w:val="28"/>
+                <w:szCs w:val="28"/>
+              </w:rPr>
+              <m:t>ω</m:t>
+            </m:r>
+          </m:e>
+          <m:sup>
+            <m:r>
+              <w:rPr>
+                <w:rFonts w:ascii="Cambria Math" w:eastAsiaTheme="minorEastAsia" w:hAnsi="Cambria Math"/>
+                <w:sz w:val="28"/>
+                <w:szCs w:val="28"/>
+              </w:rPr>
+              <m:t>R</m:t>
+            </m:r>
+          </m:sup>
+        </m:sSup>
+      </m:oMath>
+      <w:r>
+        <w:rPr>
+          <w:rFonts w:ascii="Neue Haas Grotesk Text Pro" w:eastAsiaTheme="minorEastAsia" w:hAnsi="Neue Haas Grotesk Text Pro"/>
+          <w:sz w:val="28"/>
+          <w:szCs w:val="28"/>
+        </w:rPr>
+        <w:t xml:space="preserve"> besteht aus den Buchstaben von </w:t>
+      </w:r>
+      <m:oMath>
+        <m:r>
+          <w:rPr>
+            <w:rFonts w:ascii="Cambria Math" w:eastAsiaTheme="minorEastAsia" w:hAnsi="Cambria Math"/>
+            <w:sz w:val="28"/>
+            <w:szCs w:val="28"/>
+          </w:rPr>
+          <m:t>ω</m:t>
+        </m:r>
+      </m:oMath>
+      <w:r>
+        <w:rPr>
+          <w:rFonts w:ascii="Neue Haas Grotesk Text Pro" w:eastAsiaTheme="minorEastAsia" w:hAnsi="Neue Haas Grotesk Text Pro"/>
+          <w:sz w:val="28"/>
+          <w:szCs w:val="28"/>
+        </w:rPr>
+        <w:t xml:space="preserve"> in der umgekehrten Reihenfolge.</w:t>
+      </w:r>
+    </w:p>
+    <w:p>
+      <w:pPr>
+        <w:pStyle w:val="Listenabsatz"/>
+        <w:jc w:val="center"/>
+        <w:rPr>
+          <w:rFonts w:ascii="Neue Haas Grotesk Text Pro" w:eastAsiaTheme="minorEastAsia" w:hAnsi="Neue Haas Grotesk Text Pro"/>
+          <w:sz w:val="28"/>
+          <w:szCs w:val="28"/>
+        </w:rPr>
+      </w:pPr>
+      <m:oMathPara>
+        <m:oMath>
+          <m:sSup>
+            <m:sSupPr>
+              <m:ctrlPr>
+                <w:rPr>
+                  <w:rFonts w:ascii="Cambria Math" w:eastAsiaTheme="minorEastAsia" w:hAnsi="Cambria Math"/>
+                  <w:i/>
+                  <w:sz w:val="28"/>
+                  <w:szCs w:val="28"/>
+                </w:rPr>
+              </m:ctrlPr>
+            </m:sSupPr>
+            <m:e>
+              <m:r>
+                <w:rPr>
+                  <w:rFonts w:ascii="Cambria Math" w:eastAsiaTheme="minorEastAsia" w:hAnsi="Cambria Math"/>
+                  <w:sz w:val="28"/>
+                  <w:szCs w:val="28"/>
+                </w:rPr>
+                <m:t>ω</m:t>
+              </m:r>
+            </m:e>
+            <m:sup>
+              <m:r>
+                <w:rPr>
+                  <w:rFonts w:ascii="Cambria Math" w:eastAsiaTheme="minorEastAsia" w:hAnsi="Cambria Math"/>
+                  <w:sz w:val="28"/>
+                  <w:szCs w:val="28"/>
+                </w:rPr>
+                <m:t>R</m:t>
+              </m:r>
+            </m:sup>
+          </m:sSup>
+          <m:r>
+            <w:rPr>
+              <w:rFonts w:ascii="Cambria Math" w:eastAsiaTheme="minorEastAsia" w:hAnsi="Cambria Math"/>
+              <w:sz w:val="28"/>
+              <w:szCs w:val="28"/>
+            </w:rPr>
+            <m:t>=</m:t>
+          </m:r>
+          <m:sSup>
+            <m:sSupPr>
+              <m:ctrlPr>
+                <w:rPr>
+                  <w:rFonts w:ascii="Cambria Math" w:eastAsiaTheme="minorEastAsia" w:hAnsi="Cambria Math"/>
+                  <w:i/>
+                  <w:sz w:val="28"/>
+                  <w:szCs w:val="28"/>
+                </w:rPr>
+              </m:ctrlPr>
+            </m:sSupPr>
+            <m:e>
+              <m:r>
+                <w:rPr>
+                  <w:rFonts w:ascii="Cambria Math" w:eastAsiaTheme="minorEastAsia" w:hAnsi="Cambria Math"/>
+                  <w:sz w:val="28"/>
+                  <w:szCs w:val="28"/>
+                </w:rPr>
+                <m:t>(</m:t>
+              </m:r>
+              <m:sSub>
+                <m:sSubPr>
+                  <m:ctrlPr>
+                    <w:rPr>
+                      <w:rFonts w:ascii="Cambria Math" w:hAnsi="Cambria Math"/>
+                      <w:i/>
+                      <w:sz w:val="28"/>
+                      <w:szCs w:val="28"/>
+                    </w:rPr>
+                  </m:ctrlPr>
+                </m:sSubPr>
+                <m:e>
+                  <m:r>
+                    <w:rPr>
+                      <w:rFonts w:ascii="Cambria Math" w:hAnsi="Cambria Math"/>
+                      <w:sz w:val="28"/>
+                      <w:szCs w:val="28"/>
+                    </w:rPr>
+                    <m:t>a</m:t>
+                  </m:r>
+                </m:e>
+                <m:sub>
+                  <m:r>
+                    <w:rPr>
+                      <w:rFonts w:ascii="Cambria Math" w:hAnsi="Cambria Math"/>
+                      <w:sz w:val="28"/>
+                      <w:szCs w:val="28"/>
+                    </w:rPr>
+                    <m:t>1</m:t>
+                  </m:r>
+                </m:sub>
+              </m:sSub>
+              <m:sSub>
+                <m:sSubPr>
+                  <m:ctrlPr>
+                    <w:rPr>
+                      <w:rFonts w:ascii="Cambria Math" w:hAnsi="Cambria Math"/>
+                      <w:i/>
+                      <w:sz w:val="28"/>
+                      <w:szCs w:val="28"/>
+                    </w:rPr>
+                  </m:ctrlPr>
+                </m:sSubPr>
+                <m:e>
+                  <m:r>
+                    <w:rPr>
+                      <w:rFonts w:ascii="Cambria Math" w:hAnsi="Cambria Math"/>
+                      <w:sz w:val="28"/>
+                      <w:szCs w:val="28"/>
+                    </w:rPr>
+                    <m:t>a</m:t>
+                  </m:r>
+                </m:e>
+                <m:sub>
+                  <m:r>
+                    <w:rPr>
+                      <w:rFonts w:ascii="Cambria Math" w:hAnsi="Cambria Math"/>
+                      <w:sz w:val="28"/>
+                      <w:szCs w:val="28"/>
+                    </w:rPr>
+                    <m:t>2</m:t>
+                  </m:r>
+                </m:sub>
+              </m:sSub>
+              <m:r>
+                <w:rPr>
+                  <w:rFonts w:ascii="Cambria Math" w:hAnsi="Cambria Math"/>
+                  <w:sz w:val="28"/>
+                  <w:szCs w:val="28"/>
+                </w:rPr>
+                <m:t>…</m:t>
+              </m:r>
+              <m:sSub>
+                <m:sSubPr>
+                  <m:ctrlPr>
+                    <w:rPr>
+                      <w:rFonts w:ascii="Cambria Math" w:hAnsi="Cambria Math"/>
+                      <w:i/>
+                      <w:sz w:val="28"/>
+                      <w:szCs w:val="28"/>
+                    </w:rPr>
+                  </m:ctrlPr>
+                </m:sSubPr>
+                <m:e>
+                  <m:r>
+                    <w:rPr>
+                      <w:rFonts w:ascii="Cambria Math" w:hAnsi="Cambria Math"/>
+                      <w:sz w:val="28"/>
+                      <w:szCs w:val="28"/>
+                    </w:rPr>
+                    <m:t>a</m:t>
+                  </m:r>
+                </m:e>
+                <m:sub>
+                  <m:r>
+                    <w:rPr>
+                      <w:rFonts w:ascii="Cambria Math" w:hAnsi="Cambria Math"/>
+                      <w:sz w:val="28"/>
+                      <w:szCs w:val="28"/>
+                    </w:rPr>
+                    <m:t>n</m:t>
+                  </m:r>
+                </m:sub>
+              </m:sSub>
+              <m:r>
+                <w:rPr>
+                  <w:rFonts w:ascii="Cambria Math" w:hAnsi="Cambria Math"/>
+                  <w:sz w:val="28"/>
+                  <w:szCs w:val="28"/>
+                </w:rPr>
+                <m:t>)</m:t>
+              </m:r>
+            </m:e>
+            <m:sup>
+              <m:r>
+                <w:rPr>
+                  <w:rFonts w:ascii="Cambria Math" w:eastAsiaTheme="minorEastAsia" w:hAnsi="Cambria Math"/>
+                  <w:sz w:val="28"/>
+                  <w:szCs w:val="28"/>
+                </w:rPr>
+                <m:t>R</m:t>
+              </m:r>
+            </m:sup>
+          </m:sSup>
+          <m:r>
+            <w:rPr>
+              <w:rFonts w:ascii="Cambria Math" w:eastAsiaTheme="minorEastAsia" w:hAnsi="Cambria Math"/>
+              <w:sz w:val="28"/>
+              <w:szCs w:val="28"/>
+            </w:rPr>
+            <m:t>=</m:t>
+          </m:r>
+          <m:sSub>
+            <m:sSubPr>
+              <m:ctrlPr>
+                <w:rPr>
+                  <w:rFonts w:ascii="Cambria Math" w:hAnsi="Cambria Math"/>
+                  <w:i/>
+                  <w:sz w:val="28"/>
+                  <w:szCs w:val="28"/>
+                </w:rPr>
+              </m:ctrlPr>
+            </m:sSubPr>
+            <m:e>
+              <m:r>
+                <w:rPr>
+                  <w:rFonts w:ascii="Cambria Math" w:hAnsi="Cambria Math"/>
+                  <w:sz w:val="28"/>
+                  <w:szCs w:val="28"/>
+                </w:rPr>
+                <m:t>a</m:t>
+              </m:r>
+            </m:e>
+            <m:sub>
+              <m:r>
+                <w:rPr>
+                  <w:rFonts w:ascii="Cambria Math" w:hAnsi="Cambria Math"/>
+                  <w:sz w:val="28"/>
+                  <w:szCs w:val="28"/>
+                </w:rPr>
+                <m:t>n</m:t>
+              </m:r>
+            </m:sub>
+          </m:sSub>
+          <m:sSub>
+            <m:sSubPr>
+              <m:ctrlPr>
+                <w:rPr>
+                  <w:rFonts w:ascii="Cambria Math" w:hAnsi="Cambria Math"/>
+                  <w:i/>
+                  <w:sz w:val="28"/>
+                  <w:szCs w:val="28"/>
+                </w:rPr>
+              </m:ctrlPr>
+            </m:sSubPr>
+            <m:e>
+              <m:r>
+                <w:rPr>
+                  <w:rFonts w:ascii="Cambria Math" w:hAnsi="Cambria Math"/>
+                  <w:sz w:val="28"/>
+                  <w:szCs w:val="28"/>
+                </w:rPr>
+                <m:t>a</m:t>
+              </m:r>
+            </m:e>
+            <m:sub>
+              <m:r>
+                <w:rPr>
+                  <w:rFonts w:ascii="Cambria Math" w:hAnsi="Cambria Math"/>
+                  <w:sz w:val="28"/>
+                  <w:szCs w:val="28"/>
+                </w:rPr>
+                <m:t>n-1</m:t>
+              </m:r>
+            </m:sub>
+          </m:sSub>
+          <m:r>
+            <w:rPr>
+              <w:rFonts w:ascii="Cambria Math" w:hAnsi="Cambria Math"/>
+              <w:sz w:val="28"/>
+              <w:szCs w:val="28"/>
+            </w:rPr>
+            <m:t>…</m:t>
+          </m:r>
+          <m:sSub>
+            <m:sSubPr>
+              <m:ctrlPr>
+                <w:rPr>
+                  <w:rFonts w:ascii="Cambria Math" w:hAnsi="Cambria Math"/>
+                  <w:i/>
+                  <w:sz w:val="28"/>
+                  <w:szCs w:val="28"/>
+                </w:rPr>
+              </m:ctrlPr>
+            </m:sSubPr>
+            <m:e>
+              <m:r>
+                <w:rPr>
+                  <w:rFonts w:ascii="Cambria Math" w:hAnsi="Cambria Math"/>
+                  <w:sz w:val="28"/>
+                  <w:szCs w:val="28"/>
+                </w:rPr>
+                <m:t>a</m:t>
+              </m:r>
+            </m:e>
+            <m:sub>
+              <m:r>
+                <w:rPr>
+                  <w:rFonts w:ascii="Cambria Math" w:hAnsi="Cambria Math"/>
+                  <w:sz w:val="28"/>
+                  <w:szCs w:val="28"/>
+                </w:rPr>
+                <m:t>1</m:t>
+              </m:r>
+            </m:sub>
+          </m:sSub>
+        </m:oMath>
+      </m:oMathPara>
+    </w:p>
+    <w:p>
+      <w:pPr>
+        <w:rPr>
+          <w:rFonts w:ascii="Neue Haas Grotesk Text Pro" w:eastAsiaTheme="minorEastAsia" w:hAnsi="Neue Haas Grotesk Text Pro"/>
+          <w:sz w:val="28"/>
+          <w:szCs w:val="28"/>
+        </w:rPr>
+      </w:pPr>
+    </w:p>
+    <w:p>
+      <w:pPr>
+        <w:rPr>
+          <w:rFonts w:ascii="Neue Haas Grotesk Text Pro" w:eastAsiaTheme="minorEastAsia" w:hAnsi="Neue Haas Grotesk Text Pro"/>
+          <w:sz w:val="28"/>
+          <w:szCs w:val="28"/>
+        </w:rPr>
+      </w:pPr>
+      <w:r>
+        <w:rPr>
+          <w:rFonts w:ascii="Neue Haas Grotesk Text Pro" w:eastAsiaTheme="minorEastAsia" w:hAnsi="Neue Haas Grotesk Text Pro"/>
+          <w:b/>
+          <w:bCs/>
+          <w:sz w:val="28"/>
+          <w:szCs w:val="28"/>
+        </w:rPr>
+        <w:t>Wortmengen und Sprachen:</w:t>
+      </w:r>
+    </w:p>
+    <w:p>
+      <w:pPr>
+        <w:pStyle w:val="Listenabsatz"/>
+        <w:numPr>
+          <w:ilvl w:val="0"/>
+          <w:numId w:val="7"/>
+        </w:numPr>
+        <w:rPr>
+          <w:rFonts w:ascii="Neue Haas Grotesk Text Pro" w:eastAsiaTheme="minorEastAsia" w:hAnsi="Neue Haas Grotesk Text Pro"/>
+          <w:sz w:val="28"/>
+          <w:szCs w:val="28"/>
+        </w:rPr>
+      </w:pPr>
+      <m:oMath>
+        <m:sSup>
+          <m:sSupPr>
+            <m:ctrlPr>
+              <w:rPr>
+                <w:rFonts w:ascii="Cambria Math" w:eastAsiaTheme="minorEastAsia" w:hAnsi="Cambria Math"/>
+                <w:i/>
+                <w:sz w:val="28"/>
+                <w:szCs w:val="28"/>
+              </w:rPr>
+            </m:ctrlPr>
+          </m:sSupPr>
+          <m:e>
+            <m:r>
+              <m:rPr>
+                <m:sty m:val="p"/>
+              </m:rPr>
+              <w:rPr>
+                <w:rFonts w:ascii="Cambria Math" w:eastAsiaTheme="minorEastAsia" w:hAnsi="Cambria Math"/>
+                <w:sz w:val="28"/>
+                <w:szCs w:val="28"/>
+              </w:rPr>
+              <m:t>Σ</m:t>
+            </m:r>
+          </m:e>
+          <m:sup>
+            <m:r>
+              <w:rPr>
+                <w:rFonts w:ascii="Cambria Math" w:eastAsiaTheme="minorEastAsia" w:hAnsi="Cambria Math"/>
+                <w:sz w:val="28"/>
+                <w:szCs w:val="28"/>
+              </w:rPr>
+              <m:t>*</m:t>
+            </m:r>
+          </m:sup>
+        </m:sSup>
+      </m:oMath>
+      <w:r>
+        <w:rPr>
+          <w:rFonts w:ascii="Neue Haas Grotesk Text Pro" w:eastAsiaTheme="minorEastAsia" w:hAnsi="Neue Haas Grotesk Text Pro"/>
+          <w:sz w:val="28"/>
+          <w:szCs w:val="28"/>
+        </w:rPr>
+        <w:t xml:space="preserve"> bezeichnet die Menge aller Worte über dem Alphabet </w:t>
+      </w:r>
+      <m:oMath>
+        <m:r>
+          <m:rPr>
+            <m:sty m:val="p"/>
+          </m:rPr>
+          <w:rPr>
+            <w:rFonts w:ascii="Cambria Math" w:eastAsiaTheme="minorEastAsia" w:hAnsi="Cambria Math"/>
+            <w:sz w:val="28"/>
+            <w:szCs w:val="28"/>
+          </w:rPr>
+          <m:t>Σ</m:t>
+        </m:r>
+      </m:oMath>
+      <w:r>
+        <w:rPr>
+          <w:rFonts w:ascii="Neue Haas Grotesk Text Pro" w:eastAsiaTheme="minorEastAsia" w:hAnsi="Neue Haas Grotesk Text Pro"/>
+          <w:sz w:val="28"/>
+          <w:szCs w:val="28"/>
+        </w:rPr>
+        <w:t>.</w:t>
+      </w:r>
+    </w:p>
+    <w:p>
+      <w:pPr>
+        <w:pStyle w:val="Listenabsatz"/>
+        <w:numPr>
+          <w:ilvl w:val="0"/>
+          <w:numId w:val="7"/>
+        </w:numPr>
+        <w:rPr>
+          <w:rFonts w:ascii="Neue Haas Grotesk Text Pro" w:eastAsiaTheme="minorEastAsia" w:hAnsi="Neue Haas Grotesk Text Pro"/>
+          <w:sz w:val="28"/>
+          <w:szCs w:val="28"/>
+        </w:rPr>
+      </w:pPr>
+      <w:r>
+        <w:rPr>
+          <w:rFonts w:ascii="Neue Haas Grotesk Text Pro" w:eastAsiaTheme="minorEastAsia" w:hAnsi="Neue Haas Grotesk Text Pro"/>
+          <w:sz w:val="28"/>
+          <w:szCs w:val="28"/>
+        </w:rPr>
+        <w:t xml:space="preserve">Eine Teilmenge </w:t>
+      </w:r>
+      <m:oMath>
+        <m:r>
+          <w:rPr>
+            <w:rFonts w:ascii="Cambria Math" w:eastAsiaTheme="minorEastAsia" w:hAnsi="Cambria Math"/>
+            <w:sz w:val="28"/>
+            <w:szCs w:val="28"/>
+          </w:rPr>
+          <m:t>L⊆</m:t>
+        </m:r>
+        <m:sSup>
+          <m:sSupPr>
+            <m:ctrlPr>
+              <w:rPr>
+                <w:rFonts w:ascii="Cambria Math" w:eastAsiaTheme="minorEastAsia" w:hAnsi="Cambria Math"/>
+                <w:i/>
+                <w:sz w:val="28"/>
+                <w:szCs w:val="28"/>
+              </w:rPr>
+            </m:ctrlPr>
+          </m:sSupPr>
+          <m:e>
+            <m:r>
+              <m:rPr>
+                <m:sty m:val="p"/>
+              </m:rPr>
+              <w:rPr>
+                <w:rFonts w:ascii="Cambria Math" w:eastAsiaTheme="minorEastAsia" w:hAnsi="Cambria Math"/>
+                <w:sz w:val="28"/>
+                <w:szCs w:val="28"/>
+              </w:rPr>
+              <m:t>Σ</m:t>
+            </m:r>
+          </m:e>
+          <m:sup>
+            <m:r>
+              <w:rPr>
+                <w:rFonts w:ascii="Cambria Math" w:eastAsiaTheme="minorEastAsia" w:hAnsi="Cambria Math"/>
+                <w:sz w:val="28"/>
+                <w:szCs w:val="28"/>
+              </w:rPr>
+              <m:t>*</m:t>
+            </m:r>
+          </m:sup>
+        </m:sSup>
+      </m:oMath>
+      <w:r>
+        <w:rPr>
+          <w:rFonts w:ascii="Neue Haas Grotesk Text Pro" w:eastAsiaTheme="minorEastAsia" w:hAnsi="Neue Haas Grotesk Text Pro"/>
+          <w:sz w:val="28"/>
+          <w:szCs w:val="28"/>
+        </w:rPr>
+        <w:t xml:space="preserve"> heißt formale Sprache über dem Alphabet </w:t>
+      </w:r>
+      <m:oMath>
+        <m:r>
+          <m:rPr>
+            <m:sty m:val="p"/>
+          </m:rPr>
+          <w:rPr>
+            <w:rFonts w:ascii="Cambria Math" w:eastAsiaTheme="minorEastAsia" w:hAnsi="Cambria Math"/>
+            <w:sz w:val="28"/>
+            <w:szCs w:val="28"/>
+          </w:rPr>
+          <m:t>Σ</m:t>
+        </m:r>
+      </m:oMath>
+      <w:r>
+        <w:rPr>
+          <w:rFonts w:ascii="Neue Haas Grotesk Text Pro" w:eastAsiaTheme="minorEastAsia" w:hAnsi="Neue Haas Grotesk Text Pro"/>
+          <w:sz w:val="28"/>
+          <w:szCs w:val="28"/>
+        </w:rPr>
+        <w:t>.</w:t>
+      </w:r>
+    </w:p>
+    <w:p>
+      <w:pPr>
+        <w:rPr>
+          <w:rFonts w:ascii="Neue Haas Grotesk Text Pro" w:eastAsiaTheme="minorEastAsia" w:hAnsi="Neue Haas Grotesk Text Pro"/>
+          <w:sz w:val="28"/>
+          <w:szCs w:val="28"/>
+        </w:rPr>
+      </w:pPr>
+    </w:p>
+    <w:p>
+      <w:pPr>
+        <w:rPr>
+          <w:rFonts w:ascii="Neue Haas Grotesk Text Pro" w:eastAsiaTheme="minorEastAsia" w:hAnsi="Neue Haas Grotesk Text Pro"/>
+          <w:sz w:val="28"/>
+          <w:szCs w:val="28"/>
+        </w:rPr>
+      </w:pPr>
+      <w:r>
+        <w:rPr>
+          <w:rFonts w:ascii="Neue Haas Grotesk Text Pro" w:eastAsiaTheme="minorEastAsia" w:hAnsi="Neue Haas Grotesk Text Pro"/>
+          <w:b/>
+          <w:bCs/>
+          <w:sz w:val="28"/>
+          <w:szCs w:val="28"/>
+        </w:rPr>
+        <w:t>Operationen über Sprachen:</w:t>
+      </w:r>
+      <w:r>
+        <w:rPr>
+          <w:rFonts w:ascii="Neue Haas Grotesk Text Pro" w:eastAsiaTheme="minorEastAsia" w:hAnsi="Neue Haas Grotesk Text Pro"/>
+          <w:sz w:val="28"/>
+          <w:szCs w:val="28"/>
+        </w:rPr>
+        <w:t xml:space="preserve"> Auch über Sprachen </w:t>
+      </w:r>
+      <w:r>
+        <w:rPr>
+          <w:rFonts w:ascii="Neue Haas Grotesk Text Pro" w:eastAsiaTheme="minorEastAsia" w:hAnsi="Neue Haas Grotesk Text Pro"/>
+          <w:sz w:val="28"/>
+          <w:szCs w:val="28"/>
+        </w:rPr>
+        <w:t>lassen sich Rechenoperationen ausführen.</w:t>
+      </w:r>
+    </w:p>
+    <w:p>
+      <w:pPr>
+        <w:pStyle w:val="Listenabsatz"/>
+        <w:numPr>
+          <w:ilvl w:val="0"/>
+          <w:numId w:val="8"/>
+        </w:numPr>
+        <w:rPr>
+          <w:rFonts w:ascii="Neue Haas Grotesk Text Pro" w:eastAsiaTheme="minorEastAsia" w:hAnsi="Neue Haas Grotesk Text Pro"/>
+          <w:sz w:val="28"/>
+          <w:szCs w:val="28"/>
+        </w:rPr>
+      </w:pPr>
+      <w:r>
+        <w:rPr>
+          <w:rFonts w:ascii="Neue Haas Grotesk Text Pro" w:eastAsiaTheme="minorEastAsia" w:hAnsi="Neue Haas Grotesk Text Pro"/>
+          <w:sz w:val="28"/>
+          <w:szCs w:val="28"/>
+        </w:rPr>
+        <w:t xml:space="preserve">Konkatenation: </w:t>
+      </w:r>
+      <m:oMath>
+        <m:r>
+          <w:rPr>
+            <w:rFonts w:ascii="Cambria Math" w:eastAsiaTheme="minorEastAsia" w:hAnsi="Cambria Math"/>
+            <w:sz w:val="28"/>
+            <w:szCs w:val="28"/>
+          </w:rPr>
+          <m:t>L∘M</m:t>
+        </m:r>
+      </m:oMath>
+      <w:r>
+        <w:rPr>
+          <w:rFonts w:ascii="Neue Haas Grotesk Text Pro" w:eastAsiaTheme="minorEastAsia" w:hAnsi="Neue Haas Grotesk Text Pro"/>
+          <w:sz w:val="28"/>
+          <w:szCs w:val="28"/>
+        </w:rPr>
+        <w:t xml:space="preserve"> besteht aus allen Worten, die durch Konkatenation von zwei Wörtern aus </w:t>
+      </w:r>
+      <m:oMath>
+        <m:r>
+          <w:rPr>
+            <w:rFonts w:ascii="Cambria Math" w:eastAsiaTheme="minorEastAsia" w:hAnsi="Cambria Math"/>
+            <w:sz w:val="28"/>
+            <w:szCs w:val="28"/>
+          </w:rPr>
+          <m:t>L</m:t>
+        </m:r>
+      </m:oMath>
+      <w:r>
+        <w:rPr>
+          <w:rFonts w:ascii="Neue Haas Grotesk Text Pro" w:eastAsiaTheme="minorEastAsia" w:hAnsi="Neue Haas Grotesk Text Pro"/>
+          <w:sz w:val="28"/>
+          <w:szCs w:val="28"/>
+        </w:rPr>
+        <w:t xml:space="preserve"> und </w:t>
+      </w:r>
+      <m:oMath>
+        <m:r>
+          <w:rPr>
+            <w:rFonts w:ascii="Cambria Math" w:eastAsiaTheme="minorEastAsia" w:hAnsi="Cambria Math"/>
+            <w:sz w:val="28"/>
+            <w:szCs w:val="28"/>
+          </w:rPr>
+          <m:t>M</m:t>
+        </m:r>
+      </m:oMath>
+      <w:r>
+        <w:rPr>
+          <w:rFonts w:ascii="Neue Haas Grotesk Text Pro" w:eastAsiaTheme="minorEastAsia" w:hAnsi="Neue Haas Grotesk Text Pro"/>
+          <w:sz w:val="28"/>
+          <w:szCs w:val="28"/>
+        </w:rPr>
+        <w:t xml:space="preserve"> entstehen.</w:t>
+      </w:r>
+    </w:p>
+    <w:p>
+      <w:pPr>
+        <w:pStyle w:val="Listenabsatz"/>
+        <w:jc w:val="center"/>
+        <w:rPr>
+          <w:rFonts w:ascii="Neue Haas Grotesk Text Pro" w:eastAsiaTheme="minorEastAsia" w:hAnsi="Neue Haas Grotesk Text Pro"/>
+          <w:sz w:val="28"/>
+          <w:szCs w:val="28"/>
+        </w:rPr>
+      </w:pPr>
+      <m:oMathPara>
+        <m:oMath>
+          <m:r>
+            <w:rPr>
+              <w:rFonts w:ascii="Cambria Math" w:eastAsiaTheme="minorEastAsia" w:hAnsi="Cambria Math"/>
+              <w:sz w:val="28"/>
+              <w:szCs w:val="28"/>
+            </w:rPr>
+            <m:t>L∘M={v∙w:v∈L, w∈M}</m:t>
+          </m:r>
+        </m:oMath>
+      </m:oMathPara>
+    </w:p>
+    <w:p>
+      <w:pPr>
+        <w:pStyle w:val="Listenabsatz"/>
+        <w:jc w:val="center"/>
+        <w:rPr>
+          <w:rFonts w:ascii="Neue Haas Grotesk Text Pro" w:eastAsiaTheme="minorEastAsia" w:hAnsi="Neue Haas Grotesk Text Pro"/>
+          <w:sz w:val="28"/>
+          <w:szCs w:val="28"/>
+        </w:rPr>
+      </w:pPr>
+    </w:p>
+    <w:p>
+      <w:pPr>
+        <w:pStyle w:val="Listenabsatz"/>
+        <w:numPr>
+          <w:ilvl w:val="0"/>
+          <w:numId w:val="8"/>
+        </w:numPr>
+        <w:rPr>
+          <w:rFonts w:ascii="Neue Haas Grotesk Text Pro" w:eastAsiaTheme="minorEastAsia" w:hAnsi="Neue Haas Grotesk Text Pro"/>
+          <w:sz w:val="28"/>
+          <w:szCs w:val="28"/>
+        </w:rPr>
+      </w:pPr>
+      <w:r>
+        <w:rPr>
+          <w:rFonts w:ascii="Neue Haas Grotesk Text Pro" w:eastAsiaTheme="minorEastAsia" w:hAnsi="Neue Haas Grotesk Text Pro"/>
+          <w:sz w:val="28"/>
+          <w:szCs w:val="28"/>
+        </w:rPr>
+        <w:t xml:space="preserve">Potenzen: </w:t>
+      </w:r>
+      <m:oMath>
+        <m:sSup>
+          <m:sSupPr>
+            <m:ctrlPr>
+              <w:rPr>
+                <w:rFonts w:ascii="Cambria Math" w:eastAsiaTheme="minorEastAsia" w:hAnsi="Cambria Math"/>
+                <w:i/>
+                <w:sz w:val="28"/>
+                <w:szCs w:val="28"/>
+              </w:rPr>
+            </m:ctrlPr>
+          </m:sSupPr>
+          <m:e>
+            <m:r>
+              <w:rPr>
+                <w:rFonts w:ascii="Cambria Math" w:eastAsiaTheme="minorEastAsia" w:hAnsi="Cambria Math"/>
+                <w:sz w:val="28"/>
+                <w:szCs w:val="28"/>
+              </w:rPr>
+              <m:t>L</m:t>
+            </m:r>
+          </m:e>
+          <m:sup>
+            <m:r>
+              <w:rPr>
+                <w:rFonts w:ascii="Cambria Math" w:eastAsiaTheme="minorEastAsia" w:hAnsi="Cambria Math"/>
+                <w:sz w:val="28"/>
+                <w:szCs w:val="28"/>
+              </w:rPr>
+              <m:t>n</m:t>
+            </m:r>
+          </m:sup>
+        </m:sSup>
+      </m:oMath>
+      <w:r>
+        <w:rPr>
+          <w:rFonts w:ascii="Neue Haas Grotesk Text Pro" w:eastAsiaTheme="minorEastAsia" w:hAnsi="Neue Haas Grotesk Text Pro"/>
+          <w:sz w:val="28"/>
+          <w:szCs w:val="28"/>
+        </w:rPr>
+        <w:t xml:space="preserve"> bezeichnet die mehrfache Konkatenation der Sprache </w:t>
+      </w:r>
+      <m:oMath>
+        <m:r>
+          <w:rPr>
+            <w:rFonts w:ascii="Cambria Math" w:eastAsiaTheme="minorEastAsia" w:hAnsi="Cambria Math"/>
+            <w:sz w:val="28"/>
+            <w:szCs w:val="28"/>
+          </w:rPr>
+          <m:t>L</m:t>
+        </m:r>
+      </m:oMath>
+      <w:r>
+        <w:rPr>
+          <w:rFonts w:ascii="Neue Haas Grotesk Text Pro" w:eastAsiaTheme="minorEastAsia" w:hAnsi="Neue Haas Grotesk Text Pro"/>
+          <w:sz w:val="28"/>
+          <w:szCs w:val="28"/>
+        </w:rPr>
+        <w:t xml:space="preserve"> mit sich selbst.</w:t>
+      </w:r>
+    </w:p>
+    <w:p>
+      <w:pPr>
+        <w:pStyle w:val="Listenabsatz"/>
+        <w:rPr>
+          <w:rFonts w:ascii="Neue Haas Grotesk Text Pro" w:eastAsiaTheme="minorEastAsia" w:hAnsi="Neue Haas Grotesk Text Pro"/>
+          <w:sz w:val="28"/>
+          <w:szCs w:val="28"/>
+        </w:rPr>
+      </w:pPr>
+      <m:oMathPara>
+        <m:oMath>
+          <m:sSup>
+            <m:sSupPr>
+              <m:ctrlPr>
+                <w:rPr>
+                  <w:rFonts w:ascii="Cambria Math" w:eastAsiaTheme="minorEastAsia" w:hAnsi="Cambria Math"/>
+                  <w:sz w:val="28"/>
+                  <w:szCs w:val="28"/>
+                </w:rPr>
+              </m:ctrlPr>
+            </m:sSupPr>
+            <m:e>
+              <m:r>
+                <w:rPr>
+                  <w:rFonts w:ascii="Cambria Math" w:eastAsiaTheme="minorEastAsia" w:hAnsi="Cambria Math"/>
+                  <w:sz w:val="28"/>
+                  <w:szCs w:val="28"/>
+                </w:rPr>
+                <m:t>L</m:t>
+              </m:r>
+            </m:e>
+            <m:sup>
+              <m:r>
+                <w:rPr>
+                  <w:rFonts w:ascii="Cambria Math" w:eastAsiaTheme="minorEastAsia" w:hAnsi="Cambria Math"/>
+                  <w:sz w:val="28"/>
+                  <w:szCs w:val="28"/>
+                </w:rPr>
+                <m:t>n</m:t>
+              </m:r>
+            </m:sup>
+          </m:sSup>
+          <m:r>
+            <w:rPr>
+              <w:rFonts w:ascii="Cambria Math" w:eastAsiaTheme="minorEastAsia" w:hAnsi="Cambria Math"/>
+              <w:sz w:val="28"/>
+              <w:szCs w:val="28"/>
+            </w:rPr>
+            <m:t>=L∘L∘…∘L→n-mal</m:t>
+          </m:r>
+        </m:oMath>
+      </m:oMathPara>
+    </w:p>
+    <w:p>
+      <w:pPr>
+        <w:pStyle w:val="Listenabsatz"/>
+        <w:rPr>
+          <w:rFonts w:ascii="Neue Haas Grotesk Text Pro" w:eastAsiaTheme="minorEastAsia" w:hAnsi="Neue Haas Grotesk Text Pro"/>
+          <w:sz w:val="28"/>
+          <w:szCs w:val="28"/>
+        </w:rPr>
+      </w:pPr>
+    </w:p>
+    <w:p>
+      <w:pPr>
+        <w:pStyle w:val="Listenabsatz"/>
+        <w:numPr>
+          <w:ilvl w:val="0"/>
+          <w:numId w:val="8"/>
+        </w:numPr>
+        <w:rPr>
+          <w:rFonts w:ascii="Neue Haas Grotesk Text Pro" w:eastAsiaTheme="minorEastAsia" w:hAnsi="Neue Haas Grotesk Text Pro"/>
+          <w:sz w:val="28"/>
+          <w:szCs w:val="28"/>
+        </w:rPr>
+      </w:pPr>
+      <w:r>
+        <w:rPr>
+          <w:rFonts w:ascii="Neue Haas Grotesk Text Pro" w:eastAsiaTheme="minorEastAsia" w:hAnsi="Neue Haas Grotesk Text Pro"/>
+          <w:sz w:val="28"/>
+          <w:szCs w:val="28"/>
+        </w:rPr>
+        <w:t xml:space="preserve">Kleenesche-Hülle: </w:t>
+      </w:r>
+      <m:oMath>
+        <m:sSup>
+          <m:sSupPr>
+            <m:ctrlPr>
+              <w:rPr>
+                <w:rFonts w:ascii="Cambria Math" w:eastAsiaTheme="minorEastAsia" w:hAnsi="Cambria Math"/>
+                <w:i/>
+                <w:sz w:val="28"/>
+                <w:szCs w:val="28"/>
+              </w:rPr>
+            </m:ctrlPr>
+          </m:sSupPr>
+          <m:e>
+            <m:r>
+              <w:rPr>
+                <w:rFonts w:ascii="Cambria Math" w:eastAsiaTheme="minorEastAsia" w:hAnsi="Cambria Math"/>
+                <w:sz w:val="28"/>
+                <w:szCs w:val="28"/>
+              </w:rPr>
+              <m:t>L</m:t>
+            </m:r>
+          </m:e>
+          <m:sup>
+            <m:r>
+              <w:rPr>
+                <w:rFonts w:ascii="Cambria Math" w:eastAsiaTheme="minorEastAsia" w:hAnsi="Cambria Math"/>
+                <w:sz w:val="28"/>
+                <w:szCs w:val="28"/>
+              </w:rPr>
+              <m:t>*</m:t>
+            </m:r>
+          </m:sup>
+        </m:sSup>
+      </m:oMath>
+      <w:r>
+        <w:rPr>
+          <w:rFonts w:ascii="Neue Haas Grotesk Text Pro" w:eastAsiaTheme="minorEastAsia" w:hAnsi="Neue Haas Grotesk Text Pro"/>
+          <w:sz w:val="28"/>
+          <w:szCs w:val="28"/>
+        </w:rPr>
+        <w:t xml:space="preserve"> besteht aus allen Potenzen </w:t>
+      </w:r>
+      <m:oMath>
+        <m:sSup>
+          <m:sSupPr>
+            <m:ctrlPr>
+              <w:rPr>
+                <w:rFonts w:ascii="Cambria Math" w:eastAsiaTheme="minorEastAsia" w:hAnsi="Cambria Math"/>
+                <w:i/>
+                <w:sz w:val="28"/>
+                <w:szCs w:val="28"/>
+              </w:rPr>
+            </m:ctrlPr>
+          </m:sSupPr>
+          <m:e>
+            <m:r>
+              <w:rPr>
+                <w:rFonts w:ascii="Cambria Math" w:eastAsiaTheme="minorEastAsia" w:hAnsi="Cambria Math"/>
+                <w:sz w:val="28"/>
+                <w:szCs w:val="28"/>
+              </w:rPr>
+              <m:t>L</m:t>
+            </m:r>
+          </m:e>
+          <m:sup>
+            <m:r>
+              <w:rPr>
+                <w:rFonts w:ascii="Cambria Math" w:eastAsiaTheme="minorEastAsia" w:hAnsi="Cambria Math"/>
+                <w:sz w:val="28"/>
+                <w:szCs w:val="28"/>
+              </w:rPr>
+              <m:t>n</m:t>
+            </m:r>
+          </m:sup>
+        </m:sSup>
+      </m:oMath>
+      <w:r>
+        <w:rPr>
+          <w:rFonts w:ascii="Neue Haas Grotesk Text Pro" w:eastAsiaTheme="minorEastAsia" w:hAnsi="Neue Haas Grotesk Text Pro"/>
+          <w:sz w:val="28"/>
+          <w:szCs w:val="28"/>
+        </w:rPr>
+        <w:t>.</w:t>
+      </w:r>
+    </w:p>
+    <w:p>
+      <w:pPr>
+        <w:pStyle w:val="Listenabsatz"/>
+        <w:jc w:val="center"/>
+        <w:rPr>
+          <w:rFonts w:ascii="Neue Haas Grotesk Text Pro" w:eastAsiaTheme="minorEastAsia" w:hAnsi="Neue Haas Grotesk Text Pro"/>
+          <w:sz w:val="28"/>
+          <w:szCs w:val="28"/>
+        </w:rPr>
+      </w:pPr>
+      <m:oMathPara>
+        <m:oMath>
+          <m:sSup>
+            <m:sSupPr>
+              <m:ctrlPr>
+                <w:rPr>
+                  <w:rFonts w:ascii="Cambria Math" w:eastAsiaTheme="minorEastAsia" w:hAnsi="Cambria Math"/>
+                  <w:i/>
+                  <w:sz w:val="28"/>
+                  <w:szCs w:val="28"/>
+                </w:rPr>
+              </m:ctrlPr>
+            </m:sSupPr>
+            <m:e>
+              <m:r>
+                <w:rPr>
+                  <w:rFonts w:ascii="Cambria Math" w:eastAsiaTheme="minorEastAsia" w:hAnsi="Cambria Math"/>
+                  <w:sz w:val="28"/>
+                  <w:szCs w:val="28"/>
+                </w:rPr>
+                <m:t>L</m:t>
+              </m:r>
+            </m:e>
+            <m:sup>
+              <m:r>
+                <w:rPr>
+                  <w:rFonts w:ascii="Cambria Math" w:eastAsiaTheme="minorEastAsia" w:hAnsi="Cambria Math"/>
+                  <w:sz w:val="28"/>
+                  <w:szCs w:val="28"/>
+                </w:rPr>
+                <m:t>*</m:t>
+              </m:r>
+            </m:sup>
+          </m:sSup>
+          <m:r>
+            <w:rPr>
+              <w:rFonts w:ascii="Cambria Math" w:eastAsiaTheme="minorEastAsia" w:hAnsi="Cambria Math"/>
+              <w:sz w:val="28"/>
+              <w:szCs w:val="28"/>
+            </w:rPr>
+            <m:t>=</m:t>
+          </m:r>
+          <m:nary>
+            <m:naryPr>
+              <m:chr m:val="⋃"/>
+              <m:limLoc m:val="undOvr"/>
+              <m:supHide m:val="1"/>
+              <m:ctrlPr>
+                <w:rPr>
+                  <w:rFonts w:ascii="Cambria Math" w:eastAsiaTheme="minorEastAsia" w:hAnsi="Cambria Math"/>
+                  <w:i/>
+                  <w:sz w:val="28"/>
+                  <w:szCs w:val="28"/>
+                </w:rPr>
+              </m:ctrlPr>
+            </m:naryPr>
+            <m:sub>
+              <m:r>
+                <w:rPr>
+                  <w:rFonts w:ascii="Cambria Math" w:eastAsiaTheme="minorEastAsia" w:hAnsi="Cambria Math"/>
+                  <w:sz w:val="28"/>
+                  <w:szCs w:val="28"/>
+                </w:rPr>
+                <m:t>n≥0</m:t>
+              </m:r>
+            </m:sub>
+            <m:sup/>
+            <m:e>
+              <m:sSup>
+                <m:sSupPr>
+                  <m:ctrlPr>
+                    <w:rPr>
+                      <w:rFonts w:ascii="Cambria Math" w:eastAsiaTheme="minorEastAsia" w:hAnsi="Cambria Math"/>
+                      <w:i/>
+                      <w:sz w:val="28"/>
+                      <w:szCs w:val="28"/>
+                    </w:rPr>
+                  </m:ctrlPr>
+                </m:sSupPr>
+                <m:e>
+                  <m:r>
+                    <w:rPr>
+                      <w:rFonts w:ascii="Cambria Math" w:eastAsiaTheme="minorEastAsia" w:hAnsi="Cambria Math"/>
+                      <w:sz w:val="28"/>
+                      <w:szCs w:val="28"/>
+                    </w:rPr>
+                    <m:t>L</m:t>
+                  </m:r>
+                </m:e>
+                <m:sup>
+                  <m:r>
+                    <w:rPr>
+                      <w:rFonts w:ascii="Cambria Math" w:eastAsiaTheme="minorEastAsia" w:hAnsi="Cambria Math"/>
+                      <w:sz w:val="28"/>
+                      <w:szCs w:val="28"/>
+                    </w:rPr>
+                    <m:t>n</m:t>
+                  </m:r>
+                </m:sup>
+              </m:sSup>
+            </m:e>
+          </m:nary>
+        </m:oMath>
+      </m:oMathPara>
+    </w:p>
+    <w:p>
+      <w:pPr>
+        <w:pStyle w:val="Listenabsatz"/>
+        <w:jc w:val="center"/>
+        <w:rPr>
+          <w:rFonts w:ascii="Neue Haas Grotesk Text Pro" w:eastAsiaTheme="minorEastAsia" w:hAnsi="Neue Haas Grotesk Text Pro"/>
+          <w:sz w:val="28"/>
+          <w:szCs w:val="28"/>
+        </w:rPr>
+      </w:pPr>
+    </w:p>
+    <w:p>
+      <w:pPr>
+        <w:pStyle w:val="Listenabsatz"/>
+        <w:numPr>
+          <w:ilvl w:val="0"/>
+          <w:numId w:val="8"/>
+        </w:numPr>
+        <w:rPr>
+          <w:rFonts w:ascii="Neue Haas Grotesk Text Pro" w:eastAsiaTheme="minorEastAsia" w:hAnsi="Neue Haas Grotesk Text Pro"/>
+          <w:sz w:val="28"/>
+          <w:szCs w:val="28"/>
+        </w:rPr>
+      </w:pPr>
+      <w:r>
+        <w:rPr>
+          <w:rFonts w:ascii="Neue Haas Grotesk Text Pro" w:eastAsiaTheme="minorEastAsia" w:hAnsi="Neue Haas Grotesk Text Pro"/>
+          <w:sz w:val="28"/>
+          <w:szCs w:val="28"/>
+        </w:rPr>
+        <w:lastRenderedPageBreak/>
+        <w:t>Inverse Sprache:</w:t>
+      </w:r>
+      <w:r>
+        <w:rPr>
+          <w:rFonts w:ascii="Neue Haas Grotesk Text Pro" w:eastAsiaTheme="minorEastAsia" w:hAnsi="Neue Haas Grotesk Text Pro"/>
+          <w:sz w:val="28"/>
+          <w:szCs w:val="28"/>
+        </w:rPr>
+        <w:t xml:space="preserve"> </w:t>
+      </w:r>
+      <m:oMath>
+        <m:sSup>
+          <m:sSupPr>
+            <m:ctrlPr>
+              <w:rPr>
+                <w:rFonts w:ascii="Cambria Math" w:eastAsiaTheme="minorEastAsia" w:hAnsi="Cambria Math"/>
+                <w:i/>
+                <w:sz w:val="28"/>
+                <w:szCs w:val="28"/>
+              </w:rPr>
+            </m:ctrlPr>
+          </m:sSupPr>
+          <m:e>
+            <m:r>
+              <w:rPr>
+                <w:rFonts w:ascii="Cambria Math" w:eastAsiaTheme="minorEastAsia" w:hAnsi="Cambria Math"/>
+                <w:sz w:val="28"/>
+                <w:szCs w:val="28"/>
+              </w:rPr>
+              <m:t>L</m:t>
+            </m:r>
+          </m:e>
+          <m:sup>
+            <m:r>
+              <w:rPr>
+                <w:rFonts w:ascii="Cambria Math" w:eastAsiaTheme="minorEastAsia" w:hAnsi="Cambria Math"/>
+                <w:sz w:val="28"/>
+                <w:szCs w:val="28"/>
+              </w:rPr>
+              <m:t>R</m:t>
+            </m:r>
+          </m:sup>
+        </m:sSup>
+      </m:oMath>
+      <w:r>
+        <w:rPr>
+          <w:rFonts w:ascii="Neue Haas Grotesk Text Pro" w:eastAsiaTheme="minorEastAsia" w:hAnsi="Neue Haas Grotesk Text Pro"/>
+          <w:sz w:val="28"/>
+          <w:szCs w:val="28"/>
+        </w:rPr>
+        <w:t xml:space="preserve"> besteht aus allen inversen Worten von </w:t>
+      </w:r>
+      <m:oMath>
+        <m:r>
+          <w:rPr>
+            <w:rFonts w:ascii="Cambria Math" w:eastAsiaTheme="minorEastAsia" w:hAnsi="Cambria Math"/>
+            <w:sz w:val="28"/>
+            <w:szCs w:val="28"/>
+          </w:rPr>
+          <m:t>L</m:t>
+        </m:r>
+      </m:oMath>
+      <w:r>
+        <w:rPr>
+          <w:rFonts w:ascii="Neue Haas Grotesk Text Pro" w:eastAsiaTheme="minorEastAsia" w:hAnsi="Neue Haas Grotesk Text Pro"/>
+          <w:sz w:val="28"/>
+          <w:szCs w:val="28"/>
+        </w:rPr>
+        <w:t>.</w:t>
+      </w:r>
+    </w:p>
+    <w:p>
+      <w:pPr>
+        <w:pStyle w:val="Listenabsatz"/>
+        <w:jc w:val="center"/>
+        <w:rPr>
+          <w:rFonts w:ascii="Neue Haas Grotesk Text Pro" w:eastAsiaTheme="minorEastAsia" w:hAnsi="Neue Haas Grotesk Text Pro"/>
+          <w:sz w:val="28"/>
+          <w:szCs w:val="28"/>
+        </w:rPr>
+      </w:pPr>
+      <m:oMathPara>
+        <m:oMath>
+          <m:sSup>
+            <m:sSupPr>
+              <m:ctrlPr>
+                <w:rPr>
+                  <w:rFonts w:ascii="Cambria Math" w:eastAsiaTheme="minorEastAsia" w:hAnsi="Cambria Math"/>
+                  <w:i/>
+                  <w:sz w:val="28"/>
+                  <w:szCs w:val="28"/>
+                </w:rPr>
+              </m:ctrlPr>
+            </m:sSupPr>
+            <m:e>
+              <m:r>
+                <w:rPr>
+                  <w:rFonts w:ascii="Cambria Math" w:eastAsiaTheme="minorEastAsia" w:hAnsi="Cambria Math"/>
+                  <w:sz w:val="28"/>
+                  <w:szCs w:val="28"/>
+                </w:rPr>
+                <m:t>L</m:t>
+              </m:r>
+            </m:e>
+            <m:sup>
+              <m:r>
+                <w:rPr>
+                  <w:rFonts w:ascii="Cambria Math" w:eastAsiaTheme="minorEastAsia" w:hAnsi="Cambria Math"/>
+                  <w:sz w:val="28"/>
+                  <w:szCs w:val="28"/>
+                </w:rPr>
+                <m:t>R</m:t>
+              </m:r>
+            </m:sup>
+          </m:sSup>
+          <m:r>
+            <w:rPr>
+              <w:rFonts w:ascii="Cambria Math" w:eastAsiaTheme="minorEastAsia" w:hAnsi="Cambria Math"/>
+              <w:sz w:val="28"/>
+              <w:szCs w:val="28"/>
+            </w:rPr>
+            <m:t>={</m:t>
+          </m:r>
+          <m:sSup>
+            <m:sSupPr>
+              <m:ctrlPr>
+                <w:rPr>
+                  <w:rFonts w:ascii="Cambria Math" w:eastAsiaTheme="minorEastAsia" w:hAnsi="Cambria Math"/>
+                  <w:i/>
+                  <w:sz w:val="28"/>
+                  <w:szCs w:val="28"/>
+                </w:rPr>
+              </m:ctrlPr>
+            </m:sSupPr>
+            <m:e>
+              <m:r>
+                <w:rPr>
+                  <w:rFonts w:ascii="Cambria Math" w:eastAsiaTheme="minorEastAsia" w:hAnsi="Cambria Math"/>
+                  <w:sz w:val="28"/>
+                  <w:szCs w:val="28"/>
+                </w:rPr>
+                <m:t>w</m:t>
+              </m:r>
+            </m:e>
+            <m:sup>
+              <m:r>
+                <w:rPr>
+                  <w:rFonts w:ascii="Cambria Math" w:eastAsiaTheme="minorEastAsia" w:hAnsi="Cambria Math"/>
+                  <w:sz w:val="28"/>
+                  <w:szCs w:val="28"/>
+                </w:rPr>
+                <m:t>R</m:t>
+              </m:r>
+            </m:sup>
+          </m:sSup>
+          <m:r>
+            <w:rPr>
+              <w:rFonts w:ascii="Cambria Math" w:eastAsiaTheme="minorEastAsia" w:hAnsi="Cambria Math"/>
+              <w:sz w:val="28"/>
+              <w:szCs w:val="28"/>
+            </w:rPr>
+            <m:t>:w∈L}</m:t>
+          </m:r>
+        </m:oMath>
+      </m:oMathPara>
+    </w:p>
+    <w:p>
+      <w:pPr>
+        <w:rPr>
+          <w:rFonts w:ascii="Neue Haas Grotesk Text Pro" w:eastAsiaTheme="minorEastAsia" w:hAnsi="Neue Haas Grotesk Text Pro"/>
+          <w:sz w:val="28"/>
+          <w:szCs w:val="28"/>
+        </w:rPr>
+      </w:pPr>
+    </w:p>
+    <w:p>
+      <w:pPr>
+        <w:rPr>
+          <w:rFonts w:ascii="Neue Haas Grotesk Text Pro" w:eastAsiaTheme="minorEastAsia" w:hAnsi="Neue Haas Grotesk Text Pro"/>
+          <w:sz w:val="28"/>
+          <w:szCs w:val="28"/>
+        </w:rPr>
+      </w:pPr>
+      <w:r>
+        <w:rPr>
+          <w:rFonts w:ascii="Neue Haas Grotesk Text Pro" w:eastAsiaTheme="minorEastAsia" w:hAnsi="Neue Haas Grotesk Text Pro"/>
+          <w:b/>
+          <w:bCs/>
+          <w:sz w:val="28"/>
+          <w:szCs w:val="28"/>
+        </w:rPr>
+        <w:t>Grammatik:</w:t>
+      </w:r>
+      <w:r>
+        <w:rPr>
+          <w:rFonts w:ascii="Neue Haas Grotesk Text Pro" w:eastAsiaTheme="minorEastAsia" w:hAnsi="Neue Haas Grotesk Text Pro"/>
+          <w:sz w:val="28"/>
+          <w:szCs w:val="28"/>
+        </w:rPr>
+        <w:t xml:space="preserve"> Eine Grammatik (Typ-0) ist ein Tupel </w:t>
+      </w:r>
+      <m:oMath>
+        <m:r>
+          <w:rPr>
+            <w:rFonts w:ascii="Cambria Math" w:eastAsiaTheme="minorEastAsia" w:hAnsi="Cambria Math"/>
+            <w:sz w:val="28"/>
+            <w:szCs w:val="28"/>
+          </w:rPr>
+          <m:t>G=(</m:t>
+        </m:r>
+        <m:r>
+          <m:rPr>
+            <m:sty m:val="p"/>
+          </m:rPr>
+          <w:rPr>
+            <w:rFonts w:ascii="Cambria Math" w:eastAsiaTheme="minorEastAsia" w:hAnsi="Cambria Math"/>
+            <w:sz w:val="28"/>
+            <w:szCs w:val="28"/>
+          </w:rPr>
+          <m:t>Σ</m:t>
+        </m:r>
+        <m:r>
+          <w:rPr>
+            <w:rFonts w:ascii="Cambria Math" w:eastAsiaTheme="minorEastAsia" w:hAnsi="Cambria Math"/>
+            <w:sz w:val="28"/>
+            <w:szCs w:val="28"/>
+          </w:rPr>
+          <m:t>, N, P, S)</m:t>
+        </m:r>
+      </m:oMath>
+      <w:r>
+        <w:rPr>
+          <w:rFonts w:ascii="Neue Haas Grotesk Text Pro" w:eastAsiaTheme="minorEastAsia" w:hAnsi="Neue Haas Grotesk Text Pro"/>
+          <w:sz w:val="28"/>
+          <w:szCs w:val="28"/>
+        </w:rPr>
+        <w:t xml:space="preserve"> bestehend aus:</w:t>
+      </w:r>
+    </w:p>
+    <w:p>
+      <w:pPr>
+        <w:pStyle w:val="Listenabsatz"/>
+        <w:numPr>
+          <w:ilvl w:val="0"/>
+          <w:numId w:val="8"/>
+        </w:numPr>
+        <w:rPr>
+          <w:rFonts w:ascii="Neue Haas Grotesk Text Pro" w:eastAsiaTheme="minorEastAsia" w:hAnsi="Neue Haas Grotesk Text Pro"/>
+          <w:sz w:val="28"/>
+          <w:szCs w:val="28"/>
+        </w:rPr>
+      </w:pPr>
+      <w:r>
+        <w:rPr>
+          <w:rFonts w:ascii="Neue Haas Grotesk Text Pro" w:eastAsiaTheme="minorEastAsia" w:hAnsi="Neue Haas Grotesk Text Pro"/>
+          <w:sz w:val="28"/>
+          <w:szCs w:val="28"/>
+        </w:rPr>
+        <w:t xml:space="preserve">Einem Alphabet </w:t>
+      </w:r>
+      <m:oMath>
+        <m:r>
+          <m:rPr>
+            <m:sty m:val="p"/>
+          </m:rPr>
+          <w:rPr>
+            <w:rFonts w:ascii="Cambria Math" w:eastAsiaTheme="minorEastAsia" w:hAnsi="Cambria Math"/>
+            <w:sz w:val="28"/>
+            <w:szCs w:val="28"/>
+          </w:rPr>
+          <m:t>Σ</m:t>
+        </m:r>
+      </m:oMath>
+      <w:r>
+        <w:rPr>
+          <w:rFonts w:ascii="Neue Haas Grotesk Text Pro" w:eastAsiaTheme="minorEastAsia" w:hAnsi="Neue Haas Grotesk Text Pro"/>
+          <w:sz w:val="28"/>
+          <w:szCs w:val="28"/>
+        </w:rPr>
+        <w:t>.</w:t>
+      </w:r>
+    </w:p>
+    <w:p>
+      <w:pPr>
+        <w:pStyle w:val="Listenabsatz"/>
+        <w:numPr>
+          <w:ilvl w:val="0"/>
+          <w:numId w:val="8"/>
+        </w:numPr>
+        <w:rPr>
+          <w:rFonts w:ascii="Neue Haas Grotesk Text Pro" w:eastAsiaTheme="minorEastAsia" w:hAnsi="Neue Haas Grotesk Text Pro"/>
+          <w:sz w:val="28"/>
+          <w:szCs w:val="28"/>
+        </w:rPr>
+      </w:pPr>
+      <w:r>
+        <w:rPr>
+          <w:rFonts w:ascii="Neue Haas Grotesk Text Pro" w:eastAsiaTheme="minorEastAsia" w:hAnsi="Neue Haas Grotesk Text Pro"/>
+          <w:sz w:val="28"/>
+          <w:szCs w:val="28"/>
+        </w:rPr>
+        <w:t xml:space="preserve">Einer Menge </w:t>
+      </w:r>
+      <m:oMath>
+        <m:r>
+          <w:rPr>
+            <w:rFonts w:ascii="Cambria Math" w:eastAsiaTheme="minorEastAsia" w:hAnsi="Cambria Math"/>
+            <w:sz w:val="28"/>
+            <w:szCs w:val="28"/>
+          </w:rPr>
+          <m:t>N</m:t>
+        </m:r>
+      </m:oMath>
+      <w:r>
+        <w:rPr>
+          <w:rFonts w:ascii="Neue Haas Grotesk Text Pro" w:eastAsiaTheme="minorEastAsia" w:hAnsi="Neue Haas Grotesk Text Pro"/>
+          <w:sz w:val="28"/>
+          <w:szCs w:val="28"/>
+        </w:rPr>
+        <w:t xml:space="preserve"> von Variablen mit </w:t>
+      </w:r>
+      <m:oMath>
+        <m:r>
+          <w:rPr>
+            <w:rFonts w:ascii="Cambria Math" w:eastAsiaTheme="minorEastAsia" w:hAnsi="Cambria Math"/>
+            <w:sz w:val="28"/>
+            <w:szCs w:val="28"/>
+          </w:rPr>
+          <m:t>N∩</m:t>
+        </m:r>
+        <m:r>
+          <m:rPr>
+            <m:sty m:val="p"/>
+          </m:rPr>
+          <w:rPr>
+            <w:rFonts w:ascii="Cambria Math" w:eastAsiaTheme="minorEastAsia" w:hAnsi="Cambria Math"/>
+            <w:sz w:val="28"/>
+            <w:szCs w:val="28"/>
+          </w:rPr>
+          <m:t>Σ</m:t>
+        </m:r>
+        <m:r>
+          <w:rPr>
+            <w:rFonts w:ascii="Cambria Math" w:eastAsiaTheme="minorEastAsia" w:hAnsi="Cambria Math"/>
+            <w:sz w:val="28"/>
+            <w:szCs w:val="28"/>
+          </w:rPr>
+          <m:t>=∅</m:t>
+        </m:r>
+      </m:oMath>
+      <w:r>
+        <w:rPr>
+          <w:rFonts w:ascii="Neue Haas Grotesk Text Pro" w:eastAsiaTheme="minorEastAsia" w:hAnsi="Neue Haas Grotesk Text Pro"/>
+          <w:sz w:val="28"/>
+          <w:szCs w:val="28"/>
+        </w:rPr>
+        <w:t>.</w:t>
+      </w:r>
+    </w:p>
+    <w:p>
+      <w:pPr>
+        <w:pStyle w:val="Listenabsatz"/>
+        <w:numPr>
+          <w:ilvl w:val="0"/>
+          <w:numId w:val="8"/>
+        </w:numPr>
+        <w:rPr>
+          <w:rFonts w:ascii="Neue Haas Grotesk Text Pro" w:eastAsiaTheme="minorEastAsia" w:hAnsi="Neue Haas Grotesk Text Pro"/>
+          <w:sz w:val="28"/>
+          <w:szCs w:val="28"/>
+        </w:rPr>
+      </w:pPr>
+      <w:r>
+        <w:rPr>
+          <w:rFonts w:ascii="Neue Haas Grotesk Text Pro" w:eastAsiaTheme="minorEastAsia" w:hAnsi="Neue Haas Grotesk Text Pro"/>
+          <w:sz w:val="28"/>
+          <w:szCs w:val="28"/>
+        </w:rPr>
+        <w:t xml:space="preserve">Einer Menge </w:t>
+      </w:r>
+      <m:oMath>
+        <m:r>
+          <w:rPr>
+            <w:rFonts w:ascii="Cambria Math" w:eastAsiaTheme="minorEastAsia" w:hAnsi="Cambria Math"/>
+            <w:sz w:val="28"/>
+            <w:szCs w:val="28"/>
+          </w:rPr>
+          <m:t>P</m:t>
+        </m:r>
+      </m:oMath>
+      <w:r>
+        <w:rPr>
+          <w:rFonts w:ascii="Neue Haas Grotesk Text Pro" w:eastAsiaTheme="minorEastAsia" w:hAnsi="Neue Haas Grotesk Text Pro"/>
+          <w:sz w:val="28"/>
+          <w:szCs w:val="28"/>
+        </w:rPr>
+        <w:t xml:space="preserve"> von Produktionsregeln </w:t>
+      </w:r>
+      <m:oMath>
+        <m:r>
+          <w:rPr>
+            <w:rFonts w:ascii="Cambria Math" w:eastAsiaTheme="minorEastAsia" w:hAnsi="Cambria Math"/>
+            <w:sz w:val="28"/>
+            <w:szCs w:val="28"/>
+          </w:rPr>
+          <m:t>l→r</m:t>
+        </m:r>
+      </m:oMath>
+      <w:r>
+        <w:rPr>
+          <w:rFonts w:ascii="Neue Haas Grotesk Text Pro" w:eastAsiaTheme="minorEastAsia" w:hAnsi="Neue Haas Grotesk Text Pro"/>
+          <w:sz w:val="28"/>
+          <w:szCs w:val="28"/>
+        </w:rPr>
+        <w:t xml:space="preserve"> mit </w:t>
+      </w:r>
+      <m:oMath>
+        <m:r>
+          <w:rPr>
+            <w:rFonts w:ascii="Cambria Math" w:eastAsiaTheme="minorEastAsia" w:hAnsi="Cambria Math"/>
+            <w:sz w:val="28"/>
+            <w:szCs w:val="28"/>
+          </w:rPr>
+          <m:t>l∈</m:t>
+        </m:r>
+        <m:sSup>
+          <m:sSupPr>
+            <m:ctrlPr>
+              <w:rPr>
+                <w:rFonts w:ascii="Cambria Math" w:eastAsiaTheme="minorEastAsia" w:hAnsi="Cambria Math"/>
+                <w:i/>
+                <w:sz w:val="28"/>
+                <w:szCs w:val="28"/>
+              </w:rPr>
+            </m:ctrlPr>
+          </m:sSupPr>
+          <m:e>
+            <m:d>
+              <m:dPr>
+                <m:ctrlPr>
+                  <w:rPr>
+                    <w:rFonts w:ascii="Cambria Math" w:eastAsiaTheme="minorEastAsia" w:hAnsi="Cambria Math"/>
+                    <w:i/>
+                    <w:sz w:val="28"/>
+                    <w:szCs w:val="28"/>
+                  </w:rPr>
+                </m:ctrlPr>
+              </m:dPr>
+              <m:e>
+                <m:r>
+                  <m:rPr>
+                    <m:sty m:val="p"/>
+                  </m:rPr>
+                  <w:rPr>
+                    <w:rFonts w:ascii="Cambria Math" w:eastAsiaTheme="minorEastAsia" w:hAnsi="Cambria Math"/>
+                    <w:sz w:val="28"/>
+                    <w:szCs w:val="28"/>
+                  </w:rPr>
+                  <m:t>Σ</m:t>
+                </m:r>
+                <m:r>
+                  <w:rPr>
+                    <w:rFonts w:ascii="Cambria Math" w:eastAsiaTheme="minorEastAsia" w:hAnsi="Cambria Math"/>
+                    <w:sz w:val="28"/>
+                    <w:szCs w:val="28"/>
+                  </w:rPr>
+                  <m:t>∪N</m:t>
+                </m:r>
+              </m:e>
+            </m:d>
+          </m:e>
+          <m:sup>
+            <m:r>
+              <w:rPr>
+                <w:rFonts w:ascii="Cambria Math" w:eastAsiaTheme="minorEastAsia" w:hAnsi="Cambria Math"/>
+                <w:sz w:val="28"/>
+                <w:szCs w:val="28"/>
+              </w:rPr>
+              <m:t>*</m:t>
+            </m:r>
+          </m:sup>
+        </m:sSup>
+        <m:r>
+          <w:rPr>
+            <w:rFonts w:ascii="Cambria Math" w:eastAsiaTheme="minorEastAsia" w:hAnsi="Cambria Math"/>
+            <w:sz w:val="28"/>
+            <w:szCs w:val="28"/>
+          </w:rPr>
+          <m:t xml:space="preserve"> \</m:t>
+        </m:r>
+        <m:sSup>
+          <m:sSupPr>
+            <m:ctrlPr>
+              <w:rPr>
+                <w:rFonts w:ascii="Cambria Math" w:eastAsiaTheme="minorEastAsia" w:hAnsi="Cambria Math"/>
+                <w:i/>
+                <w:sz w:val="28"/>
+                <w:szCs w:val="28"/>
+              </w:rPr>
+            </m:ctrlPr>
+          </m:sSupPr>
+          <m:e>
+            <m:r>
+              <m:rPr>
+                <m:sty m:val="p"/>
+              </m:rPr>
+              <w:rPr>
+                <w:rFonts w:ascii="Cambria Math" w:eastAsiaTheme="minorEastAsia" w:hAnsi="Cambria Math"/>
+                <w:sz w:val="28"/>
+                <w:szCs w:val="28"/>
+              </w:rPr>
+              <m:t>Σ</m:t>
+            </m:r>
+          </m:e>
+          <m:sup>
+            <m:r>
+              <w:rPr>
+                <w:rFonts w:ascii="Cambria Math" w:eastAsiaTheme="minorEastAsia" w:hAnsi="Cambria Math"/>
+                <w:sz w:val="28"/>
+                <w:szCs w:val="28"/>
+              </w:rPr>
+              <m:t>*</m:t>
+            </m:r>
+          </m:sup>
+        </m:sSup>
+      </m:oMath>
+      <w:r>
+        <w:rPr>
+          <w:rFonts w:ascii="Neue Haas Grotesk Text Pro" w:eastAsiaTheme="minorEastAsia" w:hAnsi="Neue Haas Grotesk Text Pro"/>
+          <w:sz w:val="28"/>
+          <w:szCs w:val="28"/>
+        </w:rPr>
+        <w:t>.</w:t>
+      </w:r>
+    </w:p>
+    <w:p>
+      <w:pPr>
+        <w:pStyle w:val="Listenabsatz"/>
+        <w:numPr>
+          <w:ilvl w:val="0"/>
+          <w:numId w:val="8"/>
+        </w:numPr>
+        <w:rPr>
+          <w:rFonts w:ascii="Neue Haas Grotesk Text Pro" w:eastAsiaTheme="minorEastAsia" w:hAnsi="Neue Haas Grotesk Text Pro"/>
+          <w:sz w:val="28"/>
+          <w:szCs w:val="28"/>
+        </w:rPr>
+      </w:pPr>
+      <w:r>
+        <w:rPr>
+          <w:rFonts w:ascii="Neue Haas Grotesk Text Pro" w:eastAsiaTheme="minorEastAsia" w:hAnsi="Neue Haas Grotesk Text Pro"/>
+          <w:sz w:val="28"/>
+          <w:szCs w:val="28"/>
+        </w:rPr>
+        <w:t xml:space="preserve">Einer Startvariablen </w:t>
+      </w:r>
+      <m:oMath>
+        <m:r>
+          <w:rPr>
+            <w:rFonts w:ascii="Cambria Math" w:eastAsiaTheme="minorEastAsia" w:hAnsi="Cambria Math"/>
+            <w:sz w:val="28"/>
+            <w:szCs w:val="28"/>
+          </w:rPr>
+          <m:t>S∈N</m:t>
+        </m:r>
+      </m:oMath>
+      <w:r>
+        <w:rPr>
+          <w:rFonts w:ascii="Neue Haas Grotesk Text Pro" w:eastAsiaTheme="minorEastAsia" w:hAnsi="Neue Haas Grotesk Text Pro"/>
+          <w:sz w:val="28"/>
+          <w:szCs w:val="28"/>
+        </w:rPr>
+        <w:t>.</w:t>
+      </w:r>
+    </w:p>
+    <w:p>
+      <w:pPr>
+        <w:rPr>
+          <w:rFonts w:ascii="Neue Haas Grotesk Text Pro" w:eastAsiaTheme="minorEastAsia" w:hAnsi="Neue Haas Grotesk Text Pro"/>
+          <w:sz w:val="28"/>
+          <w:szCs w:val="28"/>
+        </w:rPr>
+      </w:pPr>
+    </w:p>
+    <w:p>
+      <w:pPr>
+        <w:rPr>
+          <w:rFonts w:ascii="Neue Haas Grotesk Text Pro" w:eastAsiaTheme="minorEastAsia" w:hAnsi="Neue Haas Grotesk Text Pro"/>
+          <w:sz w:val="28"/>
+          <w:szCs w:val="28"/>
+        </w:rPr>
+      </w:pPr>
+      <w:r>
+        <w:rPr>
+          <w:rFonts w:ascii="Neue Haas Grotesk Text Pro" w:eastAsiaTheme="minorEastAsia" w:hAnsi="Neue Haas Grotesk Text Pro"/>
+          <w:b/>
+          <w:bCs/>
+          <w:sz w:val="28"/>
+          <w:szCs w:val="28"/>
+        </w:rPr>
+        <w:t>Ableitungen:</w:t>
+      </w:r>
+      <w:r>
+        <w:rPr>
+          <w:rFonts w:ascii="Neue Haas Grotesk Text Pro" w:eastAsiaTheme="minorEastAsia" w:hAnsi="Neue Haas Grotesk Text Pro"/>
+          <w:sz w:val="28"/>
+          <w:szCs w:val="28"/>
+        </w:rPr>
+        <w:t xml:space="preserve"> Mithilfe von Produktionsregeln lassen sich Worte ableiten:</w:t>
+      </w:r>
+    </w:p>
+    <w:p>
+      <w:pPr>
+        <w:pStyle w:val="Listenabsatz"/>
+        <w:numPr>
+          <w:ilvl w:val="0"/>
+          <w:numId w:val="9"/>
+        </w:numPr>
+        <w:rPr>
+          <w:rFonts w:ascii="Neue Haas Grotesk Text Pro" w:eastAsiaTheme="minorEastAsia" w:hAnsi="Neue Haas Grotesk Text Pro"/>
+          <w:sz w:val="28"/>
+          <w:szCs w:val="28"/>
+        </w:rPr>
+      </w:pPr>
+      <w:r>
+        <w:rPr>
+          <w:rFonts w:ascii="Neue Haas Grotesk Text Pro" w:eastAsiaTheme="minorEastAsia" w:hAnsi="Neue Haas Grotesk Text Pro"/>
+          <w:sz w:val="28"/>
+          <w:szCs w:val="28"/>
+        </w:rPr>
+        <w:t xml:space="preserve">Ableitungsschritt </w:t>
+      </w:r>
+      <m:oMath>
+        <m:r>
+          <w:rPr>
+            <w:rFonts w:ascii="Cambria Math" w:eastAsiaTheme="minorEastAsia" w:hAnsi="Cambria Math"/>
+            <w:sz w:val="28"/>
+            <w:szCs w:val="28"/>
+          </w:rPr>
+          <m:t>w=&gt;</m:t>
+        </m:r>
+        <m:sSup>
+          <m:sSupPr>
+            <m:ctrlPr>
+              <w:rPr>
+                <w:rFonts w:ascii="Cambria Math" w:eastAsiaTheme="minorEastAsia" w:hAnsi="Cambria Math"/>
+                <w:i/>
+                <w:sz w:val="28"/>
+                <w:szCs w:val="28"/>
+              </w:rPr>
+            </m:ctrlPr>
+          </m:sSupPr>
+          <m:e>
+            <m:r>
+              <w:rPr>
+                <w:rFonts w:ascii="Cambria Math" w:eastAsiaTheme="minorEastAsia" w:hAnsi="Cambria Math"/>
+                <w:sz w:val="28"/>
+                <w:szCs w:val="28"/>
+              </w:rPr>
+              <m:t>w</m:t>
+            </m:r>
+          </m:e>
+          <m:sup>
+            <m:r>
+              <w:rPr>
+                <w:rFonts w:ascii="Cambria Math" w:eastAsiaTheme="minorEastAsia" w:hAnsi="Cambria Math"/>
+                <w:sz w:val="28"/>
+                <w:szCs w:val="28"/>
+              </w:rPr>
+              <m:t>'</m:t>
+            </m:r>
+          </m:sup>
+        </m:sSup>
+        <m:r>
+          <w:rPr>
+            <w:rFonts w:ascii="Cambria Math" w:eastAsiaTheme="minorEastAsia" w:hAnsi="Cambria Math"/>
+            <w:sz w:val="28"/>
+            <w:szCs w:val="28"/>
+          </w:rPr>
+          <m:t>:</m:t>
+        </m:r>
+      </m:oMath>
+      <w:r>
+        <w:rPr>
+          <w:rFonts w:ascii="Neue Haas Grotesk Text Pro" w:eastAsiaTheme="minorEastAsia" w:hAnsi="Neue Haas Grotesk Text Pro"/>
+          <w:sz w:val="28"/>
+          <w:szCs w:val="28"/>
+        </w:rPr>
+        <w:t xml:space="preserve"> Die Anwendung einer Produktionsregel </w:t>
+      </w:r>
+      <m:oMath>
+        <m:r>
+          <w:rPr>
+            <w:rFonts w:ascii="Cambria Math" w:eastAsiaTheme="minorEastAsia" w:hAnsi="Cambria Math"/>
+            <w:sz w:val="28"/>
+            <w:szCs w:val="28"/>
+          </w:rPr>
+          <m:t>l→r</m:t>
+        </m:r>
+      </m:oMath>
+      <w:r>
+        <w:rPr>
+          <w:rFonts w:ascii="Neue Haas Grotesk Text Pro" w:eastAsiaTheme="minorEastAsia" w:hAnsi="Neue Haas Grotesk Text Pro"/>
+          <w:sz w:val="28"/>
+          <w:szCs w:val="28"/>
+        </w:rPr>
+        <w:t xml:space="preserve"> auf ein Wort </w:t>
+      </w:r>
+      <m:oMath>
+        <m:r>
+          <w:rPr>
+            <w:rFonts w:ascii="Cambria Math" w:eastAsiaTheme="minorEastAsia" w:hAnsi="Cambria Math"/>
+            <w:sz w:val="28"/>
+            <w:szCs w:val="28"/>
+          </w:rPr>
+          <m:t>w</m:t>
+        </m:r>
+      </m:oMath>
+      <w:r>
+        <w:rPr>
+          <w:rFonts w:ascii="Neue Haas Grotesk Text Pro" w:eastAsiaTheme="minorEastAsia" w:hAnsi="Neue Haas Grotesk Text Pro"/>
+          <w:sz w:val="28"/>
+          <w:szCs w:val="28"/>
+        </w:rPr>
+        <w:t>.</w:t>
+      </w:r>
+    </w:p>
+    <w:p>
+      <w:pPr>
+        <w:pStyle w:val="Listenabsatz"/>
+        <w:jc w:val="center"/>
+        <w:rPr>
+          <w:rFonts w:ascii="Neue Haas Grotesk Text Pro" w:eastAsiaTheme="minorEastAsia" w:hAnsi="Neue Haas Grotesk Text Pro"/>
+          <w:sz w:val="28"/>
+          <w:szCs w:val="28"/>
+        </w:rPr>
+      </w:pPr>
+      <m:oMathPara>
+        <m:oMath>
+          <m:r>
+            <w:rPr>
+              <w:rFonts w:ascii="Cambria Math" w:eastAsiaTheme="minorEastAsia" w:hAnsi="Cambria Math"/>
+              <w:sz w:val="28"/>
+              <w:szCs w:val="28"/>
+            </w:rPr>
+            <m:t>w=xly=&gt;xry=w'</m:t>
+          </m:r>
+        </m:oMath>
+      </m:oMathPara>
+    </w:p>
+    <w:p>
+      <w:pPr>
+        <w:pStyle w:val="Listenabsatz"/>
+        <w:jc w:val="center"/>
+        <w:rPr>
+          <w:rFonts w:ascii="Neue Haas Grotesk Text Pro" w:eastAsiaTheme="minorEastAsia" w:hAnsi="Neue Haas Grotesk Text Pro"/>
+          <w:sz w:val="28"/>
+          <w:szCs w:val="28"/>
+        </w:rPr>
+      </w:pPr>
+    </w:p>
+    <w:p>
+      <w:pPr>
+        <w:pStyle w:val="Listenabsatz"/>
+        <w:numPr>
+          <w:ilvl w:val="0"/>
+          <w:numId w:val="9"/>
+        </w:numPr>
+        <w:rPr>
+          <w:rFonts w:ascii="Neue Haas Grotesk Text Pro" w:eastAsiaTheme="minorEastAsia" w:hAnsi="Neue Haas Grotesk Text Pro"/>
+          <w:sz w:val="28"/>
+          <w:szCs w:val="28"/>
+        </w:rPr>
+      </w:pPr>
+      <w:r>
+        <w:rPr>
+          <w:rFonts w:ascii="Neue Haas Grotesk Text Pro" w:eastAsiaTheme="minorEastAsia" w:hAnsi="Neue Haas Grotesk Text Pro"/>
+          <w:sz w:val="28"/>
+          <w:szCs w:val="28"/>
+        </w:rPr>
+        <w:t xml:space="preserve">Ableitung </w:t>
+      </w:r>
+      <m:oMath>
+        <m:r>
+          <w:rPr>
+            <w:rFonts w:ascii="Cambria Math" w:eastAsiaTheme="minorEastAsia" w:hAnsi="Cambria Math"/>
+            <w:sz w:val="28"/>
+            <w:szCs w:val="28"/>
+          </w:rPr>
+          <m:t>w</m:t>
+        </m:r>
+        <m:sSup>
+          <m:sSupPr>
+            <m:ctrlPr>
+              <w:rPr>
+                <w:rFonts w:ascii="Cambria Math" w:eastAsiaTheme="minorEastAsia" w:hAnsi="Cambria Math"/>
+                <w:i/>
+                <w:sz w:val="28"/>
+                <w:szCs w:val="28"/>
+              </w:rPr>
+            </m:ctrlPr>
+          </m:sSupPr>
+          <m:e>
+            <m:r>
+              <w:rPr>
+                <w:rFonts w:ascii="Cambria Math" w:eastAsiaTheme="minorEastAsia" w:hAnsi="Cambria Math"/>
+                <w:sz w:val="28"/>
+                <w:szCs w:val="28"/>
+              </w:rPr>
+              <m:t>=&gt;</m:t>
+            </m:r>
+          </m:e>
+          <m:sup>
+            <m:r>
+              <w:rPr>
+                <w:rFonts w:ascii="Cambria Math" w:eastAsiaTheme="minorEastAsia" w:hAnsi="Cambria Math"/>
+                <w:sz w:val="28"/>
+                <w:szCs w:val="28"/>
+              </w:rPr>
+              <m:t>*</m:t>
+            </m:r>
+          </m:sup>
+        </m:sSup>
+        <m:sSup>
+          <m:sSupPr>
+            <m:ctrlPr>
+              <w:rPr>
+                <w:rFonts w:ascii="Cambria Math" w:eastAsiaTheme="minorEastAsia" w:hAnsi="Cambria Math"/>
+                <w:i/>
+                <w:sz w:val="28"/>
+                <w:szCs w:val="28"/>
+              </w:rPr>
+            </m:ctrlPr>
+          </m:sSupPr>
+          <m:e>
+            <m:r>
+              <w:rPr>
+                <w:rFonts w:ascii="Cambria Math" w:eastAsiaTheme="minorEastAsia" w:hAnsi="Cambria Math"/>
+                <w:sz w:val="28"/>
+                <w:szCs w:val="28"/>
+              </w:rPr>
+              <m:t>w</m:t>
+            </m:r>
+          </m:e>
+          <m:sup>
+            <m:r>
+              <w:rPr>
+                <w:rFonts w:ascii="Cambria Math" w:eastAsiaTheme="minorEastAsia" w:hAnsi="Cambria Math"/>
+                <w:sz w:val="28"/>
+                <w:szCs w:val="28"/>
+              </w:rPr>
+              <m:t>'</m:t>
+            </m:r>
+          </m:sup>
+        </m:sSup>
+        <m:r>
+          <w:rPr>
+            <w:rFonts w:ascii="Cambria Math" w:eastAsiaTheme="minorEastAsia" w:hAnsi="Cambria Math"/>
+            <w:sz w:val="28"/>
+            <w:szCs w:val="28"/>
+          </w:rPr>
+          <m:t>:</m:t>
+        </m:r>
+      </m:oMath>
+      <w:r>
+        <w:rPr>
+          <w:rFonts w:ascii="Neue Haas Grotesk Text Pro" w:eastAsiaTheme="minorEastAsia" w:hAnsi="Neue Haas Grotesk Text Pro"/>
+          <w:sz w:val="28"/>
+          <w:szCs w:val="28"/>
+        </w:rPr>
+        <w:t xml:space="preserve"> Eine endliche Folge von Ableitungsschritten beginnend mit dem Wort </w:t>
+      </w:r>
+      <m:oMath>
+        <m:r>
+          <w:rPr>
+            <w:rFonts w:ascii="Cambria Math" w:eastAsiaTheme="minorEastAsia" w:hAnsi="Cambria Math"/>
+            <w:sz w:val="28"/>
+            <w:szCs w:val="28"/>
+          </w:rPr>
+          <m:t>w</m:t>
+        </m:r>
+      </m:oMath>
+      <w:r>
+        <w:rPr>
+          <w:rFonts w:ascii="Neue Haas Grotesk Text Pro" w:eastAsiaTheme="minorEastAsia" w:hAnsi="Neue Haas Grotesk Text Pro"/>
+          <w:sz w:val="28"/>
+          <w:szCs w:val="28"/>
+        </w:rPr>
+        <w:t>.</w:t>
+      </w:r>
+    </w:p>
+    <w:p>
+      <w:pPr>
+        <w:pStyle w:val="Listenabsatz"/>
+        <w:jc w:val="center"/>
+        <w:rPr>
+          <w:rFonts w:ascii="Neue Haas Grotesk Text Pro" w:eastAsiaTheme="minorEastAsia" w:hAnsi="Neue Haas Grotesk Text Pro"/>
+          <w:sz w:val="28"/>
+          <w:szCs w:val="28"/>
+        </w:rPr>
+      </w:pPr>
+      <m:oMathPara>
+        <m:oMath>
+          <m:r>
+            <w:rPr>
+              <w:rFonts w:ascii="Cambria Math" w:eastAsiaTheme="minorEastAsia" w:hAnsi="Cambria Math"/>
+              <w:sz w:val="28"/>
+              <w:szCs w:val="28"/>
+            </w:rPr>
+            <m:t>w=&gt;</m:t>
+          </m:r>
+          <m:sSub>
+            <m:sSubPr>
+              <m:ctrlPr>
+                <w:rPr>
+                  <w:rFonts w:ascii="Cambria Math" w:eastAsiaTheme="minorEastAsia" w:hAnsi="Cambria Math"/>
+                  <w:i/>
+                  <w:sz w:val="28"/>
+                  <w:szCs w:val="28"/>
+                </w:rPr>
+              </m:ctrlPr>
+            </m:sSubPr>
+            <m:e>
+              <m:r>
+                <w:rPr>
+                  <w:rFonts w:ascii="Cambria Math" w:eastAsiaTheme="minorEastAsia" w:hAnsi="Cambria Math"/>
+                  <w:sz w:val="28"/>
+                  <w:szCs w:val="28"/>
+                </w:rPr>
+                <m:t>w</m:t>
+              </m:r>
+            </m:e>
+            <m:sub>
+              <m:r>
+                <w:rPr>
+                  <w:rFonts w:ascii="Cambria Math" w:eastAsiaTheme="minorEastAsia" w:hAnsi="Cambria Math"/>
+                  <w:sz w:val="28"/>
+                  <w:szCs w:val="28"/>
+                </w:rPr>
+                <m:t>1</m:t>
+              </m:r>
+            </m:sub>
+          </m:sSub>
+          <m:r>
+            <w:rPr>
+              <w:rFonts w:ascii="Cambria Math" w:eastAsiaTheme="minorEastAsia" w:hAnsi="Cambria Math"/>
+              <w:sz w:val="28"/>
+              <w:szCs w:val="28"/>
+            </w:rPr>
+            <m:t>=&gt;</m:t>
+          </m:r>
+          <m:sSub>
+            <m:sSubPr>
+              <m:ctrlPr>
+                <w:rPr>
+                  <w:rFonts w:ascii="Cambria Math" w:eastAsiaTheme="minorEastAsia" w:hAnsi="Cambria Math"/>
+                  <w:i/>
+                  <w:sz w:val="28"/>
+                  <w:szCs w:val="28"/>
+                </w:rPr>
+              </m:ctrlPr>
+            </m:sSubPr>
+            <m:e>
+              <m:r>
+                <w:rPr>
+                  <w:rFonts w:ascii="Cambria Math" w:eastAsiaTheme="minorEastAsia" w:hAnsi="Cambria Math"/>
+                  <w:sz w:val="28"/>
+                  <w:szCs w:val="28"/>
+                </w:rPr>
+                <m:t>w</m:t>
+              </m:r>
+            </m:e>
+            <m:sub>
+              <m:r>
+                <w:rPr>
+                  <w:rFonts w:ascii="Cambria Math" w:eastAsiaTheme="minorEastAsia" w:hAnsi="Cambria Math"/>
+                  <w:sz w:val="28"/>
+                  <w:szCs w:val="28"/>
+                </w:rPr>
+                <m:t>2</m:t>
+              </m:r>
+            </m:sub>
+          </m:sSub>
+          <m:r>
+            <w:rPr>
+              <w:rFonts w:ascii="Cambria Math" w:eastAsiaTheme="minorEastAsia" w:hAnsi="Cambria Math"/>
+              <w:sz w:val="28"/>
+              <w:szCs w:val="28"/>
+            </w:rPr>
+            <m:t>=&gt;…=&gt;</m:t>
+          </m:r>
+          <m:sSub>
+            <m:sSubPr>
+              <m:ctrlPr>
+                <w:rPr>
+                  <w:rFonts w:ascii="Cambria Math" w:eastAsiaTheme="minorEastAsia" w:hAnsi="Cambria Math"/>
+                  <w:i/>
+                  <w:sz w:val="28"/>
+                  <w:szCs w:val="28"/>
+                </w:rPr>
+              </m:ctrlPr>
+            </m:sSubPr>
+            <m:e>
+              <m:r>
+                <w:rPr>
+                  <w:rFonts w:ascii="Cambria Math" w:eastAsiaTheme="minorEastAsia" w:hAnsi="Cambria Math"/>
+                  <w:sz w:val="28"/>
+                  <w:szCs w:val="28"/>
+                </w:rPr>
+                <m:t>w</m:t>
+              </m:r>
+            </m:e>
+            <m:sub>
+              <m:r>
+                <w:rPr>
+                  <w:rFonts w:ascii="Cambria Math" w:eastAsiaTheme="minorEastAsia" w:hAnsi="Cambria Math"/>
+                  <w:sz w:val="28"/>
+                  <w:szCs w:val="28"/>
+                </w:rPr>
+                <m:t>n</m:t>
+              </m:r>
+            </m:sub>
+          </m:sSub>
+          <m:r>
+            <w:rPr>
+              <w:rFonts w:ascii="Cambria Math" w:eastAsiaTheme="minorEastAsia" w:hAnsi="Cambria Math"/>
+              <w:sz w:val="28"/>
+              <w:szCs w:val="28"/>
+            </w:rPr>
+            <m:t>=w'</m:t>
+          </m:r>
+        </m:oMath>
+      </m:oMathPara>
+    </w:p>
+    <w:p>
+      <w:pPr>
+        <w:pStyle w:val="Listenabsatz"/>
+        <w:jc w:val="center"/>
+        <w:rPr>
+          <w:rFonts w:ascii="Neue Haas Grotesk Text Pro" w:eastAsiaTheme="minorEastAsia" w:hAnsi="Neue Haas Grotesk Text Pro"/>
+          <w:sz w:val="28"/>
+          <w:szCs w:val="28"/>
+        </w:rPr>
+      </w:pPr>
+    </w:p>
+    <w:p>
+      <w:pPr>
+        <w:pStyle w:val="Listenabsatz"/>
+        <w:numPr>
+          <w:ilvl w:val="0"/>
+          <w:numId w:val="9"/>
+        </w:numPr>
+        <w:rPr>
+          <w:rFonts w:ascii="Neue Haas Grotesk Text Pro" w:eastAsiaTheme="minorEastAsia" w:hAnsi="Neue Haas Grotesk Text Pro"/>
+          <w:sz w:val="28"/>
+          <w:szCs w:val="28"/>
+        </w:rPr>
+      </w:pPr>
+      <w:r>
+        <w:rPr>
+          <w:rFonts w:ascii="Neue Haas Grotesk Text Pro" w:eastAsiaTheme="minorEastAsia" w:hAnsi="Neue Haas Grotesk Text Pro"/>
+          <w:sz w:val="28"/>
+          <w:szCs w:val="28"/>
+        </w:rPr>
+        <w:t xml:space="preserve">Sprache </w:t>
+      </w:r>
+      <m:oMath>
+        <m:r>
+          <w:rPr>
+            <w:rFonts w:ascii="Cambria Math" w:eastAsiaTheme="minorEastAsia" w:hAnsi="Cambria Math"/>
+            <w:sz w:val="28"/>
+            <w:szCs w:val="28"/>
+          </w:rPr>
+          <m:t>L</m:t>
+        </m:r>
+        <m:d>
+          <m:dPr>
+            <m:ctrlPr>
+              <w:rPr>
+                <w:rFonts w:ascii="Cambria Math" w:eastAsiaTheme="minorEastAsia" w:hAnsi="Cambria Math"/>
+                <w:i/>
+                <w:sz w:val="28"/>
+                <w:szCs w:val="28"/>
+              </w:rPr>
+            </m:ctrlPr>
+          </m:dPr>
+          <m:e>
+            <m:r>
+              <w:rPr>
+                <w:rFonts w:ascii="Cambria Math" w:eastAsiaTheme="minorEastAsia" w:hAnsi="Cambria Math"/>
+                <w:sz w:val="28"/>
+                <w:szCs w:val="28"/>
+              </w:rPr>
+              <m:t>G</m:t>
+            </m:r>
+          </m:e>
+        </m:d>
+      </m:oMath>
+      <w:r>
+        <w:rPr>
+          <w:rFonts w:ascii="Neue Haas Grotesk Text Pro" w:eastAsiaTheme="minorEastAsia" w:hAnsi="Neue Haas Grotesk Text Pro"/>
+          <w:sz w:val="28"/>
+          <w:szCs w:val="28"/>
+        </w:rPr>
+        <w:t xml:space="preserve">: Besteht aus allen Worten </w:t>
+      </w:r>
+      <m:oMath>
+        <m:r>
+          <w:rPr>
+            <w:rFonts w:ascii="Cambria Math" w:eastAsiaTheme="minorEastAsia" w:hAnsi="Cambria Math"/>
+            <w:sz w:val="28"/>
+            <w:szCs w:val="28"/>
+          </w:rPr>
+          <m:t>w</m:t>
+        </m:r>
+      </m:oMath>
+      <w:r>
+        <w:rPr>
+          <w:rFonts w:ascii="Neue Haas Grotesk Text Pro" w:eastAsiaTheme="minorEastAsia" w:hAnsi="Neue Haas Grotesk Text Pro"/>
+          <w:sz w:val="28"/>
+          <w:szCs w:val="28"/>
+        </w:rPr>
+        <w:t xml:space="preserve">, die man durch eine Ableitung </w:t>
+      </w:r>
+      <m:oMath>
+        <m:r>
+          <w:rPr>
+            <w:rFonts w:ascii="Cambria Math" w:eastAsiaTheme="minorEastAsia" w:hAnsi="Cambria Math"/>
+            <w:sz w:val="28"/>
+            <w:szCs w:val="28"/>
+          </w:rPr>
+          <m:t>S</m:t>
+        </m:r>
+        <m:sSup>
+          <m:sSupPr>
+            <m:ctrlPr>
+              <w:rPr>
+                <w:rFonts w:ascii="Cambria Math" w:eastAsiaTheme="minorEastAsia" w:hAnsi="Cambria Math"/>
+                <w:i/>
+                <w:sz w:val="28"/>
+                <w:szCs w:val="28"/>
+              </w:rPr>
+            </m:ctrlPr>
+          </m:sSupPr>
+          <m:e>
+            <m:r>
+              <w:rPr>
+                <w:rFonts w:ascii="Cambria Math" w:eastAsiaTheme="minorEastAsia" w:hAnsi="Cambria Math"/>
+                <w:sz w:val="28"/>
+                <w:szCs w:val="28"/>
+              </w:rPr>
+              <m:t>=&gt;</m:t>
+            </m:r>
+          </m:e>
+          <m:sup>
+            <m:r>
+              <w:rPr>
+                <w:rFonts w:ascii="Cambria Math" w:eastAsiaTheme="minorEastAsia" w:hAnsi="Cambria Math"/>
+                <w:sz w:val="28"/>
+                <w:szCs w:val="28"/>
+              </w:rPr>
+              <m:t>*</m:t>
+            </m:r>
+          </m:sup>
+        </m:sSup>
+        <m:r>
+          <w:rPr>
+            <w:rFonts w:ascii="Cambria Math" w:eastAsiaTheme="minorEastAsia" w:hAnsi="Cambria Math"/>
+            <w:sz w:val="28"/>
+            <w:szCs w:val="28"/>
+          </w:rPr>
+          <m:t>w</m:t>
+        </m:r>
+      </m:oMath>
+      <w:r>
+        <w:rPr>
+          <w:rFonts w:ascii="Neue Haas Grotesk Text Pro" w:eastAsiaTheme="minorEastAsia" w:hAnsi="Neue Haas Grotesk Text Pro"/>
+          <w:sz w:val="28"/>
+          <w:szCs w:val="28"/>
+        </w:rPr>
+        <w:t xml:space="preserve"> erzeugen kann.</w:t>
+      </w:r>
+    </w:p>
+    <w:p>
+      <w:pPr>
+        <w:pStyle w:val="Listenabsatz"/>
+        <w:jc w:val="center"/>
+        <w:rPr>
+          <w:rFonts w:ascii="Neue Haas Grotesk Text Pro" w:eastAsiaTheme="minorEastAsia" w:hAnsi="Neue Haas Grotesk Text Pro"/>
+          <w:sz w:val="28"/>
+          <w:szCs w:val="28"/>
+        </w:rPr>
+      </w:pPr>
+      <m:oMathPara>
+        <m:oMath>
+          <m:r>
+            <w:rPr>
+              <w:rFonts w:ascii="Cambria Math" w:eastAsiaTheme="minorEastAsia" w:hAnsi="Cambria Math"/>
+              <w:sz w:val="28"/>
+              <w:szCs w:val="28"/>
+            </w:rPr>
+            <m:t>L</m:t>
+          </m:r>
+          <m:d>
+            <m:dPr>
+              <m:ctrlPr>
+                <w:rPr>
+                  <w:rFonts w:ascii="Cambria Math" w:eastAsiaTheme="minorEastAsia" w:hAnsi="Cambria Math"/>
+                  <w:i/>
+                  <w:sz w:val="28"/>
+                  <w:szCs w:val="28"/>
+                </w:rPr>
+              </m:ctrlPr>
+            </m:dPr>
+            <m:e>
+              <m:r>
+                <w:rPr>
+                  <w:rFonts w:ascii="Cambria Math" w:eastAsiaTheme="minorEastAsia" w:hAnsi="Cambria Math"/>
+                  <w:sz w:val="28"/>
+                  <w:szCs w:val="28"/>
+                </w:rPr>
+                <m:t>G</m:t>
+              </m:r>
+            </m:e>
+          </m:d>
+          <m:r>
+            <w:rPr>
+              <w:rFonts w:ascii="Cambria Math" w:eastAsiaTheme="minorEastAsia" w:hAnsi="Cambria Math"/>
+              <w:sz w:val="28"/>
+              <w:szCs w:val="28"/>
+            </w:rPr>
+            <m:t>={w∈</m:t>
+          </m:r>
+          <m:sSup>
+            <m:sSupPr>
+              <m:ctrlPr>
+                <w:rPr>
+                  <w:rFonts w:ascii="Cambria Math" w:eastAsiaTheme="minorEastAsia" w:hAnsi="Cambria Math"/>
+                  <w:sz w:val="28"/>
+                  <w:szCs w:val="28"/>
+                </w:rPr>
+              </m:ctrlPr>
+            </m:sSupPr>
+            <m:e>
+              <m:r>
+                <m:rPr>
+                  <m:sty m:val="p"/>
+                </m:rPr>
+                <w:rPr>
+                  <w:rFonts w:ascii="Cambria Math" w:eastAsiaTheme="minorEastAsia" w:hAnsi="Cambria Math"/>
+                  <w:sz w:val="28"/>
+                  <w:szCs w:val="28"/>
+                </w:rPr>
+                <m:t>Σ</m:t>
+              </m:r>
+            </m:e>
+            <m:sup>
+              <m:r>
+                <w:rPr>
+                  <w:rFonts w:ascii="Cambria Math" w:eastAsiaTheme="minorEastAsia" w:hAnsi="Cambria Math"/>
+                  <w:sz w:val="28"/>
+                  <w:szCs w:val="28"/>
+                </w:rPr>
+                <m:t>*</m:t>
+              </m:r>
+            </m:sup>
+          </m:sSup>
+          <m:r>
+            <w:rPr>
+              <w:rFonts w:ascii="Cambria Math" w:eastAsiaTheme="minorEastAsia" w:hAnsi="Cambria Math"/>
+              <w:sz w:val="28"/>
+              <w:szCs w:val="28"/>
+            </w:rPr>
+            <m:t>:S</m:t>
+          </m:r>
+          <m:sSup>
+            <m:sSupPr>
+              <m:ctrlPr>
+                <w:rPr>
+                  <w:rFonts w:ascii="Cambria Math" w:eastAsiaTheme="minorEastAsia" w:hAnsi="Cambria Math"/>
+                  <w:i/>
+                  <w:sz w:val="28"/>
+                  <w:szCs w:val="28"/>
+                </w:rPr>
+              </m:ctrlPr>
+            </m:sSupPr>
+            <m:e>
+              <m:r>
+                <w:rPr>
+                  <w:rFonts w:ascii="Cambria Math" w:eastAsiaTheme="minorEastAsia" w:hAnsi="Cambria Math"/>
+                  <w:sz w:val="28"/>
+                  <w:szCs w:val="28"/>
+                </w:rPr>
+                <m:t>=&gt;</m:t>
+              </m:r>
+            </m:e>
+            <m:sup>
+              <m:r>
+                <w:rPr>
+                  <w:rFonts w:ascii="Cambria Math" w:eastAsiaTheme="minorEastAsia" w:hAnsi="Cambria Math"/>
+                  <w:sz w:val="28"/>
+                  <w:szCs w:val="28"/>
+                </w:rPr>
+                <m:t>*</m:t>
+              </m:r>
+            </m:sup>
+          </m:sSup>
+          <m:r>
+            <w:rPr>
+              <w:rFonts w:ascii="Cambria Math" w:eastAsiaTheme="minorEastAsia" w:hAnsi="Cambria Math"/>
+              <w:sz w:val="28"/>
+              <w:szCs w:val="28"/>
+            </w:rPr>
+            <m:t>w</m:t>
+          </m:r>
+          <m:r>
+            <w:rPr>
+              <w:rFonts w:ascii="Cambria Math" w:eastAsiaTheme="minorEastAsia" w:hAnsi="Cambria Math"/>
+              <w:sz w:val="28"/>
+              <w:szCs w:val="28"/>
+            </w:rPr>
+            <m:t>}</m:t>
+          </m:r>
+        </m:oMath>
+      </m:oMathPara>
+    </w:p>
+    <w:p>
+      <w:pPr>
+        <w:pStyle w:val="Listenabsatz"/>
+        <w:jc w:val="center"/>
+        <w:rPr>
+          <w:rFonts w:ascii="Neue Haas Grotesk Text Pro" w:eastAsiaTheme="minorEastAsia" w:hAnsi="Neue Haas Grotesk Text Pro"/>
+          <w:sz w:val="28"/>
+          <w:szCs w:val="28"/>
+        </w:rPr>
+      </w:pPr>
     </w:p>
     <w:sectPr>
       <w:pgSz w:w="11906" w:h="16838"/>
@@ -560,6 +4649,232 @@
 <file path=word/numbering.xml><?xml version="1.0" encoding="utf-8"?>
 <w:numbering xmlns:wpc="http://schemas.microsoft.com/office/word/2010/wordprocessingCanvas" xmlns:cx="http://schemas.microsoft.com/office/drawing/2014/chartex" xmlns:cx1="http://schemas.microsoft.com/office/drawing/2015/9/8/chartex" xmlns:cx2="http://schemas.microsoft.com/office/drawing/2015/10/21/chartex" xmlns:cx3="http://schemas.microsoft.com/office/drawing/2016/5/9/chartex" xmlns:cx4="http://schemas.microsoft.com/office/drawing/2016/5/10/chartex" xmlns:cx5="http://schemas.microsoft.com/office/drawing/2016/5/11/chartex" xmlns:cx6="http://schemas.microsoft.com/office/drawing/2016/5/12/chartex" xmlns:cx7="http://schemas.microsoft.com/office/drawing/2016/5/13/chartex" xmlns:cx8="http://schemas.microsoft.com/office/drawing/2016/5/14/chartex" xmlns:mc="http://schemas.openxmlformats.org/markup-compatibility/2006" xmlns:aink="http://schemas.microsoft.com/office/drawing/2016/ink" xmlns:am3d="http://schemas.microsoft.com/office/drawing/2017/model3d" xmlns:o="urn:schemas-microsoft-com:office:office" xmlns:oel="http://schemas.microsoft.com/office/2019/extlst" xmlns:r="http://schemas.openxmlformats.org/officeDocument/2006/relationships" xmlns:m="http://schemas.openxmlformats.org/officeDocument/2006/math" xmlns:v="urn:schemas-microsoft-com:vml" xmlns:wp14="http://schemas.microsoft.com/office/word/2010/wordprocessingDrawing" xmlns:wp="http://schemas.openxmlformats.org/drawingml/2006/wordprocessingDrawing" xmlns:w10="urn:schemas-microsoft-com:office:word" xmlns:w="http://schemas.openxmlformats.org/wordprocessingml/2006/main" xmlns:w14="http://schemas.microsoft.com/office/word/2010/wordml" xmlns:w15="http://schemas.microsoft.com/office/word/2012/wordml" xmlns:w16cex="http://schemas.microsoft.com/office/word/2018/wordml/cex" xmlns:w16cid="http://schemas.microsoft.com/office/word/2016/wordml/cid" xmlns:w16="http://schemas.microsoft.com/office/word/2018/wordml" xmlns:w16du="http://schemas.microsoft.com/office/word/2023/wordml/word16du" xmlns:w16sdtdh="http://schemas.microsoft.com/office/word/2020/wordml/sdtdatahash" xmlns:w16sdtfl="http://schemas.microsoft.com/office/word/2024/wordml/sdtformatlock" xmlns:w16se="http://schemas.microsoft.com/office/word/2015/wordml/symex" xmlns:wpg="http://schemas.microsoft.com/office/word/2010/wordprocessingGroup" xmlns:wpi="http://schemas.microsoft.com/office/word/2010/wordprocessingInk" xmlns:wne="http://schemas.microsoft.com/office/word/2006/wordml" xmlns:wps="http://schemas.microsoft.com/office/word/2010/wordprocessingShape" mc:Ignorable="w14 w15 w16se w16cid w16 w16cex w16sdtdh w16sdtfl w16du wp14">
   <w:abstractNum w:abstractNumId="0" w15:restartNumberingAfterBreak="0">
+    <w:nsid w:val="26D45BD8"/>
+    <w:multiLevelType w:val="hybridMultilevel"/>
+    <w:tmpl w:val="143CA350"/>
+    <w:lvl w:ilvl="0" w:tplc="04070001">
+      <w:start w:val="1"/>
+      <w:numFmt w:val="bullet"/>
+      <w:lvlText w:val=""/>
+      <w:lvlJc w:val="left"/>
+      <w:pPr>
+        <w:ind w:left="720" w:hanging="360"/>
+      </w:pPr>
+      <w:rPr>
+        <w:rFonts w:ascii="Symbol" w:hAnsi="Symbol" w:hint="default"/>
+      </w:rPr>
+    </w:lvl>
+    <w:lvl w:ilvl="1" w:tplc="04070003" w:tentative="1">
+      <w:start w:val="1"/>
+      <w:numFmt w:val="bullet"/>
+      <w:lvlText w:val="o"/>
+      <w:lvlJc w:val="left"/>
+      <w:pPr>
+        <w:ind w:left="1440" w:hanging="360"/>
+      </w:pPr>
+      <w:rPr>
+        <w:rFonts w:ascii="Courier New" w:hAnsi="Courier New" w:cs="Courier New" w:hint="default"/>
+      </w:rPr>
+    </w:lvl>
+    <w:lvl w:ilvl="2" w:tplc="04070005" w:tentative="1">
+      <w:start w:val="1"/>
+      <w:numFmt w:val="bullet"/>
+      <w:lvlText w:val=""/>
+      <w:lvlJc w:val="left"/>
+      <w:pPr>
+        <w:ind w:left="2160" w:hanging="360"/>
+      </w:pPr>
+      <w:rPr>
+        <w:rFonts w:ascii="Wingdings" w:hAnsi="Wingdings" w:hint="default"/>
+      </w:rPr>
+    </w:lvl>
+    <w:lvl w:ilvl="3" w:tplc="04070001" w:tentative="1">
+      <w:start w:val="1"/>
+      <w:numFmt w:val="bullet"/>
+      <w:lvlText w:val=""/>
+      <w:lvlJc w:val="left"/>
+      <w:pPr>
+        <w:ind w:left="2880" w:hanging="360"/>
+      </w:pPr>
+      <w:rPr>
+        <w:rFonts w:ascii="Symbol" w:hAnsi="Symbol" w:hint="default"/>
+      </w:rPr>
+    </w:lvl>
+    <w:lvl w:ilvl="4" w:tplc="04070003" w:tentative="1">
+      <w:start w:val="1"/>
+      <w:numFmt w:val="bullet"/>
+      <w:lvlText w:val="o"/>
+      <w:lvlJc w:val="left"/>
+      <w:pPr>
+        <w:ind w:left="3600" w:hanging="360"/>
+      </w:pPr>
+      <w:rPr>
+        <w:rFonts w:ascii="Courier New" w:hAnsi="Courier New" w:cs="Courier New" w:hint="default"/>
+      </w:rPr>
+    </w:lvl>
+    <w:lvl w:ilvl="5" w:tplc="04070005" w:tentative="1">
+      <w:start w:val="1"/>
+      <w:numFmt w:val="bullet"/>
+      <w:lvlText w:val=""/>
+      <w:lvlJc w:val="left"/>
+      <w:pPr>
+        <w:ind w:left="4320" w:hanging="360"/>
+      </w:pPr>
+      <w:rPr>
+        <w:rFonts w:ascii="Wingdings" w:hAnsi="Wingdings" w:hint="default"/>
+      </w:rPr>
+    </w:lvl>
+    <w:lvl w:ilvl="6" w:tplc="04070001" w:tentative="1">
+      <w:start w:val="1"/>
+      <w:numFmt w:val="bullet"/>
+      <w:lvlText w:val=""/>
+      <w:lvlJc w:val="left"/>
+      <w:pPr>
+        <w:ind w:left="5040" w:hanging="360"/>
+      </w:pPr>
+      <w:rPr>
+        <w:rFonts w:ascii="Symbol" w:hAnsi="Symbol" w:hint="default"/>
+      </w:rPr>
+    </w:lvl>
+    <w:lvl w:ilvl="7" w:tplc="04070003" w:tentative="1">
+      <w:start w:val="1"/>
+      <w:numFmt w:val="bullet"/>
+      <w:lvlText w:val="o"/>
+      <w:lvlJc w:val="left"/>
+      <w:pPr>
+        <w:ind w:left="5760" w:hanging="360"/>
+      </w:pPr>
+      <w:rPr>
+        <w:rFonts w:ascii="Courier New" w:hAnsi="Courier New" w:cs="Courier New" w:hint="default"/>
+      </w:rPr>
+    </w:lvl>
+    <w:lvl w:ilvl="8" w:tplc="04070005" w:tentative="1">
+      <w:start w:val="1"/>
+      <w:numFmt w:val="bullet"/>
+      <w:lvlText w:val=""/>
+      <w:lvlJc w:val="left"/>
+      <w:pPr>
+        <w:ind w:left="6480" w:hanging="360"/>
+      </w:pPr>
+      <w:rPr>
+        <w:rFonts w:ascii="Wingdings" w:hAnsi="Wingdings" w:hint="default"/>
+      </w:rPr>
+    </w:lvl>
+  </w:abstractNum>
+  <w:abstractNum w:abstractNumId="1" w15:restartNumberingAfterBreak="0">
+    <w:nsid w:val="2E843C0C"/>
+    <w:multiLevelType w:val="hybridMultilevel"/>
+    <w:tmpl w:val="31026430"/>
+    <w:lvl w:ilvl="0" w:tplc="04070001">
+      <w:start w:val="1"/>
+      <w:numFmt w:val="bullet"/>
+      <w:lvlText w:val=""/>
+      <w:lvlJc w:val="left"/>
+      <w:pPr>
+        <w:ind w:left="720" w:hanging="360"/>
+      </w:pPr>
+      <w:rPr>
+        <w:rFonts w:ascii="Symbol" w:hAnsi="Symbol" w:hint="default"/>
+      </w:rPr>
+    </w:lvl>
+    <w:lvl w:ilvl="1" w:tplc="04070003" w:tentative="1">
+      <w:start w:val="1"/>
+      <w:numFmt w:val="bullet"/>
+      <w:lvlText w:val="o"/>
+      <w:lvlJc w:val="left"/>
+      <w:pPr>
+        <w:ind w:left="1440" w:hanging="360"/>
+      </w:pPr>
+      <w:rPr>
+        <w:rFonts w:ascii="Courier New" w:hAnsi="Courier New" w:cs="Courier New" w:hint="default"/>
+      </w:rPr>
+    </w:lvl>
+    <w:lvl w:ilvl="2" w:tplc="04070005" w:tentative="1">
+      <w:start w:val="1"/>
+      <w:numFmt w:val="bullet"/>
+      <w:lvlText w:val=""/>
+      <w:lvlJc w:val="left"/>
+      <w:pPr>
+        <w:ind w:left="2160" w:hanging="360"/>
+      </w:pPr>
+      <w:rPr>
+        <w:rFonts w:ascii="Wingdings" w:hAnsi="Wingdings" w:hint="default"/>
+      </w:rPr>
+    </w:lvl>
+    <w:lvl w:ilvl="3" w:tplc="04070001" w:tentative="1">
+      <w:start w:val="1"/>
+      <w:numFmt w:val="bullet"/>
+      <w:lvlText w:val=""/>
+      <w:lvlJc w:val="left"/>
+      <w:pPr>
+        <w:ind w:left="2880" w:hanging="360"/>
+      </w:pPr>
+      <w:rPr>
+        <w:rFonts w:ascii="Symbol" w:hAnsi="Symbol" w:hint="default"/>
+      </w:rPr>
+    </w:lvl>
+    <w:lvl w:ilvl="4" w:tplc="04070003" w:tentative="1">
+      <w:start w:val="1"/>
+      <w:numFmt w:val="bullet"/>
+      <w:lvlText w:val="o"/>
+      <w:lvlJc w:val="left"/>
+      <w:pPr>
+        <w:ind w:left="3600" w:hanging="360"/>
+      </w:pPr>
+      <w:rPr>
+        <w:rFonts w:ascii="Courier New" w:hAnsi="Courier New" w:cs="Courier New" w:hint="default"/>
+      </w:rPr>
+    </w:lvl>
+    <w:lvl w:ilvl="5" w:tplc="04070005" w:tentative="1">
+      <w:start w:val="1"/>
+      <w:numFmt w:val="bullet"/>
+      <w:lvlText w:val=""/>
+      <w:lvlJc w:val="left"/>
+      <w:pPr>
+        <w:ind w:left="4320" w:hanging="360"/>
+      </w:pPr>
+      <w:rPr>
+        <w:rFonts w:ascii="Wingdings" w:hAnsi="Wingdings" w:hint="default"/>
+      </w:rPr>
+    </w:lvl>
+    <w:lvl w:ilvl="6" w:tplc="04070001" w:tentative="1">
+      <w:start w:val="1"/>
+      <w:numFmt w:val="bullet"/>
+      <w:lvlText w:val=""/>
+      <w:lvlJc w:val="left"/>
+      <w:pPr>
+        <w:ind w:left="5040" w:hanging="360"/>
+      </w:pPr>
+      <w:rPr>
+        <w:rFonts w:ascii="Symbol" w:hAnsi="Symbol" w:hint="default"/>
+      </w:rPr>
+    </w:lvl>
+    <w:lvl w:ilvl="7" w:tplc="04070003" w:tentative="1">
+      <w:start w:val="1"/>
+      <w:numFmt w:val="bullet"/>
+      <w:lvlText w:val="o"/>
+      <w:lvlJc w:val="left"/>
+      <w:pPr>
+        <w:ind w:left="5760" w:hanging="360"/>
+      </w:pPr>
+      <w:rPr>
+        <w:rFonts w:ascii="Courier New" w:hAnsi="Courier New" w:cs="Courier New" w:hint="default"/>
+      </w:rPr>
+    </w:lvl>
+    <w:lvl w:ilvl="8" w:tplc="04070005" w:tentative="1">
+      <w:start w:val="1"/>
+      <w:numFmt w:val="bullet"/>
+      <w:lvlText w:val=""/>
+      <w:lvlJc w:val="left"/>
+      <w:pPr>
+        <w:ind w:left="6480" w:hanging="360"/>
+      </w:pPr>
+      <w:rPr>
+        <w:rFonts w:ascii="Wingdings" w:hAnsi="Wingdings" w:hint="default"/>
+      </w:rPr>
+    </w:lvl>
+  </w:abstractNum>
+  <w:abstractNum w:abstractNumId="2" w15:restartNumberingAfterBreak="0">
     <w:nsid w:val="453679C1"/>
     <w:multiLevelType w:val="hybridMultilevel"/>
     <w:tmpl w:val="B134A3FE"/>
@@ -672,7 +4987,7 @@
       </w:rPr>
     </w:lvl>
   </w:abstractNum>
-  <w:abstractNum w:abstractNumId="1" w15:restartNumberingAfterBreak="0">
+  <w:abstractNum w:abstractNumId="3" w15:restartNumberingAfterBreak="0">
     <w:nsid w:val="56276E53"/>
     <w:multiLevelType w:val="hybridMultilevel"/>
     <w:tmpl w:val="F0FECB1E"/>
@@ -785,7 +5100,233 @@
       </w:rPr>
     </w:lvl>
   </w:abstractNum>
-  <w:abstractNum w:abstractNumId="2" w15:restartNumberingAfterBreak="0">
+  <w:abstractNum w:abstractNumId="4" w15:restartNumberingAfterBreak="0">
+    <w:nsid w:val="565D63F6"/>
+    <w:multiLevelType w:val="hybridMultilevel"/>
+    <w:tmpl w:val="233CFF0C"/>
+    <w:lvl w:ilvl="0" w:tplc="04070001">
+      <w:start w:val="1"/>
+      <w:numFmt w:val="bullet"/>
+      <w:lvlText w:val=""/>
+      <w:lvlJc w:val="left"/>
+      <w:pPr>
+        <w:ind w:left="720" w:hanging="360"/>
+      </w:pPr>
+      <w:rPr>
+        <w:rFonts w:ascii="Symbol" w:hAnsi="Symbol" w:hint="default"/>
+      </w:rPr>
+    </w:lvl>
+    <w:lvl w:ilvl="1" w:tplc="04070003" w:tentative="1">
+      <w:start w:val="1"/>
+      <w:numFmt w:val="bullet"/>
+      <w:lvlText w:val="o"/>
+      <w:lvlJc w:val="left"/>
+      <w:pPr>
+        <w:ind w:left="1440" w:hanging="360"/>
+      </w:pPr>
+      <w:rPr>
+        <w:rFonts w:ascii="Courier New" w:hAnsi="Courier New" w:cs="Courier New" w:hint="default"/>
+      </w:rPr>
+    </w:lvl>
+    <w:lvl w:ilvl="2" w:tplc="04070005" w:tentative="1">
+      <w:start w:val="1"/>
+      <w:numFmt w:val="bullet"/>
+      <w:lvlText w:val=""/>
+      <w:lvlJc w:val="left"/>
+      <w:pPr>
+        <w:ind w:left="2160" w:hanging="360"/>
+      </w:pPr>
+      <w:rPr>
+        <w:rFonts w:ascii="Wingdings" w:hAnsi="Wingdings" w:hint="default"/>
+      </w:rPr>
+    </w:lvl>
+    <w:lvl w:ilvl="3" w:tplc="04070001" w:tentative="1">
+      <w:start w:val="1"/>
+      <w:numFmt w:val="bullet"/>
+      <w:lvlText w:val=""/>
+      <w:lvlJc w:val="left"/>
+      <w:pPr>
+        <w:ind w:left="2880" w:hanging="360"/>
+      </w:pPr>
+      <w:rPr>
+        <w:rFonts w:ascii="Symbol" w:hAnsi="Symbol" w:hint="default"/>
+      </w:rPr>
+    </w:lvl>
+    <w:lvl w:ilvl="4" w:tplc="04070003" w:tentative="1">
+      <w:start w:val="1"/>
+      <w:numFmt w:val="bullet"/>
+      <w:lvlText w:val="o"/>
+      <w:lvlJc w:val="left"/>
+      <w:pPr>
+        <w:ind w:left="3600" w:hanging="360"/>
+      </w:pPr>
+      <w:rPr>
+        <w:rFonts w:ascii="Courier New" w:hAnsi="Courier New" w:cs="Courier New" w:hint="default"/>
+      </w:rPr>
+    </w:lvl>
+    <w:lvl w:ilvl="5" w:tplc="04070005" w:tentative="1">
+      <w:start w:val="1"/>
+      <w:numFmt w:val="bullet"/>
+      <w:lvlText w:val=""/>
+      <w:lvlJc w:val="left"/>
+      <w:pPr>
+        <w:ind w:left="4320" w:hanging="360"/>
+      </w:pPr>
+      <w:rPr>
+        <w:rFonts w:ascii="Wingdings" w:hAnsi="Wingdings" w:hint="default"/>
+      </w:rPr>
+    </w:lvl>
+    <w:lvl w:ilvl="6" w:tplc="04070001" w:tentative="1">
+      <w:start w:val="1"/>
+      <w:numFmt w:val="bullet"/>
+      <w:lvlText w:val=""/>
+      <w:lvlJc w:val="left"/>
+      <w:pPr>
+        <w:ind w:left="5040" w:hanging="360"/>
+      </w:pPr>
+      <w:rPr>
+        <w:rFonts w:ascii="Symbol" w:hAnsi="Symbol" w:hint="default"/>
+      </w:rPr>
+    </w:lvl>
+    <w:lvl w:ilvl="7" w:tplc="04070003" w:tentative="1">
+      <w:start w:val="1"/>
+      <w:numFmt w:val="bullet"/>
+      <w:lvlText w:val="o"/>
+      <w:lvlJc w:val="left"/>
+      <w:pPr>
+        <w:ind w:left="5760" w:hanging="360"/>
+      </w:pPr>
+      <w:rPr>
+        <w:rFonts w:ascii="Courier New" w:hAnsi="Courier New" w:cs="Courier New" w:hint="default"/>
+      </w:rPr>
+    </w:lvl>
+    <w:lvl w:ilvl="8" w:tplc="04070005" w:tentative="1">
+      <w:start w:val="1"/>
+      <w:numFmt w:val="bullet"/>
+      <w:lvlText w:val=""/>
+      <w:lvlJc w:val="left"/>
+      <w:pPr>
+        <w:ind w:left="6480" w:hanging="360"/>
+      </w:pPr>
+      <w:rPr>
+        <w:rFonts w:ascii="Wingdings" w:hAnsi="Wingdings" w:hint="default"/>
+      </w:rPr>
+    </w:lvl>
+  </w:abstractNum>
+  <w:abstractNum w:abstractNumId="5" w15:restartNumberingAfterBreak="0">
+    <w:nsid w:val="62772894"/>
+    <w:multiLevelType w:val="hybridMultilevel"/>
+    <w:tmpl w:val="DBB2B50E"/>
+    <w:lvl w:ilvl="0" w:tplc="04070001">
+      <w:start w:val="1"/>
+      <w:numFmt w:val="bullet"/>
+      <w:lvlText w:val=""/>
+      <w:lvlJc w:val="left"/>
+      <w:pPr>
+        <w:ind w:left="720" w:hanging="360"/>
+      </w:pPr>
+      <w:rPr>
+        <w:rFonts w:ascii="Symbol" w:hAnsi="Symbol" w:hint="default"/>
+      </w:rPr>
+    </w:lvl>
+    <w:lvl w:ilvl="1" w:tplc="04070003" w:tentative="1">
+      <w:start w:val="1"/>
+      <w:numFmt w:val="bullet"/>
+      <w:lvlText w:val="o"/>
+      <w:lvlJc w:val="left"/>
+      <w:pPr>
+        <w:ind w:left="1440" w:hanging="360"/>
+      </w:pPr>
+      <w:rPr>
+        <w:rFonts w:ascii="Courier New" w:hAnsi="Courier New" w:cs="Courier New" w:hint="default"/>
+      </w:rPr>
+    </w:lvl>
+    <w:lvl w:ilvl="2" w:tplc="04070005" w:tentative="1">
+      <w:start w:val="1"/>
+      <w:numFmt w:val="bullet"/>
+      <w:lvlText w:val=""/>
+      <w:lvlJc w:val="left"/>
+      <w:pPr>
+        <w:ind w:left="2160" w:hanging="360"/>
+      </w:pPr>
+      <w:rPr>
+        <w:rFonts w:ascii="Wingdings" w:hAnsi="Wingdings" w:hint="default"/>
+      </w:rPr>
+    </w:lvl>
+    <w:lvl w:ilvl="3" w:tplc="04070001" w:tentative="1">
+      <w:start w:val="1"/>
+      <w:numFmt w:val="bullet"/>
+      <w:lvlText w:val=""/>
+      <w:lvlJc w:val="left"/>
+      <w:pPr>
+        <w:ind w:left="2880" w:hanging="360"/>
+      </w:pPr>
+      <w:rPr>
+        <w:rFonts w:ascii="Symbol" w:hAnsi="Symbol" w:hint="default"/>
+      </w:rPr>
+    </w:lvl>
+    <w:lvl w:ilvl="4" w:tplc="04070003" w:tentative="1">
+      <w:start w:val="1"/>
+      <w:numFmt w:val="bullet"/>
+      <w:lvlText w:val="o"/>
+      <w:lvlJc w:val="left"/>
+      <w:pPr>
+        <w:ind w:left="3600" w:hanging="360"/>
+      </w:pPr>
+      <w:rPr>
+        <w:rFonts w:ascii="Courier New" w:hAnsi="Courier New" w:cs="Courier New" w:hint="default"/>
+      </w:rPr>
+    </w:lvl>
+    <w:lvl w:ilvl="5" w:tplc="04070005" w:tentative="1">
+      <w:start w:val="1"/>
+      <w:numFmt w:val="bullet"/>
+      <w:lvlText w:val=""/>
+      <w:lvlJc w:val="left"/>
+      <w:pPr>
+        <w:ind w:left="4320" w:hanging="360"/>
+      </w:pPr>
+      <w:rPr>
+        <w:rFonts w:ascii="Wingdings" w:hAnsi="Wingdings" w:hint="default"/>
+      </w:rPr>
+    </w:lvl>
+    <w:lvl w:ilvl="6" w:tplc="04070001" w:tentative="1">
+      <w:start w:val="1"/>
+      <w:numFmt w:val="bullet"/>
+      <w:lvlText w:val=""/>
+      <w:lvlJc w:val="left"/>
+      <w:pPr>
+        <w:ind w:left="5040" w:hanging="360"/>
+      </w:pPr>
+      <w:rPr>
+        <w:rFonts w:ascii="Symbol" w:hAnsi="Symbol" w:hint="default"/>
+      </w:rPr>
+    </w:lvl>
+    <w:lvl w:ilvl="7" w:tplc="04070003" w:tentative="1">
+      <w:start w:val="1"/>
+      <w:numFmt w:val="bullet"/>
+      <w:lvlText w:val="o"/>
+      <w:lvlJc w:val="left"/>
+      <w:pPr>
+        <w:ind w:left="5760" w:hanging="360"/>
+      </w:pPr>
+      <w:rPr>
+        <w:rFonts w:ascii="Courier New" w:hAnsi="Courier New" w:cs="Courier New" w:hint="default"/>
+      </w:rPr>
+    </w:lvl>
+    <w:lvl w:ilvl="8" w:tplc="04070005" w:tentative="1">
+      <w:start w:val="1"/>
+      <w:numFmt w:val="bullet"/>
+      <w:lvlText w:val=""/>
+      <w:lvlJc w:val="left"/>
+      <w:pPr>
+        <w:ind w:left="6480" w:hanging="360"/>
+      </w:pPr>
+      <w:rPr>
+        <w:rFonts w:ascii="Wingdings" w:hAnsi="Wingdings" w:hint="default"/>
+      </w:rPr>
+    </w:lvl>
+  </w:abstractNum>
+  <w:abstractNum w:abstractNumId="6" w15:restartNumberingAfterBreak="0">
     <w:nsid w:val="66BD291A"/>
     <w:multiLevelType w:val="hybridMultilevel"/>
     <w:tmpl w:val="F1B09A14"/>
@@ -898,7 +5439,7 @@
       </w:rPr>
     </w:lvl>
   </w:abstractNum>
-  <w:abstractNum w:abstractNumId="3" w15:restartNumberingAfterBreak="0">
+  <w:abstractNum w:abstractNumId="7" w15:restartNumberingAfterBreak="0">
     <w:nsid w:val="6E131C06"/>
     <w:multiLevelType w:val="hybridMultilevel"/>
     <w:tmpl w:val="8DFA4778"/>
@@ -1011,7 +5552,7 @@
       </w:rPr>
     </w:lvl>
   </w:abstractNum>
-  <w:abstractNum w:abstractNumId="4" w15:restartNumberingAfterBreak="0">
+  <w:abstractNum w:abstractNumId="8" w15:restartNumberingAfterBreak="0">
     <w:nsid w:val="72FA4096"/>
     <w:multiLevelType w:val="hybridMultilevel"/>
     <w:tmpl w:val="CD28EDB0"/>
@@ -1101,19 +5642,31 @@
     </w:lvl>
   </w:abstractNum>
   <w:num w:numId="1" w16cid:durableId="1951938065">
+    <w:abstractNumId w:val="8"/>
+  </w:num>
+  <w:num w:numId="2" w16cid:durableId="1362128335">
+    <w:abstractNumId w:val="3"/>
+  </w:num>
+  <w:num w:numId="3" w16cid:durableId="794519127">
+    <w:abstractNumId w:val="2"/>
+  </w:num>
+  <w:num w:numId="4" w16cid:durableId="1869567080">
+    <w:abstractNumId w:val="6"/>
+  </w:num>
+  <w:num w:numId="5" w16cid:durableId="1021130844">
+    <w:abstractNumId w:val="7"/>
+  </w:num>
+  <w:num w:numId="6" w16cid:durableId="920144045">
     <w:abstractNumId w:val="4"/>
   </w:num>
-  <w:num w:numId="2" w16cid:durableId="1362128335">
+  <w:num w:numId="7" w16cid:durableId="198276307">
+    <w:abstractNumId w:val="0"/>
+  </w:num>
+  <w:num w:numId="8" w16cid:durableId="763694334">
     <w:abstractNumId w:val="1"/>
   </w:num>
-  <w:num w:numId="3" w16cid:durableId="794519127">
-    <w:abstractNumId w:val="0"/>
-  </w:num>
-  <w:num w:numId="4" w16cid:durableId="1869567080">
-    <w:abstractNumId w:val="2"/>
-  </w:num>
-  <w:num w:numId="5" w16cid:durableId="1021130844">
-    <w:abstractNumId w:val="3"/>
+  <w:num w:numId="9" w16cid:durableId="1416971784">
+    <w:abstractNumId w:val="5"/>
   </w:num>
 </w:numbering>
 </file>
@@ -2091,6 +6644,16 @@
       <w:u w:val="single"/>
     </w:rPr>
   </w:style>
+  <w:style w:type="character" w:styleId="Platzhaltertext">
+    <w:name w:val="Placeholder Text"/>
+    <w:basedOn w:val="Absatz-Standardschriftart"/>
+    <w:uiPriority w:val="99"/>
+    <w:semiHidden/>
+    <w:rsid w:val="005C2BCE"/>
+    <w:rPr>
+      <w:color w:val="666666"/>
+    </w:rPr>
+  </w:style>
 </w:styles>
 </file>
 

</xml_diff>

<commit_message>
Mathe Teil 1 fertig
</commit_message>
<xml_diff>
--- a/Zusammenfassung_Theoretische_Informatik.docx
+++ b/Zusammenfassung_Theoretische_Informatik.docx
@@ -509,8 +509,8 @@
           <w:rFonts w:ascii="Neue Haas Grotesk Text Pro" w:hAnsi="Neue Haas Grotesk Text Pro"/>
           <w:b/>
           <w:bCs/>
-          <w:sz w:val="28"/>
-          <w:szCs w:val="28"/>
+          <w:sz w:val="32"/>
+          <w:szCs w:val="32"/>
           <w:u w:val="single"/>
         </w:rPr>
       </w:pPr>
@@ -519,8 +519,8 @@
           <w:rFonts w:ascii="Neue Haas Grotesk Text Pro" w:hAnsi="Neue Haas Grotesk Text Pro"/>
           <w:b/>
           <w:bCs/>
-          <w:sz w:val="28"/>
-          <w:szCs w:val="28"/>
+          <w:sz w:val="32"/>
+          <w:szCs w:val="32"/>
           <w:u w:val="single"/>
         </w:rPr>
         <w:t>2. Formale Sprachen und Grammatiken</w:t>
@@ -1075,23 +1075,7 @@
           <w:sz w:val="28"/>
           <w:szCs w:val="28"/>
         </w:rPr>
-        <w:t xml:space="preserve"> ist </w:t>
-      </w:r>
-      <w:r>
-        <w:rPr>
-          <w:rFonts w:ascii="Neue Haas Grotesk Text Pro" w:eastAsiaTheme="minorEastAsia" w:hAnsi="Neue Haas Grotesk Text Pro"/>
-          <w:sz w:val="28"/>
-          <w:szCs w:val="28"/>
-        </w:rPr>
-        <w:t>Infix</w:t>
-      </w:r>
-      <w:r>
-        <w:rPr>
-          <w:rFonts w:ascii="Neue Haas Grotesk Text Pro" w:eastAsiaTheme="minorEastAsia" w:hAnsi="Neue Haas Grotesk Text Pro"/>
-          <w:sz w:val="28"/>
-          <w:szCs w:val="28"/>
-        </w:rPr>
-        <w:t xml:space="preserve"> von </w:t>
+        <w:t xml:space="preserve"> ist Infix von </w:t>
       </w:r>
       <m:oMath>
         <m:r>
@@ -1118,15 +1102,7 @@
             <w:sz w:val="28"/>
             <w:szCs w:val="28"/>
           </w:rPr>
-          <m:t>ω=xy</m:t>
-        </m:r>
-        <m:r>
-          <w:rPr>
-            <w:rFonts w:ascii="Cambria Math" w:eastAsiaTheme="minorEastAsia" w:hAnsi="Cambria Math"/>
-            <w:sz w:val="28"/>
-            <w:szCs w:val="28"/>
-          </w:rPr>
-          <m:t>z</m:t>
+          <m:t>ω=xyz</m:t>
         </m:r>
       </m:oMath>
       <w:r>
@@ -1135,55 +1111,7 @@
           <w:sz w:val="28"/>
           <w:szCs w:val="28"/>
         </w:rPr>
-        <w:t xml:space="preserve"> für </w:t>
-      </w:r>
-      <w:r>
-        <w:rPr>
-          <w:rFonts w:ascii="Neue Haas Grotesk Text Pro" w:eastAsiaTheme="minorEastAsia" w:hAnsi="Neue Haas Grotesk Text Pro"/>
-          <w:sz w:val="28"/>
-          <w:szCs w:val="28"/>
-        </w:rPr>
-        <w:t>die</w:t>
-      </w:r>
-      <w:r>
-        <w:rPr>
-          <w:rFonts w:ascii="Neue Haas Grotesk Text Pro" w:eastAsiaTheme="minorEastAsia" w:hAnsi="Neue Haas Grotesk Text Pro"/>
-          <w:sz w:val="28"/>
-          <w:szCs w:val="28"/>
-        </w:rPr>
-        <w:t xml:space="preserve"> W</w:t>
-      </w:r>
-      <w:r>
-        <w:rPr>
-          <w:rFonts w:ascii="Neue Haas Grotesk Text Pro" w:eastAsiaTheme="minorEastAsia" w:hAnsi="Neue Haas Grotesk Text Pro"/>
-          <w:sz w:val="28"/>
-          <w:szCs w:val="28"/>
-        </w:rPr>
-        <w:t>ö</w:t>
-      </w:r>
-      <w:r>
-        <w:rPr>
-          <w:rFonts w:ascii="Neue Haas Grotesk Text Pro" w:eastAsiaTheme="minorEastAsia" w:hAnsi="Neue Haas Grotesk Text Pro"/>
-          <w:sz w:val="28"/>
-          <w:szCs w:val="28"/>
-        </w:rPr>
-        <w:t>rt</w:t>
-      </w:r>
-      <w:r>
-        <w:rPr>
-          <w:rFonts w:ascii="Neue Haas Grotesk Text Pro" w:eastAsiaTheme="minorEastAsia" w:hAnsi="Neue Haas Grotesk Text Pro"/>
-          <w:sz w:val="28"/>
-          <w:szCs w:val="28"/>
-        </w:rPr>
-        <w:t>er</w:t>
-      </w:r>
-      <w:r>
-        <w:rPr>
-          <w:rFonts w:ascii="Neue Haas Grotesk Text Pro" w:eastAsiaTheme="minorEastAsia" w:hAnsi="Neue Haas Grotesk Text Pro"/>
-          <w:sz w:val="28"/>
-          <w:szCs w:val="28"/>
-        </w:rPr>
-        <w:t xml:space="preserve"> </w:t>
+        <w:t xml:space="preserve"> für die Wörter </w:t>
       </w:r>
       <m:oMath>
         <m:r>
@@ -1241,23 +1169,7 @@
           <w:sz w:val="28"/>
           <w:szCs w:val="28"/>
         </w:rPr>
-        <w:t xml:space="preserve"> ist </w:t>
-      </w:r>
-      <w:r>
-        <w:rPr>
-          <w:rFonts w:ascii="Neue Haas Grotesk Text Pro" w:eastAsiaTheme="minorEastAsia" w:hAnsi="Neue Haas Grotesk Text Pro"/>
-          <w:sz w:val="28"/>
-          <w:szCs w:val="28"/>
-        </w:rPr>
-        <w:t>Suffix</w:t>
-      </w:r>
-      <w:r>
-        <w:rPr>
-          <w:rFonts w:ascii="Neue Haas Grotesk Text Pro" w:eastAsiaTheme="minorEastAsia" w:hAnsi="Neue Haas Grotesk Text Pro"/>
-          <w:sz w:val="28"/>
-          <w:szCs w:val="28"/>
-        </w:rPr>
-        <w:t xml:space="preserve"> von </w:t>
+        <w:t xml:space="preserve"> ist Suffix von </w:t>
       </w:r>
       <m:oMath>
         <m:r>
@@ -1284,15 +1196,7 @@
             <w:sz w:val="28"/>
             <w:szCs w:val="28"/>
           </w:rPr>
-          <m:t>ω=y</m:t>
-        </m:r>
-        <m:r>
-          <w:rPr>
-            <w:rFonts w:ascii="Cambria Math" w:eastAsiaTheme="minorEastAsia" w:hAnsi="Cambria Math"/>
-            <w:sz w:val="28"/>
-            <w:szCs w:val="28"/>
-          </w:rPr>
-          <m:t>z</m:t>
+          <m:t>ω=yz</m:t>
         </m:r>
       </m:oMath>
       <w:r>
@@ -1501,15 +1405,7 @@
               <w:sz w:val="28"/>
               <w:szCs w:val="28"/>
             </w:rPr>
-            <m:t>v</m:t>
-          </m:r>
-          <m:r>
-            <w:rPr>
-              <w:rFonts w:ascii="Cambria Math" w:hAnsi="Cambria Math"/>
-              <w:sz w:val="28"/>
-              <w:szCs w:val="28"/>
-            </w:rPr>
-            <m:t>⋅w=</m:t>
+            <m:t>v⋅w=</m:t>
           </m:r>
           <m:d>
             <m:dPr>
@@ -4612,22 +4508,2665 @@
               <w:sz w:val="28"/>
               <w:szCs w:val="28"/>
             </w:rPr>
-            <m:t>w</m:t>
+            <m:t>w}</m:t>
           </m:r>
+        </m:oMath>
+      </m:oMathPara>
+    </w:p>
+    <w:p>
+      <w:pPr>
+        <w:pStyle w:val="Listenabsatz"/>
+        <w:jc w:val="center"/>
+        <w:rPr>
+          <w:rFonts w:ascii="Neue Haas Grotesk Text Pro" w:eastAsiaTheme="minorEastAsia" w:hAnsi="Neue Haas Grotesk Text Pro"/>
+          <w:sz w:val="28"/>
+          <w:szCs w:val="28"/>
+        </w:rPr>
+      </w:pPr>
+    </w:p>
+    <w:p>
+      <w:pPr>
+        <w:rPr>
+          <w:rFonts w:ascii="Neue Haas Grotesk Text Pro" w:eastAsiaTheme="minorEastAsia" w:hAnsi="Neue Haas Grotesk Text Pro"/>
+          <w:sz w:val="28"/>
+          <w:szCs w:val="28"/>
+        </w:rPr>
+      </w:pPr>
+    </w:p>
+    <w:p>
+      <w:pPr>
+        <w:rPr>
+          <w:rFonts w:ascii="Neue Haas Grotesk Text Pro" w:eastAsiaTheme="minorEastAsia" w:hAnsi="Neue Haas Grotesk Text Pro"/>
+          <w:b/>
+          <w:bCs/>
+          <w:sz w:val="32"/>
+          <w:szCs w:val="32"/>
+          <w:u w:val="single"/>
+        </w:rPr>
+      </w:pPr>
+      <w:r>
+        <w:rPr>
+          <w:rFonts w:ascii="Neue Haas Grotesk Text Pro" w:eastAsiaTheme="minorEastAsia" w:hAnsi="Neue Haas Grotesk Text Pro"/>
+          <w:b/>
+          <w:bCs/>
+          <w:sz w:val="32"/>
+          <w:szCs w:val="32"/>
+          <w:u w:val="single"/>
+        </w:rPr>
+        <w:t>3. Reguläre Sprachen und endliche Automaten</w:t>
+      </w:r>
+    </w:p>
+    <w:p>
+      <w:pPr>
+        <w:rPr>
+          <w:rFonts w:ascii="Neue Haas Grotesk Text Pro" w:eastAsiaTheme="minorEastAsia" w:hAnsi="Neue Haas Grotesk Text Pro"/>
+          <w:sz w:val="28"/>
+          <w:szCs w:val="28"/>
+        </w:rPr>
+      </w:pPr>
+      <w:r>
+        <w:rPr>
+          <w:rFonts w:ascii="Neue Haas Grotesk Text Pro" w:eastAsiaTheme="minorEastAsia" w:hAnsi="Neue Haas Grotesk Text Pro"/>
+          <w:b/>
+          <w:bCs/>
+          <w:sz w:val="28"/>
+          <w:szCs w:val="28"/>
+        </w:rPr>
+        <w:t>Endlicher Automat:</w:t>
+      </w:r>
+      <w:r>
+        <w:rPr>
+          <w:rFonts w:ascii="Neue Haas Grotesk Text Pro" w:eastAsiaTheme="minorEastAsia" w:hAnsi="Neue Haas Grotesk Text Pro"/>
+          <w:sz w:val="28"/>
+          <w:szCs w:val="28"/>
+        </w:rPr>
+        <w:t xml:space="preserve"> Ein endlicher Automat besteht aus den folgenden Komponenten:</w:t>
+      </w:r>
+    </w:p>
+    <w:p>
+      <w:pPr>
+        <w:pStyle w:val="Listenabsatz"/>
+        <w:numPr>
+          <w:ilvl w:val="0"/>
+          <w:numId w:val="9"/>
+        </w:numPr>
+        <w:rPr>
+          <w:rFonts w:ascii="Neue Haas Grotesk Text Pro" w:eastAsiaTheme="minorEastAsia" w:hAnsi="Neue Haas Grotesk Text Pro"/>
+          <w:sz w:val="28"/>
+          <w:szCs w:val="28"/>
+        </w:rPr>
+      </w:pPr>
+      <w:r>
+        <w:rPr>
+          <w:rFonts w:ascii="Neue Haas Grotesk Text Pro" w:eastAsiaTheme="minorEastAsia" w:hAnsi="Neue Haas Grotesk Text Pro"/>
+          <w:sz w:val="28"/>
+          <w:szCs w:val="28"/>
+        </w:rPr>
+        <w:t xml:space="preserve">Einem Eingabeband, das rechtseitig beschränkt ist. Der Automat kann </w:t>
+      </w:r>
+      <w:r>
+        <w:rPr>
+          <w:rFonts w:ascii="Neue Haas Grotesk Text Pro" w:eastAsiaTheme="minorEastAsia" w:hAnsi="Neue Haas Grotesk Text Pro"/>
+          <w:sz w:val="28"/>
+          <w:szCs w:val="28"/>
+        </w:rPr>
+        <w:t>sequenziell</w:t>
+      </w:r>
+      <w:r>
+        <w:rPr>
+          <w:rFonts w:ascii="Neue Haas Grotesk Text Pro" w:eastAsiaTheme="minorEastAsia" w:hAnsi="Neue Haas Grotesk Text Pro"/>
+          <w:sz w:val="28"/>
+          <w:szCs w:val="28"/>
+        </w:rPr>
+        <w:t xml:space="preserve"> die Zeichen auf dem Band von links nach rechts lesen.</w:t>
+      </w:r>
+    </w:p>
+    <w:p>
+      <w:pPr>
+        <w:pStyle w:val="Listenabsatz"/>
+        <w:numPr>
+          <w:ilvl w:val="0"/>
+          <w:numId w:val="9"/>
+        </w:numPr>
+        <w:rPr>
+          <w:rFonts w:ascii="Neue Haas Grotesk Text Pro" w:eastAsiaTheme="minorEastAsia" w:hAnsi="Neue Haas Grotesk Text Pro"/>
+          <w:sz w:val="28"/>
+          <w:szCs w:val="28"/>
+        </w:rPr>
+      </w:pPr>
+      <w:r>
+        <w:rPr>
+          <w:rFonts w:ascii="Neue Haas Grotesk Text Pro" w:eastAsiaTheme="minorEastAsia" w:hAnsi="Neue Haas Grotesk Text Pro"/>
+          <w:sz w:val="28"/>
+          <w:szCs w:val="28"/>
+        </w:rPr>
+        <w:lastRenderedPageBreak/>
+        <w:t>Einem Zustandsspeicher S, der endlich viele Werte speichern kann. Der Automat kann lesend und schreibend auf den Speicher S zugreifen.</w:t>
+      </w:r>
+    </w:p>
+    <w:p>
+      <w:pPr>
+        <w:pStyle w:val="Listenabsatz"/>
+        <w:rPr>
+          <w:rFonts w:ascii="Neue Haas Grotesk Text Pro" w:eastAsiaTheme="minorEastAsia" w:hAnsi="Neue Haas Grotesk Text Pro"/>
+          <w:sz w:val="28"/>
+          <w:szCs w:val="28"/>
+        </w:rPr>
+      </w:pPr>
+    </w:p>
+    <w:p>
+      <w:pPr>
+        <w:pStyle w:val="Listenabsatz"/>
+        <w:numPr>
+          <w:ilvl w:val="0"/>
+          <w:numId w:val="9"/>
+        </w:numPr>
+        <w:rPr>
+          <w:rFonts w:ascii="Neue Haas Grotesk Text Pro" w:eastAsiaTheme="minorEastAsia" w:hAnsi="Neue Haas Grotesk Text Pro"/>
+          <w:sz w:val="28"/>
+          <w:szCs w:val="28"/>
+        </w:rPr>
+      </w:pPr>
+      <w:r>
+        <w:rPr>
+          <w:rFonts w:ascii="Neue Haas Grotesk Text Pro" w:eastAsiaTheme="minorEastAsia" w:hAnsi="Neue Haas Grotesk Text Pro"/>
+          <w:sz w:val="28"/>
+          <w:szCs w:val="28"/>
+        </w:rPr>
+        <w:t xml:space="preserve">Einer Übergangsfunktion </w:t>
+      </w:r>
+      <m:oMath>
+        <m:r>
+          <w:rPr>
+            <w:rFonts w:ascii="Cambria Math" w:eastAsiaTheme="minorEastAsia" w:hAnsi="Cambria Math"/>
+            <w:sz w:val="28"/>
+            <w:szCs w:val="28"/>
+          </w:rPr>
+          <m:t>δ</m:t>
+        </m:r>
+      </m:oMath>
+      <w:r>
+        <w:rPr>
+          <w:rFonts w:ascii="Neue Haas Grotesk Text Pro" w:eastAsiaTheme="minorEastAsia" w:hAnsi="Neue Haas Grotesk Text Pro"/>
+          <w:sz w:val="28"/>
+          <w:szCs w:val="28"/>
+        </w:rPr>
+        <w:t xml:space="preserve">. Der Automat berechnet mit </w:t>
+      </w:r>
+      <m:oMath>
+        <m:r>
+          <w:rPr>
+            <w:rFonts w:ascii="Cambria Math" w:eastAsiaTheme="minorEastAsia" w:hAnsi="Cambria Math"/>
+            <w:sz w:val="28"/>
+            <w:szCs w:val="28"/>
+          </w:rPr>
+          <m:t>δ</m:t>
+        </m:r>
+      </m:oMath>
+      <w:r>
+        <w:rPr>
+          <w:rFonts w:ascii="Neue Haas Grotesk Text Pro" w:eastAsiaTheme="minorEastAsia" w:hAnsi="Neue Haas Grotesk Text Pro"/>
+          <w:sz w:val="28"/>
+          <w:szCs w:val="28"/>
+        </w:rPr>
+        <w:t xml:space="preserve"> aus dem aktuellen Wert </w:t>
+      </w:r>
+      <m:oMath>
+        <m:sSub>
+          <m:sSubPr>
+            <m:ctrlPr>
+              <w:rPr>
+                <w:rFonts w:ascii="Cambria Math" w:eastAsiaTheme="minorEastAsia" w:hAnsi="Cambria Math"/>
+                <w:i/>
+                <w:sz w:val="28"/>
+                <w:szCs w:val="28"/>
+              </w:rPr>
+            </m:ctrlPr>
+          </m:sSubPr>
+          <m:e>
+            <m:r>
+              <w:rPr>
+                <w:rFonts w:ascii="Cambria Math" w:eastAsiaTheme="minorEastAsia" w:hAnsi="Cambria Math"/>
+                <w:sz w:val="28"/>
+                <w:szCs w:val="28"/>
+              </w:rPr>
+              <m:t>s</m:t>
+            </m:r>
+          </m:e>
+          <m:sub>
+            <m:r>
+              <w:rPr>
+                <w:rFonts w:ascii="Cambria Math" w:eastAsiaTheme="minorEastAsia" w:hAnsi="Cambria Math"/>
+                <w:sz w:val="28"/>
+                <w:szCs w:val="28"/>
+              </w:rPr>
+              <m:t>i-1</m:t>
+            </m:r>
+          </m:sub>
+        </m:sSub>
+      </m:oMath>
+      <w:r>
+        <w:rPr>
+          <w:rFonts w:ascii="Neue Haas Grotesk Text Pro" w:eastAsiaTheme="minorEastAsia" w:hAnsi="Neue Haas Grotesk Text Pro"/>
+          <w:sz w:val="28"/>
+          <w:szCs w:val="28"/>
+        </w:rPr>
+        <w:t xml:space="preserve"> im Speicher </w:t>
+      </w:r>
+      <m:oMath>
+        <m:r>
+          <w:rPr>
+            <w:rFonts w:ascii="Cambria Math" w:eastAsiaTheme="minorEastAsia" w:hAnsi="Cambria Math"/>
+            <w:sz w:val="28"/>
+            <w:szCs w:val="28"/>
+          </w:rPr>
+          <m:t>S</m:t>
+        </m:r>
+      </m:oMath>
+      <w:r>
+        <w:rPr>
+          <w:rFonts w:ascii="Neue Haas Grotesk Text Pro" w:eastAsiaTheme="minorEastAsia" w:hAnsi="Neue Haas Grotesk Text Pro"/>
+          <w:sz w:val="28"/>
+          <w:szCs w:val="28"/>
+        </w:rPr>
+        <w:t xml:space="preserve"> und dem aktuellen Eingabezeichen </w:t>
+      </w:r>
+      <m:oMath>
+        <m:sSub>
+          <m:sSubPr>
+            <m:ctrlPr>
+              <w:rPr>
+                <w:rFonts w:ascii="Cambria Math" w:eastAsiaTheme="minorEastAsia" w:hAnsi="Cambria Math"/>
+                <w:i/>
+                <w:sz w:val="28"/>
+                <w:szCs w:val="28"/>
+              </w:rPr>
+            </m:ctrlPr>
+          </m:sSubPr>
+          <m:e>
+            <m:r>
+              <w:rPr>
+                <w:rFonts w:ascii="Cambria Math" w:eastAsiaTheme="minorEastAsia" w:hAnsi="Cambria Math"/>
+                <w:sz w:val="28"/>
+                <w:szCs w:val="28"/>
+              </w:rPr>
+              <m:t>a</m:t>
+            </m:r>
+          </m:e>
+          <m:sub>
+            <m:r>
+              <w:rPr>
+                <w:rFonts w:ascii="Cambria Math" w:eastAsiaTheme="minorEastAsia" w:hAnsi="Cambria Math"/>
+                <w:sz w:val="28"/>
+                <w:szCs w:val="28"/>
+              </w:rPr>
+              <m:t>i</m:t>
+            </m:r>
+          </m:sub>
+        </m:sSub>
+      </m:oMath>
+      <w:r>
+        <w:rPr>
+          <w:rFonts w:ascii="Neue Haas Grotesk Text Pro" w:eastAsiaTheme="minorEastAsia" w:hAnsi="Neue Haas Grotesk Text Pro"/>
+          <w:sz w:val="28"/>
+          <w:szCs w:val="28"/>
+        </w:rPr>
+        <w:t xml:space="preserve"> einen Folgezustand </w:t>
+      </w:r>
+      <m:oMath>
+        <m:sSub>
+          <m:sSubPr>
+            <m:ctrlPr>
+              <w:rPr>
+                <w:rFonts w:ascii="Cambria Math" w:eastAsiaTheme="minorEastAsia" w:hAnsi="Cambria Math"/>
+                <w:i/>
+                <w:sz w:val="28"/>
+                <w:szCs w:val="28"/>
+              </w:rPr>
+            </m:ctrlPr>
+          </m:sSubPr>
+          <m:e>
+            <m:r>
+              <w:rPr>
+                <w:rFonts w:ascii="Cambria Math" w:eastAsiaTheme="minorEastAsia" w:hAnsi="Cambria Math"/>
+                <w:sz w:val="28"/>
+                <w:szCs w:val="28"/>
+              </w:rPr>
+              <m:t>s</m:t>
+            </m:r>
+          </m:e>
+          <m:sub>
+            <m:r>
+              <w:rPr>
+                <w:rFonts w:ascii="Cambria Math" w:eastAsiaTheme="minorEastAsia" w:hAnsi="Cambria Math"/>
+                <w:sz w:val="28"/>
+                <w:szCs w:val="28"/>
+              </w:rPr>
+              <m:t>i</m:t>
+            </m:r>
+          </m:sub>
+        </m:sSub>
+      </m:oMath>
+      <w:r>
+        <w:rPr>
+          <w:rFonts w:ascii="Neue Haas Grotesk Text Pro" w:eastAsiaTheme="minorEastAsia" w:hAnsi="Neue Haas Grotesk Text Pro"/>
+          <w:sz w:val="28"/>
+          <w:szCs w:val="28"/>
+        </w:rPr>
+        <w:t xml:space="preserve">, der in </w:t>
+      </w:r>
+      <m:oMath>
+        <m:r>
+          <w:rPr>
+            <w:rFonts w:ascii="Cambria Math" w:eastAsiaTheme="minorEastAsia" w:hAnsi="Cambria Math"/>
+            <w:sz w:val="28"/>
+            <w:szCs w:val="28"/>
+          </w:rPr>
+          <m:t>S</m:t>
+        </m:r>
+      </m:oMath>
+      <w:r>
+        <w:rPr>
+          <w:rFonts w:ascii="Neue Haas Grotesk Text Pro" w:eastAsiaTheme="minorEastAsia" w:hAnsi="Neue Haas Grotesk Text Pro"/>
+          <w:sz w:val="28"/>
+          <w:szCs w:val="28"/>
+        </w:rPr>
+        <w:t xml:space="preserve"> gespeichert wird.</w:t>
+      </w:r>
+    </w:p>
+    <w:p>
+      <w:pPr>
+        <w:rPr>
+          <w:rFonts w:ascii="Neue Haas Grotesk Text Pro" w:eastAsiaTheme="minorEastAsia" w:hAnsi="Neue Haas Grotesk Text Pro"/>
+          <w:sz w:val="28"/>
+          <w:szCs w:val="28"/>
+        </w:rPr>
+      </w:pPr>
+    </w:p>
+    <w:p>
+      <w:pPr>
+        <w:rPr>
+          <w:rFonts w:ascii="Neue Haas Grotesk Text Pro" w:eastAsiaTheme="minorEastAsia" w:hAnsi="Neue Haas Grotesk Text Pro"/>
+          <w:sz w:val="28"/>
+          <w:szCs w:val="28"/>
+        </w:rPr>
+      </w:pPr>
+      <w:r>
+        <w:rPr>
+          <w:rFonts w:ascii="Neue Haas Grotesk Text Pro" w:eastAsiaTheme="minorEastAsia" w:hAnsi="Neue Haas Grotesk Text Pro"/>
+          <w:b/>
+          <w:bCs/>
+          <w:sz w:val="28"/>
+          <w:szCs w:val="28"/>
+        </w:rPr>
+        <w:t>Arbeitsweise eines Automaten:</w:t>
+      </w:r>
+      <w:r>
+        <w:rPr>
+          <w:rFonts w:ascii="Neue Haas Grotesk Text Pro" w:eastAsiaTheme="minorEastAsia" w:hAnsi="Neue Haas Grotesk Text Pro"/>
+          <w:sz w:val="28"/>
+          <w:szCs w:val="28"/>
+        </w:rPr>
+        <w:t xml:space="preserve"> Bei der Arbeitsweise eines Automaten gibt es drei Konfigurationen:</w:t>
+      </w:r>
+    </w:p>
+    <w:p>
+      <w:pPr>
+        <w:pStyle w:val="Listenabsatz"/>
+        <w:numPr>
+          <w:ilvl w:val="0"/>
+          <w:numId w:val="10"/>
+        </w:numPr>
+        <w:rPr>
+          <w:rFonts w:ascii="Neue Haas Grotesk Text Pro" w:eastAsiaTheme="minorEastAsia" w:hAnsi="Neue Haas Grotesk Text Pro"/>
+          <w:sz w:val="28"/>
+          <w:szCs w:val="28"/>
+        </w:rPr>
+      </w:pPr>
+      <w:r>
+        <w:rPr>
+          <w:rFonts w:ascii="Neue Haas Grotesk Text Pro" w:eastAsiaTheme="minorEastAsia" w:hAnsi="Neue Haas Grotesk Text Pro"/>
+          <w:sz w:val="28"/>
+          <w:szCs w:val="28"/>
+        </w:rPr>
+        <w:t xml:space="preserve">Startkonfiguration: </w:t>
+      </w:r>
+      <w:r>
+        <w:rPr>
+          <w:rFonts w:ascii="Neue Haas Grotesk Text Pro" w:eastAsiaTheme="minorEastAsia" w:hAnsi="Neue Haas Grotesk Text Pro"/>
+          <w:sz w:val="28"/>
+          <w:szCs w:val="28"/>
+        </w:rPr>
+        <w:t xml:space="preserve">Zu Beginn ist im Speicher </w:t>
+      </w:r>
+      <m:oMath>
+        <m:r>
+          <w:rPr>
+            <w:rFonts w:ascii="Cambria Math" w:eastAsiaTheme="minorEastAsia" w:hAnsi="Cambria Math"/>
+            <w:sz w:val="28"/>
+            <w:szCs w:val="28"/>
+          </w:rPr>
+          <m:t>S</m:t>
+        </m:r>
+      </m:oMath>
+      <w:r>
+        <w:rPr>
+          <w:rFonts w:ascii="Neue Haas Grotesk Text Pro" w:eastAsiaTheme="minorEastAsia" w:hAnsi="Neue Haas Grotesk Text Pro"/>
+          <w:sz w:val="28"/>
+          <w:szCs w:val="28"/>
+        </w:rPr>
+        <w:t xml:space="preserve"> der Startzustand </w:t>
+      </w:r>
+      <m:oMath>
+        <m:sSub>
+          <m:sSubPr>
+            <m:ctrlPr>
+              <w:rPr>
+                <w:rFonts w:ascii="Cambria Math" w:eastAsiaTheme="minorEastAsia" w:hAnsi="Cambria Math"/>
+                <w:i/>
+                <w:sz w:val="28"/>
+                <w:szCs w:val="28"/>
+              </w:rPr>
+            </m:ctrlPr>
+          </m:sSubPr>
+          <m:e>
+            <m:r>
+              <w:rPr>
+                <w:rFonts w:ascii="Cambria Math" w:eastAsiaTheme="minorEastAsia" w:hAnsi="Cambria Math"/>
+                <w:sz w:val="28"/>
+                <w:szCs w:val="28"/>
+              </w:rPr>
+              <m:t>s</m:t>
+            </m:r>
+          </m:e>
+          <m:sub>
+            <m:r>
+              <w:rPr>
+                <w:rFonts w:ascii="Cambria Math" w:eastAsiaTheme="minorEastAsia" w:hAnsi="Cambria Math"/>
+                <w:sz w:val="28"/>
+                <w:szCs w:val="28"/>
+              </w:rPr>
+              <m:t>0</m:t>
+            </m:r>
+          </m:sub>
+        </m:sSub>
+      </m:oMath>
+      <w:r>
+        <w:rPr>
+          <w:rFonts w:ascii="Neue Haas Grotesk Text Pro" w:eastAsiaTheme="minorEastAsia" w:hAnsi="Neue Haas Grotesk Text Pro"/>
+          <w:sz w:val="28"/>
+          <w:szCs w:val="28"/>
+        </w:rPr>
+        <w:t xml:space="preserve"> und auf dem Band das Eingabewort </w:t>
+      </w:r>
+      <m:oMath>
+        <m:r>
+          <w:rPr>
+            <w:rFonts w:ascii="Cambria Math" w:eastAsiaTheme="minorEastAsia" w:hAnsi="Cambria Math"/>
+            <w:sz w:val="28"/>
+            <w:szCs w:val="28"/>
+          </w:rPr>
+          <m:t>w</m:t>
+        </m:r>
+      </m:oMath>
+      <w:r>
+        <w:rPr>
+          <w:rFonts w:ascii="Neue Haas Grotesk Text Pro" w:eastAsiaTheme="minorEastAsia" w:hAnsi="Neue Haas Grotesk Text Pro"/>
+          <w:sz w:val="28"/>
+          <w:szCs w:val="28"/>
+        </w:rPr>
+        <w:t xml:space="preserve"> gespeichert. Der Lesekopf steht über dem ersten Zeichen </w:t>
+      </w:r>
+      <m:oMath>
+        <m:sSub>
+          <m:sSubPr>
+            <m:ctrlPr>
+              <w:rPr>
+                <w:rFonts w:ascii="Cambria Math" w:eastAsiaTheme="minorEastAsia" w:hAnsi="Cambria Math"/>
+                <w:i/>
+                <w:sz w:val="28"/>
+                <w:szCs w:val="28"/>
+              </w:rPr>
+            </m:ctrlPr>
+          </m:sSubPr>
+          <m:e>
+            <m:r>
+              <w:rPr>
+                <w:rFonts w:ascii="Cambria Math" w:eastAsiaTheme="minorEastAsia" w:hAnsi="Cambria Math"/>
+                <w:sz w:val="28"/>
+                <w:szCs w:val="28"/>
+              </w:rPr>
+              <m:t>a</m:t>
+            </m:r>
+          </m:e>
+          <m:sub>
+            <m:r>
+              <w:rPr>
+                <w:rFonts w:ascii="Cambria Math" w:eastAsiaTheme="minorEastAsia" w:hAnsi="Cambria Math"/>
+                <w:sz w:val="28"/>
+                <w:szCs w:val="28"/>
+              </w:rPr>
+              <m:t>1</m:t>
+            </m:r>
+          </m:sub>
+        </m:sSub>
+      </m:oMath>
+      <w:r>
+        <w:rPr>
+          <w:rFonts w:ascii="Neue Haas Grotesk Text Pro" w:eastAsiaTheme="minorEastAsia" w:hAnsi="Neue Haas Grotesk Text Pro"/>
+          <w:sz w:val="28"/>
+          <w:szCs w:val="28"/>
+        </w:rPr>
+        <w:t xml:space="preserve"> des Eingabeworts </w:t>
+      </w:r>
+      <m:oMath>
+        <m:r>
+          <w:rPr>
+            <w:rFonts w:ascii="Cambria Math" w:eastAsiaTheme="minorEastAsia" w:hAnsi="Cambria Math"/>
+            <w:sz w:val="28"/>
+            <w:szCs w:val="28"/>
+          </w:rPr>
+          <m:t>w</m:t>
+        </m:r>
+      </m:oMath>
+      <w:r>
+        <w:rPr>
+          <w:rFonts w:ascii="Neue Haas Grotesk Text Pro" w:eastAsiaTheme="minorEastAsia" w:hAnsi="Neue Haas Grotesk Text Pro"/>
+          <w:sz w:val="28"/>
+          <w:szCs w:val="28"/>
+        </w:rPr>
+        <w:t>.</w:t>
+      </w:r>
+    </w:p>
+    <w:p>
+      <w:pPr>
+        <w:pStyle w:val="Listenabsatz"/>
+        <w:rPr>
+          <w:rFonts w:ascii="Neue Haas Grotesk Text Pro" w:eastAsiaTheme="minorEastAsia" w:hAnsi="Neue Haas Grotesk Text Pro"/>
+          <w:sz w:val="28"/>
+          <w:szCs w:val="28"/>
+        </w:rPr>
+      </w:pPr>
+    </w:p>
+    <w:p>
+      <w:pPr>
+        <w:pStyle w:val="Listenabsatz"/>
+        <w:numPr>
+          <w:ilvl w:val="0"/>
+          <w:numId w:val="10"/>
+        </w:numPr>
+        <w:rPr>
+          <w:rFonts w:ascii="Neue Haas Grotesk Text Pro" w:eastAsiaTheme="minorEastAsia" w:hAnsi="Neue Haas Grotesk Text Pro"/>
+          <w:sz w:val="28"/>
+          <w:szCs w:val="28"/>
+        </w:rPr>
+      </w:pPr>
+      <w:r>
+        <w:rPr>
+          <w:rFonts w:ascii="Neue Haas Grotesk Text Pro" w:eastAsiaTheme="minorEastAsia" w:hAnsi="Neue Haas Grotesk Text Pro"/>
+          <w:sz w:val="28"/>
+          <w:szCs w:val="28"/>
+        </w:rPr>
+        <w:t xml:space="preserve">Folgekonfiguration: Der Automat liest den aktuellen Zustand </w:t>
+      </w:r>
+      <m:oMath>
+        <m:sSub>
+          <m:sSubPr>
+            <m:ctrlPr>
+              <w:rPr>
+                <w:rFonts w:ascii="Cambria Math" w:eastAsiaTheme="minorEastAsia" w:hAnsi="Cambria Math"/>
+                <w:i/>
+                <w:sz w:val="28"/>
+                <w:szCs w:val="28"/>
+              </w:rPr>
+            </m:ctrlPr>
+          </m:sSubPr>
+          <m:e>
+            <m:r>
+              <w:rPr>
+                <w:rFonts w:ascii="Cambria Math" w:eastAsiaTheme="minorEastAsia" w:hAnsi="Cambria Math"/>
+                <w:sz w:val="28"/>
+                <w:szCs w:val="28"/>
+              </w:rPr>
+              <m:t>s</m:t>
+            </m:r>
+          </m:e>
+          <m:sub>
+            <m:r>
+              <w:rPr>
+                <w:rFonts w:ascii="Cambria Math" w:eastAsiaTheme="minorEastAsia" w:hAnsi="Cambria Math"/>
+                <w:sz w:val="28"/>
+                <w:szCs w:val="28"/>
+              </w:rPr>
+              <m:t>i-1</m:t>
+            </m:r>
+          </m:sub>
+        </m:sSub>
+      </m:oMath>
+      <w:r>
+        <w:rPr>
+          <w:rFonts w:ascii="Neue Haas Grotesk Text Pro" w:eastAsiaTheme="minorEastAsia" w:hAnsi="Neue Haas Grotesk Text Pro"/>
+          <w:sz w:val="28"/>
+          <w:szCs w:val="28"/>
+        </w:rPr>
+        <w:t xml:space="preserve"> in </w:t>
+      </w:r>
+      <m:oMath>
+        <m:r>
+          <w:rPr>
+            <w:rFonts w:ascii="Cambria Math" w:eastAsiaTheme="minorEastAsia" w:hAnsi="Cambria Math"/>
+            <w:sz w:val="28"/>
+            <w:szCs w:val="28"/>
+          </w:rPr>
+          <m:t>S</m:t>
+        </m:r>
+      </m:oMath>
+      <w:r>
+        <w:rPr>
+          <w:rFonts w:ascii="Neue Haas Grotesk Text Pro" w:eastAsiaTheme="minorEastAsia" w:hAnsi="Neue Haas Grotesk Text Pro"/>
+          <w:sz w:val="28"/>
+          <w:szCs w:val="28"/>
+        </w:rPr>
+        <w:t xml:space="preserve"> und das Zeichen </w:t>
+      </w:r>
+      <m:oMath>
+        <m:sSub>
+          <m:sSubPr>
+            <m:ctrlPr>
+              <w:rPr>
+                <w:rFonts w:ascii="Cambria Math" w:eastAsiaTheme="minorEastAsia" w:hAnsi="Cambria Math"/>
+                <w:i/>
+                <w:sz w:val="28"/>
+                <w:szCs w:val="28"/>
+              </w:rPr>
+            </m:ctrlPr>
+          </m:sSubPr>
+          <m:e>
+            <m:r>
+              <w:rPr>
+                <w:rFonts w:ascii="Cambria Math" w:eastAsiaTheme="minorEastAsia" w:hAnsi="Cambria Math"/>
+                <w:sz w:val="28"/>
+                <w:szCs w:val="28"/>
+              </w:rPr>
+              <m:t>a</m:t>
+            </m:r>
+          </m:e>
+          <m:sub>
+            <m:r>
+              <w:rPr>
+                <w:rFonts w:ascii="Cambria Math" w:eastAsiaTheme="minorEastAsia" w:hAnsi="Cambria Math"/>
+                <w:sz w:val="28"/>
+                <w:szCs w:val="28"/>
+              </w:rPr>
+              <m:t>i</m:t>
+            </m:r>
+          </m:sub>
+        </m:sSub>
+      </m:oMath>
+      <w:r>
+        <w:rPr>
+          <w:rFonts w:ascii="Neue Haas Grotesk Text Pro" w:eastAsiaTheme="minorEastAsia" w:hAnsi="Neue Haas Grotesk Text Pro"/>
+          <w:sz w:val="28"/>
+          <w:szCs w:val="28"/>
+        </w:rPr>
+        <w:t xml:space="preserve"> unter dem Lesekopf und berechnet mit der Übergangsfunktion </w:t>
+      </w:r>
+      <m:oMath>
+        <m:r>
+          <w:rPr>
+            <w:rFonts w:ascii="Cambria Math" w:eastAsiaTheme="minorEastAsia" w:hAnsi="Cambria Math"/>
+            <w:sz w:val="28"/>
+            <w:szCs w:val="28"/>
+          </w:rPr>
+          <m:t>δ</m:t>
+        </m:r>
+      </m:oMath>
+      <w:r>
+        <w:rPr>
+          <w:rFonts w:ascii="Neue Haas Grotesk Text Pro" w:eastAsiaTheme="minorEastAsia" w:hAnsi="Neue Haas Grotesk Text Pro"/>
+          <w:sz w:val="28"/>
+          <w:szCs w:val="28"/>
+        </w:rPr>
+        <w:t xml:space="preserve"> den Folgezustand </w:t>
+      </w:r>
+      <m:oMath>
+        <m:sSub>
+          <m:sSubPr>
+            <m:ctrlPr>
+              <w:rPr>
+                <w:rFonts w:ascii="Cambria Math" w:eastAsiaTheme="minorEastAsia" w:hAnsi="Cambria Math"/>
+                <w:i/>
+                <w:sz w:val="28"/>
+                <w:szCs w:val="28"/>
+              </w:rPr>
+            </m:ctrlPr>
+          </m:sSubPr>
+          <m:e>
+            <m:r>
+              <w:rPr>
+                <w:rFonts w:ascii="Cambria Math" w:eastAsiaTheme="minorEastAsia" w:hAnsi="Cambria Math"/>
+                <w:sz w:val="28"/>
+                <w:szCs w:val="28"/>
+              </w:rPr>
+              <m:t>s</m:t>
+            </m:r>
+          </m:e>
+          <m:sub>
+            <m:r>
+              <w:rPr>
+                <w:rFonts w:ascii="Cambria Math" w:eastAsiaTheme="minorEastAsia" w:hAnsi="Cambria Math"/>
+                <w:sz w:val="28"/>
+                <w:szCs w:val="28"/>
+              </w:rPr>
+              <m:t>i</m:t>
+            </m:r>
+          </m:sub>
+        </m:sSub>
+      </m:oMath>
+      <w:r>
+        <w:rPr>
+          <w:rFonts w:ascii="Neue Haas Grotesk Text Pro" w:eastAsiaTheme="minorEastAsia" w:hAnsi="Neue Haas Grotesk Text Pro"/>
+          <w:sz w:val="28"/>
+          <w:szCs w:val="28"/>
+        </w:rPr>
+        <w:t xml:space="preserve">, der in </w:t>
+      </w:r>
+      <m:oMath>
+        <m:r>
+          <w:rPr>
+            <w:rFonts w:ascii="Cambria Math" w:eastAsiaTheme="minorEastAsia" w:hAnsi="Cambria Math"/>
+            <w:sz w:val="28"/>
+            <w:szCs w:val="28"/>
+          </w:rPr>
+          <m:t>S</m:t>
+        </m:r>
+      </m:oMath>
+      <w:r>
+        <w:rPr>
+          <w:rFonts w:ascii="Neue Haas Grotesk Text Pro" w:eastAsiaTheme="minorEastAsia" w:hAnsi="Neue Haas Grotesk Text Pro"/>
+          <w:sz w:val="28"/>
+          <w:szCs w:val="28"/>
+        </w:rPr>
+        <w:t xml:space="preserve"> gespeichert wird. Der Lesekopf wechselt auf das nächste Zeichen </w:t>
+      </w:r>
+      <m:oMath>
+        <m:sSub>
+          <m:sSubPr>
+            <m:ctrlPr>
+              <w:rPr>
+                <w:rFonts w:ascii="Cambria Math" w:eastAsiaTheme="minorEastAsia" w:hAnsi="Cambria Math"/>
+                <w:i/>
+                <w:sz w:val="28"/>
+                <w:szCs w:val="28"/>
+              </w:rPr>
+            </m:ctrlPr>
+          </m:sSubPr>
+          <m:e>
+            <m:r>
+              <w:rPr>
+                <w:rFonts w:ascii="Cambria Math" w:eastAsiaTheme="minorEastAsia" w:hAnsi="Cambria Math"/>
+                <w:sz w:val="28"/>
+                <w:szCs w:val="28"/>
+              </w:rPr>
+              <m:t>a</m:t>
+            </m:r>
+          </m:e>
+          <m:sub>
+            <m:r>
+              <w:rPr>
+                <w:rFonts w:ascii="Cambria Math" w:eastAsiaTheme="minorEastAsia" w:hAnsi="Cambria Math"/>
+                <w:sz w:val="28"/>
+                <w:szCs w:val="28"/>
+              </w:rPr>
+              <m:t>i+1</m:t>
+            </m:r>
+          </m:sub>
+        </m:sSub>
+      </m:oMath>
+      <w:r>
+        <w:rPr>
+          <w:rFonts w:ascii="Neue Haas Grotesk Text Pro" w:eastAsiaTheme="minorEastAsia" w:hAnsi="Neue Haas Grotesk Text Pro"/>
+          <w:sz w:val="28"/>
+          <w:szCs w:val="28"/>
+        </w:rPr>
+        <w:t>.</w:t>
+      </w:r>
+    </w:p>
+    <w:p>
+      <w:pPr>
+        <w:pStyle w:val="Listenabsatz"/>
+        <w:rPr>
+          <w:rFonts w:ascii="Neue Haas Grotesk Text Pro" w:eastAsiaTheme="minorEastAsia" w:hAnsi="Neue Haas Grotesk Text Pro"/>
+          <w:sz w:val="28"/>
+          <w:szCs w:val="28"/>
+        </w:rPr>
+      </w:pPr>
+    </w:p>
+    <w:p>
+      <w:pPr>
+        <w:pStyle w:val="Listenabsatz"/>
+        <w:numPr>
+          <w:ilvl w:val="0"/>
+          <w:numId w:val="10"/>
+        </w:numPr>
+        <w:rPr>
+          <w:rFonts w:ascii="Neue Haas Grotesk Text Pro" w:eastAsiaTheme="minorEastAsia" w:hAnsi="Neue Haas Grotesk Text Pro"/>
+          <w:sz w:val="28"/>
+          <w:szCs w:val="28"/>
+        </w:rPr>
+      </w:pPr>
+      <w:r>
+        <w:rPr>
+          <w:rFonts w:ascii="Neue Haas Grotesk Text Pro" w:eastAsiaTheme="minorEastAsia" w:hAnsi="Neue Haas Grotesk Text Pro"/>
+          <w:sz w:val="28"/>
+          <w:szCs w:val="28"/>
+        </w:rPr>
+        <w:t xml:space="preserve">Endkonfiguration: Der Automat stoppt, wenn er das letzte Zeichen gelesen hat oder keinen Zustandsübergang machen kann. Der Automat akzeptiert das Wort, wenn er das Wort vollständig eingelesen hat und im Speicher </w:t>
+      </w:r>
+      <m:oMath>
+        <m:r>
+          <w:rPr>
+            <w:rFonts w:ascii="Cambria Math" w:eastAsiaTheme="minorEastAsia" w:hAnsi="Cambria Math"/>
+            <w:sz w:val="28"/>
+            <w:szCs w:val="28"/>
+          </w:rPr>
+          <m:t>S</m:t>
+        </m:r>
+      </m:oMath>
+      <w:r>
+        <w:rPr>
+          <w:rFonts w:ascii="Neue Haas Grotesk Text Pro" w:eastAsiaTheme="minorEastAsia" w:hAnsi="Neue Haas Grotesk Text Pro"/>
+          <w:sz w:val="28"/>
+          <w:szCs w:val="28"/>
+        </w:rPr>
+        <w:t xml:space="preserve"> ein Endzustand </w:t>
+      </w:r>
+      <m:oMath>
+        <m:sSub>
+          <m:sSubPr>
+            <m:ctrlPr>
+              <w:rPr>
+                <w:rFonts w:ascii="Cambria Math" w:eastAsiaTheme="minorEastAsia" w:hAnsi="Cambria Math"/>
+                <w:i/>
+                <w:sz w:val="28"/>
+                <w:szCs w:val="28"/>
+              </w:rPr>
+            </m:ctrlPr>
+          </m:sSubPr>
+          <m:e>
+            <m:r>
+              <w:rPr>
+                <w:rFonts w:ascii="Cambria Math" w:eastAsiaTheme="minorEastAsia" w:hAnsi="Cambria Math"/>
+                <w:sz w:val="28"/>
+                <w:szCs w:val="28"/>
+              </w:rPr>
+              <m:t>s</m:t>
+            </m:r>
+          </m:e>
+          <m:sub>
+            <m:r>
+              <w:rPr>
+                <w:rFonts w:ascii="Cambria Math" w:eastAsiaTheme="minorEastAsia" w:hAnsi="Cambria Math"/>
+                <w:sz w:val="28"/>
+                <w:szCs w:val="28"/>
+              </w:rPr>
+              <m:t>f</m:t>
+            </m:r>
+          </m:sub>
+        </m:sSub>
+      </m:oMath>
+      <w:r>
+        <w:rPr>
+          <w:rFonts w:ascii="Neue Haas Grotesk Text Pro" w:eastAsiaTheme="minorEastAsia" w:hAnsi="Neue Haas Grotesk Text Pro"/>
+          <w:sz w:val="28"/>
+          <w:szCs w:val="28"/>
+        </w:rPr>
+        <w:t xml:space="preserve"> gespeichert ist.</w:t>
+      </w:r>
+    </w:p>
+    <w:p>
+      <w:pPr>
+        <w:pStyle w:val="Listenabsatz"/>
+        <w:rPr>
+          <w:rFonts w:ascii="Neue Haas Grotesk Text Pro" w:eastAsiaTheme="minorEastAsia" w:hAnsi="Neue Haas Grotesk Text Pro"/>
+          <w:sz w:val="28"/>
+          <w:szCs w:val="28"/>
+        </w:rPr>
+      </w:pPr>
+    </w:p>
+    <w:p>
+      <w:pPr>
+        <w:rPr>
+          <w:rFonts w:ascii="Neue Haas Grotesk Text Pro" w:eastAsiaTheme="minorEastAsia" w:hAnsi="Neue Haas Grotesk Text Pro"/>
+          <w:sz w:val="28"/>
+          <w:szCs w:val="28"/>
+        </w:rPr>
+      </w:pPr>
+      <w:r>
+        <w:rPr>
+          <w:rFonts w:ascii="Neue Haas Grotesk Text Pro" w:eastAsiaTheme="minorEastAsia" w:hAnsi="Neue Haas Grotesk Text Pro"/>
+          <w:b/>
+          <w:bCs/>
+          <w:sz w:val="28"/>
+          <w:szCs w:val="28"/>
+        </w:rPr>
+        <w:t>Zustandsdiagramme:</w:t>
+      </w:r>
+      <w:r>
+        <w:rPr>
+          <w:rFonts w:ascii="Neue Haas Grotesk Text Pro" w:eastAsiaTheme="minorEastAsia" w:hAnsi="Neue Haas Grotesk Text Pro"/>
+          <w:sz w:val="28"/>
+          <w:szCs w:val="28"/>
+        </w:rPr>
+        <w:t xml:space="preserve"> Endliche Automaten werden meist durch Zustandsdiagramme dargestellt. Dafür gibt es folgende Regeln:</w:t>
+      </w:r>
+    </w:p>
+    <w:p>
+      <w:pPr>
+        <w:pStyle w:val="Listenabsatz"/>
+        <w:numPr>
+          <w:ilvl w:val="0"/>
+          <w:numId w:val="11"/>
+        </w:numPr>
+        <w:rPr>
+          <w:rFonts w:ascii="Neue Haas Grotesk Text Pro" w:eastAsiaTheme="minorEastAsia" w:hAnsi="Neue Haas Grotesk Text Pro"/>
+          <w:sz w:val="28"/>
+          <w:szCs w:val="28"/>
+        </w:rPr>
+      </w:pPr>
+      <w:r>
+        <w:rPr>
+          <w:rFonts w:ascii="Neue Haas Grotesk Text Pro" w:eastAsiaTheme="minorEastAsia" w:hAnsi="Neue Haas Grotesk Text Pro"/>
+          <w:sz w:val="28"/>
+          <w:szCs w:val="28"/>
+        </w:rPr>
+        <w:t>Ein Kreis im Diagramm stellt einen Zustand des Automaten dar.</w:t>
+      </w:r>
+    </w:p>
+    <w:p>
+      <w:pPr>
+        <w:pStyle w:val="Listenabsatz"/>
+        <w:numPr>
+          <w:ilvl w:val="0"/>
+          <w:numId w:val="11"/>
+        </w:numPr>
+        <w:rPr>
+          <w:rFonts w:ascii="Neue Haas Grotesk Text Pro" w:eastAsiaTheme="minorEastAsia" w:hAnsi="Neue Haas Grotesk Text Pro"/>
+          <w:sz w:val="28"/>
+          <w:szCs w:val="28"/>
+        </w:rPr>
+      </w:pPr>
+      <w:r>
+        <w:rPr>
+          <w:rFonts w:ascii="Neue Haas Grotesk Text Pro" w:eastAsiaTheme="minorEastAsia" w:hAnsi="Neue Haas Grotesk Text Pro"/>
+          <w:sz w:val="28"/>
+          <w:szCs w:val="28"/>
+        </w:rPr>
+        <w:lastRenderedPageBreak/>
+        <w:t>Ein Pfeil im Diagramm symbolisiert einen Zustandsübergang von einem Zustand in seinen Folgezustand. Das Eingabezeichen für den Zustandsübergang steht auf dem Pfeil.</w:t>
+      </w:r>
+    </w:p>
+    <w:p>
+      <w:pPr>
+        <w:pStyle w:val="Listenabsatz"/>
+        <w:numPr>
+          <w:ilvl w:val="0"/>
+          <w:numId w:val="11"/>
+        </w:numPr>
+        <w:rPr>
+          <w:rFonts w:ascii="Neue Haas Grotesk Text Pro" w:eastAsiaTheme="minorEastAsia" w:hAnsi="Neue Haas Grotesk Text Pro"/>
+          <w:sz w:val="28"/>
+          <w:szCs w:val="28"/>
+        </w:rPr>
+      </w:pPr>
+      <w:r>
+        <w:rPr>
+          <w:rFonts w:ascii="Neue Haas Grotesk Text Pro" w:eastAsiaTheme="minorEastAsia" w:hAnsi="Neue Haas Grotesk Text Pro"/>
+          <w:sz w:val="28"/>
+          <w:szCs w:val="28"/>
+        </w:rPr>
+        <w:t>Der Startzustand wird durch einen eingehenden Pfeil ohne Ausgangszustand gekennzeichnet.</w:t>
+      </w:r>
+    </w:p>
+    <w:p>
+      <w:pPr>
+        <w:pStyle w:val="Listenabsatz"/>
+        <w:numPr>
+          <w:ilvl w:val="0"/>
+          <w:numId w:val="11"/>
+        </w:numPr>
+        <w:rPr>
+          <w:rFonts w:ascii="Neue Haas Grotesk Text Pro" w:eastAsiaTheme="minorEastAsia" w:hAnsi="Neue Haas Grotesk Text Pro"/>
+          <w:sz w:val="28"/>
+          <w:szCs w:val="28"/>
+        </w:rPr>
+      </w:pPr>
+      <w:r>
+        <w:rPr>
+          <w:rFonts w:ascii="Neue Haas Grotesk Text Pro" w:eastAsiaTheme="minorEastAsia" w:hAnsi="Neue Haas Grotesk Text Pro"/>
+          <w:sz w:val="28"/>
+          <w:szCs w:val="28"/>
+        </w:rPr>
+        <w:t>Endzustände besitzen einen äußeren Kreis.</w:t>
+      </w:r>
+    </w:p>
+    <w:p>
+      <w:pPr>
+        <w:rPr>
+          <w:rFonts w:ascii="Neue Haas Grotesk Text Pro" w:eastAsiaTheme="minorEastAsia" w:hAnsi="Neue Haas Grotesk Text Pro"/>
+          <w:sz w:val="28"/>
+          <w:szCs w:val="28"/>
+        </w:rPr>
+      </w:pPr>
+      <w:r>
+        <w:rPr>
+          <w:rFonts w:ascii="Neue Haas Grotesk Text Pro" w:eastAsiaTheme="minorEastAsia" w:hAnsi="Neue Haas Grotesk Text Pro"/>
+          <w:sz w:val="28"/>
+          <w:szCs w:val="28"/>
+        </w:rPr>
+        <w:t>Bsp.:</w:t>
+      </w:r>
+    </w:p>
+    <w:p>
+      <w:pPr>
+        <w:rPr>
+          <w:rFonts w:ascii="Neue Haas Grotesk Text Pro" w:eastAsiaTheme="minorEastAsia" w:hAnsi="Neue Haas Grotesk Text Pro"/>
+          <w:sz w:val="28"/>
+          <w:szCs w:val="28"/>
+        </w:rPr>
+      </w:pPr>
+      <w:r>
+        <w:rPr>
+          <w:rFonts w:ascii="Neue Haas Grotesk Text Pro" w:eastAsiaTheme="minorEastAsia" w:hAnsi="Neue Haas Grotesk Text Pro"/>
+          <w:noProof/>
+          <w:sz w:val="28"/>
+          <w:szCs w:val="28"/>
+        </w:rPr>
+        <w:drawing>
+          <wp:inline distT="0" distB="0" distL="0" distR="0" wp14:anchorId="0321A947" wp14:editId="16EDA076">
+            <wp:extent cx="2614612" cy="1882567"/>
+            <wp:effectExtent l="0" t="0" r="0" b="3810"/>
+            <wp:docPr id="10637470" name="Grafik 1" descr="Ein Bild, das Kreis, Diagramm, Reihe, Text enthält.&#10;&#10;KI-generierte Inhalte können fehlerhaft sein."/>
+            <wp:cNvGraphicFramePr>
+              <a:graphicFrameLocks xmlns:a="http://schemas.openxmlformats.org/drawingml/2006/main" noChangeAspect="1"/>
+            </wp:cNvGraphicFramePr>
+            <a:graphic xmlns:a="http://schemas.openxmlformats.org/drawingml/2006/main">
+              <a:graphicData uri="http://schemas.openxmlformats.org/drawingml/2006/picture">
+                <pic:pic xmlns:pic="http://schemas.openxmlformats.org/drawingml/2006/picture">
+                  <pic:nvPicPr>
+                    <pic:cNvPr id="10637470" name="Grafik 1" descr="Ein Bild, das Kreis, Diagramm, Reihe, Text enthält.&#10;&#10;KI-generierte Inhalte können fehlerhaft sein."/>
+                    <pic:cNvPicPr/>
+                  </pic:nvPicPr>
+                  <pic:blipFill>
+                    <a:blip r:embed="rId6"/>
+                    <a:stretch>
+                      <a:fillRect/>
+                    </a:stretch>
+                  </pic:blipFill>
+                  <pic:spPr>
+                    <a:xfrm>
+                      <a:off x="0" y="0"/>
+                      <a:ext cx="2621929" cy="1887835"/>
+                    </a:xfrm>
+                    <a:prstGeom prst="rect">
+                      <a:avLst/>
+                    </a:prstGeom>
+                  </pic:spPr>
+                </pic:pic>
+              </a:graphicData>
+            </a:graphic>
+          </wp:inline>
+        </w:drawing>
+      </w:r>
+    </w:p>
+    <w:p>
+      <w:pPr>
+        <w:rPr>
+          <w:rFonts w:ascii="Neue Haas Grotesk Text Pro" w:eastAsiaTheme="minorEastAsia" w:hAnsi="Neue Haas Grotesk Text Pro"/>
+          <w:sz w:val="28"/>
+          <w:szCs w:val="28"/>
+        </w:rPr>
+      </w:pPr>
+    </w:p>
+    <w:p>
+      <w:pPr>
+        <w:rPr>
+          <w:rFonts w:ascii="Neue Haas Grotesk Text Pro" w:eastAsiaTheme="minorEastAsia" w:hAnsi="Neue Haas Grotesk Text Pro"/>
+          <w:sz w:val="28"/>
+          <w:szCs w:val="28"/>
+        </w:rPr>
+      </w:pPr>
+      <w:r>
+        <w:rPr>
+          <w:rFonts w:ascii="Neue Haas Grotesk Text Pro" w:eastAsiaTheme="minorEastAsia" w:hAnsi="Neue Haas Grotesk Text Pro"/>
+          <w:b/>
+          <w:bCs/>
+          <w:sz w:val="28"/>
+          <w:szCs w:val="28"/>
+        </w:rPr>
+        <w:t>Deterministischer endlicher Automat (DEA):</w:t>
+      </w:r>
+      <w:r>
+        <w:rPr>
+          <w:rFonts w:ascii="Neue Haas Grotesk Text Pro" w:eastAsiaTheme="minorEastAsia" w:hAnsi="Neue Haas Grotesk Text Pro"/>
+          <w:sz w:val="28"/>
+          <w:szCs w:val="28"/>
+        </w:rPr>
+        <w:t xml:space="preserve"> Ein DEA ist ein System </w:t>
+      </w:r>
+      <m:oMath>
+        <m:r>
+          <w:rPr>
+            <w:rFonts w:ascii="Cambria Math" w:eastAsiaTheme="minorEastAsia" w:hAnsi="Cambria Math"/>
+            <w:sz w:val="28"/>
+            <w:szCs w:val="28"/>
+          </w:rPr>
+          <m:t>A=(</m:t>
+        </m:r>
+        <m:r>
+          <m:rPr>
+            <m:sty m:val="p"/>
+          </m:rPr>
+          <w:rPr>
+            <w:rFonts w:ascii="Cambria Math" w:eastAsiaTheme="minorEastAsia" w:hAnsi="Cambria Math"/>
+            <w:sz w:val="28"/>
+            <w:szCs w:val="28"/>
+          </w:rPr>
+          <m:t>Σ</m:t>
+        </m:r>
+        <m:r>
+          <w:rPr>
+            <w:rFonts w:ascii="Cambria Math" w:eastAsiaTheme="minorEastAsia" w:hAnsi="Cambria Math"/>
+            <w:sz w:val="28"/>
+            <w:szCs w:val="28"/>
+          </w:rPr>
+          <m:t xml:space="preserve">, S, δ, </m:t>
+        </m:r>
+        <m:sSub>
+          <m:sSubPr>
+            <m:ctrlPr>
+              <w:rPr>
+                <w:rFonts w:ascii="Cambria Math" w:eastAsiaTheme="minorEastAsia" w:hAnsi="Cambria Math"/>
+                <w:i/>
+                <w:sz w:val="28"/>
+                <w:szCs w:val="28"/>
+              </w:rPr>
+            </m:ctrlPr>
+          </m:sSubPr>
+          <m:e>
+            <m:r>
+              <w:rPr>
+                <w:rFonts w:ascii="Cambria Math" w:eastAsiaTheme="minorEastAsia" w:hAnsi="Cambria Math"/>
+                <w:sz w:val="28"/>
+                <w:szCs w:val="28"/>
+              </w:rPr>
+              <m:t>s</m:t>
+            </m:r>
+          </m:e>
+          <m:sub>
+            <m:r>
+              <w:rPr>
+                <w:rFonts w:ascii="Cambria Math" w:eastAsiaTheme="minorEastAsia" w:hAnsi="Cambria Math"/>
+                <w:sz w:val="28"/>
+                <w:szCs w:val="28"/>
+              </w:rPr>
+              <m:t>0</m:t>
+            </m:r>
+          </m:sub>
+        </m:sSub>
+        <m:r>
+          <w:rPr>
+            <w:rFonts w:ascii="Cambria Math" w:eastAsiaTheme="minorEastAsia" w:hAnsi="Cambria Math"/>
+            <w:sz w:val="28"/>
+            <w:szCs w:val="28"/>
+          </w:rPr>
+          <m:t>, F)</m:t>
+        </m:r>
+      </m:oMath>
+      <w:r>
+        <w:rPr>
+          <w:rFonts w:ascii="Neue Haas Grotesk Text Pro" w:eastAsiaTheme="minorEastAsia" w:hAnsi="Neue Haas Grotesk Text Pro"/>
+          <w:sz w:val="28"/>
+          <w:szCs w:val="28"/>
+        </w:rPr>
+        <w:t xml:space="preserve">. Hierbei ist: </w:t>
+      </w:r>
+    </w:p>
+    <w:p>
+      <w:pPr>
+        <w:pStyle w:val="Listenabsatz"/>
+        <w:numPr>
+          <w:ilvl w:val="0"/>
+          <w:numId w:val="12"/>
+        </w:numPr>
+        <w:rPr>
+          <w:rFonts w:ascii="Neue Haas Grotesk Text Pro" w:eastAsiaTheme="minorEastAsia" w:hAnsi="Neue Haas Grotesk Text Pro"/>
+          <w:sz w:val="28"/>
+          <w:szCs w:val="28"/>
+        </w:rPr>
+      </w:pPr>
+      <m:oMath>
+        <m:r>
+          <m:rPr>
+            <m:sty m:val="p"/>
+          </m:rPr>
+          <w:rPr>
+            <w:rFonts w:ascii="Cambria Math" w:eastAsiaTheme="minorEastAsia" w:hAnsi="Cambria Math"/>
+            <w:sz w:val="28"/>
+            <w:szCs w:val="28"/>
+          </w:rPr>
+          <m:t>Σ</m:t>
+        </m:r>
+      </m:oMath>
+      <w:r>
+        <w:rPr>
+          <w:rFonts w:ascii="Neue Haas Grotesk Text Pro" w:eastAsiaTheme="minorEastAsia" w:hAnsi="Neue Haas Grotesk Text Pro"/>
+          <w:sz w:val="28"/>
+          <w:szCs w:val="28"/>
+        </w:rPr>
+        <w:t xml:space="preserve"> ein Eingabealphabet</w:t>
+      </w:r>
+      <w:r>
+        <w:rPr>
+          <w:rFonts w:ascii="Neue Haas Grotesk Text Pro" w:eastAsiaTheme="minorEastAsia" w:hAnsi="Neue Haas Grotesk Text Pro"/>
+          <w:sz w:val="28"/>
+          <w:szCs w:val="28"/>
+        </w:rPr>
+        <w:t>.</w:t>
+      </w:r>
+    </w:p>
+    <w:p>
+      <w:pPr>
+        <w:pStyle w:val="Listenabsatz"/>
+        <w:numPr>
+          <w:ilvl w:val="0"/>
+          <w:numId w:val="12"/>
+        </w:numPr>
+        <w:rPr>
+          <w:rFonts w:ascii="Neue Haas Grotesk Text Pro" w:eastAsiaTheme="minorEastAsia" w:hAnsi="Neue Haas Grotesk Text Pro"/>
+          <w:sz w:val="28"/>
+          <w:szCs w:val="28"/>
+        </w:rPr>
+      </w:pPr>
+      <m:oMath>
+        <m:r>
+          <w:rPr>
+            <w:rFonts w:ascii="Cambria Math" w:eastAsiaTheme="minorEastAsia" w:hAnsi="Cambria Math"/>
+            <w:sz w:val="28"/>
+            <w:szCs w:val="28"/>
+          </w:rPr>
+          <m:t>S</m:t>
+        </m:r>
+      </m:oMath>
+      <w:r>
+        <w:rPr>
+          <w:rFonts w:ascii="Neue Haas Grotesk Text Pro" w:eastAsiaTheme="minorEastAsia" w:hAnsi="Neue Haas Grotesk Text Pro"/>
+          <w:sz w:val="28"/>
+          <w:szCs w:val="28"/>
+        </w:rPr>
+        <w:t xml:space="preserve"> eine endliche Menge von Zuständen.</w:t>
+      </w:r>
+    </w:p>
+    <w:p>
+      <w:pPr>
+        <w:pStyle w:val="Listenabsatz"/>
+        <w:numPr>
+          <w:ilvl w:val="0"/>
+          <w:numId w:val="12"/>
+        </w:numPr>
+        <w:rPr>
+          <w:rFonts w:ascii="Neue Haas Grotesk Text Pro" w:eastAsiaTheme="minorEastAsia" w:hAnsi="Neue Haas Grotesk Text Pro"/>
+          <w:sz w:val="28"/>
+          <w:szCs w:val="28"/>
+        </w:rPr>
+      </w:pPr>
+      <m:oMath>
+        <m:r>
+          <w:rPr>
+            <w:rFonts w:ascii="Cambria Math" w:eastAsiaTheme="minorEastAsia" w:hAnsi="Cambria Math"/>
+            <w:sz w:val="28"/>
+            <w:szCs w:val="28"/>
+          </w:rPr>
+          <m:t>δ:S×</m:t>
+        </m:r>
+        <m:r>
+          <m:rPr>
+            <m:sty m:val="p"/>
+          </m:rPr>
+          <w:rPr>
+            <w:rFonts w:ascii="Cambria Math" w:eastAsiaTheme="minorEastAsia" w:hAnsi="Cambria Math"/>
+            <w:sz w:val="28"/>
+            <w:szCs w:val="28"/>
+          </w:rPr>
+          <m:t>Σ</m:t>
+        </m:r>
+        <m:r>
+          <w:rPr>
+            <w:rFonts w:ascii="Cambria Math" w:eastAsiaTheme="minorEastAsia" w:hAnsi="Cambria Math"/>
+            <w:sz w:val="28"/>
+            <w:szCs w:val="28"/>
+          </w:rPr>
+          <m:t>→S</m:t>
+        </m:r>
+      </m:oMath>
+      <w:r>
+        <w:rPr>
+          <w:rFonts w:ascii="Neue Haas Grotesk Text Pro" w:eastAsiaTheme="minorEastAsia" w:hAnsi="Neue Haas Grotesk Text Pro"/>
+          <w:sz w:val="28"/>
+          <w:szCs w:val="28"/>
+        </w:rPr>
+        <w:t xml:space="preserve"> eine partielle Funktion der Zustandsübergänge.</w:t>
+      </w:r>
+    </w:p>
+    <w:p>
+      <w:pPr>
+        <w:pStyle w:val="Listenabsatz"/>
+        <w:numPr>
+          <w:ilvl w:val="0"/>
+          <w:numId w:val="12"/>
+        </w:numPr>
+        <w:rPr>
+          <w:rFonts w:ascii="Neue Haas Grotesk Text Pro" w:eastAsiaTheme="minorEastAsia" w:hAnsi="Neue Haas Grotesk Text Pro"/>
+          <w:sz w:val="28"/>
+          <w:szCs w:val="28"/>
+        </w:rPr>
+      </w:pPr>
+      <m:oMath>
+        <m:sSub>
+          <m:sSubPr>
+            <m:ctrlPr>
+              <w:rPr>
+                <w:rFonts w:ascii="Cambria Math" w:eastAsiaTheme="minorEastAsia" w:hAnsi="Cambria Math"/>
+                <w:i/>
+                <w:sz w:val="28"/>
+                <w:szCs w:val="28"/>
+              </w:rPr>
+            </m:ctrlPr>
+          </m:sSubPr>
+          <m:e>
+            <m:r>
+              <w:rPr>
+                <w:rFonts w:ascii="Cambria Math" w:eastAsiaTheme="minorEastAsia" w:hAnsi="Cambria Math"/>
+                <w:sz w:val="28"/>
+                <w:szCs w:val="28"/>
+              </w:rPr>
+              <m:t>s</m:t>
+            </m:r>
+          </m:e>
+          <m:sub>
+            <m:r>
+              <w:rPr>
+                <w:rFonts w:ascii="Cambria Math" w:eastAsiaTheme="minorEastAsia" w:hAnsi="Cambria Math"/>
+                <w:sz w:val="28"/>
+                <w:szCs w:val="28"/>
+              </w:rPr>
+              <m:t>0</m:t>
+            </m:r>
+          </m:sub>
+        </m:sSub>
+        <m:r>
+          <w:rPr>
+            <w:rFonts w:ascii="Cambria Math" w:eastAsiaTheme="minorEastAsia" w:hAnsi="Cambria Math"/>
+            <w:sz w:val="28"/>
+            <w:szCs w:val="28"/>
+          </w:rPr>
+          <m:t>∈S</m:t>
+        </m:r>
+      </m:oMath>
+      <w:r>
+        <w:rPr>
+          <w:rFonts w:ascii="Neue Haas Grotesk Text Pro" w:eastAsiaTheme="minorEastAsia" w:hAnsi="Neue Haas Grotesk Text Pro"/>
+          <w:sz w:val="28"/>
+          <w:szCs w:val="28"/>
+        </w:rPr>
+        <w:t xml:space="preserve"> der Startzustand.</w:t>
+      </w:r>
+    </w:p>
+    <w:p>
+      <w:pPr>
+        <w:pStyle w:val="Listenabsatz"/>
+        <w:numPr>
+          <w:ilvl w:val="0"/>
+          <w:numId w:val="12"/>
+        </w:numPr>
+        <w:rPr>
+          <w:rFonts w:ascii="Neue Haas Grotesk Text Pro" w:eastAsiaTheme="minorEastAsia" w:hAnsi="Neue Haas Grotesk Text Pro"/>
+          <w:sz w:val="28"/>
+          <w:szCs w:val="28"/>
+        </w:rPr>
+      </w:pPr>
+      <m:oMath>
+        <m:r>
+          <w:rPr>
+            <w:rFonts w:ascii="Cambria Math" w:eastAsiaTheme="minorEastAsia" w:hAnsi="Cambria Math"/>
+            <w:sz w:val="28"/>
+            <w:szCs w:val="28"/>
+          </w:rPr>
+          <m:t>F ⊆S</m:t>
+        </m:r>
+      </m:oMath>
+      <w:r>
+        <w:rPr>
+          <w:rFonts w:ascii="Neue Haas Grotesk Text Pro" w:eastAsiaTheme="minorEastAsia" w:hAnsi="Neue Haas Grotesk Text Pro"/>
+          <w:sz w:val="28"/>
+          <w:szCs w:val="28"/>
+        </w:rPr>
+        <w:t xml:space="preserve"> die Menge der Startzustände.</w:t>
+      </w:r>
+    </w:p>
+    <w:p>
+      <w:pPr>
+        <w:rPr>
+          <w:rFonts w:ascii="Neue Haas Grotesk Text Pro" w:eastAsiaTheme="minorEastAsia" w:hAnsi="Neue Haas Grotesk Text Pro"/>
+          <w:sz w:val="28"/>
+          <w:szCs w:val="28"/>
+        </w:rPr>
+      </w:pPr>
+    </w:p>
+    <w:p>
+      <w:pPr>
+        <w:rPr>
+          <w:rFonts w:ascii="Neue Haas Grotesk Text Pro" w:eastAsiaTheme="minorEastAsia" w:hAnsi="Neue Haas Grotesk Text Pro"/>
+          <w:sz w:val="28"/>
+          <w:szCs w:val="28"/>
+        </w:rPr>
+      </w:pPr>
+      <w:r>
+        <w:rPr>
+          <w:rFonts w:ascii="Neue Haas Grotesk Text Pro" w:eastAsiaTheme="minorEastAsia" w:hAnsi="Neue Haas Grotesk Text Pro"/>
+          <w:b/>
+          <w:bCs/>
+          <w:sz w:val="28"/>
+          <w:szCs w:val="28"/>
+        </w:rPr>
+        <w:t>Sprache des Automaten:</w:t>
+      </w:r>
+      <w:r>
+        <w:rPr>
+          <w:rFonts w:ascii="Neue Haas Grotesk Text Pro" w:eastAsiaTheme="minorEastAsia" w:hAnsi="Neue Haas Grotesk Text Pro"/>
+          <w:sz w:val="28"/>
+          <w:szCs w:val="28"/>
+        </w:rPr>
+        <w:t xml:space="preserve"> Automaten haben auch eine Sprache. Hierbei gilt:</w:t>
+      </w:r>
+    </w:p>
+    <w:p>
+      <w:pPr>
+        <w:pStyle w:val="Listenabsatz"/>
+        <w:numPr>
+          <w:ilvl w:val="0"/>
+          <w:numId w:val="13"/>
+        </w:numPr>
+        <w:rPr>
+          <w:rFonts w:ascii="Neue Haas Grotesk Text Pro" w:eastAsiaTheme="minorEastAsia" w:hAnsi="Neue Haas Grotesk Text Pro"/>
+          <w:sz w:val="28"/>
+          <w:szCs w:val="28"/>
+        </w:rPr>
+      </w:pPr>
+      <w:r>
+        <w:rPr>
+          <w:rFonts w:ascii="Neue Haas Grotesk Text Pro" w:eastAsiaTheme="minorEastAsia" w:hAnsi="Neue Haas Grotesk Text Pro"/>
+          <w:sz w:val="28"/>
+          <w:szCs w:val="28"/>
+        </w:rPr>
+        <w:t xml:space="preserve">Ein Wort </w:t>
+      </w:r>
+      <m:oMath>
+        <m:r>
+          <w:rPr>
+            <w:rFonts w:ascii="Cambria Math" w:eastAsiaTheme="minorEastAsia" w:hAnsi="Cambria Math"/>
+            <w:sz w:val="28"/>
+            <w:szCs w:val="28"/>
+          </w:rPr>
+          <m:t>w∈</m:t>
+        </m:r>
+        <m:sSup>
+          <m:sSupPr>
+            <m:ctrlPr>
+              <w:rPr>
+                <w:rFonts w:ascii="Cambria Math" w:eastAsiaTheme="minorEastAsia" w:hAnsi="Cambria Math"/>
+                <w:i/>
+                <w:sz w:val="28"/>
+                <w:szCs w:val="28"/>
+              </w:rPr>
+            </m:ctrlPr>
+          </m:sSupPr>
+          <m:e>
+            <m:r>
+              <m:rPr>
+                <m:sty m:val="p"/>
+              </m:rPr>
+              <w:rPr>
+                <w:rFonts w:ascii="Cambria Math" w:eastAsiaTheme="minorEastAsia" w:hAnsi="Cambria Math"/>
+                <w:sz w:val="28"/>
+                <w:szCs w:val="28"/>
+              </w:rPr>
+              <m:t>Σ</m:t>
+            </m:r>
+          </m:e>
+          <m:sup>
+            <m:r>
+              <w:rPr>
+                <w:rFonts w:ascii="Cambria Math" w:eastAsiaTheme="minorEastAsia" w:hAnsi="Cambria Math"/>
+                <w:sz w:val="28"/>
+                <w:szCs w:val="28"/>
+              </w:rPr>
+              <m:t>*</m:t>
+            </m:r>
+          </m:sup>
+        </m:sSup>
+      </m:oMath>
+      <w:r>
+        <w:rPr>
+          <w:rFonts w:ascii="Neue Haas Grotesk Text Pro" w:eastAsiaTheme="minorEastAsia" w:hAnsi="Neue Haas Grotesk Text Pro"/>
+          <w:sz w:val="28"/>
+          <w:szCs w:val="28"/>
+        </w:rPr>
+        <w:t xml:space="preserve"> wird von dem Automaten </w:t>
+      </w:r>
+      <m:oMath>
+        <m:r>
+          <w:rPr>
+            <w:rFonts w:ascii="Cambria Math" w:eastAsiaTheme="minorEastAsia" w:hAnsi="Cambria Math"/>
+            <w:sz w:val="28"/>
+            <w:szCs w:val="28"/>
+          </w:rPr>
+          <m:t>A</m:t>
+        </m:r>
+      </m:oMath>
+      <w:r>
+        <w:rPr>
+          <w:rFonts w:ascii="Neue Haas Grotesk Text Pro" w:eastAsiaTheme="minorEastAsia" w:hAnsi="Neue Haas Grotesk Text Pro"/>
+          <w:sz w:val="28"/>
+          <w:szCs w:val="28"/>
+        </w:rPr>
+        <w:t xml:space="preserve"> akzeptiert, wenn er sich nach dem Einlesen von </w:t>
+      </w:r>
+      <m:oMath>
+        <m:r>
+          <w:rPr>
+            <w:rFonts w:ascii="Cambria Math" w:eastAsiaTheme="minorEastAsia" w:hAnsi="Cambria Math"/>
+            <w:sz w:val="28"/>
+            <w:szCs w:val="28"/>
+          </w:rPr>
+          <m:t>w</m:t>
+        </m:r>
+      </m:oMath>
+      <w:r>
+        <w:rPr>
+          <w:rFonts w:ascii="Neue Haas Grotesk Text Pro" w:eastAsiaTheme="minorEastAsia" w:hAnsi="Neue Haas Grotesk Text Pro"/>
+          <w:sz w:val="28"/>
+          <w:szCs w:val="28"/>
+        </w:rPr>
+        <w:t xml:space="preserve"> in einem Endzustand </w:t>
+      </w:r>
+      <m:oMath>
+        <m:r>
+          <w:rPr>
+            <w:rFonts w:ascii="Cambria Math" w:eastAsiaTheme="minorEastAsia" w:hAnsi="Cambria Math"/>
+            <w:sz w:val="28"/>
+            <w:szCs w:val="28"/>
+          </w:rPr>
+          <m:t>s∈F</m:t>
+        </m:r>
+      </m:oMath>
+      <w:r>
+        <w:rPr>
+          <w:rFonts w:ascii="Neue Haas Grotesk Text Pro" w:eastAsiaTheme="minorEastAsia" w:hAnsi="Neue Haas Grotesk Text Pro"/>
+          <w:sz w:val="28"/>
+          <w:szCs w:val="28"/>
+        </w:rPr>
+        <w:t xml:space="preserve"> befindet.</w:t>
+      </w:r>
+    </w:p>
+    <w:p>
+      <w:pPr>
+        <w:pStyle w:val="Listenabsatz"/>
+        <w:numPr>
+          <w:ilvl w:val="0"/>
+          <w:numId w:val="13"/>
+        </w:numPr>
+        <w:rPr>
+          <w:rFonts w:ascii="Neue Haas Grotesk Text Pro" w:eastAsiaTheme="minorEastAsia" w:hAnsi="Neue Haas Grotesk Text Pro"/>
+          <w:sz w:val="28"/>
+          <w:szCs w:val="28"/>
+        </w:rPr>
+      </w:pPr>
+      <w:r>
+        <w:rPr>
+          <w:rFonts w:ascii="Neue Haas Grotesk Text Pro" w:eastAsiaTheme="minorEastAsia" w:hAnsi="Neue Haas Grotesk Text Pro"/>
+          <w:sz w:val="28"/>
+          <w:szCs w:val="28"/>
+        </w:rPr>
+        <w:t xml:space="preserve">Die Sprache </w:t>
+      </w:r>
+      <m:oMath>
+        <m:r>
+          <w:rPr>
+            <w:rFonts w:ascii="Cambria Math" w:eastAsiaTheme="minorEastAsia" w:hAnsi="Cambria Math"/>
+            <w:sz w:val="28"/>
+            <w:szCs w:val="28"/>
+          </w:rPr>
+          <m:t>L(A)</m:t>
+        </m:r>
+      </m:oMath>
+      <w:r>
+        <w:rPr>
+          <w:rFonts w:ascii="Neue Haas Grotesk Text Pro" w:eastAsiaTheme="minorEastAsia" w:hAnsi="Neue Haas Grotesk Text Pro"/>
+          <w:sz w:val="28"/>
+          <w:szCs w:val="28"/>
+        </w:rPr>
+        <w:t xml:space="preserve"> besteht aus allen Worten, die der Automat </w:t>
+      </w:r>
+      <m:oMath>
+        <m:r>
+          <w:rPr>
+            <w:rFonts w:ascii="Cambria Math" w:eastAsiaTheme="minorEastAsia" w:hAnsi="Cambria Math"/>
+            <w:sz w:val="28"/>
+            <w:szCs w:val="28"/>
+          </w:rPr>
+          <m:t>A</m:t>
+        </m:r>
+      </m:oMath>
+      <w:r>
+        <w:rPr>
+          <w:rFonts w:ascii="Neue Haas Grotesk Text Pro" w:eastAsiaTheme="minorEastAsia" w:hAnsi="Neue Haas Grotesk Text Pro"/>
+          <w:sz w:val="28"/>
+          <w:szCs w:val="28"/>
+        </w:rPr>
+        <w:t xml:space="preserve"> akzeptiert.</w:t>
+      </w:r>
+    </w:p>
+    <w:p>
+      <w:pPr>
+        <w:pStyle w:val="Listenabsatz"/>
+        <w:numPr>
+          <w:ilvl w:val="0"/>
+          <w:numId w:val="13"/>
+        </w:numPr>
+        <w:rPr>
+          <w:rFonts w:ascii="Neue Haas Grotesk Text Pro" w:eastAsiaTheme="minorEastAsia" w:hAnsi="Neue Haas Grotesk Text Pro"/>
+          <w:sz w:val="28"/>
+          <w:szCs w:val="28"/>
+        </w:rPr>
+      </w:pPr>
+      <w:r>
+        <w:rPr>
+          <w:rFonts w:ascii="Neue Haas Grotesk Text Pro" w:eastAsiaTheme="minorEastAsia" w:hAnsi="Neue Haas Grotesk Text Pro"/>
+          <w:sz w:val="28"/>
+          <w:szCs w:val="28"/>
+        </w:rPr>
+        <w:t xml:space="preserve">Zwei Automaten </w:t>
+      </w:r>
+      <m:oMath>
+        <m:r>
+          <w:rPr>
+            <w:rFonts w:ascii="Cambria Math" w:eastAsiaTheme="minorEastAsia" w:hAnsi="Cambria Math"/>
+            <w:sz w:val="28"/>
+            <w:szCs w:val="28"/>
+          </w:rPr>
+          <m:t>A</m:t>
+        </m:r>
+      </m:oMath>
+      <w:r>
+        <w:rPr>
+          <w:rFonts w:ascii="Neue Haas Grotesk Text Pro" w:eastAsiaTheme="minorEastAsia" w:hAnsi="Neue Haas Grotesk Text Pro"/>
+          <w:sz w:val="28"/>
+          <w:szCs w:val="28"/>
+        </w:rPr>
+        <w:t xml:space="preserve"> und </w:t>
+      </w:r>
+      <m:oMath>
+        <m:r>
+          <w:rPr>
+            <w:rFonts w:ascii="Cambria Math" w:eastAsiaTheme="minorEastAsia" w:hAnsi="Cambria Math"/>
+            <w:sz w:val="28"/>
+            <w:szCs w:val="28"/>
+          </w:rPr>
+          <m:t>A'</m:t>
+        </m:r>
+      </m:oMath>
+      <w:r>
+        <w:rPr>
+          <w:rFonts w:ascii="Neue Haas Grotesk Text Pro" w:eastAsiaTheme="minorEastAsia" w:hAnsi="Neue Haas Grotesk Text Pro"/>
+          <w:sz w:val="28"/>
+          <w:szCs w:val="28"/>
+        </w:rPr>
+        <w:t xml:space="preserve"> heißen äquivalent, wenn </w:t>
+      </w:r>
+      <m:oMath>
+        <m:r>
+          <w:rPr>
+            <w:rFonts w:ascii="Cambria Math" w:eastAsiaTheme="minorEastAsia" w:hAnsi="Cambria Math"/>
+            <w:sz w:val="28"/>
+            <w:szCs w:val="28"/>
+          </w:rPr>
+          <m:t>L</m:t>
+        </m:r>
+        <m:d>
+          <m:dPr>
+            <m:ctrlPr>
+              <w:rPr>
+                <w:rFonts w:ascii="Cambria Math" w:eastAsiaTheme="minorEastAsia" w:hAnsi="Cambria Math"/>
+                <w:i/>
+                <w:sz w:val="28"/>
+                <w:szCs w:val="28"/>
+              </w:rPr>
+            </m:ctrlPr>
+          </m:dPr>
+          <m:e>
+            <m:r>
+              <w:rPr>
+                <w:rFonts w:ascii="Cambria Math" w:eastAsiaTheme="minorEastAsia" w:hAnsi="Cambria Math"/>
+                <w:sz w:val="28"/>
+                <w:szCs w:val="28"/>
+              </w:rPr>
+              <m:t>A</m:t>
+            </m:r>
+          </m:e>
+        </m:d>
+        <m:r>
+          <w:rPr>
+            <w:rFonts w:ascii="Cambria Math" w:eastAsiaTheme="minorEastAsia" w:hAnsi="Cambria Math"/>
+            <w:sz w:val="28"/>
+            <w:szCs w:val="28"/>
+          </w:rPr>
+          <m:t>=L(</m:t>
+        </m:r>
+        <m:sSup>
+          <m:sSupPr>
+            <m:ctrlPr>
+              <w:rPr>
+                <w:rFonts w:ascii="Cambria Math" w:eastAsiaTheme="minorEastAsia" w:hAnsi="Cambria Math"/>
+                <w:i/>
+                <w:sz w:val="28"/>
+                <w:szCs w:val="28"/>
+              </w:rPr>
+            </m:ctrlPr>
+          </m:sSupPr>
+          <m:e>
+            <m:r>
+              <w:rPr>
+                <w:rFonts w:ascii="Cambria Math" w:eastAsiaTheme="minorEastAsia" w:hAnsi="Cambria Math"/>
+                <w:sz w:val="28"/>
+                <w:szCs w:val="28"/>
+              </w:rPr>
+              <m:t>A</m:t>
+            </m:r>
+          </m:e>
+          <m:sup>
+            <m:r>
+              <w:rPr>
+                <w:rFonts w:ascii="Cambria Math" w:eastAsiaTheme="minorEastAsia" w:hAnsi="Cambria Math"/>
+                <w:sz w:val="28"/>
+                <w:szCs w:val="28"/>
+              </w:rPr>
+              <m:t>'</m:t>
+            </m:r>
+          </m:sup>
+        </m:sSup>
+        <m:r>
+          <w:rPr>
+            <w:rFonts w:ascii="Cambria Math" w:eastAsiaTheme="minorEastAsia" w:hAnsi="Cambria Math"/>
+            <w:sz w:val="28"/>
+            <w:szCs w:val="28"/>
+          </w:rPr>
+          <m:t>)</m:t>
+        </m:r>
+      </m:oMath>
+      <w:r>
+        <w:rPr>
+          <w:rFonts w:ascii="Neue Haas Grotesk Text Pro" w:eastAsiaTheme="minorEastAsia" w:hAnsi="Neue Haas Grotesk Text Pro"/>
+          <w:sz w:val="28"/>
+          <w:szCs w:val="28"/>
+        </w:rPr>
+        <w:t xml:space="preserve"> gilt.</w:t>
+      </w:r>
+    </w:p>
+    <w:p>
+      <w:pPr>
+        <w:rPr>
+          <w:rFonts w:ascii="Neue Haas Grotesk Text Pro" w:eastAsiaTheme="minorEastAsia" w:hAnsi="Neue Haas Grotesk Text Pro"/>
+          <w:sz w:val="28"/>
+          <w:szCs w:val="28"/>
+        </w:rPr>
+      </w:pPr>
+      <w:r>
+        <w:rPr>
+          <w:rFonts w:ascii="Neue Haas Grotesk Text Pro" w:eastAsiaTheme="minorEastAsia" w:hAnsi="Neue Haas Grotesk Text Pro"/>
+          <w:b/>
+          <w:bCs/>
+          <w:sz w:val="28"/>
+          <w:szCs w:val="28"/>
+        </w:rPr>
+        <w:lastRenderedPageBreak/>
+        <w:t>Erweiterte Übergangsfunktion:</w:t>
+      </w:r>
+      <w:r>
+        <w:rPr>
+          <w:rFonts w:ascii="Neue Haas Grotesk Text Pro" w:eastAsiaTheme="minorEastAsia" w:hAnsi="Neue Haas Grotesk Text Pro"/>
+          <w:sz w:val="28"/>
+          <w:szCs w:val="28"/>
+        </w:rPr>
+        <w:t xml:space="preserve"> Die erweiterte Übergangsfunktion </w:t>
+      </w:r>
+      <m:oMath>
+        <m:sSup>
+          <m:sSupPr>
+            <m:ctrlPr>
+              <w:rPr>
+                <w:rFonts w:ascii="Cambria Math" w:eastAsiaTheme="minorEastAsia" w:hAnsi="Cambria Math"/>
+                <w:i/>
+                <w:sz w:val="28"/>
+                <w:szCs w:val="28"/>
+              </w:rPr>
+            </m:ctrlPr>
+          </m:sSupPr>
+          <m:e>
+            <m:r>
+              <w:rPr>
+                <w:rFonts w:ascii="Cambria Math" w:eastAsiaTheme="minorEastAsia" w:hAnsi="Cambria Math"/>
+                <w:sz w:val="28"/>
+                <w:szCs w:val="28"/>
+              </w:rPr>
+              <m:t>δ</m:t>
+            </m:r>
+          </m:e>
+          <m:sup>
+            <m:r>
+              <w:rPr>
+                <w:rFonts w:ascii="Cambria Math" w:eastAsiaTheme="minorEastAsia" w:hAnsi="Cambria Math"/>
+                <w:sz w:val="28"/>
+                <w:szCs w:val="28"/>
+              </w:rPr>
+              <m:t>*</m:t>
+            </m:r>
+          </m:sup>
+        </m:sSup>
+      </m:oMath>
+      <w:r>
+        <w:rPr>
+          <w:rFonts w:ascii="Neue Haas Grotesk Text Pro" w:eastAsiaTheme="minorEastAsia" w:hAnsi="Neue Haas Grotesk Text Pro"/>
+          <w:sz w:val="28"/>
+          <w:szCs w:val="28"/>
+        </w:rPr>
+        <w:t xml:space="preserve"> berechnet den Zustandsübergang eines DEAs von einem Zustand </w:t>
+      </w:r>
+      <m:oMath>
+        <m:r>
+          <w:rPr>
+            <w:rFonts w:ascii="Cambria Math" w:eastAsiaTheme="minorEastAsia" w:hAnsi="Cambria Math"/>
+            <w:sz w:val="28"/>
+            <w:szCs w:val="28"/>
+          </w:rPr>
+          <m:t>s</m:t>
+        </m:r>
+      </m:oMath>
+      <w:r>
+        <w:rPr>
+          <w:rFonts w:ascii="Neue Haas Grotesk Text Pro" w:eastAsiaTheme="minorEastAsia" w:hAnsi="Neue Haas Grotesk Text Pro"/>
+          <w:sz w:val="28"/>
+          <w:szCs w:val="28"/>
+        </w:rPr>
+        <w:t xml:space="preserve"> in einen Zustand </w:t>
+      </w:r>
+      <m:oMath>
+        <m:r>
+          <w:rPr>
+            <w:rFonts w:ascii="Cambria Math" w:eastAsiaTheme="minorEastAsia" w:hAnsi="Cambria Math"/>
+            <w:sz w:val="28"/>
+            <w:szCs w:val="28"/>
+          </w:rPr>
+          <m:t>s'</m:t>
+        </m:r>
+      </m:oMath>
+      <w:r>
+        <w:rPr>
+          <w:rFonts w:ascii="Neue Haas Grotesk Text Pro" w:eastAsiaTheme="minorEastAsia" w:hAnsi="Neue Haas Grotesk Text Pro"/>
+          <w:sz w:val="28"/>
+          <w:szCs w:val="28"/>
+        </w:rPr>
+        <w:t xml:space="preserve">, wenn er ein Wort </w:t>
+      </w:r>
+      <m:oMath>
+        <m:r>
+          <w:rPr>
+            <w:rFonts w:ascii="Cambria Math" w:eastAsiaTheme="minorEastAsia" w:hAnsi="Cambria Math"/>
+            <w:sz w:val="28"/>
+            <w:szCs w:val="28"/>
+          </w:rPr>
+          <m:t xml:space="preserve">w= </m:t>
+        </m:r>
+        <m:sSub>
+          <m:sSubPr>
+            <m:ctrlPr>
+              <w:rPr>
+                <w:rFonts w:ascii="Cambria Math" w:eastAsiaTheme="minorEastAsia" w:hAnsi="Cambria Math"/>
+                <w:i/>
+                <w:sz w:val="28"/>
+                <w:szCs w:val="28"/>
+              </w:rPr>
+            </m:ctrlPr>
+          </m:sSubPr>
+          <m:e>
+            <m:r>
+              <w:rPr>
+                <w:rFonts w:ascii="Cambria Math" w:eastAsiaTheme="minorEastAsia" w:hAnsi="Cambria Math"/>
+                <w:sz w:val="28"/>
+                <w:szCs w:val="28"/>
+              </w:rPr>
+              <m:t>a</m:t>
+            </m:r>
+          </m:e>
+          <m:sub>
+            <m:r>
+              <w:rPr>
+                <w:rFonts w:ascii="Cambria Math" w:eastAsiaTheme="minorEastAsia" w:hAnsi="Cambria Math"/>
+                <w:sz w:val="28"/>
+                <w:szCs w:val="28"/>
+              </w:rPr>
+              <m:t>1</m:t>
+            </m:r>
+          </m:sub>
+        </m:sSub>
+        <m:sSub>
+          <m:sSubPr>
+            <m:ctrlPr>
+              <w:rPr>
+                <w:rFonts w:ascii="Cambria Math" w:eastAsiaTheme="minorEastAsia" w:hAnsi="Cambria Math"/>
+                <w:i/>
+                <w:sz w:val="28"/>
+                <w:szCs w:val="28"/>
+              </w:rPr>
+            </m:ctrlPr>
+          </m:sSubPr>
+          <m:e>
+            <m:r>
+              <w:rPr>
+                <w:rFonts w:ascii="Cambria Math" w:eastAsiaTheme="minorEastAsia" w:hAnsi="Cambria Math"/>
+                <w:sz w:val="28"/>
+                <w:szCs w:val="28"/>
+              </w:rPr>
+              <m:t>a</m:t>
+            </m:r>
+          </m:e>
+          <m:sub>
+            <m:r>
+              <w:rPr>
+                <w:rFonts w:ascii="Cambria Math" w:eastAsiaTheme="minorEastAsia" w:hAnsi="Cambria Math"/>
+                <w:sz w:val="28"/>
+                <w:szCs w:val="28"/>
+              </w:rPr>
+              <m:t>2</m:t>
+            </m:r>
+          </m:sub>
+        </m:sSub>
+        <m:r>
+          <w:rPr>
+            <w:rFonts w:ascii="Cambria Math" w:eastAsiaTheme="minorEastAsia" w:hAnsi="Cambria Math"/>
+            <w:sz w:val="28"/>
+            <w:szCs w:val="28"/>
+          </w:rPr>
+          <m:t>…</m:t>
+        </m:r>
+        <m:sSub>
+          <m:sSubPr>
+            <m:ctrlPr>
+              <w:rPr>
+                <w:rFonts w:ascii="Cambria Math" w:eastAsiaTheme="minorEastAsia" w:hAnsi="Cambria Math"/>
+                <w:i/>
+                <w:sz w:val="28"/>
+                <w:szCs w:val="28"/>
+              </w:rPr>
+            </m:ctrlPr>
+          </m:sSubPr>
+          <m:e>
+            <m:r>
+              <w:rPr>
+                <w:rFonts w:ascii="Cambria Math" w:eastAsiaTheme="minorEastAsia" w:hAnsi="Cambria Math"/>
+                <w:sz w:val="28"/>
+                <w:szCs w:val="28"/>
+              </w:rPr>
+              <m:t>a</m:t>
+            </m:r>
+          </m:e>
+          <m:sub>
+            <m:r>
+              <w:rPr>
+                <w:rFonts w:ascii="Cambria Math" w:eastAsiaTheme="minorEastAsia" w:hAnsi="Cambria Math"/>
+                <w:sz w:val="28"/>
+                <w:szCs w:val="28"/>
+              </w:rPr>
+              <m:t>n</m:t>
+            </m:r>
+          </m:sub>
+        </m:sSub>
+      </m:oMath>
+      <w:r>
+        <w:rPr>
+          <w:rFonts w:ascii="Neue Haas Grotesk Text Pro" w:eastAsiaTheme="minorEastAsia" w:hAnsi="Neue Haas Grotesk Text Pro"/>
+          <w:sz w:val="28"/>
+          <w:szCs w:val="28"/>
+        </w:rPr>
+        <w:t xml:space="preserve"> einliest. Der Folgezustand </w:t>
+      </w:r>
+      <m:oMath>
+        <m:r>
+          <w:rPr>
+            <w:rFonts w:ascii="Cambria Math" w:eastAsiaTheme="minorEastAsia" w:hAnsi="Cambria Math"/>
+            <w:sz w:val="28"/>
+            <w:szCs w:val="28"/>
+          </w:rPr>
+          <m:t>s'</m:t>
+        </m:r>
+      </m:oMath>
+      <w:r>
+        <w:rPr>
+          <w:rFonts w:ascii="Neue Haas Grotesk Text Pro" w:eastAsiaTheme="minorEastAsia" w:hAnsi="Neue Haas Grotesk Text Pro"/>
+          <w:sz w:val="28"/>
+          <w:szCs w:val="28"/>
+        </w:rPr>
+        <w:t xml:space="preserve"> ergibt sich eindeutig aus der Übergangsfunktion </w:t>
+      </w:r>
+      <m:oMath>
+        <m:r>
+          <w:rPr>
+            <w:rFonts w:ascii="Cambria Math" w:eastAsiaTheme="minorEastAsia" w:hAnsi="Cambria Math"/>
+            <w:sz w:val="28"/>
+            <w:szCs w:val="28"/>
+          </w:rPr>
+          <m:t>δ</m:t>
+        </m:r>
+      </m:oMath>
+      <w:r>
+        <w:rPr>
+          <w:rFonts w:ascii="Neue Haas Grotesk Text Pro" w:eastAsiaTheme="minorEastAsia" w:hAnsi="Neue Haas Grotesk Text Pro"/>
+          <w:sz w:val="28"/>
+          <w:szCs w:val="28"/>
+        </w:rPr>
+        <w:t xml:space="preserve"> durch die Folge der Zustandsübergänge der Eingabezeichen </w:t>
+      </w:r>
+      <m:oMath>
+        <m:sSub>
+          <m:sSubPr>
+            <m:ctrlPr>
+              <w:rPr>
+                <w:rFonts w:ascii="Cambria Math" w:eastAsiaTheme="minorEastAsia" w:hAnsi="Cambria Math"/>
+                <w:i/>
+                <w:sz w:val="28"/>
+                <w:szCs w:val="28"/>
+              </w:rPr>
+            </m:ctrlPr>
+          </m:sSubPr>
+          <m:e>
+            <m:r>
+              <w:rPr>
+                <w:rFonts w:ascii="Cambria Math" w:eastAsiaTheme="minorEastAsia" w:hAnsi="Cambria Math"/>
+                <w:sz w:val="28"/>
+                <w:szCs w:val="28"/>
+              </w:rPr>
+              <m:t>a</m:t>
+            </m:r>
+          </m:e>
+          <m:sub>
+            <m:r>
+              <w:rPr>
+                <w:rFonts w:ascii="Cambria Math" w:eastAsiaTheme="minorEastAsia" w:hAnsi="Cambria Math"/>
+                <w:sz w:val="28"/>
+                <w:szCs w:val="28"/>
+              </w:rPr>
+              <m:t>i</m:t>
+            </m:r>
+          </m:sub>
+        </m:sSub>
+      </m:oMath>
+      <w:r>
+        <w:rPr>
+          <w:rFonts w:ascii="Neue Haas Grotesk Text Pro" w:eastAsiaTheme="minorEastAsia" w:hAnsi="Neue Haas Grotesk Text Pro"/>
+          <w:sz w:val="28"/>
+          <w:szCs w:val="28"/>
+        </w:rPr>
+        <w:t>:</w:t>
+      </w:r>
+    </w:p>
+    <w:p>
+      <w:pPr>
+        <w:jc w:val="center"/>
+        <w:rPr>
+          <w:rFonts w:ascii="Neue Haas Grotesk Text Pro" w:eastAsiaTheme="minorEastAsia" w:hAnsi="Neue Haas Grotesk Text Pro"/>
+          <w:sz w:val="28"/>
+          <w:szCs w:val="28"/>
+        </w:rPr>
+      </w:pPr>
+      <m:oMathPara>
+        <m:oMath>
           <m:r>
             <w:rPr>
               <w:rFonts w:ascii="Cambria Math" w:eastAsiaTheme="minorEastAsia" w:hAnsi="Cambria Math"/>
               <w:sz w:val="28"/>
               <w:szCs w:val="28"/>
             </w:rPr>
-            <m:t>}</m:t>
+            <m:t>s</m:t>
+          </m:r>
+          <m:box>
+            <m:boxPr>
+              <m:opEmu m:val="1"/>
+              <m:ctrlPr>
+                <w:rPr>
+                  <w:rFonts w:ascii="Cambria Math" w:eastAsiaTheme="minorEastAsia" w:hAnsi="Cambria Math"/>
+                  <w:i/>
+                  <w:sz w:val="28"/>
+                  <w:szCs w:val="28"/>
+                </w:rPr>
+              </m:ctrlPr>
+            </m:boxPr>
+            <m:e>
+              <m:groupChr>
+                <m:groupChrPr>
+                  <m:chr m:val="→"/>
+                  <m:vertJc m:val="bot"/>
+                  <m:ctrlPr>
+                    <w:rPr>
+                      <w:rFonts w:ascii="Cambria Math" w:eastAsiaTheme="minorEastAsia" w:hAnsi="Cambria Math"/>
+                      <w:i/>
+                      <w:sz w:val="28"/>
+                      <w:szCs w:val="28"/>
+                    </w:rPr>
+                  </m:ctrlPr>
+                </m:groupChrPr>
+                <m:e>
+                  <m:sSub>
+                    <m:sSubPr>
+                      <m:ctrlPr>
+                        <w:rPr>
+                          <w:rFonts w:ascii="Cambria Math" w:eastAsiaTheme="minorEastAsia" w:hAnsi="Cambria Math"/>
+                          <w:i/>
+                          <w:sz w:val="28"/>
+                          <w:szCs w:val="28"/>
+                        </w:rPr>
+                      </m:ctrlPr>
+                    </m:sSubPr>
+                    <m:e>
+                      <m:r>
+                        <w:rPr>
+                          <w:rFonts w:ascii="Cambria Math" w:eastAsiaTheme="minorEastAsia" w:hAnsi="Cambria Math"/>
+                          <w:sz w:val="28"/>
+                          <w:szCs w:val="28"/>
+                        </w:rPr>
+                        <m:t>a</m:t>
+                      </m:r>
+                    </m:e>
+                    <m:sub>
+                      <m:r>
+                        <w:rPr>
+                          <w:rFonts w:ascii="Cambria Math" w:eastAsiaTheme="minorEastAsia" w:hAnsi="Cambria Math"/>
+                          <w:sz w:val="28"/>
+                          <w:szCs w:val="28"/>
+                        </w:rPr>
+                        <m:t>1</m:t>
+                      </m:r>
+                    </m:sub>
+                  </m:sSub>
+                </m:e>
+              </m:groupChr>
+            </m:e>
+          </m:box>
+          <m:sSub>
+            <m:sSubPr>
+              <m:ctrlPr>
+                <w:rPr>
+                  <w:rFonts w:ascii="Cambria Math" w:eastAsiaTheme="minorEastAsia" w:hAnsi="Cambria Math"/>
+                  <w:i/>
+                  <w:sz w:val="28"/>
+                  <w:szCs w:val="28"/>
+                </w:rPr>
+              </m:ctrlPr>
+            </m:sSubPr>
+            <m:e>
+              <m:r>
+                <w:rPr>
+                  <w:rFonts w:ascii="Cambria Math" w:eastAsiaTheme="minorEastAsia" w:hAnsi="Cambria Math"/>
+                  <w:sz w:val="28"/>
+                  <w:szCs w:val="28"/>
+                </w:rPr>
+                <m:t>s</m:t>
+              </m:r>
+            </m:e>
+            <m:sub>
+              <m:r>
+                <w:rPr>
+                  <w:rFonts w:ascii="Cambria Math" w:eastAsiaTheme="minorEastAsia" w:hAnsi="Cambria Math"/>
+                  <w:sz w:val="28"/>
+                  <w:szCs w:val="28"/>
+                </w:rPr>
+                <m:t>1</m:t>
+              </m:r>
+            </m:sub>
+          </m:sSub>
+          <m:box>
+            <m:boxPr>
+              <m:opEmu m:val="1"/>
+              <m:ctrlPr>
+                <w:rPr>
+                  <w:rFonts w:ascii="Cambria Math" w:eastAsiaTheme="minorEastAsia" w:hAnsi="Cambria Math"/>
+                  <w:i/>
+                  <w:sz w:val="28"/>
+                  <w:szCs w:val="28"/>
+                </w:rPr>
+              </m:ctrlPr>
+            </m:boxPr>
+            <m:e>
+              <m:groupChr>
+                <m:groupChrPr>
+                  <m:chr m:val="→"/>
+                  <m:vertJc m:val="bot"/>
+                  <m:ctrlPr>
+                    <w:rPr>
+                      <w:rFonts w:ascii="Cambria Math" w:eastAsiaTheme="minorEastAsia" w:hAnsi="Cambria Math"/>
+                      <w:i/>
+                      <w:sz w:val="28"/>
+                      <w:szCs w:val="28"/>
+                    </w:rPr>
+                  </m:ctrlPr>
+                </m:groupChrPr>
+                <m:e>
+                  <m:sSub>
+                    <m:sSubPr>
+                      <m:ctrlPr>
+                        <w:rPr>
+                          <w:rFonts w:ascii="Cambria Math" w:eastAsiaTheme="minorEastAsia" w:hAnsi="Cambria Math"/>
+                          <w:i/>
+                          <w:sz w:val="28"/>
+                          <w:szCs w:val="28"/>
+                        </w:rPr>
+                      </m:ctrlPr>
+                    </m:sSubPr>
+                    <m:e>
+                      <m:r>
+                        <w:rPr>
+                          <w:rFonts w:ascii="Cambria Math" w:eastAsiaTheme="minorEastAsia" w:hAnsi="Cambria Math"/>
+                          <w:sz w:val="28"/>
+                          <w:szCs w:val="28"/>
+                        </w:rPr>
+                        <m:t>a</m:t>
+                      </m:r>
+                    </m:e>
+                    <m:sub>
+                      <m:r>
+                        <w:rPr>
+                          <w:rFonts w:ascii="Cambria Math" w:eastAsiaTheme="minorEastAsia" w:hAnsi="Cambria Math"/>
+                          <w:sz w:val="28"/>
+                          <w:szCs w:val="28"/>
+                        </w:rPr>
+                        <m:t>2</m:t>
+                      </m:r>
+                    </m:sub>
+                  </m:sSub>
+                </m:e>
+              </m:groupChr>
+            </m:e>
+          </m:box>
+          <m:sSub>
+            <m:sSubPr>
+              <m:ctrlPr>
+                <w:rPr>
+                  <w:rFonts w:ascii="Cambria Math" w:eastAsiaTheme="minorEastAsia" w:hAnsi="Cambria Math"/>
+                  <w:i/>
+                  <w:sz w:val="28"/>
+                  <w:szCs w:val="28"/>
+                </w:rPr>
+              </m:ctrlPr>
+            </m:sSubPr>
+            <m:e>
+              <m:r>
+                <w:rPr>
+                  <w:rFonts w:ascii="Cambria Math" w:eastAsiaTheme="minorEastAsia" w:hAnsi="Cambria Math"/>
+                  <w:sz w:val="28"/>
+                  <w:szCs w:val="28"/>
+                </w:rPr>
+                <m:t>s</m:t>
+              </m:r>
+            </m:e>
+            <m:sub>
+              <m:r>
+                <w:rPr>
+                  <w:rFonts w:ascii="Cambria Math" w:eastAsiaTheme="minorEastAsia" w:hAnsi="Cambria Math"/>
+                  <w:sz w:val="28"/>
+                  <w:szCs w:val="28"/>
+                </w:rPr>
+                <m:t>2</m:t>
+              </m:r>
+            </m:sub>
+          </m:sSub>
+          <m:box>
+            <m:boxPr>
+              <m:opEmu m:val="1"/>
+              <m:ctrlPr>
+                <w:rPr>
+                  <w:rFonts w:ascii="Cambria Math" w:eastAsiaTheme="minorEastAsia" w:hAnsi="Cambria Math"/>
+                  <w:i/>
+                  <w:sz w:val="28"/>
+                  <w:szCs w:val="28"/>
+                </w:rPr>
+              </m:ctrlPr>
+            </m:boxPr>
+            <m:e>
+              <m:groupChr>
+                <m:groupChrPr>
+                  <m:chr m:val="→"/>
+                  <m:vertJc m:val="bot"/>
+                  <m:ctrlPr>
+                    <w:rPr>
+                      <w:rFonts w:ascii="Cambria Math" w:eastAsiaTheme="minorEastAsia" w:hAnsi="Cambria Math"/>
+                      <w:i/>
+                      <w:sz w:val="28"/>
+                      <w:szCs w:val="28"/>
+                    </w:rPr>
+                  </m:ctrlPr>
+                </m:groupChrPr>
+                <m:e>
+                  <m:sSub>
+                    <m:sSubPr>
+                      <m:ctrlPr>
+                        <w:rPr>
+                          <w:rFonts w:ascii="Cambria Math" w:eastAsiaTheme="minorEastAsia" w:hAnsi="Cambria Math"/>
+                          <w:i/>
+                          <w:sz w:val="28"/>
+                          <w:szCs w:val="28"/>
+                        </w:rPr>
+                      </m:ctrlPr>
+                    </m:sSubPr>
+                    <m:e>
+                      <m:r>
+                        <w:rPr>
+                          <w:rFonts w:ascii="Cambria Math" w:eastAsiaTheme="minorEastAsia" w:hAnsi="Cambria Math"/>
+                          <w:sz w:val="28"/>
+                          <w:szCs w:val="28"/>
+                        </w:rPr>
+                        <m:t>a</m:t>
+                      </m:r>
+                    </m:e>
+                    <m:sub>
+                      <m:r>
+                        <w:rPr>
+                          <w:rFonts w:ascii="Cambria Math" w:eastAsiaTheme="minorEastAsia" w:hAnsi="Cambria Math"/>
+                          <w:sz w:val="28"/>
+                          <w:szCs w:val="28"/>
+                        </w:rPr>
+                        <m:t>2</m:t>
+                      </m:r>
+                    </m:sub>
+                  </m:sSub>
+                </m:e>
+              </m:groupChr>
+            </m:e>
+          </m:box>
+          <m:r>
+            <w:rPr>
+              <w:rFonts w:ascii="Cambria Math" w:eastAsiaTheme="minorEastAsia" w:hAnsi="Cambria Math"/>
+              <w:sz w:val="28"/>
+              <w:szCs w:val="28"/>
+            </w:rPr>
+            <m:t>…</m:t>
+          </m:r>
+          <m:box>
+            <m:boxPr>
+              <m:opEmu m:val="1"/>
+              <m:ctrlPr>
+                <w:rPr>
+                  <w:rFonts w:ascii="Cambria Math" w:eastAsiaTheme="minorEastAsia" w:hAnsi="Cambria Math"/>
+                  <w:i/>
+                  <w:sz w:val="28"/>
+                  <w:szCs w:val="28"/>
+                </w:rPr>
+              </m:ctrlPr>
+            </m:boxPr>
+            <m:e>
+              <m:groupChr>
+                <m:groupChrPr>
+                  <m:chr m:val="→"/>
+                  <m:vertJc m:val="bot"/>
+                  <m:ctrlPr>
+                    <w:rPr>
+                      <w:rFonts w:ascii="Cambria Math" w:eastAsiaTheme="minorEastAsia" w:hAnsi="Cambria Math"/>
+                      <w:i/>
+                      <w:sz w:val="28"/>
+                      <w:szCs w:val="28"/>
+                    </w:rPr>
+                  </m:ctrlPr>
+                </m:groupChrPr>
+                <m:e>
+                  <m:sSub>
+                    <m:sSubPr>
+                      <m:ctrlPr>
+                        <w:rPr>
+                          <w:rFonts w:ascii="Cambria Math" w:eastAsiaTheme="minorEastAsia" w:hAnsi="Cambria Math"/>
+                          <w:i/>
+                          <w:sz w:val="28"/>
+                          <w:szCs w:val="28"/>
+                        </w:rPr>
+                      </m:ctrlPr>
+                    </m:sSubPr>
+                    <m:e>
+                      <m:r>
+                        <w:rPr>
+                          <w:rFonts w:ascii="Cambria Math" w:eastAsiaTheme="minorEastAsia" w:hAnsi="Cambria Math"/>
+                          <w:sz w:val="28"/>
+                          <w:szCs w:val="28"/>
+                        </w:rPr>
+                        <m:t>a</m:t>
+                      </m:r>
+                    </m:e>
+                    <m:sub>
+                      <m:r>
+                        <w:rPr>
+                          <w:rFonts w:ascii="Cambria Math" w:eastAsiaTheme="minorEastAsia" w:hAnsi="Cambria Math"/>
+                          <w:sz w:val="28"/>
+                          <w:szCs w:val="28"/>
+                        </w:rPr>
+                        <m:t>n</m:t>
+                      </m:r>
+                    </m:sub>
+                  </m:sSub>
+                </m:e>
+              </m:groupChr>
+            </m:e>
+          </m:box>
+          <m:sSub>
+            <m:sSubPr>
+              <m:ctrlPr>
+                <w:rPr>
+                  <w:rFonts w:ascii="Cambria Math" w:eastAsiaTheme="minorEastAsia" w:hAnsi="Cambria Math"/>
+                  <w:i/>
+                  <w:sz w:val="28"/>
+                  <w:szCs w:val="28"/>
+                </w:rPr>
+              </m:ctrlPr>
+            </m:sSubPr>
+            <m:e>
+              <m:r>
+                <w:rPr>
+                  <w:rFonts w:ascii="Cambria Math" w:eastAsiaTheme="minorEastAsia" w:hAnsi="Cambria Math"/>
+                  <w:sz w:val="28"/>
+                  <w:szCs w:val="28"/>
+                </w:rPr>
+                <m:t>s</m:t>
+              </m:r>
+            </m:e>
+            <m:sub>
+              <m:r>
+                <w:rPr>
+                  <w:rFonts w:ascii="Cambria Math" w:eastAsiaTheme="minorEastAsia" w:hAnsi="Cambria Math"/>
+                  <w:sz w:val="28"/>
+                  <w:szCs w:val="28"/>
+                </w:rPr>
+                <m:t>n</m:t>
+              </m:r>
+            </m:sub>
+          </m:sSub>
+          <m:r>
+            <w:rPr>
+              <w:rFonts w:ascii="Cambria Math" w:eastAsiaTheme="minorEastAsia" w:hAnsi="Cambria Math"/>
+              <w:sz w:val="28"/>
+              <w:szCs w:val="28"/>
+            </w:rPr>
+            <m:t>=</m:t>
+          </m:r>
+          <m:sSup>
+            <m:sSupPr>
+              <m:ctrlPr>
+                <w:rPr>
+                  <w:rFonts w:ascii="Cambria Math" w:eastAsiaTheme="minorEastAsia" w:hAnsi="Cambria Math"/>
+                  <w:i/>
+                  <w:sz w:val="28"/>
+                  <w:szCs w:val="28"/>
+                </w:rPr>
+              </m:ctrlPr>
+            </m:sSupPr>
+            <m:e>
+              <m:r>
+                <w:rPr>
+                  <w:rFonts w:ascii="Cambria Math" w:eastAsiaTheme="minorEastAsia" w:hAnsi="Cambria Math"/>
+                  <w:sz w:val="28"/>
+                  <w:szCs w:val="28"/>
+                </w:rPr>
+                <m:t>δ</m:t>
+              </m:r>
+            </m:e>
+            <m:sup>
+              <m:r>
+                <w:rPr>
+                  <w:rFonts w:ascii="Cambria Math" w:eastAsiaTheme="minorEastAsia" w:hAnsi="Cambria Math"/>
+                  <w:sz w:val="28"/>
+                  <w:szCs w:val="28"/>
+                </w:rPr>
+                <m:t>*</m:t>
+              </m:r>
+            </m:sup>
+          </m:sSup>
+          <m:r>
+            <w:rPr>
+              <w:rFonts w:ascii="Cambria Math" w:eastAsiaTheme="minorEastAsia" w:hAnsi="Cambria Math"/>
+              <w:sz w:val="28"/>
+              <w:szCs w:val="28"/>
+            </w:rPr>
+            <m:t>(s, w)</m:t>
           </m:r>
         </m:oMath>
       </m:oMathPara>
     </w:p>
     <w:p>
       <w:pPr>
-        <w:pStyle w:val="Listenabsatz"/>
+        <w:rPr>
+          <w:rFonts w:ascii="Neue Haas Grotesk Text Pro" w:eastAsiaTheme="minorEastAsia" w:hAnsi="Neue Haas Grotesk Text Pro"/>
+          <w:sz w:val="28"/>
+          <w:szCs w:val="28"/>
+        </w:rPr>
+      </w:pPr>
+      <w:r>
+        <w:rPr>
+          <w:rFonts w:ascii="Neue Haas Grotesk Text Pro" w:eastAsiaTheme="minorEastAsia" w:hAnsi="Neue Haas Grotesk Text Pro"/>
+          <w:sz w:val="28"/>
+          <w:szCs w:val="28"/>
+        </w:rPr>
+        <w:t xml:space="preserve">Die erweiterte Übergangsfunktion </w:t>
+      </w:r>
+      <m:oMath>
+        <m:sSup>
+          <m:sSupPr>
+            <m:ctrlPr>
+              <w:rPr>
+                <w:rFonts w:ascii="Cambria Math" w:eastAsiaTheme="minorEastAsia" w:hAnsi="Cambria Math"/>
+                <w:i/>
+                <w:sz w:val="28"/>
+                <w:szCs w:val="28"/>
+              </w:rPr>
+            </m:ctrlPr>
+          </m:sSupPr>
+          <m:e>
+            <m:r>
+              <w:rPr>
+                <w:rFonts w:ascii="Cambria Math" w:eastAsiaTheme="minorEastAsia" w:hAnsi="Cambria Math"/>
+                <w:sz w:val="28"/>
+                <w:szCs w:val="28"/>
+              </w:rPr>
+              <m:t>δ</m:t>
+            </m:r>
+          </m:e>
+          <m:sup>
+            <m:r>
+              <w:rPr>
+                <w:rFonts w:ascii="Cambria Math" w:eastAsiaTheme="minorEastAsia" w:hAnsi="Cambria Math"/>
+                <w:sz w:val="28"/>
+                <w:szCs w:val="28"/>
+              </w:rPr>
+              <m:t>*</m:t>
+            </m:r>
+          </m:sup>
+        </m:sSup>
+        <m:r>
+          <w:rPr>
+            <w:rFonts w:ascii="Cambria Math" w:eastAsiaTheme="minorEastAsia" w:hAnsi="Cambria Math"/>
+            <w:sz w:val="28"/>
+            <w:szCs w:val="28"/>
+          </w:rPr>
+          <m:t>:S×</m:t>
+        </m:r>
+        <m:sSup>
+          <m:sSupPr>
+            <m:ctrlPr>
+              <w:rPr>
+                <w:rFonts w:ascii="Cambria Math" w:eastAsiaTheme="minorEastAsia" w:hAnsi="Cambria Math"/>
+                <w:i/>
+                <w:sz w:val="28"/>
+                <w:szCs w:val="28"/>
+              </w:rPr>
+            </m:ctrlPr>
+          </m:sSupPr>
+          <m:e>
+            <m:r>
+              <m:rPr>
+                <m:sty m:val="p"/>
+              </m:rPr>
+              <w:rPr>
+                <w:rFonts w:ascii="Cambria Math" w:eastAsiaTheme="minorEastAsia" w:hAnsi="Cambria Math"/>
+                <w:sz w:val="28"/>
+                <w:szCs w:val="28"/>
+              </w:rPr>
+              <m:t>Σ</m:t>
+            </m:r>
+          </m:e>
+          <m:sup>
+            <m:r>
+              <w:rPr>
+                <w:rFonts w:ascii="Cambria Math" w:eastAsiaTheme="minorEastAsia" w:hAnsi="Cambria Math"/>
+                <w:sz w:val="28"/>
+                <w:szCs w:val="28"/>
+              </w:rPr>
+              <m:t>*</m:t>
+            </m:r>
+          </m:sup>
+        </m:sSup>
+        <m:r>
+          <w:rPr>
+            <w:rFonts w:ascii="Cambria Math" w:eastAsiaTheme="minorEastAsia" w:hAnsi="Cambria Math"/>
+            <w:sz w:val="28"/>
+            <w:szCs w:val="28"/>
+          </w:rPr>
+          <m:t>→S</m:t>
+        </m:r>
+      </m:oMath>
+      <w:r>
+        <w:rPr>
+          <w:rFonts w:ascii="Neue Haas Grotesk Text Pro" w:eastAsiaTheme="minorEastAsia" w:hAnsi="Neue Haas Grotesk Text Pro"/>
+          <w:sz w:val="28"/>
+          <w:szCs w:val="28"/>
+        </w:rPr>
+        <w:t xml:space="preserve"> wird induktiv definiert durch:</w:t>
+      </w:r>
+    </w:p>
+    <w:p>
+      <w:pPr>
         <w:jc w:val="center"/>
         <w:rPr>
           <w:rFonts w:ascii="Neue Haas Grotesk Text Pro" w:eastAsiaTheme="minorEastAsia" w:hAnsi="Neue Haas Grotesk Text Pro"/>
@@ -4635,6 +7174,568 @@
           <w:szCs w:val="28"/>
         </w:rPr>
       </w:pPr>
+      <m:oMathPara>
+        <m:oMath>
+          <m:sSup>
+            <m:sSupPr>
+              <m:ctrlPr>
+                <w:rPr>
+                  <w:rFonts w:ascii="Cambria Math" w:eastAsiaTheme="minorEastAsia" w:hAnsi="Cambria Math"/>
+                  <w:i/>
+                  <w:sz w:val="28"/>
+                  <w:szCs w:val="28"/>
+                </w:rPr>
+              </m:ctrlPr>
+            </m:sSupPr>
+            <m:e>
+              <m:r>
+                <w:rPr>
+                  <w:rFonts w:ascii="Cambria Math" w:eastAsiaTheme="minorEastAsia" w:hAnsi="Cambria Math"/>
+                  <w:sz w:val="28"/>
+                  <w:szCs w:val="28"/>
+                </w:rPr>
+                <m:t>δ</m:t>
+              </m:r>
+            </m:e>
+            <m:sup>
+              <m:r>
+                <w:rPr>
+                  <w:rFonts w:ascii="Cambria Math" w:eastAsiaTheme="minorEastAsia" w:hAnsi="Cambria Math"/>
+                  <w:sz w:val="28"/>
+                  <w:szCs w:val="28"/>
+                </w:rPr>
+                <m:t>*</m:t>
+              </m:r>
+            </m:sup>
+          </m:sSup>
+          <m:d>
+            <m:dPr>
+              <m:ctrlPr>
+                <w:rPr>
+                  <w:rFonts w:ascii="Cambria Math" w:eastAsiaTheme="minorEastAsia" w:hAnsi="Cambria Math"/>
+                  <w:i/>
+                  <w:sz w:val="28"/>
+                  <w:szCs w:val="28"/>
+                </w:rPr>
+              </m:ctrlPr>
+            </m:dPr>
+            <m:e>
+              <m:r>
+                <w:rPr>
+                  <w:rFonts w:ascii="Cambria Math" w:eastAsiaTheme="minorEastAsia" w:hAnsi="Cambria Math"/>
+                  <w:sz w:val="28"/>
+                  <w:szCs w:val="28"/>
+                </w:rPr>
+                <m:t>s, ε</m:t>
+              </m:r>
+            </m:e>
+          </m:d>
+          <m:r>
+            <w:rPr>
+              <w:rFonts w:ascii="Cambria Math" w:eastAsiaTheme="minorEastAsia" w:hAnsi="Cambria Math"/>
+              <w:sz w:val="28"/>
+              <w:szCs w:val="28"/>
+            </w:rPr>
+            <m:t>=s</m:t>
+          </m:r>
+        </m:oMath>
+      </m:oMathPara>
+    </w:p>
+    <w:p>
+      <w:pPr>
+        <w:jc w:val="center"/>
+        <w:rPr>
+          <w:rFonts w:ascii="Neue Haas Grotesk Text Pro" w:eastAsiaTheme="minorEastAsia" w:hAnsi="Neue Haas Grotesk Text Pro"/>
+          <w:sz w:val="28"/>
+          <w:szCs w:val="28"/>
+        </w:rPr>
+      </w:pPr>
+      <m:oMathPara>
+        <m:oMath>
+          <m:sSup>
+            <m:sSupPr>
+              <m:ctrlPr>
+                <w:rPr>
+                  <w:rFonts w:ascii="Cambria Math" w:eastAsiaTheme="minorEastAsia" w:hAnsi="Cambria Math"/>
+                  <w:i/>
+                  <w:sz w:val="28"/>
+                  <w:szCs w:val="28"/>
+                </w:rPr>
+              </m:ctrlPr>
+            </m:sSupPr>
+            <m:e>
+              <m:r>
+                <w:rPr>
+                  <w:rFonts w:ascii="Cambria Math" w:eastAsiaTheme="minorEastAsia" w:hAnsi="Cambria Math"/>
+                  <w:sz w:val="28"/>
+                  <w:szCs w:val="28"/>
+                </w:rPr>
+                <m:t>δ</m:t>
+              </m:r>
+            </m:e>
+            <m:sup>
+              <m:r>
+                <w:rPr>
+                  <w:rFonts w:ascii="Cambria Math" w:eastAsiaTheme="minorEastAsia" w:hAnsi="Cambria Math"/>
+                  <w:sz w:val="28"/>
+                  <w:szCs w:val="28"/>
+                </w:rPr>
+                <m:t>*</m:t>
+              </m:r>
+            </m:sup>
+          </m:sSup>
+          <m:d>
+            <m:dPr>
+              <m:ctrlPr>
+                <w:rPr>
+                  <w:rFonts w:ascii="Cambria Math" w:eastAsiaTheme="minorEastAsia" w:hAnsi="Cambria Math"/>
+                  <w:i/>
+                  <w:sz w:val="28"/>
+                  <w:szCs w:val="28"/>
+                </w:rPr>
+              </m:ctrlPr>
+            </m:dPr>
+            <m:e>
+              <m:r>
+                <w:rPr>
+                  <w:rFonts w:ascii="Cambria Math" w:eastAsiaTheme="minorEastAsia" w:hAnsi="Cambria Math"/>
+                  <w:sz w:val="28"/>
+                  <w:szCs w:val="28"/>
+                </w:rPr>
+                <m:t xml:space="preserve">s, </m:t>
+              </m:r>
+              <m:sSub>
+                <m:sSubPr>
+                  <m:ctrlPr>
+                    <w:rPr>
+                      <w:rFonts w:ascii="Cambria Math" w:eastAsiaTheme="minorEastAsia" w:hAnsi="Cambria Math"/>
+                      <w:i/>
+                      <w:sz w:val="28"/>
+                      <w:szCs w:val="28"/>
+                    </w:rPr>
+                  </m:ctrlPr>
+                </m:sSubPr>
+                <m:e>
+                  <m:r>
+                    <w:rPr>
+                      <w:rFonts w:ascii="Cambria Math" w:eastAsiaTheme="minorEastAsia" w:hAnsi="Cambria Math"/>
+                      <w:sz w:val="28"/>
+                      <w:szCs w:val="28"/>
+                    </w:rPr>
+                    <m:t>a</m:t>
+                  </m:r>
+                </m:e>
+                <m:sub>
+                  <m:r>
+                    <w:rPr>
+                      <w:rFonts w:ascii="Cambria Math" w:eastAsiaTheme="minorEastAsia" w:hAnsi="Cambria Math"/>
+                      <w:sz w:val="28"/>
+                      <w:szCs w:val="28"/>
+                    </w:rPr>
+                    <m:t>1</m:t>
+                  </m:r>
+                </m:sub>
+              </m:sSub>
+              <m:r>
+                <w:rPr>
+                  <w:rFonts w:ascii="Cambria Math" w:eastAsiaTheme="minorEastAsia" w:hAnsi="Cambria Math"/>
+                  <w:sz w:val="28"/>
+                  <w:szCs w:val="28"/>
+                </w:rPr>
+                <m:t>,</m:t>
+              </m:r>
+              <m:sSub>
+                <m:sSubPr>
+                  <m:ctrlPr>
+                    <w:rPr>
+                      <w:rFonts w:ascii="Cambria Math" w:eastAsiaTheme="minorEastAsia" w:hAnsi="Cambria Math"/>
+                      <w:i/>
+                      <w:sz w:val="28"/>
+                      <w:szCs w:val="28"/>
+                    </w:rPr>
+                  </m:ctrlPr>
+                </m:sSubPr>
+                <m:e>
+                  <m:r>
+                    <w:rPr>
+                      <w:rFonts w:ascii="Cambria Math" w:eastAsiaTheme="minorEastAsia" w:hAnsi="Cambria Math"/>
+                      <w:sz w:val="28"/>
+                      <w:szCs w:val="28"/>
+                    </w:rPr>
+                    <m:t>a</m:t>
+                  </m:r>
+                </m:e>
+                <m:sub>
+                  <m:r>
+                    <w:rPr>
+                      <w:rFonts w:ascii="Cambria Math" w:eastAsiaTheme="minorEastAsia" w:hAnsi="Cambria Math"/>
+                      <w:sz w:val="28"/>
+                      <w:szCs w:val="28"/>
+                    </w:rPr>
+                    <m:t>2</m:t>
+                  </m:r>
+                </m:sub>
+              </m:sSub>
+              <m:r>
+                <w:rPr>
+                  <w:rFonts w:ascii="Cambria Math" w:eastAsiaTheme="minorEastAsia" w:hAnsi="Cambria Math"/>
+                  <w:sz w:val="28"/>
+                  <w:szCs w:val="28"/>
+                </w:rPr>
+                <m:t xml:space="preserve">,…, </m:t>
+              </m:r>
+              <m:sSub>
+                <m:sSubPr>
+                  <m:ctrlPr>
+                    <w:rPr>
+                      <w:rFonts w:ascii="Cambria Math" w:eastAsiaTheme="minorEastAsia" w:hAnsi="Cambria Math"/>
+                      <w:i/>
+                      <w:sz w:val="28"/>
+                      <w:szCs w:val="28"/>
+                    </w:rPr>
+                  </m:ctrlPr>
+                </m:sSubPr>
+                <m:e>
+                  <m:r>
+                    <w:rPr>
+                      <w:rFonts w:ascii="Cambria Math" w:eastAsiaTheme="minorEastAsia" w:hAnsi="Cambria Math"/>
+                      <w:sz w:val="28"/>
+                      <w:szCs w:val="28"/>
+                    </w:rPr>
+                    <m:t>a</m:t>
+                  </m:r>
+                </m:e>
+                <m:sub>
+                  <m:r>
+                    <w:rPr>
+                      <w:rFonts w:ascii="Cambria Math" w:eastAsiaTheme="minorEastAsia" w:hAnsi="Cambria Math"/>
+                      <w:sz w:val="28"/>
+                      <w:szCs w:val="28"/>
+                    </w:rPr>
+                    <m:t>n</m:t>
+                  </m:r>
+                </m:sub>
+              </m:sSub>
+            </m:e>
+          </m:d>
+          <m:r>
+            <w:rPr>
+              <w:rFonts w:ascii="Cambria Math" w:eastAsiaTheme="minorEastAsia" w:hAnsi="Cambria Math"/>
+              <w:sz w:val="28"/>
+              <w:szCs w:val="28"/>
+            </w:rPr>
+            <m:t>=δ(</m:t>
+          </m:r>
+          <m:sSup>
+            <m:sSupPr>
+              <m:ctrlPr>
+                <w:rPr>
+                  <w:rFonts w:ascii="Cambria Math" w:eastAsiaTheme="minorEastAsia" w:hAnsi="Cambria Math"/>
+                  <w:i/>
+                  <w:sz w:val="28"/>
+                  <w:szCs w:val="28"/>
+                </w:rPr>
+              </m:ctrlPr>
+            </m:sSupPr>
+            <m:e>
+              <m:r>
+                <w:rPr>
+                  <w:rFonts w:ascii="Cambria Math" w:eastAsiaTheme="minorEastAsia" w:hAnsi="Cambria Math"/>
+                  <w:sz w:val="28"/>
+                  <w:szCs w:val="28"/>
+                </w:rPr>
+                <m:t>δ</m:t>
+              </m:r>
+            </m:e>
+            <m:sup>
+              <m:r>
+                <w:rPr>
+                  <w:rFonts w:ascii="Cambria Math" w:eastAsiaTheme="minorEastAsia" w:hAnsi="Cambria Math"/>
+                  <w:sz w:val="28"/>
+                  <w:szCs w:val="28"/>
+                </w:rPr>
+                <m:t>*</m:t>
+              </m:r>
+            </m:sup>
+          </m:sSup>
+          <m:d>
+            <m:dPr>
+              <m:ctrlPr>
+                <w:rPr>
+                  <w:rFonts w:ascii="Cambria Math" w:eastAsiaTheme="minorEastAsia" w:hAnsi="Cambria Math"/>
+                  <w:i/>
+                  <w:sz w:val="28"/>
+                  <w:szCs w:val="28"/>
+                </w:rPr>
+              </m:ctrlPr>
+            </m:dPr>
+            <m:e>
+              <m:r>
+                <w:rPr>
+                  <w:rFonts w:ascii="Cambria Math" w:eastAsiaTheme="minorEastAsia" w:hAnsi="Cambria Math"/>
+                  <w:sz w:val="28"/>
+                  <w:szCs w:val="28"/>
+                </w:rPr>
+                <m:t xml:space="preserve">s, </m:t>
+              </m:r>
+              <m:sSub>
+                <m:sSubPr>
+                  <m:ctrlPr>
+                    <w:rPr>
+                      <w:rFonts w:ascii="Cambria Math" w:eastAsiaTheme="minorEastAsia" w:hAnsi="Cambria Math"/>
+                      <w:i/>
+                      <w:sz w:val="28"/>
+                      <w:szCs w:val="28"/>
+                    </w:rPr>
+                  </m:ctrlPr>
+                </m:sSubPr>
+                <m:e>
+                  <m:r>
+                    <w:rPr>
+                      <w:rFonts w:ascii="Cambria Math" w:eastAsiaTheme="minorEastAsia" w:hAnsi="Cambria Math"/>
+                      <w:sz w:val="28"/>
+                      <w:szCs w:val="28"/>
+                    </w:rPr>
+                    <m:t>a</m:t>
+                  </m:r>
+                </m:e>
+                <m:sub>
+                  <m:r>
+                    <w:rPr>
+                      <w:rFonts w:ascii="Cambria Math" w:eastAsiaTheme="minorEastAsia" w:hAnsi="Cambria Math"/>
+                      <w:sz w:val="28"/>
+                      <w:szCs w:val="28"/>
+                    </w:rPr>
+                    <m:t>1</m:t>
+                  </m:r>
+                </m:sub>
+              </m:sSub>
+              <m:r>
+                <w:rPr>
+                  <w:rFonts w:ascii="Cambria Math" w:eastAsiaTheme="minorEastAsia" w:hAnsi="Cambria Math"/>
+                  <w:sz w:val="28"/>
+                  <w:szCs w:val="28"/>
+                </w:rPr>
+                <m:t xml:space="preserve">, </m:t>
+              </m:r>
+              <m:sSub>
+                <m:sSubPr>
+                  <m:ctrlPr>
+                    <w:rPr>
+                      <w:rFonts w:ascii="Cambria Math" w:eastAsiaTheme="minorEastAsia" w:hAnsi="Cambria Math"/>
+                      <w:i/>
+                      <w:sz w:val="28"/>
+                      <w:szCs w:val="28"/>
+                    </w:rPr>
+                  </m:ctrlPr>
+                </m:sSubPr>
+                <m:e>
+                  <m:r>
+                    <w:rPr>
+                      <w:rFonts w:ascii="Cambria Math" w:eastAsiaTheme="minorEastAsia" w:hAnsi="Cambria Math"/>
+                      <w:sz w:val="28"/>
+                      <w:szCs w:val="28"/>
+                    </w:rPr>
+                    <m:t>a</m:t>
+                  </m:r>
+                </m:e>
+                <m:sub>
+                  <m:r>
+                    <w:rPr>
+                      <w:rFonts w:ascii="Cambria Math" w:eastAsiaTheme="minorEastAsia" w:hAnsi="Cambria Math"/>
+                      <w:sz w:val="28"/>
+                      <w:szCs w:val="28"/>
+                    </w:rPr>
+                    <m:t>2</m:t>
+                  </m:r>
+                </m:sub>
+              </m:sSub>
+              <m:r>
+                <w:rPr>
+                  <w:rFonts w:ascii="Cambria Math" w:eastAsiaTheme="minorEastAsia" w:hAnsi="Cambria Math"/>
+                  <w:sz w:val="28"/>
+                  <w:szCs w:val="28"/>
+                </w:rPr>
+                <m:t xml:space="preserve">,…, </m:t>
+              </m:r>
+              <m:sSub>
+                <m:sSubPr>
+                  <m:ctrlPr>
+                    <w:rPr>
+                      <w:rFonts w:ascii="Cambria Math" w:eastAsiaTheme="minorEastAsia" w:hAnsi="Cambria Math"/>
+                      <w:i/>
+                      <w:sz w:val="28"/>
+                      <w:szCs w:val="28"/>
+                    </w:rPr>
+                  </m:ctrlPr>
+                </m:sSubPr>
+                <m:e>
+                  <m:r>
+                    <w:rPr>
+                      <w:rFonts w:ascii="Cambria Math" w:eastAsiaTheme="minorEastAsia" w:hAnsi="Cambria Math"/>
+                      <w:sz w:val="28"/>
+                      <w:szCs w:val="28"/>
+                    </w:rPr>
+                    <m:t>a</m:t>
+                  </m:r>
+                </m:e>
+                <m:sub>
+                  <m:r>
+                    <w:rPr>
+                      <w:rFonts w:ascii="Cambria Math" w:eastAsiaTheme="minorEastAsia" w:hAnsi="Cambria Math"/>
+                      <w:sz w:val="28"/>
+                      <w:szCs w:val="28"/>
+                    </w:rPr>
+                    <m:t>n-1</m:t>
+                  </m:r>
+                </m:sub>
+              </m:sSub>
+            </m:e>
+          </m:d>
+          <m:r>
+            <w:rPr>
+              <w:rFonts w:ascii="Cambria Math" w:eastAsiaTheme="minorEastAsia" w:hAnsi="Cambria Math"/>
+              <w:sz w:val="28"/>
+              <w:szCs w:val="28"/>
+            </w:rPr>
+            <m:t xml:space="preserve">, </m:t>
+          </m:r>
+          <m:sSub>
+            <m:sSubPr>
+              <m:ctrlPr>
+                <w:rPr>
+                  <w:rFonts w:ascii="Cambria Math" w:eastAsiaTheme="minorEastAsia" w:hAnsi="Cambria Math"/>
+                  <w:i/>
+                  <w:sz w:val="28"/>
+                  <w:szCs w:val="28"/>
+                </w:rPr>
+              </m:ctrlPr>
+            </m:sSubPr>
+            <m:e>
+              <m:r>
+                <w:rPr>
+                  <w:rFonts w:ascii="Cambria Math" w:eastAsiaTheme="minorEastAsia" w:hAnsi="Cambria Math"/>
+                  <w:sz w:val="28"/>
+                  <w:szCs w:val="28"/>
+                </w:rPr>
+                <m:t>a</m:t>
+              </m:r>
+            </m:e>
+            <m:sub>
+              <m:r>
+                <w:rPr>
+                  <w:rFonts w:ascii="Cambria Math" w:eastAsiaTheme="minorEastAsia" w:hAnsi="Cambria Math"/>
+                  <w:sz w:val="28"/>
+                  <w:szCs w:val="28"/>
+                </w:rPr>
+                <m:t>n</m:t>
+              </m:r>
+            </m:sub>
+          </m:sSub>
+          <m:r>
+            <w:rPr>
+              <w:rFonts w:ascii="Cambria Math" w:eastAsiaTheme="minorEastAsia" w:hAnsi="Cambria Math"/>
+              <w:sz w:val="28"/>
+              <w:szCs w:val="28"/>
+            </w:rPr>
+            <m:t>)</m:t>
+          </m:r>
+        </m:oMath>
+      </m:oMathPara>
+    </w:p>
+    <w:p>
+      <w:pPr>
+        <w:rPr>
+          <w:rFonts w:ascii="Neue Haas Grotesk Text Pro" w:eastAsiaTheme="minorEastAsia" w:hAnsi="Neue Haas Grotesk Text Pro"/>
+          <w:sz w:val="28"/>
+          <w:szCs w:val="28"/>
+        </w:rPr>
+      </w:pPr>
+      <w:r>
+        <w:rPr>
+          <w:rFonts w:ascii="Neue Haas Grotesk Text Pro" w:eastAsiaTheme="minorEastAsia" w:hAnsi="Neue Haas Grotesk Text Pro"/>
+          <w:sz w:val="28"/>
+          <w:szCs w:val="28"/>
+        </w:rPr>
+        <w:t>Bsp.:</w:t>
+      </w:r>
+    </w:p>
+    <w:p>
+      <w:pPr>
+        <w:rPr>
+          <w:rFonts w:ascii="Neue Haas Grotesk Text Pro" w:eastAsiaTheme="minorEastAsia" w:hAnsi="Neue Haas Grotesk Text Pro"/>
+          <w:sz w:val="28"/>
+          <w:szCs w:val="28"/>
+        </w:rPr>
+      </w:pPr>
+      <w:r>
+        <w:rPr>
+          <w:rFonts w:ascii="Neue Haas Grotesk Text Pro" w:eastAsiaTheme="minorEastAsia" w:hAnsi="Neue Haas Grotesk Text Pro"/>
+          <w:sz w:val="28"/>
+          <w:szCs w:val="28"/>
+        </w:rPr>
+        <w:drawing>
+          <wp:inline distT="0" distB="0" distL="0" distR="0" wp14:anchorId="42237F9F" wp14:editId="46463D6C">
+            <wp:extent cx="5760720" cy="814705"/>
+            <wp:effectExtent l="0" t="0" r="0" b="4445"/>
+            <wp:docPr id="1725544809" name="Grafik 1"/>
+            <wp:cNvGraphicFramePr>
+              <a:graphicFrameLocks xmlns:a="http://schemas.openxmlformats.org/drawingml/2006/main" noChangeAspect="1"/>
+            </wp:cNvGraphicFramePr>
+            <a:graphic xmlns:a="http://schemas.openxmlformats.org/drawingml/2006/main">
+              <a:graphicData uri="http://schemas.openxmlformats.org/drawingml/2006/picture">
+                <pic:pic xmlns:pic="http://schemas.openxmlformats.org/drawingml/2006/picture">
+                  <pic:nvPicPr>
+                    <pic:cNvPr id="1725544809" name=""/>
+                    <pic:cNvPicPr/>
+                  </pic:nvPicPr>
+                  <pic:blipFill>
+                    <a:blip r:embed="rId7"/>
+                    <a:stretch>
+                      <a:fillRect/>
+                    </a:stretch>
+                  </pic:blipFill>
+                  <pic:spPr>
+                    <a:xfrm>
+                      <a:off x="0" y="0"/>
+                      <a:ext cx="5760720" cy="814705"/>
+                    </a:xfrm>
+                    <a:prstGeom prst="rect">
+                      <a:avLst/>
+                    </a:prstGeom>
+                  </pic:spPr>
+                </pic:pic>
+              </a:graphicData>
+            </a:graphic>
+          </wp:inline>
+        </w:drawing>
+      </w:r>
+    </w:p>
+    <w:p>
+      <w:pPr>
+        <w:rPr>
+          <w:rFonts w:ascii="Neue Haas Grotesk Text Pro" w:eastAsiaTheme="minorEastAsia" w:hAnsi="Neue Haas Grotesk Text Pro"/>
+          <w:sz w:val="28"/>
+          <w:szCs w:val="28"/>
+        </w:rPr>
+      </w:pPr>
+    </w:p>
+    <w:p>
+      <w:pPr>
+        <w:rPr>
+          <w:rFonts w:ascii="Neue Haas Grotesk Text Pro" w:eastAsiaTheme="minorEastAsia" w:hAnsi="Neue Haas Grotesk Text Pro"/>
+          <w:sz w:val="28"/>
+          <w:szCs w:val="28"/>
+        </w:rPr>
+      </w:pPr>
+      <w:r>
+        <w:rPr>
+          <w:rFonts w:ascii="Neue Haas Grotesk Text Pro" w:eastAsiaTheme="minorEastAsia" w:hAnsi="Neue Haas Grotesk Text Pro"/>
+          <w:sz w:val="28"/>
+          <w:szCs w:val="28"/>
+        </w:rPr>
+        <w:t>Seite 16</w:t>
+      </w:r>
     </w:p>
     <w:sectPr>
       <w:pgSz w:w="11906" w:h="16838"/>
@@ -4649,6 +7750,458 @@
 <file path=word/numbering.xml><?xml version="1.0" encoding="utf-8"?>
 <w:numbering xmlns:wpc="http://schemas.microsoft.com/office/word/2010/wordprocessingCanvas" xmlns:cx="http://schemas.microsoft.com/office/drawing/2014/chartex" xmlns:cx1="http://schemas.microsoft.com/office/drawing/2015/9/8/chartex" xmlns:cx2="http://schemas.microsoft.com/office/drawing/2015/10/21/chartex" xmlns:cx3="http://schemas.microsoft.com/office/drawing/2016/5/9/chartex" xmlns:cx4="http://schemas.microsoft.com/office/drawing/2016/5/10/chartex" xmlns:cx5="http://schemas.microsoft.com/office/drawing/2016/5/11/chartex" xmlns:cx6="http://schemas.microsoft.com/office/drawing/2016/5/12/chartex" xmlns:cx7="http://schemas.microsoft.com/office/drawing/2016/5/13/chartex" xmlns:cx8="http://schemas.microsoft.com/office/drawing/2016/5/14/chartex" xmlns:mc="http://schemas.openxmlformats.org/markup-compatibility/2006" xmlns:aink="http://schemas.microsoft.com/office/drawing/2016/ink" xmlns:am3d="http://schemas.microsoft.com/office/drawing/2017/model3d" xmlns:o="urn:schemas-microsoft-com:office:office" xmlns:oel="http://schemas.microsoft.com/office/2019/extlst" xmlns:r="http://schemas.openxmlformats.org/officeDocument/2006/relationships" xmlns:m="http://schemas.openxmlformats.org/officeDocument/2006/math" xmlns:v="urn:schemas-microsoft-com:vml" xmlns:wp14="http://schemas.microsoft.com/office/word/2010/wordprocessingDrawing" xmlns:wp="http://schemas.openxmlformats.org/drawingml/2006/wordprocessingDrawing" xmlns:w10="urn:schemas-microsoft-com:office:word" xmlns:w="http://schemas.openxmlformats.org/wordprocessingml/2006/main" xmlns:w14="http://schemas.microsoft.com/office/word/2010/wordml" xmlns:w15="http://schemas.microsoft.com/office/word/2012/wordml" xmlns:w16cex="http://schemas.microsoft.com/office/word/2018/wordml/cex" xmlns:w16cid="http://schemas.microsoft.com/office/word/2016/wordml/cid" xmlns:w16="http://schemas.microsoft.com/office/word/2018/wordml" xmlns:w16du="http://schemas.microsoft.com/office/word/2023/wordml/word16du" xmlns:w16sdtdh="http://schemas.microsoft.com/office/word/2020/wordml/sdtdatahash" xmlns:w16sdtfl="http://schemas.microsoft.com/office/word/2024/wordml/sdtformatlock" xmlns:w16se="http://schemas.microsoft.com/office/word/2015/wordml/symex" xmlns:wpg="http://schemas.microsoft.com/office/word/2010/wordprocessingGroup" xmlns:wpi="http://schemas.microsoft.com/office/word/2010/wordprocessingInk" xmlns:wne="http://schemas.microsoft.com/office/word/2006/wordml" xmlns:wps="http://schemas.microsoft.com/office/word/2010/wordprocessingShape" mc:Ignorable="w14 w15 w16se w16cid w16 w16cex w16sdtdh w16sdtfl w16du wp14">
   <w:abstractNum w:abstractNumId="0" w15:restartNumberingAfterBreak="0">
+    <w:nsid w:val="034A6A04"/>
+    <w:multiLevelType w:val="hybridMultilevel"/>
+    <w:tmpl w:val="B06CACF0"/>
+    <w:lvl w:ilvl="0" w:tplc="04070001">
+      <w:start w:val="1"/>
+      <w:numFmt w:val="bullet"/>
+      <w:lvlText w:val=""/>
+      <w:lvlJc w:val="left"/>
+      <w:pPr>
+        <w:ind w:left="720" w:hanging="360"/>
+      </w:pPr>
+      <w:rPr>
+        <w:rFonts w:ascii="Symbol" w:hAnsi="Symbol" w:hint="default"/>
+      </w:rPr>
+    </w:lvl>
+    <w:lvl w:ilvl="1" w:tplc="04070003" w:tentative="1">
+      <w:start w:val="1"/>
+      <w:numFmt w:val="bullet"/>
+      <w:lvlText w:val="o"/>
+      <w:lvlJc w:val="left"/>
+      <w:pPr>
+        <w:ind w:left="1440" w:hanging="360"/>
+      </w:pPr>
+      <w:rPr>
+        <w:rFonts w:ascii="Courier New" w:hAnsi="Courier New" w:cs="Courier New" w:hint="default"/>
+      </w:rPr>
+    </w:lvl>
+    <w:lvl w:ilvl="2" w:tplc="04070005" w:tentative="1">
+      <w:start w:val="1"/>
+      <w:numFmt w:val="bullet"/>
+      <w:lvlText w:val=""/>
+      <w:lvlJc w:val="left"/>
+      <w:pPr>
+        <w:ind w:left="2160" w:hanging="360"/>
+      </w:pPr>
+      <w:rPr>
+        <w:rFonts w:ascii="Wingdings" w:hAnsi="Wingdings" w:hint="default"/>
+      </w:rPr>
+    </w:lvl>
+    <w:lvl w:ilvl="3" w:tplc="04070001" w:tentative="1">
+      <w:start w:val="1"/>
+      <w:numFmt w:val="bullet"/>
+      <w:lvlText w:val=""/>
+      <w:lvlJc w:val="left"/>
+      <w:pPr>
+        <w:ind w:left="2880" w:hanging="360"/>
+      </w:pPr>
+      <w:rPr>
+        <w:rFonts w:ascii="Symbol" w:hAnsi="Symbol" w:hint="default"/>
+      </w:rPr>
+    </w:lvl>
+    <w:lvl w:ilvl="4" w:tplc="04070003" w:tentative="1">
+      <w:start w:val="1"/>
+      <w:numFmt w:val="bullet"/>
+      <w:lvlText w:val="o"/>
+      <w:lvlJc w:val="left"/>
+      <w:pPr>
+        <w:ind w:left="3600" w:hanging="360"/>
+      </w:pPr>
+      <w:rPr>
+        <w:rFonts w:ascii="Courier New" w:hAnsi="Courier New" w:cs="Courier New" w:hint="default"/>
+      </w:rPr>
+    </w:lvl>
+    <w:lvl w:ilvl="5" w:tplc="04070005" w:tentative="1">
+      <w:start w:val="1"/>
+      <w:numFmt w:val="bullet"/>
+      <w:lvlText w:val=""/>
+      <w:lvlJc w:val="left"/>
+      <w:pPr>
+        <w:ind w:left="4320" w:hanging="360"/>
+      </w:pPr>
+      <w:rPr>
+        <w:rFonts w:ascii="Wingdings" w:hAnsi="Wingdings" w:hint="default"/>
+      </w:rPr>
+    </w:lvl>
+    <w:lvl w:ilvl="6" w:tplc="04070001" w:tentative="1">
+      <w:start w:val="1"/>
+      <w:numFmt w:val="bullet"/>
+      <w:lvlText w:val=""/>
+      <w:lvlJc w:val="left"/>
+      <w:pPr>
+        <w:ind w:left="5040" w:hanging="360"/>
+      </w:pPr>
+      <w:rPr>
+        <w:rFonts w:ascii="Symbol" w:hAnsi="Symbol" w:hint="default"/>
+      </w:rPr>
+    </w:lvl>
+    <w:lvl w:ilvl="7" w:tplc="04070003" w:tentative="1">
+      <w:start w:val="1"/>
+      <w:numFmt w:val="bullet"/>
+      <w:lvlText w:val="o"/>
+      <w:lvlJc w:val="left"/>
+      <w:pPr>
+        <w:ind w:left="5760" w:hanging="360"/>
+      </w:pPr>
+      <w:rPr>
+        <w:rFonts w:ascii="Courier New" w:hAnsi="Courier New" w:cs="Courier New" w:hint="default"/>
+      </w:rPr>
+    </w:lvl>
+    <w:lvl w:ilvl="8" w:tplc="04070005" w:tentative="1">
+      <w:start w:val="1"/>
+      <w:numFmt w:val="bullet"/>
+      <w:lvlText w:val=""/>
+      <w:lvlJc w:val="left"/>
+      <w:pPr>
+        <w:ind w:left="6480" w:hanging="360"/>
+      </w:pPr>
+      <w:rPr>
+        <w:rFonts w:ascii="Wingdings" w:hAnsi="Wingdings" w:hint="default"/>
+      </w:rPr>
+    </w:lvl>
+  </w:abstractNum>
+  <w:abstractNum w:abstractNumId="1" w15:restartNumberingAfterBreak="0">
+    <w:nsid w:val="0B196AFF"/>
+    <w:multiLevelType w:val="hybridMultilevel"/>
+    <w:tmpl w:val="22881728"/>
+    <w:lvl w:ilvl="0" w:tplc="04070001">
+      <w:start w:val="1"/>
+      <w:numFmt w:val="bullet"/>
+      <w:lvlText w:val=""/>
+      <w:lvlJc w:val="left"/>
+      <w:pPr>
+        <w:ind w:left="720" w:hanging="360"/>
+      </w:pPr>
+      <w:rPr>
+        <w:rFonts w:ascii="Symbol" w:hAnsi="Symbol" w:hint="default"/>
+      </w:rPr>
+    </w:lvl>
+    <w:lvl w:ilvl="1" w:tplc="04070003" w:tentative="1">
+      <w:start w:val="1"/>
+      <w:numFmt w:val="bullet"/>
+      <w:lvlText w:val="o"/>
+      <w:lvlJc w:val="left"/>
+      <w:pPr>
+        <w:ind w:left="1440" w:hanging="360"/>
+      </w:pPr>
+      <w:rPr>
+        <w:rFonts w:ascii="Courier New" w:hAnsi="Courier New" w:cs="Courier New" w:hint="default"/>
+      </w:rPr>
+    </w:lvl>
+    <w:lvl w:ilvl="2" w:tplc="04070005" w:tentative="1">
+      <w:start w:val="1"/>
+      <w:numFmt w:val="bullet"/>
+      <w:lvlText w:val=""/>
+      <w:lvlJc w:val="left"/>
+      <w:pPr>
+        <w:ind w:left="2160" w:hanging="360"/>
+      </w:pPr>
+      <w:rPr>
+        <w:rFonts w:ascii="Wingdings" w:hAnsi="Wingdings" w:hint="default"/>
+      </w:rPr>
+    </w:lvl>
+    <w:lvl w:ilvl="3" w:tplc="04070001" w:tentative="1">
+      <w:start w:val="1"/>
+      <w:numFmt w:val="bullet"/>
+      <w:lvlText w:val=""/>
+      <w:lvlJc w:val="left"/>
+      <w:pPr>
+        <w:ind w:left="2880" w:hanging="360"/>
+      </w:pPr>
+      <w:rPr>
+        <w:rFonts w:ascii="Symbol" w:hAnsi="Symbol" w:hint="default"/>
+      </w:rPr>
+    </w:lvl>
+    <w:lvl w:ilvl="4" w:tplc="04070003" w:tentative="1">
+      <w:start w:val="1"/>
+      <w:numFmt w:val="bullet"/>
+      <w:lvlText w:val="o"/>
+      <w:lvlJc w:val="left"/>
+      <w:pPr>
+        <w:ind w:left="3600" w:hanging="360"/>
+      </w:pPr>
+      <w:rPr>
+        <w:rFonts w:ascii="Courier New" w:hAnsi="Courier New" w:cs="Courier New" w:hint="default"/>
+      </w:rPr>
+    </w:lvl>
+    <w:lvl w:ilvl="5" w:tplc="04070005" w:tentative="1">
+      <w:start w:val="1"/>
+      <w:numFmt w:val="bullet"/>
+      <w:lvlText w:val=""/>
+      <w:lvlJc w:val="left"/>
+      <w:pPr>
+        <w:ind w:left="4320" w:hanging="360"/>
+      </w:pPr>
+      <w:rPr>
+        <w:rFonts w:ascii="Wingdings" w:hAnsi="Wingdings" w:hint="default"/>
+      </w:rPr>
+    </w:lvl>
+    <w:lvl w:ilvl="6" w:tplc="04070001" w:tentative="1">
+      <w:start w:val="1"/>
+      <w:numFmt w:val="bullet"/>
+      <w:lvlText w:val=""/>
+      <w:lvlJc w:val="left"/>
+      <w:pPr>
+        <w:ind w:left="5040" w:hanging="360"/>
+      </w:pPr>
+      <w:rPr>
+        <w:rFonts w:ascii="Symbol" w:hAnsi="Symbol" w:hint="default"/>
+      </w:rPr>
+    </w:lvl>
+    <w:lvl w:ilvl="7" w:tplc="04070003" w:tentative="1">
+      <w:start w:val="1"/>
+      <w:numFmt w:val="bullet"/>
+      <w:lvlText w:val="o"/>
+      <w:lvlJc w:val="left"/>
+      <w:pPr>
+        <w:ind w:left="5760" w:hanging="360"/>
+      </w:pPr>
+      <w:rPr>
+        <w:rFonts w:ascii="Courier New" w:hAnsi="Courier New" w:cs="Courier New" w:hint="default"/>
+      </w:rPr>
+    </w:lvl>
+    <w:lvl w:ilvl="8" w:tplc="04070005" w:tentative="1">
+      <w:start w:val="1"/>
+      <w:numFmt w:val="bullet"/>
+      <w:lvlText w:val=""/>
+      <w:lvlJc w:val="left"/>
+      <w:pPr>
+        <w:ind w:left="6480" w:hanging="360"/>
+      </w:pPr>
+      <w:rPr>
+        <w:rFonts w:ascii="Wingdings" w:hAnsi="Wingdings" w:hint="default"/>
+      </w:rPr>
+    </w:lvl>
+  </w:abstractNum>
+  <w:abstractNum w:abstractNumId="2" w15:restartNumberingAfterBreak="0">
+    <w:nsid w:val="0E7B2CCC"/>
+    <w:multiLevelType w:val="hybridMultilevel"/>
+    <w:tmpl w:val="8C4CD22A"/>
+    <w:lvl w:ilvl="0" w:tplc="04070001">
+      <w:start w:val="1"/>
+      <w:numFmt w:val="bullet"/>
+      <w:lvlText w:val=""/>
+      <w:lvlJc w:val="left"/>
+      <w:pPr>
+        <w:ind w:left="720" w:hanging="360"/>
+      </w:pPr>
+      <w:rPr>
+        <w:rFonts w:ascii="Symbol" w:hAnsi="Symbol" w:hint="default"/>
+      </w:rPr>
+    </w:lvl>
+    <w:lvl w:ilvl="1" w:tplc="04070003" w:tentative="1">
+      <w:start w:val="1"/>
+      <w:numFmt w:val="bullet"/>
+      <w:lvlText w:val="o"/>
+      <w:lvlJc w:val="left"/>
+      <w:pPr>
+        <w:ind w:left="1440" w:hanging="360"/>
+      </w:pPr>
+      <w:rPr>
+        <w:rFonts w:ascii="Courier New" w:hAnsi="Courier New" w:cs="Courier New" w:hint="default"/>
+      </w:rPr>
+    </w:lvl>
+    <w:lvl w:ilvl="2" w:tplc="04070005" w:tentative="1">
+      <w:start w:val="1"/>
+      <w:numFmt w:val="bullet"/>
+      <w:lvlText w:val=""/>
+      <w:lvlJc w:val="left"/>
+      <w:pPr>
+        <w:ind w:left="2160" w:hanging="360"/>
+      </w:pPr>
+      <w:rPr>
+        <w:rFonts w:ascii="Wingdings" w:hAnsi="Wingdings" w:hint="default"/>
+      </w:rPr>
+    </w:lvl>
+    <w:lvl w:ilvl="3" w:tplc="04070001" w:tentative="1">
+      <w:start w:val="1"/>
+      <w:numFmt w:val="bullet"/>
+      <w:lvlText w:val=""/>
+      <w:lvlJc w:val="left"/>
+      <w:pPr>
+        <w:ind w:left="2880" w:hanging="360"/>
+      </w:pPr>
+      <w:rPr>
+        <w:rFonts w:ascii="Symbol" w:hAnsi="Symbol" w:hint="default"/>
+      </w:rPr>
+    </w:lvl>
+    <w:lvl w:ilvl="4" w:tplc="04070003" w:tentative="1">
+      <w:start w:val="1"/>
+      <w:numFmt w:val="bullet"/>
+      <w:lvlText w:val="o"/>
+      <w:lvlJc w:val="left"/>
+      <w:pPr>
+        <w:ind w:left="3600" w:hanging="360"/>
+      </w:pPr>
+      <w:rPr>
+        <w:rFonts w:ascii="Courier New" w:hAnsi="Courier New" w:cs="Courier New" w:hint="default"/>
+      </w:rPr>
+    </w:lvl>
+    <w:lvl w:ilvl="5" w:tplc="04070005" w:tentative="1">
+      <w:start w:val="1"/>
+      <w:numFmt w:val="bullet"/>
+      <w:lvlText w:val=""/>
+      <w:lvlJc w:val="left"/>
+      <w:pPr>
+        <w:ind w:left="4320" w:hanging="360"/>
+      </w:pPr>
+      <w:rPr>
+        <w:rFonts w:ascii="Wingdings" w:hAnsi="Wingdings" w:hint="default"/>
+      </w:rPr>
+    </w:lvl>
+    <w:lvl w:ilvl="6" w:tplc="04070001" w:tentative="1">
+      <w:start w:val="1"/>
+      <w:numFmt w:val="bullet"/>
+      <w:lvlText w:val=""/>
+      <w:lvlJc w:val="left"/>
+      <w:pPr>
+        <w:ind w:left="5040" w:hanging="360"/>
+      </w:pPr>
+      <w:rPr>
+        <w:rFonts w:ascii="Symbol" w:hAnsi="Symbol" w:hint="default"/>
+      </w:rPr>
+    </w:lvl>
+    <w:lvl w:ilvl="7" w:tplc="04070003" w:tentative="1">
+      <w:start w:val="1"/>
+      <w:numFmt w:val="bullet"/>
+      <w:lvlText w:val="o"/>
+      <w:lvlJc w:val="left"/>
+      <w:pPr>
+        <w:ind w:left="5760" w:hanging="360"/>
+      </w:pPr>
+      <w:rPr>
+        <w:rFonts w:ascii="Courier New" w:hAnsi="Courier New" w:cs="Courier New" w:hint="default"/>
+      </w:rPr>
+    </w:lvl>
+    <w:lvl w:ilvl="8" w:tplc="04070005" w:tentative="1">
+      <w:start w:val="1"/>
+      <w:numFmt w:val="bullet"/>
+      <w:lvlText w:val=""/>
+      <w:lvlJc w:val="left"/>
+      <w:pPr>
+        <w:ind w:left="6480" w:hanging="360"/>
+      </w:pPr>
+      <w:rPr>
+        <w:rFonts w:ascii="Wingdings" w:hAnsi="Wingdings" w:hint="default"/>
+      </w:rPr>
+    </w:lvl>
+  </w:abstractNum>
+  <w:abstractNum w:abstractNumId="3" w15:restartNumberingAfterBreak="0">
+    <w:nsid w:val="19126F79"/>
+    <w:multiLevelType w:val="hybridMultilevel"/>
+    <w:tmpl w:val="80CA59B6"/>
+    <w:lvl w:ilvl="0" w:tplc="04070001">
+      <w:start w:val="1"/>
+      <w:numFmt w:val="bullet"/>
+      <w:lvlText w:val=""/>
+      <w:lvlJc w:val="left"/>
+      <w:pPr>
+        <w:ind w:left="720" w:hanging="360"/>
+      </w:pPr>
+      <w:rPr>
+        <w:rFonts w:ascii="Symbol" w:hAnsi="Symbol" w:hint="default"/>
+      </w:rPr>
+    </w:lvl>
+    <w:lvl w:ilvl="1" w:tplc="04070003" w:tentative="1">
+      <w:start w:val="1"/>
+      <w:numFmt w:val="bullet"/>
+      <w:lvlText w:val="o"/>
+      <w:lvlJc w:val="left"/>
+      <w:pPr>
+        <w:ind w:left="1440" w:hanging="360"/>
+      </w:pPr>
+      <w:rPr>
+        <w:rFonts w:ascii="Courier New" w:hAnsi="Courier New" w:cs="Courier New" w:hint="default"/>
+      </w:rPr>
+    </w:lvl>
+    <w:lvl w:ilvl="2" w:tplc="04070005" w:tentative="1">
+      <w:start w:val="1"/>
+      <w:numFmt w:val="bullet"/>
+      <w:lvlText w:val=""/>
+      <w:lvlJc w:val="left"/>
+      <w:pPr>
+        <w:ind w:left="2160" w:hanging="360"/>
+      </w:pPr>
+      <w:rPr>
+        <w:rFonts w:ascii="Wingdings" w:hAnsi="Wingdings" w:hint="default"/>
+      </w:rPr>
+    </w:lvl>
+    <w:lvl w:ilvl="3" w:tplc="04070001" w:tentative="1">
+      <w:start w:val="1"/>
+      <w:numFmt w:val="bullet"/>
+      <w:lvlText w:val=""/>
+      <w:lvlJc w:val="left"/>
+      <w:pPr>
+        <w:ind w:left="2880" w:hanging="360"/>
+      </w:pPr>
+      <w:rPr>
+        <w:rFonts w:ascii="Symbol" w:hAnsi="Symbol" w:hint="default"/>
+      </w:rPr>
+    </w:lvl>
+    <w:lvl w:ilvl="4" w:tplc="04070003" w:tentative="1">
+      <w:start w:val="1"/>
+      <w:numFmt w:val="bullet"/>
+      <w:lvlText w:val="o"/>
+      <w:lvlJc w:val="left"/>
+      <w:pPr>
+        <w:ind w:left="3600" w:hanging="360"/>
+      </w:pPr>
+      <w:rPr>
+        <w:rFonts w:ascii="Courier New" w:hAnsi="Courier New" w:cs="Courier New" w:hint="default"/>
+      </w:rPr>
+    </w:lvl>
+    <w:lvl w:ilvl="5" w:tplc="04070005" w:tentative="1">
+      <w:start w:val="1"/>
+      <w:numFmt w:val="bullet"/>
+      <w:lvlText w:val=""/>
+      <w:lvlJc w:val="left"/>
+      <w:pPr>
+        <w:ind w:left="4320" w:hanging="360"/>
+      </w:pPr>
+      <w:rPr>
+        <w:rFonts w:ascii="Wingdings" w:hAnsi="Wingdings" w:hint="default"/>
+      </w:rPr>
+    </w:lvl>
+    <w:lvl w:ilvl="6" w:tplc="04070001" w:tentative="1">
+      <w:start w:val="1"/>
+      <w:numFmt w:val="bullet"/>
+      <w:lvlText w:val=""/>
+      <w:lvlJc w:val="left"/>
+      <w:pPr>
+        <w:ind w:left="5040" w:hanging="360"/>
+      </w:pPr>
+      <w:rPr>
+        <w:rFonts w:ascii="Symbol" w:hAnsi="Symbol" w:hint="default"/>
+      </w:rPr>
+    </w:lvl>
+    <w:lvl w:ilvl="7" w:tplc="04070003" w:tentative="1">
+      <w:start w:val="1"/>
+      <w:numFmt w:val="bullet"/>
+      <w:lvlText w:val="o"/>
+      <w:lvlJc w:val="left"/>
+      <w:pPr>
+        <w:ind w:left="5760" w:hanging="360"/>
+      </w:pPr>
+      <w:rPr>
+        <w:rFonts w:ascii="Courier New" w:hAnsi="Courier New" w:cs="Courier New" w:hint="default"/>
+      </w:rPr>
+    </w:lvl>
+    <w:lvl w:ilvl="8" w:tplc="04070005" w:tentative="1">
+      <w:start w:val="1"/>
+      <w:numFmt w:val="bullet"/>
+      <w:lvlText w:val=""/>
+      <w:lvlJc w:val="left"/>
+      <w:pPr>
+        <w:ind w:left="6480" w:hanging="360"/>
+      </w:pPr>
+      <w:rPr>
+        <w:rFonts w:ascii="Wingdings" w:hAnsi="Wingdings" w:hint="default"/>
+      </w:rPr>
+    </w:lvl>
+  </w:abstractNum>
+  <w:abstractNum w:abstractNumId="4" w15:restartNumberingAfterBreak="0">
     <w:nsid w:val="26D45BD8"/>
     <w:multiLevelType w:val="hybridMultilevel"/>
     <w:tmpl w:val="143CA350"/>
@@ -4761,7 +8314,7 @@
       </w:rPr>
     </w:lvl>
   </w:abstractNum>
-  <w:abstractNum w:abstractNumId="1" w15:restartNumberingAfterBreak="0">
+  <w:abstractNum w:abstractNumId="5" w15:restartNumberingAfterBreak="0">
     <w:nsid w:val="2E843C0C"/>
     <w:multiLevelType w:val="hybridMultilevel"/>
     <w:tmpl w:val="31026430"/>
@@ -4874,7 +8427,7 @@
       </w:rPr>
     </w:lvl>
   </w:abstractNum>
-  <w:abstractNum w:abstractNumId="2" w15:restartNumberingAfterBreak="0">
+  <w:abstractNum w:abstractNumId="6" w15:restartNumberingAfterBreak="0">
     <w:nsid w:val="453679C1"/>
     <w:multiLevelType w:val="hybridMultilevel"/>
     <w:tmpl w:val="B134A3FE"/>
@@ -4987,7 +8540,7 @@
       </w:rPr>
     </w:lvl>
   </w:abstractNum>
-  <w:abstractNum w:abstractNumId="3" w15:restartNumberingAfterBreak="0">
+  <w:abstractNum w:abstractNumId="7" w15:restartNumberingAfterBreak="0">
     <w:nsid w:val="56276E53"/>
     <w:multiLevelType w:val="hybridMultilevel"/>
     <w:tmpl w:val="F0FECB1E"/>
@@ -5100,7 +8653,7 @@
       </w:rPr>
     </w:lvl>
   </w:abstractNum>
-  <w:abstractNum w:abstractNumId="4" w15:restartNumberingAfterBreak="0">
+  <w:abstractNum w:abstractNumId="8" w15:restartNumberingAfterBreak="0">
     <w:nsid w:val="565D63F6"/>
     <w:multiLevelType w:val="hybridMultilevel"/>
     <w:tmpl w:val="233CFF0C"/>
@@ -5213,10 +8766,10 @@
       </w:rPr>
     </w:lvl>
   </w:abstractNum>
-  <w:abstractNum w:abstractNumId="5" w15:restartNumberingAfterBreak="0">
+  <w:abstractNum w:abstractNumId="9" w15:restartNumberingAfterBreak="0">
     <w:nsid w:val="62772894"/>
     <w:multiLevelType w:val="hybridMultilevel"/>
-    <w:tmpl w:val="DBB2B50E"/>
+    <w:tmpl w:val="D95C2A5A"/>
     <w:lvl w:ilvl="0" w:tplc="04070001">
       <w:start w:val="1"/>
       <w:numFmt w:val="bullet"/>
@@ -5326,7 +8879,7 @@
       </w:rPr>
     </w:lvl>
   </w:abstractNum>
-  <w:abstractNum w:abstractNumId="6" w15:restartNumberingAfterBreak="0">
+  <w:abstractNum w:abstractNumId="10" w15:restartNumberingAfterBreak="0">
     <w:nsid w:val="66BD291A"/>
     <w:multiLevelType w:val="hybridMultilevel"/>
     <w:tmpl w:val="F1B09A14"/>
@@ -5439,7 +8992,7 @@
       </w:rPr>
     </w:lvl>
   </w:abstractNum>
-  <w:abstractNum w:abstractNumId="7" w15:restartNumberingAfterBreak="0">
+  <w:abstractNum w:abstractNumId="11" w15:restartNumberingAfterBreak="0">
     <w:nsid w:val="6E131C06"/>
     <w:multiLevelType w:val="hybridMultilevel"/>
     <w:tmpl w:val="8DFA4778"/>
@@ -5552,7 +9105,7 @@
       </w:rPr>
     </w:lvl>
   </w:abstractNum>
-  <w:abstractNum w:abstractNumId="8" w15:restartNumberingAfterBreak="0">
+  <w:abstractNum w:abstractNumId="12" w15:restartNumberingAfterBreak="0">
     <w:nsid w:val="72FA4096"/>
     <w:multiLevelType w:val="hybridMultilevel"/>
     <w:tmpl w:val="CD28EDB0"/>
@@ -5642,31 +9195,43 @@
     </w:lvl>
   </w:abstractNum>
   <w:num w:numId="1" w16cid:durableId="1951938065">
+    <w:abstractNumId w:val="12"/>
+  </w:num>
+  <w:num w:numId="2" w16cid:durableId="1362128335">
+    <w:abstractNumId w:val="7"/>
+  </w:num>
+  <w:num w:numId="3" w16cid:durableId="794519127">
+    <w:abstractNumId w:val="6"/>
+  </w:num>
+  <w:num w:numId="4" w16cid:durableId="1869567080">
+    <w:abstractNumId w:val="10"/>
+  </w:num>
+  <w:num w:numId="5" w16cid:durableId="1021130844">
+    <w:abstractNumId w:val="11"/>
+  </w:num>
+  <w:num w:numId="6" w16cid:durableId="920144045">
     <w:abstractNumId w:val="8"/>
   </w:num>
-  <w:num w:numId="2" w16cid:durableId="1362128335">
-    <w:abstractNumId w:val="3"/>
+  <w:num w:numId="7" w16cid:durableId="198276307">
+    <w:abstractNumId w:val="4"/>
   </w:num>
-  <w:num w:numId="3" w16cid:durableId="794519127">
+  <w:num w:numId="8" w16cid:durableId="763694334">
+    <w:abstractNumId w:val="5"/>
+  </w:num>
+  <w:num w:numId="9" w16cid:durableId="1416971784">
+    <w:abstractNumId w:val="9"/>
+  </w:num>
+  <w:num w:numId="10" w16cid:durableId="379324566">
+    <w:abstractNumId w:val="1"/>
+  </w:num>
+  <w:num w:numId="11" w16cid:durableId="458108140">
+    <w:abstractNumId w:val="0"/>
+  </w:num>
+  <w:num w:numId="12" w16cid:durableId="2075932288">
     <w:abstractNumId w:val="2"/>
   </w:num>
-  <w:num w:numId="4" w16cid:durableId="1869567080">
-    <w:abstractNumId w:val="6"/>
-  </w:num>
-  <w:num w:numId="5" w16cid:durableId="1021130844">
-    <w:abstractNumId w:val="7"/>
-  </w:num>
-  <w:num w:numId="6" w16cid:durableId="920144045">
-    <w:abstractNumId w:val="4"/>
-  </w:num>
-  <w:num w:numId="7" w16cid:durableId="198276307">
-    <w:abstractNumId w:val="0"/>
-  </w:num>
-  <w:num w:numId="8" w16cid:durableId="763694334">
-    <w:abstractNumId w:val="1"/>
-  </w:num>
-  <w:num w:numId="9" w16cid:durableId="1416971784">
-    <w:abstractNumId w:val="5"/>
+  <w:num w:numId="13" w16cid:durableId="1939093127">
+    <w:abstractNumId w:val="3"/>
   </w:num>
 </w:numbering>
 </file>

</xml_diff>

<commit_message>
Mathe Teil 3 fertig
</commit_message>
<xml_diff>
--- a/Zusammenfassung_Theoretische_Informatik.docx
+++ b/Zusammenfassung_Theoretische_Informatik.docx
@@ -7671,6 +7671,7 @@
       <w:r>
         <w:rPr>
           <w:rFonts w:ascii="Neue Haas Grotesk Text Pro" w:eastAsiaTheme="minorEastAsia" w:hAnsi="Neue Haas Grotesk Text Pro"/>
+          <w:noProof/>
           <w:sz w:val="28"/>
           <w:szCs w:val="28"/>
         </w:rPr>
@@ -7731,10 +7732,20 @@
       <w:r>
         <w:rPr>
           <w:rFonts w:ascii="Neue Haas Grotesk Text Pro" w:eastAsiaTheme="minorEastAsia" w:hAnsi="Neue Haas Grotesk Text Pro"/>
-          <w:sz w:val="28"/>
-          <w:szCs w:val="28"/>
-        </w:rPr>
-        <w:t>Seite 16</w:t>
+          <w:b/>
+          <w:bCs/>
+          <w:sz w:val="28"/>
+          <w:szCs w:val="28"/>
+        </w:rPr>
+        <w:t>Vollständige Automaten:</w:t>
+      </w:r>
+      <w:r>
+        <w:rPr>
+          <w:rFonts w:ascii="Neue Haas Grotesk Text Pro" w:eastAsiaTheme="minorEastAsia" w:hAnsi="Neue Haas Grotesk Text Pro"/>
+          <w:sz w:val="28"/>
+          <w:szCs w:val="28"/>
+        </w:rPr>
+        <w:t xml:space="preserve"> Ein Automat mit einer totalen Übergangsfunktion heißt vollständiger Automat.</w:t>
       </w:r>
     </w:p>
     <w:sectPr>

</xml_diff>

<commit_message>
Mathe Teil 8 fertig Theo Inf Teil 3 fertig
</commit_message>
<xml_diff>
--- a/Zusammenfassung_Theoretische_Informatik.docx
+++ b/Zusammenfassung_Theoretische_Informatik.docx
@@ -7748,6 +7748,2262 @@
         <w:t xml:space="preserve"> Ein Automat mit einer totalen Übergangsfunktion heißt vollständiger Automat.</w:t>
       </w:r>
     </w:p>
+    <w:p>
+      <w:pPr>
+        <w:rPr>
+          <w:rFonts w:ascii="Neue Haas Grotesk Text Pro" w:eastAsiaTheme="minorEastAsia" w:hAnsi="Neue Haas Grotesk Text Pro"/>
+          <w:sz w:val="28"/>
+          <w:szCs w:val="28"/>
+        </w:rPr>
+      </w:pPr>
+    </w:p>
+    <w:p>
+      <w:pPr>
+        <w:rPr>
+          <w:rFonts w:ascii="Neue Haas Grotesk Text Pro" w:eastAsiaTheme="minorEastAsia" w:hAnsi="Neue Haas Grotesk Text Pro"/>
+          <w:sz w:val="28"/>
+          <w:szCs w:val="28"/>
+        </w:rPr>
+      </w:pPr>
+      <w:r>
+        <w:rPr>
+          <w:rFonts w:ascii="Neue Haas Grotesk Text Pro" w:eastAsiaTheme="minorEastAsia" w:hAnsi="Neue Haas Grotesk Text Pro"/>
+          <w:b/>
+          <w:bCs/>
+          <w:sz w:val="28"/>
+          <w:szCs w:val="28"/>
+        </w:rPr>
+        <w:t>Vervollständigung:</w:t>
+      </w:r>
+      <w:r>
+        <w:rPr>
+          <w:rFonts w:ascii="Neue Haas Grotesk Text Pro" w:eastAsiaTheme="minorEastAsia" w:hAnsi="Neue Haas Grotesk Text Pro"/>
+          <w:sz w:val="28"/>
+          <w:szCs w:val="28"/>
+        </w:rPr>
+        <w:t xml:space="preserve"> Gegeben ist ein Automat </w:t>
+      </w:r>
+      <m:oMath>
+        <m:r>
+          <w:rPr>
+            <w:rFonts w:ascii="Cambria Math" w:eastAsiaTheme="minorEastAsia" w:hAnsi="Cambria Math"/>
+            <w:sz w:val="28"/>
+            <w:szCs w:val="28"/>
+          </w:rPr>
+          <m:t>A=(</m:t>
+        </m:r>
+        <m:r>
+          <m:rPr>
+            <m:sty m:val="p"/>
+          </m:rPr>
+          <w:rPr>
+            <w:rFonts w:ascii="Cambria Math" w:eastAsiaTheme="minorEastAsia" w:hAnsi="Cambria Math"/>
+            <w:sz w:val="28"/>
+            <w:szCs w:val="28"/>
+          </w:rPr>
+          <m:t>Σ</m:t>
+        </m:r>
+        <m:r>
+          <w:rPr>
+            <w:rFonts w:ascii="Cambria Math" w:eastAsiaTheme="minorEastAsia" w:hAnsi="Cambria Math"/>
+            <w:sz w:val="28"/>
+            <w:szCs w:val="28"/>
+          </w:rPr>
+          <m:t>,S,δ,</m:t>
+        </m:r>
+        <m:sSub>
+          <m:sSubPr>
+            <m:ctrlPr>
+              <w:rPr>
+                <w:rFonts w:ascii="Cambria Math" w:eastAsiaTheme="minorEastAsia" w:hAnsi="Cambria Math"/>
+                <w:i/>
+                <w:sz w:val="28"/>
+                <w:szCs w:val="28"/>
+              </w:rPr>
+            </m:ctrlPr>
+          </m:sSubPr>
+          <m:e>
+            <m:r>
+              <w:rPr>
+                <w:rFonts w:ascii="Cambria Math" w:eastAsiaTheme="minorEastAsia" w:hAnsi="Cambria Math"/>
+                <w:sz w:val="28"/>
+                <w:szCs w:val="28"/>
+              </w:rPr>
+              <m:t>s</m:t>
+            </m:r>
+          </m:e>
+          <m:sub>
+            <m:r>
+              <w:rPr>
+                <w:rFonts w:ascii="Cambria Math" w:eastAsiaTheme="minorEastAsia" w:hAnsi="Cambria Math"/>
+                <w:sz w:val="28"/>
+                <w:szCs w:val="28"/>
+              </w:rPr>
+              <m:t>0</m:t>
+            </m:r>
+          </m:sub>
+        </m:sSub>
+        <m:r>
+          <w:rPr>
+            <w:rFonts w:ascii="Cambria Math" w:eastAsiaTheme="minorEastAsia" w:hAnsi="Cambria Math"/>
+            <w:sz w:val="28"/>
+            <w:szCs w:val="28"/>
+          </w:rPr>
+          <m:t>,F)</m:t>
+        </m:r>
+      </m:oMath>
+      <w:r>
+        <w:rPr>
+          <w:rFonts w:ascii="Neue Haas Grotesk Text Pro" w:eastAsiaTheme="minorEastAsia" w:hAnsi="Neue Haas Grotesk Text Pro"/>
+          <w:sz w:val="28"/>
+          <w:szCs w:val="28"/>
+        </w:rPr>
+        <w:t xml:space="preserve"> mit einer partiellen Übergangsfunktion </w:t>
+      </w:r>
+      <m:oMath>
+        <m:r>
+          <w:rPr>
+            <w:rFonts w:ascii="Cambria Math" w:eastAsiaTheme="minorEastAsia" w:hAnsi="Cambria Math"/>
+            <w:sz w:val="28"/>
+            <w:szCs w:val="28"/>
+          </w:rPr>
+          <m:t>δ</m:t>
+        </m:r>
+      </m:oMath>
+      <w:r>
+        <w:rPr>
+          <w:rFonts w:ascii="Neue Haas Grotesk Text Pro" w:eastAsiaTheme="minorEastAsia" w:hAnsi="Neue Haas Grotesk Text Pro"/>
+          <w:sz w:val="28"/>
+          <w:szCs w:val="28"/>
+        </w:rPr>
+        <w:t xml:space="preserve">. Zur Vervollständigung wird ein neuer Zustand </w:t>
+      </w:r>
+      <m:oMath>
+        <m:sSub>
+          <m:sSubPr>
+            <m:ctrlPr>
+              <w:rPr>
+                <w:rFonts w:ascii="Cambria Math" w:eastAsiaTheme="minorEastAsia" w:hAnsi="Cambria Math"/>
+                <w:i/>
+                <w:sz w:val="28"/>
+                <w:szCs w:val="28"/>
+              </w:rPr>
+            </m:ctrlPr>
+          </m:sSubPr>
+          <m:e>
+            <m:r>
+              <w:rPr>
+                <w:rFonts w:ascii="Cambria Math" w:eastAsiaTheme="minorEastAsia" w:hAnsi="Cambria Math"/>
+                <w:sz w:val="28"/>
+                <w:szCs w:val="28"/>
+              </w:rPr>
+              <m:t>s</m:t>
+            </m:r>
+          </m:e>
+          <m:sub>
+            <m:r>
+              <w:rPr>
+                <w:rFonts w:ascii="Cambria Math" w:eastAsiaTheme="minorEastAsia" w:hAnsi="Cambria Math"/>
+                <w:sz w:val="28"/>
+                <w:szCs w:val="28"/>
+              </w:rPr>
+              <m:t>T</m:t>
+            </m:r>
+          </m:sub>
+        </m:sSub>
+      </m:oMath>
+      <w:r>
+        <w:rPr>
+          <w:rFonts w:ascii="Neue Haas Grotesk Text Pro" w:eastAsiaTheme="minorEastAsia" w:hAnsi="Neue Haas Grotesk Text Pro"/>
+          <w:sz w:val="28"/>
+          <w:szCs w:val="28"/>
+        </w:rPr>
+        <w:t xml:space="preserve"> eingefügt. Nicht definierte Werte von </w:t>
+      </w:r>
+      <m:oMath>
+        <m:r>
+          <w:rPr>
+            <w:rFonts w:ascii="Cambria Math" w:eastAsiaTheme="minorEastAsia" w:hAnsi="Cambria Math"/>
+            <w:sz w:val="28"/>
+            <w:szCs w:val="28"/>
+          </w:rPr>
+          <m:t>δ</m:t>
+        </m:r>
+      </m:oMath>
+      <w:r>
+        <w:rPr>
+          <w:rFonts w:ascii="Neue Haas Grotesk Text Pro" w:eastAsiaTheme="minorEastAsia" w:hAnsi="Neue Haas Grotesk Text Pro"/>
+          <w:sz w:val="28"/>
+          <w:szCs w:val="28"/>
+        </w:rPr>
+        <w:t xml:space="preserve"> werden in den neuen Zustand überführt.</w:t>
+      </w:r>
+    </w:p>
+    <w:p>
+      <w:pPr>
+        <w:rPr>
+          <w:rFonts w:ascii="Neue Haas Grotesk Text Pro" w:eastAsiaTheme="minorEastAsia" w:hAnsi="Neue Haas Grotesk Text Pro"/>
+          <w:sz w:val="28"/>
+          <w:szCs w:val="28"/>
+        </w:rPr>
+      </w:pPr>
+      <w:r>
+        <w:rPr>
+          <w:rFonts w:ascii="Neue Haas Grotesk Text Pro" w:eastAsiaTheme="minorEastAsia" w:hAnsi="Neue Haas Grotesk Text Pro"/>
+          <w:sz w:val="28"/>
+          <w:szCs w:val="28"/>
+        </w:rPr>
+        <w:t>Bsp.:</w:t>
+      </w:r>
+    </w:p>
+    <w:p>
+      <w:pPr>
+        <w:rPr>
+          <w:rFonts w:ascii="Neue Haas Grotesk Text Pro" w:eastAsiaTheme="minorEastAsia" w:hAnsi="Neue Haas Grotesk Text Pro"/>
+          <w:sz w:val="28"/>
+          <w:szCs w:val="28"/>
+        </w:rPr>
+      </w:pPr>
+      <w:r>
+        <w:rPr>
+          <w:rFonts w:ascii="Neue Haas Grotesk Text Pro" w:eastAsiaTheme="minorEastAsia" w:hAnsi="Neue Haas Grotesk Text Pro"/>
+          <w:noProof/>
+          <w:sz w:val="28"/>
+          <w:szCs w:val="28"/>
+        </w:rPr>
+        <w:drawing>
+          <wp:inline distT="0" distB="0" distL="0" distR="0" wp14:anchorId="41AB8368" wp14:editId="76D74D71">
+            <wp:extent cx="3814482" cy="1910185"/>
+            <wp:effectExtent l="0" t="0" r="0" b="0"/>
+            <wp:docPr id="1933368684" name="Grafik 1" descr="Ein Bild, das Text, Diagramm, Reihe, Schrift enthält.&#10;&#10;KI-generierte Inhalte können fehlerhaft sein."/>
+            <wp:cNvGraphicFramePr>
+              <a:graphicFrameLocks xmlns:a="http://schemas.openxmlformats.org/drawingml/2006/main" noChangeAspect="1"/>
+            </wp:cNvGraphicFramePr>
+            <a:graphic xmlns:a="http://schemas.openxmlformats.org/drawingml/2006/main">
+              <a:graphicData uri="http://schemas.openxmlformats.org/drawingml/2006/picture">
+                <pic:pic xmlns:pic="http://schemas.openxmlformats.org/drawingml/2006/picture">
+                  <pic:nvPicPr>
+                    <pic:cNvPr id="1933368684" name="Grafik 1" descr="Ein Bild, das Text, Diagramm, Reihe, Schrift enthält.&#10;&#10;KI-generierte Inhalte können fehlerhaft sein."/>
+                    <pic:cNvPicPr/>
+                  </pic:nvPicPr>
+                  <pic:blipFill>
+                    <a:blip r:embed="rId8"/>
+                    <a:stretch>
+                      <a:fillRect/>
+                    </a:stretch>
+                  </pic:blipFill>
+                  <pic:spPr>
+                    <a:xfrm>
+                      <a:off x="0" y="0"/>
+                      <a:ext cx="3865698" cy="1935832"/>
+                    </a:xfrm>
+                    <a:prstGeom prst="rect">
+                      <a:avLst/>
+                    </a:prstGeom>
+                  </pic:spPr>
+                </pic:pic>
+              </a:graphicData>
+            </a:graphic>
+          </wp:inline>
+        </w:drawing>
+      </w:r>
+    </w:p>
+    <w:p>
+      <w:pPr>
+        <w:rPr>
+          <w:rFonts w:ascii="Neue Haas Grotesk Text Pro" w:eastAsiaTheme="minorEastAsia" w:hAnsi="Neue Haas Grotesk Text Pro"/>
+          <w:sz w:val="28"/>
+          <w:szCs w:val="28"/>
+        </w:rPr>
+      </w:pPr>
+      <w:r>
+        <w:rPr>
+          <w:rFonts w:ascii="Neue Haas Grotesk Text Pro" w:eastAsiaTheme="minorEastAsia" w:hAnsi="Neue Haas Grotesk Text Pro"/>
+          <w:b/>
+          <w:bCs/>
+          <w:sz w:val="28"/>
+          <w:szCs w:val="28"/>
+        </w:rPr>
+        <w:lastRenderedPageBreak/>
+        <w:t>Minimierung von Automaten:</w:t>
+      </w:r>
+      <w:r>
+        <w:rPr>
+          <w:rFonts w:ascii="Neue Haas Grotesk Text Pro" w:eastAsiaTheme="minorEastAsia" w:hAnsi="Neue Haas Grotesk Text Pro"/>
+          <w:sz w:val="28"/>
+          <w:szCs w:val="28"/>
+        </w:rPr>
+        <w:t xml:space="preserve"> Gegeben ist ein DEA, gesucht ist ein äquivalenter DEA mit einer minimalen Anzahl von Zuständen. Hierbei bestimmt man alle Zustände, welche nicht vom Startzustand erreichbar sind. Diese sind nutzlos und können entfernt werden.</w:t>
+      </w:r>
+    </w:p>
+    <w:p>
+      <w:pPr>
+        <w:rPr>
+          <w:rFonts w:ascii="Neue Haas Grotesk Text Pro" w:eastAsiaTheme="minorEastAsia" w:hAnsi="Neue Haas Grotesk Text Pro"/>
+          <w:sz w:val="28"/>
+          <w:szCs w:val="28"/>
+        </w:rPr>
+      </w:pPr>
+    </w:p>
+    <w:p>
+      <w:pPr>
+        <w:rPr>
+          <w:rFonts w:ascii="Neue Haas Grotesk Text Pro" w:eastAsiaTheme="minorEastAsia" w:hAnsi="Neue Haas Grotesk Text Pro"/>
+          <w:sz w:val="28"/>
+          <w:szCs w:val="28"/>
+        </w:rPr>
+      </w:pPr>
+      <w:r>
+        <w:rPr>
+          <w:rFonts w:ascii="Neue Haas Grotesk Text Pro" w:eastAsiaTheme="minorEastAsia" w:hAnsi="Neue Haas Grotesk Text Pro"/>
+          <w:b/>
+          <w:bCs/>
+          <w:sz w:val="28"/>
+          <w:szCs w:val="28"/>
+        </w:rPr>
+        <w:t>Äquivalenzrelationen:</w:t>
+      </w:r>
+      <w:r>
+        <w:rPr>
+          <w:rFonts w:ascii="Neue Haas Grotesk Text Pro" w:eastAsiaTheme="minorEastAsia" w:hAnsi="Neue Haas Grotesk Text Pro"/>
+          <w:sz w:val="28"/>
+          <w:szCs w:val="28"/>
+        </w:rPr>
+        <w:t xml:space="preserve"> Eine Relation </w:t>
+      </w:r>
+      <m:oMath>
+        <m:r>
+          <w:rPr>
+            <w:rFonts w:ascii="Cambria Math" w:eastAsiaTheme="minorEastAsia" w:hAnsi="Cambria Math"/>
+            <w:sz w:val="28"/>
+            <w:szCs w:val="28"/>
+          </w:rPr>
+          <m:t>R⊆M×M</m:t>
+        </m:r>
+      </m:oMath>
+      <w:r>
+        <w:rPr>
+          <w:rFonts w:ascii="Neue Haas Grotesk Text Pro" w:eastAsiaTheme="minorEastAsia" w:hAnsi="Neue Haas Grotesk Text Pro"/>
+          <w:sz w:val="28"/>
+          <w:szCs w:val="28"/>
+        </w:rPr>
+        <w:t xml:space="preserve"> auf einer Menge </w:t>
+      </w:r>
+      <m:oMath>
+        <m:r>
+          <w:rPr>
+            <w:rFonts w:ascii="Cambria Math" w:eastAsiaTheme="minorEastAsia" w:hAnsi="Cambria Math"/>
+            <w:sz w:val="28"/>
+            <w:szCs w:val="28"/>
+          </w:rPr>
+          <m:t>M</m:t>
+        </m:r>
+      </m:oMath>
+      <w:r>
+        <w:rPr>
+          <w:rFonts w:ascii="Neue Haas Grotesk Text Pro" w:eastAsiaTheme="minorEastAsia" w:hAnsi="Neue Haas Grotesk Text Pro"/>
+          <w:sz w:val="28"/>
+          <w:szCs w:val="28"/>
+        </w:rPr>
+        <w:t xml:space="preserve"> heißt Äquivalenzrelation, wenn sie folgende Eigenschaften erfüllt:</w:t>
+      </w:r>
+    </w:p>
+    <w:p>
+      <w:pPr>
+        <w:pStyle w:val="Listenabsatz"/>
+        <w:numPr>
+          <w:ilvl w:val="0"/>
+          <w:numId w:val="14"/>
+        </w:numPr>
+        <w:rPr>
+          <w:rFonts w:ascii="Neue Haas Grotesk Text Pro" w:eastAsiaTheme="minorEastAsia" w:hAnsi="Neue Haas Grotesk Text Pro"/>
+          <w:sz w:val="28"/>
+          <w:szCs w:val="28"/>
+        </w:rPr>
+      </w:pPr>
+      <m:oMath>
+        <m:r>
+          <w:rPr>
+            <w:rFonts w:ascii="Cambria Math" w:eastAsiaTheme="minorEastAsia" w:hAnsi="Cambria Math"/>
+            <w:sz w:val="28"/>
+            <w:szCs w:val="28"/>
+          </w:rPr>
+          <m:t>R</m:t>
+        </m:r>
+      </m:oMath>
+      <w:r>
+        <w:rPr>
+          <w:rFonts w:ascii="Neue Haas Grotesk Text Pro" w:eastAsiaTheme="minorEastAsia" w:hAnsi="Neue Haas Grotesk Text Pro"/>
+          <w:sz w:val="28"/>
+          <w:szCs w:val="28"/>
+        </w:rPr>
+        <w:t xml:space="preserve"> ist reflexiv, falls </w:t>
+      </w:r>
+      <m:oMath>
+        <m:r>
+          <w:rPr>
+            <w:rFonts w:ascii="Cambria Math" w:eastAsiaTheme="minorEastAsia" w:hAnsi="Cambria Math"/>
+            <w:sz w:val="28"/>
+            <w:szCs w:val="28"/>
+          </w:rPr>
+          <m:t>(x,x)∈R</m:t>
+        </m:r>
+      </m:oMath>
+      <w:r>
+        <w:rPr>
+          <w:rFonts w:ascii="Neue Haas Grotesk Text Pro" w:eastAsiaTheme="minorEastAsia" w:hAnsi="Neue Haas Grotesk Text Pro"/>
+          <w:sz w:val="28"/>
+          <w:szCs w:val="28"/>
+        </w:rPr>
+        <w:t xml:space="preserve"> für alle </w:t>
+      </w:r>
+      <m:oMath>
+        <m:r>
+          <w:rPr>
+            <w:rFonts w:ascii="Cambria Math" w:eastAsiaTheme="minorEastAsia" w:hAnsi="Cambria Math"/>
+            <w:sz w:val="28"/>
+            <w:szCs w:val="28"/>
+          </w:rPr>
+          <m:t>x∈M</m:t>
+        </m:r>
+      </m:oMath>
+      <w:r>
+        <w:rPr>
+          <w:rFonts w:ascii="Neue Haas Grotesk Text Pro" w:eastAsiaTheme="minorEastAsia" w:hAnsi="Neue Haas Grotesk Text Pro"/>
+          <w:sz w:val="28"/>
+          <w:szCs w:val="28"/>
+        </w:rPr>
+        <w:t xml:space="preserve"> gilt.</w:t>
+      </w:r>
+    </w:p>
+    <w:p>
+      <w:pPr>
+        <w:pStyle w:val="Listenabsatz"/>
+        <w:numPr>
+          <w:ilvl w:val="0"/>
+          <w:numId w:val="14"/>
+        </w:numPr>
+        <w:rPr>
+          <w:rFonts w:ascii="Neue Haas Grotesk Text Pro" w:eastAsiaTheme="minorEastAsia" w:hAnsi="Neue Haas Grotesk Text Pro"/>
+          <w:sz w:val="28"/>
+          <w:szCs w:val="28"/>
+        </w:rPr>
+      </w:pPr>
+      <m:oMath>
+        <m:r>
+          <w:rPr>
+            <w:rFonts w:ascii="Cambria Math" w:eastAsiaTheme="minorEastAsia" w:hAnsi="Cambria Math"/>
+            <w:sz w:val="28"/>
+            <w:szCs w:val="28"/>
+          </w:rPr>
+          <m:t>R</m:t>
+        </m:r>
+      </m:oMath>
+      <w:r>
+        <w:rPr>
+          <w:rFonts w:ascii="Neue Haas Grotesk Text Pro" w:eastAsiaTheme="minorEastAsia" w:hAnsi="Neue Haas Grotesk Text Pro"/>
+          <w:sz w:val="28"/>
+          <w:szCs w:val="28"/>
+        </w:rPr>
+        <w:t xml:space="preserve"> ist symmetrisch, falls aus </w:t>
+      </w:r>
+      <m:oMath>
+        <m:r>
+          <w:rPr>
+            <w:rFonts w:ascii="Cambria Math" w:eastAsiaTheme="minorEastAsia" w:hAnsi="Cambria Math"/>
+            <w:sz w:val="28"/>
+            <w:szCs w:val="28"/>
+          </w:rPr>
+          <m:t>(x,y)∈R</m:t>
+        </m:r>
+      </m:oMath>
+      <w:r>
+        <w:rPr>
+          <w:rFonts w:ascii="Neue Haas Grotesk Text Pro" w:eastAsiaTheme="minorEastAsia" w:hAnsi="Neue Haas Grotesk Text Pro"/>
+          <w:sz w:val="28"/>
+          <w:szCs w:val="28"/>
+        </w:rPr>
+        <w:t xml:space="preserve"> stets </w:t>
+      </w:r>
+      <m:oMath>
+        <m:r>
+          <w:rPr>
+            <w:rFonts w:ascii="Cambria Math" w:eastAsiaTheme="minorEastAsia" w:hAnsi="Cambria Math"/>
+            <w:sz w:val="28"/>
+            <w:szCs w:val="28"/>
+          </w:rPr>
+          <m:t>(y,x)∈R</m:t>
+        </m:r>
+      </m:oMath>
+      <w:r>
+        <w:rPr>
+          <w:rFonts w:ascii="Neue Haas Grotesk Text Pro" w:eastAsiaTheme="minorEastAsia" w:hAnsi="Neue Haas Grotesk Text Pro"/>
+          <w:sz w:val="28"/>
+          <w:szCs w:val="28"/>
+        </w:rPr>
+        <w:t xml:space="preserve"> folgt.</w:t>
+      </w:r>
+    </w:p>
+    <w:p>
+      <w:pPr>
+        <w:pStyle w:val="Listenabsatz"/>
+        <w:numPr>
+          <w:ilvl w:val="0"/>
+          <w:numId w:val="14"/>
+        </w:numPr>
+        <w:rPr>
+          <w:rFonts w:ascii="Neue Haas Grotesk Text Pro" w:eastAsiaTheme="minorEastAsia" w:hAnsi="Neue Haas Grotesk Text Pro"/>
+          <w:sz w:val="28"/>
+          <w:szCs w:val="28"/>
+        </w:rPr>
+      </w:pPr>
+      <m:oMath>
+        <m:r>
+          <w:rPr>
+            <w:rFonts w:ascii="Cambria Math" w:eastAsiaTheme="minorEastAsia" w:hAnsi="Cambria Math"/>
+            <w:sz w:val="28"/>
+            <w:szCs w:val="28"/>
+          </w:rPr>
+          <m:t>R</m:t>
+        </m:r>
+      </m:oMath>
+      <w:r>
+        <w:rPr>
+          <w:rFonts w:ascii="Neue Haas Grotesk Text Pro" w:eastAsiaTheme="minorEastAsia" w:hAnsi="Neue Haas Grotesk Text Pro"/>
+          <w:sz w:val="28"/>
+          <w:szCs w:val="28"/>
+        </w:rPr>
+        <w:t xml:space="preserve"> ist transitiv, falls </w:t>
+      </w:r>
+      <m:oMath>
+        <m:r>
+          <w:rPr>
+            <w:rFonts w:ascii="Cambria Math" w:eastAsiaTheme="minorEastAsia" w:hAnsi="Cambria Math"/>
+            <w:sz w:val="28"/>
+            <w:szCs w:val="28"/>
+          </w:rPr>
+          <m:t>(x,y)∈R</m:t>
+        </m:r>
+      </m:oMath>
+      <w:r>
+        <w:rPr>
+          <w:rFonts w:ascii="Neue Haas Grotesk Text Pro" w:eastAsiaTheme="minorEastAsia" w:hAnsi="Neue Haas Grotesk Text Pro"/>
+          <w:sz w:val="28"/>
+          <w:szCs w:val="28"/>
+        </w:rPr>
+        <w:t xml:space="preserve"> und </w:t>
+      </w:r>
+      <m:oMath>
+        <m:r>
+          <w:rPr>
+            <w:rFonts w:ascii="Cambria Math" w:eastAsiaTheme="minorEastAsia" w:hAnsi="Cambria Math"/>
+            <w:sz w:val="28"/>
+            <w:szCs w:val="28"/>
+          </w:rPr>
+          <m:t>(y,z)∈R</m:t>
+        </m:r>
+      </m:oMath>
+      <w:r>
+        <w:rPr>
+          <w:rFonts w:ascii="Neue Haas Grotesk Text Pro" w:eastAsiaTheme="minorEastAsia" w:hAnsi="Neue Haas Grotesk Text Pro"/>
+          <w:sz w:val="28"/>
+          <w:szCs w:val="28"/>
+        </w:rPr>
+        <w:t xml:space="preserve"> stets </w:t>
+      </w:r>
+      <m:oMath>
+        <m:r>
+          <w:rPr>
+            <w:rFonts w:ascii="Cambria Math" w:eastAsiaTheme="minorEastAsia" w:hAnsi="Cambria Math"/>
+            <w:sz w:val="28"/>
+            <w:szCs w:val="28"/>
+          </w:rPr>
+          <m:t>(x,z)∈R</m:t>
+        </m:r>
+      </m:oMath>
+      <w:r>
+        <w:rPr>
+          <w:rFonts w:ascii="Neue Haas Grotesk Text Pro" w:eastAsiaTheme="minorEastAsia" w:hAnsi="Neue Haas Grotesk Text Pro"/>
+          <w:sz w:val="28"/>
+          <w:szCs w:val="28"/>
+        </w:rPr>
+        <w:t xml:space="preserve"> folgt.</w:t>
+      </w:r>
+    </w:p>
+    <w:p>
+      <w:pPr>
+        <w:rPr>
+          <w:rFonts w:ascii="Neue Haas Grotesk Text Pro" w:eastAsiaTheme="minorEastAsia" w:hAnsi="Neue Haas Grotesk Text Pro"/>
+          <w:sz w:val="28"/>
+          <w:szCs w:val="28"/>
+        </w:rPr>
+      </w:pPr>
+      <w:r>
+        <w:rPr>
+          <w:rFonts w:ascii="Neue Haas Grotesk Text Pro" w:eastAsiaTheme="minorEastAsia" w:hAnsi="Neue Haas Grotesk Text Pro"/>
+          <w:sz w:val="28"/>
+          <w:szCs w:val="28"/>
+        </w:rPr>
+        <w:t xml:space="preserve">Die Menge </w:t>
+      </w:r>
+      <m:oMath>
+        <m:d>
+          <m:dPr>
+            <m:begChr m:val="["/>
+            <m:endChr m:val="]"/>
+            <m:ctrlPr>
+              <w:rPr>
+                <w:rFonts w:ascii="Cambria Math" w:eastAsiaTheme="minorEastAsia" w:hAnsi="Cambria Math"/>
+                <w:i/>
+                <w:sz w:val="28"/>
+                <w:szCs w:val="28"/>
+              </w:rPr>
+            </m:ctrlPr>
+          </m:dPr>
+          <m:e>
+            <m:r>
+              <w:rPr>
+                <w:rFonts w:ascii="Cambria Math" w:eastAsiaTheme="minorEastAsia" w:hAnsi="Cambria Math"/>
+                <w:sz w:val="28"/>
+                <w:szCs w:val="28"/>
+              </w:rPr>
+              <m:t>x</m:t>
+            </m:r>
+          </m:e>
+        </m:d>
+        <m:r>
+          <w:rPr>
+            <w:rFonts w:ascii="Cambria Math" w:eastAsiaTheme="minorEastAsia" w:hAnsi="Cambria Math"/>
+            <w:sz w:val="28"/>
+            <w:szCs w:val="28"/>
+          </w:rPr>
+          <m:t>={y∈M:(x,y)∈R}</m:t>
+        </m:r>
+      </m:oMath>
+      <w:r>
+        <w:rPr>
+          <w:rFonts w:ascii="Neue Haas Grotesk Text Pro" w:eastAsiaTheme="minorEastAsia" w:hAnsi="Neue Haas Grotesk Text Pro"/>
+          <w:sz w:val="28"/>
+          <w:szCs w:val="28"/>
+        </w:rPr>
+        <w:t xml:space="preserve"> bezeichnet die Äquivalenzklasse von </w:t>
+      </w:r>
+      <m:oMath>
+        <m:r>
+          <w:rPr>
+            <w:rFonts w:ascii="Cambria Math" w:eastAsiaTheme="minorEastAsia" w:hAnsi="Cambria Math"/>
+            <w:sz w:val="28"/>
+            <w:szCs w:val="28"/>
+          </w:rPr>
+          <m:t>x∈M</m:t>
+        </m:r>
+      </m:oMath>
+      <w:r>
+        <w:rPr>
+          <w:rFonts w:ascii="Neue Haas Grotesk Text Pro" w:eastAsiaTheme="minorEastAsia" w:hAnsi="Neue Haas Grotesk Text Pro"/>
+          <w:sz w:val="28"/>
+          <w:szCs w:val="28"/>
+        </w:rPr>
+        <w:t>.</w:t>
+      </w:r>
+    </w:p>
+    <w:p>
+      <w:pPr>
+        <w:rPr>
+          <w:rFonts w:ascii="Neue Haas Grotesk Text Pro" w:eastAsiaTheme="minorEastAsia" w:hAnsi="Neue Haas Grotesk Text Pro"/>
+          <w:sz w:val="28"/>
+          <w:szCs w:val="28"/>
+        </w:rPr>
+      </w:pPr>
+    </w:p>
+    <w:p>
+      <w:pPr>
+        <w:rPr>
+          <w:rFonts w:ascii="Neue Haas Grotesk Text Pro" w:eastAsiaTheme="minorEastAsia" w:hAnsi="Neue Haas Grotesk Text Pro"/>
+          <w:sz w:val="28"/>
+          <w:szCs w:val="28"/>
+        </w:rPr>
+      </w:pPr>
+      <w:r>
+        <w:rPr>
+          <w:rFonts w:ascii="Neue Haas Grotesk Text Pro" w:eastAsiaTheme="minorEastAsia" w:hAnsi="Neue Haas Grotesk Text Pro"/>
+          <w:b/>
+          <w:bCs/>
+          <w:sz w:val="28"/>
+          <w:szCs w:val="28"/>
+        </w:rPr>
+        <w:t>Äquivalenzklassenautomat:</w:t>
+      </w:r>
+      <w:r>
+        <w:rPr>
+          <w:rFonts w:ascii="Neue Haas Grotesk Text Pro" w:eastAsiaTheme="minorEastAsia" w:hAnsi="Neue Haas Grotesk Text Pro"/>
+          <w:sz w:val="28"/>
+          <w:szCs w:val="28"/>
+        </w:rPr>
+        <w:t xml:space="preserve"> Vorgegeben sei ein vollständiger DEA </w:t>
+      </w:r>
+      <m:oMath>
+        <m:r>
+          <w:rPr>
+            <w:rFonts w:ascii="Cambria Math" w:eastAsiaTheme="minorEastAsia" w:hAnsi="Cambria Math"/>
+            <w:sz w:val="28"/>
+            <w:szCs w:val="28"/>
+          </w:rPr>
+          <m:t>A=(</m:t>
+        </m:r>
+        <m:r>
+          <m:rPr>
+            <m:sty m:val="p"/>
+          </m:rPr>
+          <w:rPr>
+            <w:rFonts w:ascii="Cambria Math" w:eastAsiaTheme="minorEastAsia" w:hAnsi="Cambria Math"/>
+            <w:sz w:val="28"/>
+            <w:szCs w:val="28"/>
+          </w:rPr>
+          <m:t>Σ</m:t>
+        </m:r>
+        <m:r>
+          <w:rPr>
+            <w:rFonts w:ascii="Cambria Math" w:eastAsiaTheme="minorEastAsia" w:hAnsi="Cambria Math"/>
+            <w:sz w:val="28"/>
+            <w:szCs w:val="28"/>
+          </w:rPr>
+          <m:t>,S,δ,</m:t>
+        </m:r>
+        <m:sSub>
+          <m:sSubPr>
+            <m:ctrlPr>
+              <w:rPr>
+                <w:rFonts w:ascii="Cambria Math" w:eastAsiaTheme="minorEastAsia" w:hAnsi="Cambria Math"/>
+                <w:i/>
+                <w:sz w:val="28"/>
+                <w:szCs w:val="28"/>
+              </w:rPr>
+            </m:ctrlPr>
+          </m:sSubPr>
+          <m:e>
+            <m:r>
+              <w:rPr>
+                <w:rFonts w:ascii="Cambria Math" w:eastAsiaTheme="minorEastAsia" w:hAnsi="Cambria Math"/>
+                <w:sz w:val="28"/>
+                <w:szCs w:val="28"/>
+              </w:rPr>
+              <m:t>s</m:t>
+            </m:r>
+          </m:e>
+          <m:sub>
+            <m:r>
+              <w:rPr>
+                <w:rFonts w:ascii="Cambria Math" w:eastAsiaTheme="minorEastAsia" w:hAnsi="Cambria Math"/>
+                <w:sz w:val="28"/>
+                <w:szCs w:val="28"/>
+              </w:rPr>
+              <m:t>0</m:t>
+            </m:r>
+          </m:sub>
+        </m:sSub>
+        <m:r>
+          <w:rPr>
+            <w:rFonts w:ascii="Cambria Math" w:eastAsiaTheme="minorEastAsia" w:hAnsi="Cambria Math"/>
+            <w:sz w:val="28"/>
+            <w:szCs w:val="28"/>
+          </w:rPr>
+          <m:t>,F)</m:t>
+        </m:r>
+      </m:oMath>
+      <w:r>
+        <w:rPr>
+          <w:rFonts w:ascii="Neue Haas Grotesk Text Pro" w:eastAsiaTheme="minorEastAsia" w:hAnsi="Neue Haas Grotesk Text Pro"/>
+          <w:sz w:val="28"/>
+          <w:szCs w:val="28"/>
+        </w:rPr>
+        <w:t xml:space="preserve"> ohne nutzlose Zustände. Zwei Zustände </w:t>
+      </w:r>
+      <m:oMath>
+        <m:r>
+          <w:rPr>
+            <w:rFonts w:ascii="Cambria Math" w:eastAsiaTheme="minorEastAsia" w:hAnsi="Cambria Math"/>
+            <w:sz w:val="28"/>
+            <w:szCs w:val="28"/>
+          </w:rPr>
+          <m:t>s</m:t>
+        </m:r>
+      </m:oMath>
+      <w:r>
+        <w:rPr>
+          <w:rFonts w:ascii="Neue Haas Grotesk Text Pro" w:eastAsiaTheme="minorEastAsia" w:hAnsi="Neue Haas Grotesk Text Pro"/>
+          <w:sz w:val="28"/>
+          <w:szCs w:val="28"/>
+        </w:rPr>
+        <w:t xml:space="preserve"> und </w:t>
+      </w:r>
+      <m:oMath>
+        <m:r>
+          <w:rPr>
+            <w:rFonts w:ascii="Cambria Math" w:eastAsiaTheme="minorEastAsia" w:hAnsi="Cambria Math"/>
+            <w:sz w:val="28"/>
+            <w:szCs w:val="28"/>
+          </w:rPr>
+          <m:t>s'</m:t>
+        </m:r>
+      </m:oMath>
+      <w:r>
+        <w:rPr>
+          <w:rFonts w:ascii="Neue Haas Grotesk Text Pro" w:eastAsiaTheme="minorEastAsia" w:hAnsi="Neue Haas Grotesk Text Pro"/>
+          <w:sz w:val="28"/>
+          <w:szCs w:val="28"/>
+        </w:rPr>
+        <w:t xml:space="preserve"> sind äquivalent, falls für alle </w:t>
+      </w:r>
+      <m:oMath>
+        <m:r>
+          <w:rPr>
+            <w:rFonts w:ascii="Cambria Math" w:eastAsiaTheme="minorEastAsia" w:hAnsi="Cambria Math"/>
+            <w:sz w:val="28"/>
+            <w:szCs w:val="28"/>
+          </w:rPr>
+          <m:t>w∈</m:t>
+        </m:r>
+        <m:sSup>
+          <m:sSupPr>
+            <m:ctrlPr>
+              <w:rPr>
+                <w:rFonts w:ascii="Cambria Math" w:eastAsiaTheme="minorEastAsia" w:hAnsi="Cambria Math"/>
+                <w:i/>
+                <w:sz w:val="28"/>
+                <w:szCs w:val="28"/>
+              </w:rPr>
+            </m:ctrlPr>
+          </m:sSupPr>
+          <m:e>
+            <m:r>
+              <m:rPr>
+                <m:sty m:val="p"/>
+              </m:rPr>
+              <w:rPr>
+                <w:rFonts w:ascii="Cambria Math" w:eastAsiaTheme="minorEastAsia" w:hAnsi="Cambria Math"/>
+                <w:sz w:val="28"/>
+                <w:szCs w:val="28"/>
+              </w:rPr>
+              <m:t>Σ</m:t>
+            </m:r>
+          </m:e>
+          <m:sup>
+            <m:r>
+              <w:rPr>
+                <w:rFonts w:ascii="Cambria Math" w:eastAsiaTheme="minorEastAsia" w:hAnsi="Cambria Math"/>
+                <w:sz w:val="28"/>
+                <w:szCs w:val="28"/>
+              </w:rPr>
+              <m:t>*</m:t>
+            </m:r>
+          </m:sup>
+        </m:sSup>
+      </m:oMath>
+      <w:r>
+        <w:rPr>
+          <w:rFonts w:ascii="Neue Haas Grotesk Text Pro" w:eastAsiaTheme="minorEastAsia" w:hAnsi="Neue Haas Grotesk Text Pro"/>
+          <w:sz w:val="28"/>
+          <w:szCs w:val="28"/>
+        </w:rPr>
+        <w:t xml:space="preserve"> gilt: </w:t>
+      </w:r>
+      <m:oMath>
+        <m:sSup>
+          <m:sSupPr>
+            <m:ctrlPr>
+              <w:rPr>
+                <w:rFonts w:ascii="Cambria Math" w:eastAsiaTheme="minorEastAsia" w:hAnsi="Cambria Math"/>
+                <w:i/>
+                <w:sz w:val="28"/>
+                <w:szCs w:val="28"/>
+              </w:rPr>
+            </m:ctrlPr>
+          </m:sSupPr>
+          <m:e>
+            <m:r>
+              <w:rPr>
+                <w:rFonts w:ascii="Cambria Math" w:eastAsiaTheme="minorEastAsia" w:hAnsi="Cambria Math"/>
+                <w:sz w:val="28"/>
+                <w:szCs w:val="28"/>
+              </w:rPr>
+              <m:t>δ</m:t>
+            </m:r>
+          </m:e>
+          <m:sup>
+            <m:r>
+              <w:rPr>
+                <w:rFonts w:ascii="Cambria Math" w:eastAsiaTheme="minorEastAsia" w:hAnsi="Cambria Math"/>
+                <w:sz w:val="28"/>
+                <w:szCs w:val="28"/>
+              </w:rPr>
+              <m:t>*</m:t>
+            </m:r>
+          </m:sup>
+        </m:sSup>
+        <m:d>
+          <m:dPr>
+            <m:ctrlPr>
+              <w:rPr>
+                <w:rFonts w:ascii="Cambria Math" w:eastAsiaTheme="minorEastAsia" w:hAnsi="Cambria Math"/>
+                <w:i/>
+                <w:sz w:val="28"/>
+                <w:szCs w:val="28"/>
+              </w:rPr>
+            </m:ctrlPr>
+          </m:dPr>
+          <m:e>
+            <m:r>
+              <w:rPr>
+                <w:rFonts w:ascii="Cambria Math" w:eastAsiaTheme="minorEastAsia" w:hAnsi="Cambria Math"/>
+                <w:sz w:val="28"/>
+                <w:szCs w:val="28"/>
+              </w:rPr>
+              <m:t>s,w</m:t>
+            </m:r>
+          </m:e>
+        </m:d>
+        <m:r>
+          <w:rPr>
+            <w:rFonts w:ascii="Cambria Math" w:eastAsiaTheme="minorEastAsia" w:hAnsi="Cambria Math"/>
+            <w:sz w:val="28"/>
+            <w:szCs w:val="28"/>
+          </w:rPr>
+          <m:t>∈F⟺</m:t>
+        </m:r>
+        <m:sSup>
+          <m:sSupPr>
+            <m:ctrlPr>
+              <w:rPr>
+                <w:rFonts w:ascii="Cambria Math" w:eastAsiaTheme="minorEastAsia" w:hAnsi="Cambria Math"/>
+                <w:i/>
+                <w:sz w:val="28"/>
+                <w:szCs w:val="28"/>
+              </w:rPr>
+            </m:ctrlPr>
+          </m:sSupPr>
+          <m:e>
+            <m:r>
+              <w:rPr>
+                <w:rFonts w:ascii="Cambria Math" w:eastAsiaTheme="minorEastAsia" w:hAnsi="Cambria Math"/>
+                <w:sz w:val="28"/>
+                <w:szCs w:val="28"/>
+              </w:rPr>
+              <m:t>δ</m:t>
+            </m:r>
+          </m:e>
+          <m:sup>
+            <m:r>
+              <w:rPr>
+                <w:rFonts w:ascii="Cambria Math" w:eastAsiaTheme="minorEastAsia" w:hAnsi="Cambria Math"/>
+                <w:sz w:val="28"/>
+                <w:szCs w:val="28"/>
+              </w:rPr>
+              <m:t>*</m:t>
+            </m:r>
+          </m:sup>
+        </m:sSup>
+        <m:r>
+          <w:rPr>
+            <w:rFonts w:ascii="Cambria Math" w:eastAsiaTheme="minorEastAsia" w:hAnsi="Cambria Math"/>
+            <w:sz w:val="28"/>
+            <w:szCs w:val="28"/>
+          </w:rPr>
+          <m:t>(</m:t>
+        </m:r>
+        <m:sSup>
+          <m:sSupPr>
+            <m:ctrlPr>
+              <w:rPr>
+                <w:rFonts w:ascii="Cambria Math" w:eastAsiaTheme="minorEastAsia" w:hAnsi="Cambria Math"/>
+                <w:i/>
+                <w:sz w:val="28"/>
+                <w:szCs w:val="28"/>
+              </w:rPr>
+            </m:ctrlPr>
+          </m:sSupPr>
+          <m:e>
+            <m:r>
+              <w:rPr>
+                <w:rFonts w:ascii="Cambria Math" w:eastAsiaTheme="minorEastAsia" w:hAnsi="Cambria Math"/>
+                <w:sz w:val="28"/>
+                <w:szCs w:val="28"/>
+              </w:rPr>
+              <m:t>s</m:t>
+            </m:r>
+          </m:e>
+          <m:sup>
+            <m:r>
+              <w:rPr>
+                <w:rFonts w:ascii="Cambria Math" w:eastAsiaTheme="minorEastAsia" w:hAnsi="Cambria Math"/>
+                <w:sz w:val="28"/>
+                <w:szCs w:val="28"/>
+              </w:rPr>
+              <m:t>'</m:t>
+            </m:r>
+          </m:sup>
+        </m:sSup>
+        <m:r>
+          <w:rPr>
+            <w:rFonts w:ascii="Cambria Math" w:eastAsiaTheme="minorEastAsia" w:hAnsi="Cambria Math"/>
+            <w:sz w:val="28"/>
+            <w:szCs w:val="28"/>
+          </w:rPr>
+          <m:t>,w)∈F</m:t>
+        </m:r>
+      </m:oMath>
+      <w:r>
+        <w:rPr>
+          <w:rFonts w:ascii="Neue Haas Grotesk Text Pro" w:eastAsiaTheme="minorEastAsia" w:hAnsi="Neue Haas Grotesk Text Pro"/>
+          <w:sz w:val="28"/>
+          <w:szCs w:val="28"/>
+        </w:rPr>
+        <w:t>.</w:t>
+      </w:r>
+    </w:p>
+    <w:p>
+      <w:pPr>
+        <w:rPr>
+          <w:rFonts w:ascii="Neue Haas Grotesk Text Pro" w:eastAsiaTheme="minorEastAsia" w:hAnsi="Neue Haas Grotesk Text Pro"/>
+          <w:sz w:val="28"/>
+          <w:szCs w:val="28"/>
+        </w:rPr>
+      </w:pPr>
+    </w:p>
+    <w:p>
+      <w:pPr>
+        <w:rPr>
+          <w:rFonts w:ascii="Neue Haas Grotesk Text Pro" w:eastAsiaTheme="minorEastAsia" w:hAnsi="Neue Haas Grotesk Text Pro"/>
+          <w:sz w:val="28"/>
+          <w:szCs w:val="28"/>
+        </w:rPr>
+      </w:pPr>
+      <w:r>
+        <w:rPr>
+          <w:rFonts w:ascii="Neue Haas Grotesk Text Pro" w:eastAsiaTheme="minorEastAsia" w:hAnsi="Neue Haas Grotesk Text Pro"/>
+          <w:b/>
+          <w:bCs/>
+          <w:sz w:val="28"/>
+          <w:szCs w:val="28"/>
+        </w:rPr>
+        <w:t xml:space="preserve">Markierungsalgorithmus: </w:t>
+      </w:r>
+      <w:r>
+        <w:rPr>
+          <w:rFonts w:ascii="Neue Haas Grotesk Text Pro" w:eastAsiaTheme="minorEastAsia" w:hAnsi="Neue Haas Grotesk Text Pro"/>
+          <w:sz w:val="28"/>
+          <w:szCs w:val="28"/>
+        </w:rPr>
+        <w:t xml:space="preserve">Der Markierungsalgorithmus berechnet die Äquivalenzklassen für den minimalen Äquivalenzklassenautomat. Er geht: </w:t>
+      </w:r>
+    </w:p>
+    <w:p>
+      <w:pPr>
+        <w:pStyle w:val="Listenabsatz"/>
+        <w:numPr>
+          <w:ilvl w:val="0"/>
+          <w:numId w:val="16"/>
+        </w:numPr>
+        <w:rPr>
+          <w:rFonts w:ascii="Neue Haas Grotesk Text Pro" w:eastAsiaTheme="minorEastAsia" w:hAnsi="Neue Haas Grotesk Text Pro"/>
+          <w:sz w:val="28"/>
+          <w:szCs w:val="28"/>
+        </w:rPr>
+      </w:pPr>
+      <w:r>
+        <w:rPr>
+          <w:rFonts w:ascii="Neue Haas Grotesk Text Pro" w:eastAsiaTheme="minorEastAsia" w:hAnsi="Neue Haas Grotesk Text Pro"/>
+          <w:sz w:val="28"/>
+          <w:szCs w:val="28"/>
+        </w:rPr>
+        <w:t xml:space="preserve">Bilde eine Tabelle aller Zustandspaare </w:t>
+      </w:r>
+      <m:oMath>
+        <m:r>
+          <w:rPr>
+            <w:rFonts w:ascii="Cambria Math" w:eastAsiaTheme="minorEastAsia" w:hAnsi="Cambria Math"/>
+            <w:sz w:val="28"/>
+            <w:szCs w:val="28"/>
+          </w:rPr>
+          <m:t>(s,t)</m:t>
+        </m:r>
+      </m:oMath>
+      <w:r>
+        <w:rPr>
+          <w:rFonts w:ascii="Neue Haas Grotesk Text Pro" w:eastAsiaTheme="minorEastAsia" w:hAnsi="Neue Haas Grotesk Text Pro"/>
+          <w:sz w:val="28"/>
+          <w:szCs w:val="28"/>
+        </w:rPr>
+        <w:t xml:space="preserve"> mit </w:t>
+      </w:r>
+      <m:oMath>
+        <m:r>
+          <w:rPr>
+            <w:rFonts w:ascii="Cambria Math" w:eastAsiaTheme="minorEastAsia" w:hAnsi="Cambria Math"/>
+            <w:sz w:val="28"/>
+            <w:szCs w:val="28"/>
+          </w:rPr>
+          <m:t>s≠t</m:t>
+        </m:r>
+      </m:oMath>
+      <w:r>
+        <w:rPr>
+          <w:rFonts w:ascii="Neue Haas Grotesk Text Pro" w:eastAsiaTheme="minorEastAsia" w:hAnsi="Neue Haas Grotesk Text Pro"/>
+          <w:sz w:val="28"/>
+          <w:szCs w:val="28"/>
+        </w:rPr>
+        <w:t xml:space="preserve"> und markiere alle Paare mit einem Endzustand und einem Nicht-Endzustand.</w:t>
+      </w:r>
+    </w:p>
+    <w:p>
+      <w:pPr>
+        <w:pStyle w:val="Listenabsatz"/>
+        <w:numPr>
+          <w:ilvl w:val="0"/>
+          <w:numId w:val="16"/>
+        </w:numPr>
+        <w:rPr>
+          <w:rFonts w:ascii="Neue Haas Grotesk Text Pro" w:eastAsiaTheme="minorEastAsia" w:hAnsi="Neue Haas Grotesk Text Pro"/>
+          <w:sz w:val="28"/>
+          <w:szCs w:val="28"/>
+        </w:rPr>
+      </w:pPr>
+      <w:r>
+        <w:rPr>
+          <w:rFonts w:ascii="Neue Haas Grotesk Text Pro" w:eastAsiaTheme="minorEastAsia" w:hAnsi="Neue Haas Grotesk Text Pro"/>
+          <w:sz w:val="28"/>
+          <w:szCs w:val="28"/>
+        </w:rPr>
+        <w:t>Teste für jedes nicht markierte Zustandspaar</w:t>
+      </w:r>
+      <w:r>
+        <w:rPr>
+          <w:rFonts w:ascii="Neue Haas Grotesk Text Pro" w:eastAsiaTheme="minorEastAsia" w:hAnsi="Neue Haas Grotesk Text Pro"/>
+          <w:sz w:val="28"/>
+          <w:szCs w:val="28"/>
+        </w:rPr>
+        <w:t xml:space="preserve"> </w:t>
+      </w:r>
+      <m:oMath>
+        <m:r>
+          <w:rPr>
+            <w:rFonts w:ascii="Cambria Math" w:eastAsiaTheme="minorEastAsia" w:hAnsi="Cambria Math"/>
+            <w:sz w:val="28"/>
+            <w:szCs w:val="28"/>
+          </w:rPr>
+          <m:t>(s,t)</m:t>
+        </m:r>
+      </m:oMath>
+      <w:r>
+        <w:rPr>
+          <w:rFonts w:ascii="Neue Haas Grotesk Text Pro" w:eastAsiaTheme="minorEastAsia" w:hAnsi="Neue Haas Grotesk Text Pro"/>
+          <w:sz w:val="28"/>
+          <w:szCs w:val="28"/>
+        </w:rPr>
+        <w:t xml:space="preserve"> und jedes Zeichen </w:t>
+      </w:r>
+      <m:oMath>
+        <m:r>
+          <w:rPr>
+            <w:rFonts w:ascii="Cambria Math" w:eastAsiaTheme="minorEastAsia" w:hAnsi="Cambria Math"/>
+            <w:sz w:val="28"/>
+            <w:szCs w:val="28"/>
+          </w:rPr>
+          <m:t>a∈</m:t>
+        </m:r>
+        <m:r>
+          <m:rPr>
+            <m:sty m:val="p"/>
+          </m:rPr>
+          <w:rPr>
+            <w:rFonts w:ascii="Cambria Math" w:eastAsiaTheme="minorEastAsia" w:hAnsi="Cambria Math"/>
+            <w:sz w:val="28"/>
+            <w:szCs w:val="28"/>
+          </w:rPr>
+          <m:t>Σ</m:t>
+        </m:r>
+      </m:oMath>
+      <w:r>
+        <w:rPr>
+          <w:rFonts w:ascii="Neue Haas Grotesk Text Pro" w:eastAsiaTheme="minorEastAsia" w:hAnsi="Neue Haas Grotesk Text Pro"/>
+          <w:sz w:val="28"/>
+          <w:szCs w:val="28"/>
+        </w:rPr>
+        <w:t xml:space="preserve">, ob die Folgezustände markiert sind. Falls ja, dann wird das Paar </w:t>
+      </w:r>
+      <m:oMath>
+        <m:r>
+          <w:rPr>
+            <w:rFonts w:ascii="Cambria Math" w:eastAsiaTheme="minorEastAsia" w:hAnsi="Cambria Math"/>
+            <w:sz w:val="28"/>
+            <w:szCs w:val="28"/>
+          </w:rPr>
+          <m:t>(s,t)</m:t>
+        </m:r>
+      </m:oMath>
+      <w:r>
+        <w:rPr>
+          <w:rFonts w:ascii="Neue Haas Grotesk Text Pro" w:eastAsiaTheme="minorEastAsia" w:hAnsi="Neue Haas Grotesk Text Pro"/>
+          <w:sz w:val="28"/>
+          <w:szCs w:val="28"/>
+        </w:rPr>
+        <w:t xml:space="preserve"> markiert.</w:t>
+      </w:r>
+    </w:p>
+    <w:p>
+      <w:pPr>
+        <w:pStyle w:val="Listenabsatz"/>
+        <w:numPr>
+          <w:ilvl w:val="0"/>
+          <w:numId w:val="16"/>
+        </w:numPr>
+        <w:rPr>
+          <w:rFonts w:ascii="Neue Haas Grotesk Text Pro" w:eastAsiaTheme="minorEastAsia" w:hAnsi="Neue Haas Grotesk Text Pro"/>
+          <w:sz w:val="28"/>
+          <w:szCs w:val="28"/>
+        </w:rPr>
+      </w:pPr>
+      <w:r>
+        <w:rPr>
+          <w:rFonts w:ascii="Neue Haas Grotesk Text Pro" w:eastAsiaTheme="minorEastAsia" w:hAnsi="Neue Haas Grotesk Text Pro"/>
+          <w:sz w:val="28"/>
+          <w:szCs w:val="28"/>
+        </w:rPr>
+        <w:t>Wiederhole Schritt 2, bis es keine Änderungen mehr gibt.</w:t>
+      </w:r>
+    </w:p>
+    <w:p>
+      <w:pPr>
+        <w:pStyle w:val="Listenabsatz"/>
+        <w:numPr>
+          <w:ilvl w:val="0"/>
+          <w:numId w:val="16"/>
+        </w:numPr>
+        <w:rPr>
+          <w:rFonts w:ascii="Neue Haas Grotesk Text Pro" w:eastAsiaTheme="minorEastAsia" w:hAnsi="Neue Haas Grotesk Text Pro"/>
+          <w:sz w:val="28"/>
+          <w:szCs w:val="28"/>
+        </w:rPr>
+      </w:pPr>
+      <w:r>
+        <w:rPr>
+          <w:rFonts w:ascii="Neue Haas Grotesk Text Pro" w:eastAsiaTheme="minorEastAsia" w:hAnsi="Neue Haas Grotesk Text Pro"/>
+          <w:sz w:val="28"/>
+          <w:szCs w:val="28"/>
+        </w:rPr>
+        <w:t>Nicht markierte Zustandspaare sind äquivalent und werden zusammengefasst.</w:t>
+      </w:r>
+    </w:p>
+    <w:p>
+      <w:pPr>
+        <w:rPr>
+          <w:rFonts w:ascii="Neue Haas Grotesk Text Pro" w:eastAsiaTheme="minorEastAsia" w:hAnsi="Neue Haas Grotesk Text Pro"/>
+          <w:sz w:val="28"/>
+          <w:szCs w:val="28"/>
+        </w:rPr>
+      </w:pPr>
+    </w:p>
+    <w:p>
+      <w:pPr>
+        <w:rPr>
+          <w:rFonts w:ascii="Neue Haas Grotesk Text Pro" w:eastAsiaTheme="minorEastAsia" w:hAnsi="Neue Haas Grotesk Text Pro"/>
+          <w:sz w:val="28"/>
+          <w:szCs w:val="28"/>
+        </w:rPr>
+      </w:pPr>
+    </w:p>
+    <w:p>
+      <w:pPr>
+        <w:rPr>
+          <w:rFonts w:ascii="Neue Haas Grotesk Text Pro" w:eastAsiaTheme="minorEastAsia" w:hAnsi="Neue Haas Grotesk Text Pro"/>
+          <w:sz w:val="28"/>
+          <w:szCs w:val="28"/>
+        </w:rPr>
+      </w:pPr>
+      <w:r>
+        <w:rPr>
+          <w:rFonts w:ascii="Neue Haas Grotesk Text Pro" w:eastAsiaTheme="minorEastAsia" w:hAnsi="Neue Haas Grotesk Text Pro"/>
+          <w:b/>
+          <w:bCs/>
+          <w:sz w:val="28"/>
+          <w:szCs w:val="28"/>
+        </w:rPr>
+        <w:lastRenderedPageBreak/>
+        <w:t>Reguläre Sprachen:</w:t>
+      </w:r>
+      <w:r>
+        <w:rPr>
+          <w:rFonts w:ascii="Neue Haas Grotesk Text Pro" w:eastAsiaTheme="minorEastAsia" w:hAnsi="Neue Haas Grotesk Text Pro"/>
+          <w:sz w:val="28"/>
+          <w:szCs w:val="28"/>
+        </w:rPr>
+        <w:t xml:space="preserve"> Als Reguläre Sprachen gelten Sprachen, welche von einem DEA akzeptiert werden.</w:t>
+      </w:r>
+    </w:p>
+    <w:p>
+      <w:pPr>
+        <w:rPr>
+          <w:rFonts w:ascii="Neue Haas Grotesk Text Pro" w:eastAsiaTheme="minorEastAsia" w:hAnsi="Neue Haas Grotesk Text Pro"/>
+          <w:sz w:val="28"/>
+          <w:szCs w:val="28"/>
+        </w:rPr>
+      </w:pPr>
+    </w:p>
+    <w:p>
+      <w:pPr>
+        <w:rPr>
+          <w:rFonts w:ascii="Neue Haas Grotesk Text Pro" w:eastAsiaTheme="minorEastAsia" w:hAnsi="Neue Haas Grotesk Text Pro"/>
+          <w:sz w:val="28"/>
+          <w:szCs w:val="28"/>
+        </w:rPr>
+      </w:pPr>
+      <w:r>
+        <w:rPr>
+          <w:rFonts w:ascii="Neue Haas Grotesk Text Pro" w:eastAsiaTheme="minorEastAsia" w:hAnsi="Neue Haas Grotesk Text Pro"/>
+          <w:b/>
+          <w:bCs/>
+          <w:sz w:val="28"/>
+          <w:szCs w:val="28"/>
+        </w:rPr>
+        <w:t>Pumping-Lemma:</w:t>
+      </w:r>
+      <w:r>
+        <w:rPr>
+          <w:rFonts w:ascii="Neue Haas Grotesk Text Pro" w:eastAsiaTheme="minorEastAsia" w:hAnsi="Neue Haas Grotesk Text Pro"/>
+          <w:sz w:val="28"/>
+          <w:szCs w:val="28"/>
+        </w:rPr>
+        <w:t xml:space="preserve"> Jede reguläre Sprache besitzt die Eigenschaft, dass man alle Worte ab einer bestimmten Wortlänge ‚aufpumpen‘ kann, d.h. es gibt ein Infix des Wortes, dass man beliebig oft wiederholen kann.</w:t>
+      </w:r>
+    </w:p>
+    <w:p>
+      <w:pPr>
+        <w:rPr>
+          <w:rFonts w:ascii="Neue Haas Grotesk Text Pro" w:eastAsiaTheme="minorEastAsia" w:hAnsi="Neue Haas Grotesk Text Pro"/>
+          <w:sz w:val="28"/>
+          <w:szCs w:val="28"/>
+        </w:rPr>
+      </w:pPr>
+    </w:p>
+    <w:p>
+      <w:pPr>
+        <w:rPr>
+          <w:rFonts w:ascii="Neue Haas Grotesk Text Pro" w:eastAsiaTheme="minorEastAsia" w:hAnsi="Neue Haas Grotesk Text Pro"/>
+          <w:sz w:val="28"/>
+          <w:szCs w:val="28"/>
+        </w:rPr>
+      </w:pPr>
+      <w:r>
+        <w:rPr>
+          <w:rFonts w:ascii="Neue Haas Grotesk Text Pro" w:eastAsiaTheme="minorEastAsia" w:hAnsi="Neue Haas Grotesk Text Pro"/>
+          <w:b/>
+          <w:bCs/>
+          <w:sz w:val="28"/>
+          <w:szCs w:val="28"/>
+        </w:rPr>
+        <w:t>Anwendung Pumping-Lemma:</w:t>
+      </w:r>
+      <w:r>
+        <w:rPr>
+          <w:rFonts w:ascii="Neue Haas Grotesk Text Pro" w:eastAsiaTheme="minorEastAsia" w:hAnsi="Neue Haas Grotesk Text Pro"/>
+          <w:sz w:val="28"/>
+          <w:szCs w:val="28"/>
+        </w:rPr>
+        <w:t xml:space="preserve"> Das Pumping-Lemma ist nur eine notwendige Bedingung für reguläre Sprachen. Man kann mit ihm daher nur prüfen, ob eine Sprache nicht regulär ist.</w:t>
+      </w:r>
+    </w:p>
+    <w:p>
+      <w:pPr>
+        <w:rPr>
+          <w:rFonts w:ascii="Neue Haas Grotesk Text Pro" w:eastAsiaTheme="minorEastAsia" w:hAnsi="Neue Haas Grotesk Text Pro"/>
+          <w:sz w:val="28"/>
+          <w:szCs w:val="28"/>
+        </w:rPr>
+      </w:pPr>
+    </w:p>
+    <w:p>
+      <w:pPr>
+        <w:rPr>
+          <w:rFonts w:ascii="Neue Haas Grotesk Text Pro" w:eastAsiaTheme="minorEastAsia" w:hAnsi="Neue Haas Grotesk Text Pro"/>
+          <w:sz w:val="28"/>
+          <w:szCs w:val="28"/>
+        </w:rPr>
+      </w:pPr>
+      <w:r>
+        <w:rPr>
+          <w:rFonts w:ascii="Neue Haas Grotesk Text Pro" w:eastAsiaTheme="minorEastAsia" w:hAnsi="Neue Haas Grotesk Text Pro"/>
+          <w:b/>
+          <w:bCs/>
+          <w:sz w:val="28"/>
+          <w:szCs w:val="28"/>
+        </w:rPr>
+        <w:t>Nichtdeterministische endliche Automaten:</w:t>
+      </w:r>
+      <w:r>
+        <w:rPr>
+          <w:rFonts w:ascii="Neue Haas Grotesk Text Pro" w:eastAsiaTheme="minorEastAsia" w:hAnsi="Neue Haas Grotesk Text Pro"/>
+          <w:sz w:val="28"/>
+          <w:szCs w:val="28"/>
+        </w:rPr>
+        <w:t xml:space="preserve"> Häufig ist die Konstruktion eines </w:t>
+      </w:r>
+      <w:r>
+        <w:rPr>
+          <w:rFonts w:ascii="Neue Haas Grotesk Text Pro" w:eastAsiaTheme="minorEastAsia" w:hAnsi="Neue Haas Grotesk Text Pro"/>
+          <w:sz w:val="28"/>
+          <w:szCs w:val="28"/>
+        </w:rPr>
+        <w:t>DEAs</w:t>
+      </w:r>
+      <w:r>
+        <w:rPr>
+          <w:rFonts w:ascii="Neue Haas Grotesk Text Pro" w:eastAsiaTheme="minorEastAsia" w:hAnsi="Neue Haas Grotesk Text Pro"/>
+          <w:sz w:val="28"/>
+          <w:szCs w:val="28"/>
+        </w:rPr>
+        <w:t xml:space="preserve"> </w:t>
+      </w:r>
+      <w:r>
+        <w:rPr>
+          <w:rFonts w:ascii="Neue Haas Grotesk Text Pro" w:eastAsiaTheme="minorEastAsia" w:hAnsi="Neue Haas Grotesk Text Pro"/>
+          <w:sz w:val="28"/>
+          <w:szCs w:val="28"/>
+        </w:rPr>
+        <w:t>für eine reguläre Sprache schwierig und benötigt viele Zustände. Diese wird einfacher, wenn wir nichtdeterministische Zustandsübergänge zulassen. Der Automat hat jetzt beim Einlesen eines Zeichens zwei oder mehrere Möglichkeiten für einen Zustandsübergang und wählt nichtdeterministisch einen der Folgezustände.</w:t>
+      </w:r>
+    </w:p>
+    <w:p>
+      <w:pPr>
+        <w:rPr>
+          <w:rFonts w:ascii="Neue Haas Grotesk Text Pro" w:eastAsiaTheme="minorEastAsia" w:hAnsi="Neue Haas Grotesk Text Pro"/>
+          <w:sz w:val="28"/>
+          <w:szCs w:val="28"/>
+        </w:rPr>
+      </w:pPr>
+    </w:p>
+    <w:p>
+      <w:pPr>
+        <w:rPr>
+          <w:rFonts w:ascii="Neue Haas Grotesk Text Pro" w:eastAsiaTheme="minorEastAsia" w:hAnsi="Neue Haas Grotesk Text Pro"/>
+          <w:sz w:val="28"/>
+          <w:szCs w:val="28"/>
+        </w:rPr>
+      </w:pPr>
+      <w:r>
+        <w:rPr>
+          <w:rFonts w:ascii="Neue Haas Grotesk Text Pro" w:eastAsiaTheme="minorEastAsia" w:hAnsi="Neue Haas Grotesk Text Pro"/>
+          <w:b/>
+          <w:bCs/>
+          <w:sz w:val="28"/>
+          <w:szCs w:val="28"/>
+        </w:rPr>
+        <w:t>Epsilon-Übergänge:</w:t>
+      </w:r>
+      <w:r>
+        <w:rPr>
+          <w:rFonts w:ascii="Neue Haas Grotesk Text Pro" w:eastAsiaTheme="minorEastAsia" w:hAnsi="Neue Haas Grotesk Text Pro"/>
+          <w:sz w:val="28"/>
+          <w:szCs w:val="28"/>
+        </w:rPr>
+        <w:t xml:space="preserve"> Man kann für endliche Automaten auch Spontanübergänge (</w:t>
+      </w:r>
+      <m:oMath>
+        <m:r>
+          <w:rPr>
+            <w:rFonts w:ascii="Cambria Math" w:eastAsiaTheme="minorEastAsia" w:hAnsi="Cambria Math"/>
+            <w:sz w:val="28"/>
+            <w:szCs w:val="28"/>
+          </w:rPr>
+          <m:t>ϵ</m:t>
+        </m:r>
+      </m:oMath>
+      <w:r>
+        <w:rPr>
+          <w:rFonts w:ascii="Neue Haas Grotesk Text Pro" w:eastAsiaTheme="minorEastAsia" w:hAnsi="Neue Haas Grotesk Text Pro"/>
+          <w:sz w:val="28"/>
+          <w:szCs w:val="28"/>
+        </w:rPr>
+        <w:t>-Übergänge) zulassen. Dabei kann der Automat seinen Zustand wechseln, ohne dass er ein Eingabezeichen liest.</w:t>
+      </w:r>
+    </w:p>
+    <w:p>
+      <w:pPr>
+        <w:rPr>
+          <w:rFonts w:ascii="Neue Haas Grotesk Text Pro" w:eastAsiaTheme="minorEastAsia" w:hAnsi="Neue Haas Grotesk Text Pro"/>
+          <w:sz w:val="28"/>
+          <w:szCs w:val="28"/>
+        </w:rPr>
+      </w:pPr>
+    </w:p>
+    <w:p>
+      <w:pPr>
+        <w:rPr>
+          <w:rFonts w:ascii="Neue Haas Grotesk Text Pro" w:eastAsiaTheme="minorEastAsia" w:hAnsi="Neue Haas Grotesk Text Pro"/>
+          <w:sz w:val="28"/>
+          <w:szCs w:val="28"/>
+        </w:rPr>
+      </w:pPr>
+      <w:r>
+        <w:rPr>
+          <w:rFonts w:ascii="Neue Haas Grotesk Text Pro" w:eastAsiaTheme="minorEastAsia" w:hAnsi="Neue Haas Grotesk Text Pro"/>
+          <w:b/>
+          <w:bCs/>
+          <w:sz w:val="28"/>
+          <w:szCs w:val="28"/>
+        </w:rPr>
+        <w:t>NEA:</w:t>
+      </w:r>
+      <w:r>
+        <w:rPr>
+          <w:rFonts w:ascii="Neue Haas Grotesk Text Pro" w:eastAsiaTheme="minorEastAsia" w:hAnsi="Neue Haas Grotesk Text Pro"/>
+          <w:sz w:val="28"/>
+          <w:szCs w:val="28"/>
+        </w:rPr>
+        <w:t xml:space="preserve"> Ein nichtdeterministischer endlicher Automat (NEA) ist ein System </w:t>
+      </w:r>
+      <m:oMath>
+        <m:r>
+          <w:rPr>
+            <w:rFonts w:ascii="Cambria Math" w:eastAsiaTheme="minorEastAsia" w:hAnsi="Cambria Math"/>
+            <w:sz w:val="28"/>
+            <w:szCs w:val="28"/>
+          </w:rPr>
+          <m:t>A=(</m:t>
+        </m:r>
+        <m:r>
+          <m:rPr>
+            <m:sty m:val="p"/>
+          </m:rPr>
+          <w:rPr>
+            <w:rFonts w:ascii="Cambria Math" w:eastAsiaTheme="minorEastAsia" w:hAnsi="Cambria Math"/>
+            <w:sz w:val="28"/>
+            <w:szCs w:val="28"/>
+          </w:rPr>
+          <m:t>Σ</m:t>
+        </m:r>
+        <m:r>
+          <w:rPr>
+            <w:rFonts w:ascii="Cambria Math" w:eastAsiaTheme="minorEastAsia" w:hAnsi="Cambria Math"/>
+            <w:sz w:val="28"/>
+            <w:szCs w:val="28"/>
+          </w:rPr>
+          <m:t>,S,δ,</m:t>
+        </m:r>
+        <m:sSub>
+          <m:sSubPr>
+            <m:ctrlPr>
+              <w:rPr>
+                <w:rFonts w:ascii="Cambria Math" w:eastAsiaTheme="minorEastAsia" w:hAnsi="Cambria Math"/>
+                <w:i/>
+                <w:sz w:val="28"/>
+                <w:szCs w:val="28"/>
+              </w:rPr>
+            </m:ctrlPr>
+          </m:sSubPr>
+          <m:e>
+            <m:r>
+              <w:rPr>
+                <w:rFonts w:ascii="Cambria Math" w:eastAsiaTheme="minorEastAsia" w:hAnsi="Cambria Math"/>
+                <w:sz w:val="28"/>
+                <w:szCs w:val="28"/>
+              </w:rPr>
+              <m:t>s</m:t>
+            </m:r>
+          </m:e>
+          <m:sub>
+            <m:r>
+              <w:rPr>
+                <w:rFonts w:ascii="Cambria Math" w:eastAsiaTheme="minorEastAsia" w:hAnsi="Cambria Math"/>
+                <w:sz w:val="28"/>
+                <w:szCs w:val="28"/>
+              </w:rPr>
+              <m:t>0</m:t>
+            </m:r>
+          </m:sub>
+        </m:sSub>
+        <m:r>
+          <w:rPr>
+            <w:rFonts w:ascii="Cambria Math" w:eastAsiaTheme="minorEastAsia" w:hAnsi="Cambria Math"/>
+            <w:sz w:val="28"/>
+            <w:szCs w:val="28"/>
+          </w:rPr>
+          <m:t>,F)</m:t>
+        </m:r>
+      </m:oMath>
+      <w:r>
+        <w:rPr>
+          <w:rFonts w:ascii="Neue Haas Grotesk Text Pro" w:eastAsiaTheme="minorEastAsia" w:hAnsi="Neue Haas Grotesk Text Pro"/>
+          <w:sz w:val="28"/>
+          <w:szCs w:val="28"/>
+        </w:rPr>
+        <w:t xml:space="preserve"> </w:t>
+      </w:r>
+      <w:r>
+        <w:rPr>
+          <w:rFonts w:ascii="Neue Haas Grotesk Text Pro" w:eastAsiaTheme="minorEastAsia" w:hAnsi="Neue Haas Grotesk Text Pro"/>
+          <w:sz w:val="28"/>
+          <w:szCs w:val="28"/>
+        </w:rPr>
+        <w:t>bestehend aus:</w:t>
+      </w:r>
+    </w:p>
+    <w:p>
+      <w:pPr>
+        <w:pStyle w:val="Listenabsatz"/>
+        <w:numPr>
+          <w:ilvl w:val="0"/>
+          <w:numId w:val="16"/>
+        </w:numPr>
+        <w:rPr>
+          <w:rFonts w:ascii="Neue Haas Grotesk Text Pro" w:eastAsiaTheme="minorEastAsia" w:hAnsi="Neue Haas Grotesk Text Pro"/>
+          <w:sz w:val="28"/>
+          <w:szCs w:val="28"/>
+        </w:rPr>
+      </w:pPr>
+      <w:r>
+        <w:rPr>
+          <w:rFonts w:ascii="Neue Haas Grotesk Text Pro" w:eastAsiaTheme="minorEastAsia" w:hAnsi="Neue Haas Grotesk Text Pro"/>
+          <w:sz w:val="28"/>
+          <w:szCs w:val="28"/>
+        </w:rPr>
+        <w:t xml:space="preserve">Einem Eingabealphabet </w:t>
+      </w:r>
+      <m:oMath>
+        <m:r>
+          <m:rPr>
+            <m:sty m:val="p"/>
+          </m:rPr>
+          <w:rPr>
+            <w:rFonts w:ascii="Cambria Math" w:eastAsiaTheme="minorEastAsia" w:hAnsi="Cambria Math"/>
+            <w:sz w:val="28"/>
+            <w:szCs w:val="28"/>
+          </w:rPr>
+          <m:t>Σ</m:t>
+        </m:r>
+      </m:oMath>
+      <w:r>
+        <w:rPr>
+          <w:rFonts w:ascii="Neue Haas Grotesk Text Pro" w:eastAsiaTheme="minorEastAsia" w:hAnsi="Neue Haas Grotesk Text Pro"/>
+          <w:sz w:val="28"/>
+          <w:szCs w:val="28"/>
+        </w:rPr>
+        <w:t>.</w:t>
+      </w:r>
+    </w:p>
+    <w:p>
+      <w:pPr>
+        <w:pStyle w:val="Listenabsatz"/>
+        <w:numPr>
+          <w:ilvl w:val="0"/>
+          <w:numId w:val="16"/>
+        </w:numPr>
+        <w:rPr>
+          <w:rFonts w:ascii="Neue Haas Grotesk Text Pro" w:eastAsiaTheme="minorEastAsia" w:hAnsi="Neue Haas Grotesk Text Pro"/>
+          <w:sz w:val="28"/>
+          <w:szCs w:val="28"/>
+        </w:rPr>
+      </w:pPr>
+      <w:r>
+        <w:rPr>
+          <w:rFonts w:ascii="Neue Haas Grotesk Text Pro" w:eastAsiaTheme="minorEastAsia" w:hAnsi="Neue Haas Grotesk Text Pro"/>
+          <w:sz w:val="28"/>
+          <w:szCs w:val="28"/>
+        </w:rPr>
+        <w:t xml:space="preserve">Einer endlichen Menge </w:t>
+      </w:r>
+      <m:oMath>
+        <m:r>
+          <w:rPr>
+            <w:rFonts w:ascii="Cambria Math" w:eastAsiaTheme="minorEastAsia" w:hAnsi="Cambria Math"/>
+            <w:sz w:val="28"/>
+            <w:szCs w:val="28"/>
+          </w:rPr>
+          <m:t>S</m:t>
+        </m:r>
+      </m:oMath>
+      <w:r>
+        <w:rPr>
+          <w:rFonts w:ascii="Neue Haas Grotesk Text Pro" w:eastAsiaTheme="minorEastAsia" w:hAnsi="Neue Haas Grotesk Text Pro"/>
+          <w:sz w:val="28"/>
+          <w:szCs w:val="28"/>
+        </w:rPr>
+        <w:t xml:space="preserve"> an Zuständen.</w:t>
+      </w:r>
+    </w:p>
+    <w:p>
+      <w:pPr>
+        <w:pStyle w:val="Listenabsatz"/>
+        <w:numPr>
+          <w:ilvl w:val="0"/>
+          <w:numId w:val="16"/>
+        </w:numPr>
+        <w:rPr>
+          <w:rFonts w:ascii="Neue Haas Grotesk Text Pro" w:eastAsiaTheme="minorEastAsia" w:hAnsi="Neue Haas Grotesk Text Pro"/>
+          <w:sz w:val="28"/>
+          <w:szCs w:val="28"/>
+        </w:rPr>
+      </w:pPr>
+      <w:r>
+        <w:rPr>
+          <w:rFonts w:ascii="Neue Haas Grotesk Text Pro" w:eastAsiaTheme="minorEastAsia" w:hAnsi="Neue Haas Grotesk Text Pro"/>
+          <w:sz w:val="28"/>
+          <w:szCs w:val="28"/>
+        </w:rPr>
+        <w:t xml:space="preserve">Einer Übergangsfunktion </w:t>
+      </w:r>
+      <m:oMath>
+        <m:r>
+          <w:rPr>
+            <w:rFonts w:ascii="Cambria Math" w:eastAsiaTheme="minorEastAsia" w:hAnsi="Cambria Math"/>
+            <w:sz w:val="28"/>
+            <w:szCs w:val="28"/>
+          </w:rPr>
+          <m:t>δ:S×</m:t>
+        </m:r>
+        <m:d>
+          <m:dPr>
+            <m:ctrlPr>
+              <w:rPr>
+                <w:rFonts w:ascii="Cambria Math" w:eastAsiaTheme="minorEastAsia" w:hAnsi="Cambria Math"/>
+                <w:i/>
+                <w:sz w:val="28"/>
+                <w:szCs w:val="28"/>
+              </w:rPr>
+            </m:ctrlPr>
+          </m:dPr>
+          <m:e>
+            <m:r>
+              <m:rPr>
+                <m:sty m:val="p"/>
+              </m:rPr>
+              <w:rPr>
+                <w:rFonts w:ascii="Cambria Math" w:eastAsiaTheme="minorEastAsia" w:hAnsi="Cambria Math"/>
+                <w:sz w:val="28"/>
+                <w:szCs w:val="28"/>
+              </w:rPr>
+              <m:t>Σ</m:t>
+            </m:r>
+            <m:r>
+              <w:rPr>
+                <w:rFonts w:ascii="Cambria Math" w:eastAsiaTheme="minorEastAsia" w:hAnsi="Cambria Math"/>
+                <w:sz w:val="28"/>
+                <w:szCs w:val="28"/>
+              </w:rPr>
+              <m:t>∪</m:t>
+            </m:r>
+            <m:d>
+              <m:dPr>
+                <m:begChr m:val="{"/>
+                <m:endChr m:val="}"/>
+                <m:ctrlPr>
+                  <w:rPr>
+                    <w:rFonts w:ascii="Cambria Math" w:eastAsiaTheme="minorEastAsia" w:hAnsi="Cambria Math"/>
+                    <w:i/>
+                    <w:sz w:val="28"/>
+                    <w:szCs w:val="28"/>
+                  </w:rPr>
+                </m:ctrlPr>
+              </m:dPr>
+              <m:e>
+                <m:r>
+                  <w:rPr>
+                    <w:rFonts w:ascii="Cambria Math" w:eastAsiaTheme="minorEastAsia" w:hAnsi="Cambria Math"/>
+                    <w:sz w:val="28"/>
+                    <w:szCs w:val="28"/>
+                  </w:rPr>
+                  <m:t>ε</m:t>
+                </m:r>
+              </m:e>
+            </m:d>
+          </m:e>
+        </m:d>
+        <m:r>
+          <w:rPr>
+            <w:rFonts w:ascii="Cambria Math" w:eastAsiaTheme="minorEastAsia" w:hAnsi="Cambria Math"/>
+            <w:sz w:val="28"/>
+            <w:szCs w:val="28"/>
+          </w:rPr>
+          <m:t>→P(S)</m:t>
+        </m:r>
+      </m:oMath>
+      <w:r>
+        <w:rPr>
+          <w:rFonts w:ascii="Neue Haas Grotesk Text Pro" w:eastAsiaTheme="minorEastAsia" w:hAnsi="Neue Haas Grotesk Text Pro"/>
+          <w:sz w:val="28"/>
+          <w:szCs w:val="28"/>
+        </w:rPr>
+        <w:t xml:space="preserve">, dabei ist </w:t>
+      </w:r>
+      <m:oMath>
+        <m:r>
+          <w:rPr>
+            <w:rFonts w:ascii="Cambria Math" w:eastAsiaTheme="minorEastAsia" w:hAnsi="Cambria Math"/>
+            <w:sz w:val="28"/>
+            <w:szCs w:val="28"/>
+          </w:rPr>
+          <m:t>P(S)</m:t>
+        </m:r>
+      </m:oMath>
+      <w:r>
+        <w:rPr>
+          <w:rFonts w:ascii="Neue Haas Grotesk Text Pro" w:eastAsiaTheme="minorEastAsia" w:hAnsi="Neue Haas Grotesk Text Pro"/>
+          <w:sz w:val="28"/>
+          <w:szCs w:val="28"/>
+        </w:rPr>
+        <w:t xml:space="preserve"> die Potenzmenge von </w:t>
+      </w:r>
+      <m:oMath>
+        <m:r>
+          <w:rPr>
+            <w:rFonts w:ascii="Cambria Math" w:eastAsiaTheme="minorEastAsia" w:hAnsi="Cambria Math"/>
+            <w:sz w:val="28"/>
+            <w:szCs w:val="28"/>
+          </w:rPr>
+          <m:t>S</m:t>
+        </m:r>
+      </m:oMath>
+      <w:r>
+        <w:rPr>
+          <w:rFonts w:ascii="Neue Haas Grotesk Text Pro" w:eastAsiaTheme="minorEastAsia" w:hAnsi="Neue Haas Grotesk Text Pro"/>
+          <w:sz w:val="28"/>
+          <w:szCs w:val="28"/>
+        </w:rPr>
+        <w:t>.</w:t>
+      </w:r>
+    </w:p>
+    <w:p>
+      <w:pPr>
+        <w:pStyle w:val="Listenabsatz"/>
+        <w:numPr>
+          <w:ilvl w:val="0"/>
+          <w:numId w:val="16"/>
+        </w:numPr>
+        <w:rPr>
+          <w:rFonts w:ascii="Neue Haas Grotesk Text Pro" w:eastAsiaTheme="minorEastAsia" w:hAnsi="Neue Haas Grotesk Text Pro"/>
+          <w:sz w:val="28"/>
+          <w:szCs w:val="28"/>
+        </w:rPr>
+      </w:pPr>
+      <w:r>
+        <w:rPr>
+          <w:rFonts w:ascii="Neue Haas Grotesk Text Pro" w:eastAsiaTheme="minorEastAsia" w:hAnsi="Neue Haas Grotesk Text Pro"/>
+          <w:sz w:val="28"/>
+          <w:szCs w:val="28"/>
+        </w:rPr>
+        <w:t xml:space="preserve">Einem Startzustand </w:t>
+      </w:r>
+      <m:oMath>
+        <m:sSub>
+          <m:sSubPr>
+            <m:ctrlPr>
+              <w:rPr>
+                <w:rFonts w:ascii="Cambria Math" w:eastAsiaTheme="minorEastAsia" w:hAnsi="Cambria Math"/>
+                <w:i/>
+                <w:sz w:val="28"/>
+                <w:szCs w:val="28"/>
+              </w:rPr>
+            </m:ctrlPr>
+          </m:sSubPr>
+          <m:e>
+            <m:r>
+              <w:rPr>
+                <w:rFonts w:ascii="Cambria Math" w:eastAsiaTheme="minorEastAsia" w:hAnsi="Cambria Math"/>
+                <w:sz w:val="28"/>
+                <w:szCs w:val="28"/>
+              </w:rPr>
+              <m:t>s</m:t>
+            </m:r>
+          </m:e>
+          <m:sub>
+            <m:r>
+              <w:rPr>
+                <w:rFonts w:ascii="Cambria Math" w:eastAsiaTheme="minorEastAsia" w:hAnsi="Cambria Math"/>
+                <w:sz w:val="28"/>
+                <w:szCs w:val="28"/>
+              </w:rPr>
+              <m:t>0</m:t>
+            </m:r>
+          </m:sub>
+        </m:sSub>
+        <m:r>
+          <w:rPr>
+            <w:rFonts w:ascii="Cambria Math" w:eastAsiaTheme="minorEastAsia" w:hAnsi="Cambria Math"/>
+            <w:sz w:val="28"/>
+            <w:szCs w:val="28"/>
+          </w:rPr>
+          <m:t>∈S</m:t>
+        </m:r>
+      </m:oMath>
+      <w:r>
+        <w:rPr>
+          <w:rFonts w:ascii="Neue Haas Grotesk Text Pro" w:eastAsiaTheme="minorEastAsia" w:hAnsi="Neue Haas Grotesk Text Pro"/>
+          <w:sz w:val="28"/>
+          <w:szCs w:val="28"/>
+        </w:rPr>
+        <w:t xml:space="preserve">. </w:t>
+      </w:r>
+    </w:p>
+    <w:p>
+      <w:pPr>
+        <w:pStyle w:val="Listenabsatz"/>
+        <w:numPr>
+          <w:ilvl w:val="0"/>
+          <w:numId w:val="16"/>
+        </w:numPr>
+        <w:rPr>
+          <w:rFonts w:ascii="Neue Haas Grotesk Text Pro" w:eastAsiaTheme="minorEastAsia" w:hAnsi="Neue Haas Grotesk Text Pro"/>
+          <w:sz w:val="28"/>
+          <w:szCs w:val="28"/>
+        </w:rPr>
+      </w:pPr>
+      <w:r>
+        <w:rPr>
+          <w:rFonts w:ascii="Neue Haas Grotesk Text Pro" w:eastAsiaTheme="minorEastAsia" w:hAnsi="Neue Haas Grotesk Text Pro"/>
+          <w:sz w:val="28"/>
+          <w:szCs w:val="28"/>
+        </w:rPr>
+        <w:lastRenderedPageBreak/>
+        <w:t xml:space="preserve">Einer Menge von Endzuständen </w:t>
+      </w:r>
+      <m:oMath>
+        <m:r>
+          <w:rPr>
+            <w:rFonts w:ascii="Cambria Math" w:eastAsiaTheme="minorEastAsia" w:hAnsi="Cambria Math"/>
+            <w:sz w:val="28"/>
+            <w:szCs w:val="28"/>
+          </w:rPr>
+          <m:t>F⊆S</m:t>
+        </m:r>
+      </m:oMath>
+      <w:r>
+        <w:rPr>
+          <w:rFonts w:ascii="Neue Haas Grotesk Text Pro" w:eastAsiaTheme="minorEastAsia" w:hAnsi="Neue Haas Grotesk Text Pro"/>
+          <w:sz w:val="28"/>
+          <w:szCs w:val="28"/>
+        </w:rPr>
+        <w:t>.</w:t>
+      </w:r>
+    </w:p>
+    <w:p>
+      <w:pPr>
+        <w:rPr>
+          <w:rFonts w:ascii="Neue Haas Grotesk Text Pro" w:eastAsiaTheme="minorEastAsia" w:hAnsi="Neue Haas Grotesk Text Pro"/>
+          <w:sz w:val="28"/>
+          <w:szCs w:val="28"/>
+        </w:rPr>
+      </w:pPr>
+    </w:p>
+    <w:p>
+      <w:pPr>
+        <w:rPr>
+          <w:rFonts w:ascii="Neue Haas Grotesk Text Pro" w:eastAsiaTheme="minorEastAsia" w:hAnsi="Neue Haas Grotesk Text Pro"/>
+          <w:sz w:val="28"/>
+          <w:szCs w:val="28"/>
+        </w:rPr>
+      </w:pPr>
+      <w:r>
+        <w:rPr>
+          <w:rFonts w:ascii="Neue Haas Grotesk Text Pro" w:eastAsiaTheme="minorEastAsia" w:hAnsi="Neue Haas Grotesk Text Pro"/>
+          <w:b/>
+          <w:bCs/>
+          <w:sz w:val="28"/>
+          <w:szCs w:val="28"/>
+        </w:rPr>
+        <w:t>Erweiterte Übergangsfunktion:</w:t>
+      </w:r>
+      <w:r>
+        <w:rPr>
+          <w:rFonts w:ascii="Neue Haas Grotesk Text Pro" w:eastAsiaTheme="minorEastAsia" w:hAnsi="Neue Haas Grotesk Text Pro"/>
+          <w:sz w:val="28"/>
+          <w:szCs w:val="28"/>
+        </w:rPr>
+        <w:t xml:space="preserve"> Die </w:t>
+      </w:r>
+      <m:oMath>
+        <m:r>
+          <w:rPr>
+            <w:rFonts w:ascii="Cambria Math" w:eastAsiaTheme="minorEastAsia" w:hAnsi="Cambria Math"/>
+            <w:sz w:val="28"/>
+            <w:szCs w:val="28"/>
+          </w:rPr>
+          <m:t>ε</m:t>
+        </m:r>
+      </m:oMath>
+      <w:r>
+        <w:rPr>
+          <w:rFonts w:ascii="Neue Haas Grotesk Text Pro" w:eastAsiaTheme="minorEastAsia" w:hAnsi="Neue Haas Grotesk Text Pro"/>
+          <w:sz w:val="28"/>
+          <w:szCs w:val="28"/>
+        </w:rPr>
+        <w:t xml:space="preserve">-Hülle eines Zustandes </w:t>
+      </w:r>
+      <m:oMath>
+        <m:r>
+          <w:rPr>
+            <w:rFonts w:ascii="Cambria Math" w:eastAsiaTheme="minorEastAsia" w:hAnsi="Cambria Math"/>
+            <w:sz w:val="28"/>
+            <w:szCs w:val="28"/>
+          </w:rPr>
+          <m:t>s</m:t>
+        </m:r>
+      </m:oMath>
+      <w:r>
+        <w:rPr>
+          <w:rFonts w:ascii="Neue Haas Grotesk Text Pro" w:eastAsiaTheme="minorEastAsia" w:hAnsi="Neue Haas Grotesk Text Pro"/>
+          <w:sz w:val="28"/>
+          <w:szCs w:val="28"/>
+        </w:rPr>
+        <w:t xml:space="preserve"> ist die Menge aller Zustände, die der Automat ohne Einlesen eines Zeichens erreichen kann. Insbesondere gilt </w:t>
+      </w:r>
+      <m:oMath>
+        <m:r>
+          <w:rPr>
+            <w:rFonts w:ascii="Cambria Math" w:eastAsiaTheme="minorEastAsia" w:hAnsi="Cambria Math"/>
+            <w:sz w:val="28"/>
+            <w:szCs w:val="28"/>
+          </w:rPr>
+          <m:t>s∈ε-Hülle(s)</m:t>
+        </m:r>
+      </m:oMath>
+      <w:r>
+        <w:rPr>
+          <w:rFonts w:ascii="Neue Haas Grotesk Text Pro" w:eastAsiaTheme="minorEastAsia" w:hAnsi="Neue Haas Grotesk Text Pro"/>
+          <w:sz w:val="28"/>
+          <w:szCs w:val="28"/>
+        </w:rPr>
+        <w:t xml:space="preserve">. Die erweiterte Übergangsfunktion eines Wortes </w:t>
+      </w:r>
+      <m:oMath>
+        <m:r>
+          <w:rPr>
+            <w:rFonts w:ascii="Cambria Math" w:eastAsiaTheme="minorEastAsia" w:hAnsi="Cambria Math"/>
+            <w:sz w:val="28"/>
+            <w:szCs w:val="28"/>
+          </w:rPr>
+          <m:t>w=</m:t>
+        </m:r>
+        <m:sSub>
+          <m:sSubPr>
+            <m:ctrlPr>
+              <w:rPr>
+                <w:rFonts w:ascii="Cambria Math" w:eastAsiaTheme="minorEastAsia" w:hAnsi="Cambria Math"/>
+                <w:i/>
+                <w:sz w:val="28"/>
+                <w:szCs w:val="28"/>
+              </w:rPr>
+            </m:ctrlPr>
+          </m:sSubPr>
+          <m:e>
+            <m:r>
+              <w:rPr>
+                <w:rFonts w:ascii="Cambria Math" w:eastAsiaTheme="minorEastAsia" w:hAnsi="Cambria Math"/>
+                <w:sz w:val="28"/>
+                <w:szCs w:val="28"/>
+              </w:rPr>
+              <m:t>a</m:t>
+            </m:r>
+          </m:e>
+          <m:sub>
+            <m:r>
+              <w:rPr>
+                <w:rFonts w:ascii="Cambria Math" w:eastAsiaTheme="minorEastAsia" w:hAnsi="Cambria Math"/>
+                <w:sz w:val="28"/>
+                <w:szCs w:val="28"/>
+              </w:rPr>
+              <m:t>1</m:t>
+            </m:r>
+          </m:sub>
+        </m:sSub>
+        <m:sSub>
+          <m:sSubPr>
+            <m:ctrlPr>
+              <w:rPr>
+                <w:rFonts w:ascii="Cambria Math" w:eastAsiaTheme="minorEastAsia" w:hAnsi="Cambria Math"/>
+                <w:i/>
+                <w:sz w:val="28"/>
+                <w:szCs w:val="28"/>
+              </w:rPr>
+            </m:ctrlPr>
+          </m:sSubPr>
+          <m:e>
+            <m:r>
+              <w:rPr>
+                <w:rFonts w:ascii="Cambria Math" w:eastAsiaTheme="minorEastAsia" w:hAnsi="Cambria Math"/>
+                <w:sz w:val="28"/>
+                <w:szCs w:val="28"/>
+              </w:rPr>
+              <m:t>a</m:t>
+            </m:r>
+          </m:e>
+          <m:sub>
+            <m:r>
+              <w:rPr>
+                <w:rFonts w:ascii="Cambria Math" w:eastAsiaTheme="minorEastAsia" w:hAnsi="Cambria Math"/>
+                <w:sz w:val="28"/>
+                <w:szCs w:val="28"/>
+              </w:rPr>
+              <m:t>2</m:t>
+            </m:r>
+          </m:sub>
+        </m:sSub>
+        <m:r>
+          <w:rPr>
+            <w:rFonts w:ascii="Cambria Math" w:eastAsiaTheme="minorEastAsia" w:hAnsi="Cambria Math"/>
+            <w:sz w:val="28"/>
+            <w:szCs w:val="28"/>
+          </w:rPr>
+          <m:t>…</m:t>
+        </m:r>
+        <m:sSub>
+          <m:sSubPr>
+            <m:ctrlPr>
+              <w:rPr>
+                <w:rFonts w:ascii="Cambria Math" w:eastAsiaTheme="minorEastAsia" w:hAnsi="Cambria Math"/>
+                <w:i/>
+                <w:sz w:val="28"/>
+                <w:szCs w:val="28"/>
+              </w:rPr>
+            </m:ctrlPr>
+          </m:sSubPr>
+          <m:e>
+            <m:r>
+              <w:rPr>
+                <w:rFonts w:ascii="Cambria Math" w:eastAsiaTheme="minorEastAsia" w:hAnsi="Cambria Math"/>
+                <w:sz w:val="28"/>
+                <w:szCs w:val="28"/>
+              </w:rPr>
+              <m:t>a</m:t>
+            </m:r>
+          </m:e>
+          <m:sub>
+            <m:r>
+              <w:rPr>
+                <w:rFonts w:ascii="Cambria Math" w:eastAsiaTheme="minorEastAsia" w:hAnsi="Cambria Math"/>
+                <w:sz w:val="28"/>
+                <w:szCs w:val="28"/>
+              </w:rPr>
+              <m:t>n</m:t>
+            </m:r>
+          </m:sub>
+        </m:sSub>
+      </m:oMath>
+      <w:r>
+        <w:rPr>
+          <w:rFonts w:ascii="Neue Haas Grotesk Text Pro" w:eastAsiaTheme="minorEastAsia" w:hAnsi="Neue Haas Grotesk Text Pro"/>
+          <w:sz w:val="28"/>
+          <w:szCs w:val="28"/>
+        </w:rPr>
+        <w:t xml:space="preserve"> wird induktiv definiert durch: </w:t>
+      </w:r>
+      <m:oMath>
+        <m:sSup>
+          <m:sSupPr>
+            <m:ctrlPr>
+              <w:rPr>
+                <w:rFonts w:ascii="Cambria Math" w:eastAsiaTheme="minorEastAsia" w:hAnsi="Cambria Math"/>
+                <w:i/>
+                <w:sz w:val="28"/>
+                <w:szCs w:val="28"/>
+              </w:rPr>
+            </m:ctrlPr>
+          </m:sSupPr>
+          <m:e>
+            <m:r>
+              <w:rPr>
+                <w:rFonts w:ascii="Cambria Math" w:eastAsiaTheme="minorEastAsia" w:hAnsi="Cambria Math"/>
+                <w:sz w:val="28"/>
+                <w:szCs w:val="28"/>
+              </w:rPr>
+              <m:t>δ</m:t>
+            </m:r>
+          </m:e>
+          <m:sup>
+            <m:r>
+              <w:rPr>
+                <w:rFonts w:ascii="Cambria Math" w:eastAsiaTheme="minorEastAsia" w:hAnsi="Cambria Math"/>
+                <w:sz w:val="28"/>
+                <w:szCs w:val="28"/>
+              </w:rPr>
+              <m:t>*</m:t>
+            </m:r>
+          </m:sup>
+        </m:sSup>
+        <m:d>
+          <m:dPr>
+            <m:ctrlPr>
+              <w:rPr>
+                <w:rFonts w:ascii="Cambria Math" w:eastAsiaTheme="minorEastAsia" w:hAnsi="Cambria Math"/>
+                <w:i/>
+                <w:sz w:val="28"/>
+                <w:szCs w:val="28"/>
+              </w:rPr>
+            </m:ctrlPr>
+          </m:dPr>
+          <m:e>
+            <m:r>
+              <w:rPr>
+                <w:rFonts w:ascii="Cambria Math" w:eastAsiaTheme="minorEastAsia" w:hAnsi="Cambria Math"/>
+                <w:sz w:val="28"/>
+                <w:szCs w:val="28"/>
+              </w:rPr>
+              <m:t>s,ε</m:t>
+            </m:r>
+          </m:e>
+        </m:d>
+        <m:r>
+          <w:rPr>
+            <w:rFonts w:ascii="Cambria Math" w:eastAsiaTheme="minorEastAsia" w:hAnsi="Cambria Math"/>
+            <w:sz w:val="28"/>
+            <w:szCs w:val="28"/>
+          </w:rPr>
+          <m:t>=ε-Hülle(s)</m:t>
+        </m:r>
+      </m:oMath>
+      <w:r>
+        <w:rPr>
+          <w:rFonts w:ascii="Neue Haas Grotesk Text Pro" w:eastAsiaTheme="minorEastAsia" w:hAnsi="Neue Haas Grotesk Text Pro"/>
+          <w:sz w:val="28"/>
+          <w:szCs w:val="28"/>
+        </w:rPr>
+        <w:t>.</w:t>
+      </w:r>
+    </w:p>
+    <w:p>
+      <w:pPr>
+        <w:rPr>
+          <w:rFonts w:ascii="Neue Haas Grotesk Text Pro" w:eastAsiaTheme="minorEastAsia" w:hAnsi="Neue Haas Grotesk Text Pro"/>
+          <w:sz w:val="28"/>
+          <w:szCs w:val="28"/>
+        </w:rPr>
+      </w:pPr>
+    </w:p>
+    <w:p>
+      <w:pPr>
+        <w:rPr>
+          <w:rFonts w:ascii="Neue Haas Grotesk Text Pro" w:eastAsiaTheme="minorEastAsia" w:hAnsi="Neue Haas Grotesk Text Pro"/>
+          <w:sz w:val="28"/>
+          <w:szCs w:val="28"/>
+        </w:rPr>
+      </w:pPr>
+      <w:r>
+        <w:rPr>
+          <w:rFonts w:ascii="Neue Haas Grotesk Text Pro" w:eastAsiaTheme="minorEastAsia" w:hAnsi="Neue Haas Grotesk Text Pro"/>
+          <w:b/>
+          <w:bCs/>
+          <w:sz w:val="28"/>
+          <w:szCs w:val="28"/>
+        </w:rPr>
+        <w:t>Äquivalenz von DEA und NEA:</w:t>
+      </w:r>
+      <w:r>
+        <w:rPr>
+          <w:rFonts w:ascii="Neue Haas Grotesk Text Pro" w:eastAsiaTheme="minorEastAsia" w:hAnsi="Neue Haas Grotesk Text Pro"/>
+          <w:sz w:val="28"/>
+          <w:szCs w:val="28"/>
+        </w:rPr>
+        <w:t xml:space="preserve"> Zu jedem NEA gibt es einen äquivalenten DEA.</w:t>
+      </w:r>
+    </w:p>
     <w:sectPr>
       <w:pgSz w:w="11906" w:h="16838"/>
       <w:pgMar w:top="1417" w:right="1417" w:bottom="1134" w:left="1417" w:header="708" w:footer="708" w:gutter="0"/>
@@ -8213,6 +10469,95 @@
     </w:lvl>
   </w:abstractNum>
   <w:abstractNum w:abstractNumId="4" w15:restartNumberingAfterBreak="0">
+    <w:nsid w:val="1BEE4171"/>
+    <w:multiLevelType w:val="hybridMultilevel"/>
+    <w:tmpl w:val="027458E4"/>
+    <w:lvl w:ilvl="0" w:tplc="0407000F">
+      <w:start w:val="1"/>
+      <w:numFmt w:val="decimal"/>
+      <w:lvlText w:val="%1."/>
+      <w:lvlJc w:val="left"/>
+      <w:pPr>
+        <w:ind w:left="720" w:hanging="360"/>
+      </w:pPr>
+      <w:rPr>
+        <w:rFonts w:hint="default"/>
+      </w:rPr>
+    </w:lvl>
+    <w:lvl w:ilvl="1" w:tplc="04070019" w:tentative="1">
+      <w:start w:val="1"/>
+      <w:numFmt w:val="lowerLetter"/>
+      <w:lvlText w:val="%2."/>
+      <w:lvlJc w:val="left"/>
+      <w:pPr>
+        <w:ind w:left="1440" w:hanging="360"/>
+      </w:pPr>
+    </w:lvl>
+    <w:lvl w:ilvl="2" w:tplc="0407001B" w:tentative="1">
+      <w:start w:val="1"/>
+      <w:numFmt w:val="lowerRoman"/>
+      <w:lvlText w:val="%3."/>
+      <w:lvlJc w:val="right"/>
+      <w:pPr>
+        <w:ind w:left="2160" w:hanging="180"/>
+      </w:pPr>
+    </w:lvl>
+    <w:lvl w:ilvl="3" w:tplc="0407000F" w:tentative="1">
+      <w:start w:val="1"/>
+      <w:numFmt w:val="decimal"/>
+      <w:lvlText w:val="%4."/>
+      <w:lvlJc w:val="left"/>
+      <w:pPr>
+        <w:ind w:left="2880" w:hanging="360"/>
+      </w:pPr>
+    </w:lvl>
+    <w:lvl w:ilvl="4" w:tplc="04070019" w:tentative="1">
+      <w:start w:val="1"/>
+      <w:numFmt w:val="lowerLetter"/>
+      <w:lvlText w:val="%5."/>
+      <w:lvlJc w:val="left"/>
+      <w:pPr>
+        <w:ind w:left="3600" w:hanging="360"/>
+      </w:pPr>
+    </w:lvl>
+    <w:lvl w:ilvl="5" w:tplc="0407001B" w:tentative="1">
+      <w:start w:val="1"/>
+      <w:numFmt w:val="lowerRoman"/>
+      <w:lvlText w:val="%6."/>
+      <w:lvlJc w:val="right"/>
+      <w:pPr>
+        <w:ind w:left="4320" w:hanging="180"/>
+      </w:pPr>
+    </w:lvl>
+    <w:lvl w:ilvl="6" w:tplc="0407000F" w:tentative="1">
+      <w:start w:val="1"/>
+      <w:numFmt w:val="decimal"/>
+      <w:lvlText w:val="%7."/>
+      <w:lvlJc w:val="left"/>
+      <w:pPr>
+        <w:ind w:left="5040" w:hanging="360"/>
+      </w:pPr>
+    </w:lvl>
+    <w:lvl w:ilvl="7" w:tplc="04070019" w:tentative="1">
+      <w:start w:val="1"/>
+      <w:numFmt w:val="lowerLetter"/>
+      <w:lvlText w:val="%8."/>
+      <w:lvlJc w:val="left"/>
+      <w:pPr>
+        <w:ind w:left="5760" w:hanging="360"/>
+      </w:pPr>
+    </w:lvl>
+    <w:lvl w:ilvl="8" w:tplc="0407001B" w:tentative="1">
+      <w:start w:val="1"/>
+      <w:numFmt w:val="lowerRoman"/>
+      <w:lvlText w:val="%9."/>
+      <w:lvlJc w:val="right"/>
+      <w:pPr>
+        <w:ind w:left="6480" w:hanging="180"/>
+      </w:pPr>
+    </w:lvl>
+  </w:abstractNum>
+  <w:abstractNum w:abstractNumId="5" w15:restartNumberingAfterBreak="0">
     <w:nsid w:val="26D45BD8"/>
     <w:multiLevelType w:val="hybridMultilevel"/>
     <w:tmpl w:val="143CA350"/>
@@ -8325,7 +10670,7 @@
       </w:rPr>
     </w:lvl>
   </w:abstractNum>
-  <w:abstractNum w:abstractNumId="5" w15:restartNumberingAfterBreak="0">
+  <w:abstractNum w:abstractNumId="6" w15:restartNumberingAfterBreak="0">
     <w:nsid w:val="2E843C0C"/>
     <w:multiLevelType w:val="hybridMultilevel"/>
     <w:tmpl w:val="31026430"/>
@@ -8438,7 +10783,7 @@
       </w:rPr>
     </w:lvl>
   </w:abstractNum>
-  <w:abstractNum w:abstractNumId="6" w15:restartNumberingAfterBreak="0">
+  <w:abstractNum w:abstractNumId="7" w15:restartNumberingAfterBreak="0">
     <w:nsid w:val="453679C1"/>
     <w:multiLevelType w:val="hybridMultilevel"/>
     <w:tmpl w:val="B134A3FE"/>
@@ -8551,7 +10896,120 @@
       </w:rPr>
     </w:lvl>
   </w:abstractNum>
-  <w:abstractNum w:abstractNumId="7" w15:restartNumberingAfterBreak="0">
+  <w:abstractNum w:abstractNumId="8" w15:restartNumberingAfterBreak="0">
+    <w:nsid w:val="4E2D5729"/>
+    <w:multiLevelType w:val="hybridMultilevel"/>
+    <w:tmpl w:val="BD7E25BA"/>
+    <w:lvl w:ilvl="0" w:tplc="78EA3A2A">
+      <w:start w:val="1"/>
+      <w:numFmt w:val="bullet"/>
+      <w:lvlText w:val="-"/>
+      <w:lvlJc w:val="left"/>
+      <w:pPr>
+        <w:ind w:left="720" w:hanging="360"/>
+      </w:pPr>
+      <w:rPr>
+        <w:rFonts w:ascii="Neue Haas Grotesk Text Pro" w:eastAsiaTheme="minorEastAsia" w:hAnsi="Neue Haas Grotesk Text Pro" w:cstheme="minorBidi" w:hint="default"/>
+      </w:rPr>
+    </w:lvl>
+    <w:lvl w:ilvl="1" w:tplc="04070003" w:tentative="1">
+      <w:start w:val="1"/>
+      <w:numFmt w:val="bullet"/>
+      <w:lvlText w:val="o"/>
+      <w:lvlJc w:val="left"/>
+      <w:pPr>
+        <w:ind w:left="1440" w:hanging="360"/>
+      </w:pPr>
+      <w:rPr>
+        <w:rFonts w:ascii="Courier New" w:hAnsi="Courier New" w:cs="Courier New" w:hint="default"/>
+      </w:rPr>
+    </w:lvl>
+    <w:lvl w:ilvl="2" w:tplc="04070005" w:tentative="1">
+      <w:start w:val="1"/>
+      <w:numFmt w:val="bullet"/>
+      <w:lvlText w:val=""/>
+      <w:lvlJc w:val="left"/>
+      <w:pPr>
+        <w:ind w:left="2160" w:hanging="360"/>
+      </w:pPr>
+      <w:rPr>
+        <w:rFonts w:ascii="Wingdings" w:hAnsi="Wingdings" w:hint="default"/>
+      </w:rPr>
+    </w:lvl>
+    <w:lvl w:ilvl="3" w:tplc="04070001" w:tentative="1">
+      <w:start w:val="1"/>
+      <w:numFmt w:val="bullet"/>
+      <w:lvlText w:val=""/>
+      <w:lvlJc w:val="left"/>
+      <w:pPr>
+        <w:ind w:left="2880" w:hanging="360"/>
+      </w:pPr>
+      <w:rPr>
+        <w:rFonts w:ascii="Symbol" w:hAnsi="Symbol" w:hint="default"/>
+      </w:rPr>
+    </w:lvl>
+    <w:lvl w:ilvl="4" w:tplc="04070003" w:tentative="1">
+      <w:start w:val="1"/>
+      <w:numFmt w:val="bullet"/>
+      <w:lvlText w:val="o"/>
+      <w:lvlJc w:val="left"/>
+      <w:pPr>
+        <w:ind w:left="3600" w:hanging="360"/>
+      </w:pPr>
+      <w:rPr>
+        <w:rFonts w:ascii="Courier New" w:hAnsi="Courier New" w:cs="Courier New" w:hint="default"/>
+      </w:rPr>
+    </w:lvl>
+    <w:lvl w:ilvl="5" w:tplc="04070005" w:tentative="1">
+      <w:start w:val="1"/>
+      <w:numFmt w:val="bullet"/>
+      <w:lvlText w:val=""/>
+      <w:lvlJc w:val="left"/>
+      <w:pPr>
+        <w:ind w:left="4320" w:hanging="360"/>
+      </w:pPr>
+      <w:rPr>
+        <w:rFonts w:ascii="Wingdings" w:hAnsi="Wingdings" w:hint="default"/>
+      </w:rPr>
+    </w:lvl>
+    <w:lvl w:ilvl="6" w:tplc="04070001" w:tentative="1">
+      <w:start w:val="1"/>
+      <w:numFmt w:val="bullet"/>
+      <w:lvlText w:val=""/>
+      <w:lvlJc w:val="left"/>
+      <w:pPr>
+        <w:ind w:left="5040" w:hanging="360"/>
+      </w:pPr>
+      <w:rPr>
+        <w:rFonts w:ascii="Symbol" w:hAnsi="Symbol" w:hint="default"/>
+      </w:rPr>
+    </w:lvl>
+    <w:lvl w:ilvl="7" w:tplc="04070003" w:tentative="1">
+      <w:start w:val="1"/>
+      <w:numFmt w:val="bullet"/>
+      <w:lvlText w:val="o"/>
+      <w:lvlJc w:val="left"/>
+      <w:pPr>
+        <w:ind w:left="5760" w:hanging="360"/>
+      </w:pPr>
+      <w:rPr>
+        <w:rFonts w:ascii="Courier New" w:hAnsi="Courier New" w:cs="Courier New" w:hint="default"/>
+      </w:rPr>
+    </w:lvl>
+    <w:lvl w:ilvl="8" w:tplc="04070005" w:tentative="1">
+      <w:start w:val="1"/>
+      <w:numFmt w:val="bullet"/>
+      <w:lvlText w:val=""/>
+      <w:lvlJc w:val="left"/>
+      <w:pPr>
+        <w:ind w:left="6480" w:hanging="360"/>
+      </w:pPr>
+      <w:rPr>
+        <w:rFonts w:ascii="Wingdings" w:hAnsi="Wingdings" w:hint="default"/>
+      </w:rPr>
+    </w:lvl>
+  </w:abstractNum>
+  <w:abstractNum w:abstractNumId="9" w15:restartNumberingAfterBreak="0">
     <w:nsid w:val="56276E53"/>
     <w:multiLevelType w:val="hybridMultilevel"/>
     <w:tmpl w:val="F0FECB1E"/>
@@ -8664,7 +11122,7 @@
       </w:rPr>
     </w:lvl>
   </w:abstractNum>
-  <w:abstractNum w:abstractNumId="8" w15:restartNumberingAfterBreak="0">
+  <w:abstractNum w:abstractNumId="10" w15:restartNumberingAfterBreak="0">
     <w:nsid w:val="565D63F6"/>
     <w:multiLevelType w:val="hybridMultilevel"/>
     <w:tmpl w:val="233CFF0C"/>
@@ -8777,7 +11235,7 @@
       </w:rPr>
     </w:lvl>
   </w:abstractNum>
-  <w:abstractNum w:abstractNumId="9" w15:restartNumberingAfterBreak="0">
+  <w:abstractNum w:abstractNumId="11" w15:restartNumberingAfterBreak="0">
     <w:nsid w:val="62772894"/>
     <w:multiLevelType w:val="hybridMultilevel"/>
     <w:tmpl w:val="D95C2A5A"/>
@@ -8890,7 +11348,7 @@
       </w:rPr>
     </w:lvl>
   </w:abstractNum>
-  <w:abstractNum w:abstractNumId="10" w15:restartNumberingAfterBreak="0">
+  <w:abstractNum w:abstractNumId="12" w15:restartNumberingAfterBreak="0">
     <w:nsid w:val="66BD291A"/>
     <w:multiLevelType w:val="hybridMultilevel"/>
     <w:tmpl w:val="F1B09A14"/>
@@ -9003,7 +11461,7 @@
       </w:rPr>
     </w:lvl>
   </w:abstractNum>
-  <w:abstractNum w:abstractNumId="11" w15:restartNumberingAfterBreak="0">
+  <w:abstractNum w:abstractNumId="13" w15:restartNumberingAfterBreak="0">
     <w:nsid w:val="6E131C06"/>
     <w:multiLevelType w:val="hybridMultilevel"/>
     <w:tmpl w:val="8DFA4778"/>
@@ -9116,7 +11574,120 @@
       </w:rPr>
     </w:lvl>
   </w:abstractNum>
-  <w:abstractNum w:abstractNumId="12" w15:restartNumberingAfterBreak="0">
+  <w:abstractNum w:abstractNumId="14" w15:restartNumberingAfterBreak="0">
+    <w:nsid w:val="708D1A29"/>
+    <w:multiLevelType w:val="hybridMultilevel"/>
+    <w:tmpl w:val="B846D172"/>
+    <w:lvl w:ilvl="0" w:tplc="22C2B894">
+      <w:start w:val="1"/>
+      <w:numFmt w:val="bullet"/>
+      <w:lvlText w:val="-"/>
+      <w:lvlJc w:val="left"/>
+      <w:pPr>
+        <w:ind w:left="720" w:hanging="360"/>
+      </w:pPr>
+      <w:rPr>
+        <w:rFonts w:ascii="Neue Haas Grotesk Text Pro" w:eastAsiaTheme="minorEastAsia" w:hAnsi="Neue Haas Grotesk Text Pro" w:cstheme="minorBidi" w:hint="default"/>
+      </w:rPr>
+    </w:lvl>
+    <w:lvl w:ilvl="1" w:tplc="04070003" w:tentative="1">
+      <w:start w:val="1"/>
+      <w:numFmt w:val="bullet"/>
+      <w:lvlText w:val="o"/>
+      <w:lvlJc w:val="left"/>
+      <w:pPr>
+        <w:ind w:left="1440" w:hanging="360"/>
+      </w:pPr>
+      <w:rPr>
+        <w:rFonts w:ascii="Courier New" w:hAnsi="Courier New" w:cs="Courier New" w:hint="default"/>
+      </w:rPr>
+    </w:lvl>
+    <w:lvl w:ilvl="2" w:tplc="04070005" w:tentative="1">
+      <w:start w:val="1"/>
+      <w:numFmt w:val="bullet"/>
+      <w:lvlText w:val=""/>
+      <w:lvlJc w:val="left"/>
+      <w:pPr>
+        <w:ind w:left="2160" w:hanging="360"/>
+      </w:pPr>
+      <w:rPr>
+        <w:rFonts w:ascii="Wingdings" w:hAnsi="Wingdings" w:hint="default"/>
+      </w:rPr>
+    </w:lvl>
+    <w:lvl w:ilvl="3" w:tplc="04070001" w:tentative="1">
+      <w:start w:val="1"/>
+      <w:numFmt w:val="bullet"/>
+      <w:lvlText w:val=""/>
+      <w:lvlJc w:val="left"/>
+      <w:pPr>
+        <w:ind w:left="2880" w:hanging="360"/>
+      </w:pPr>
+      <w:rPr>
+        <w:rFonts w:ascii="Symbol" w:hAnsi="Symbol" w:hint="default"/>
+      </w:rPr>
+    </w:lvl>
+    <w:lvl w:ilvl="4" w:tplc="04070003" w:tentative="1">
+      <w:start w:val="1"/>
+      <w:numFmt w:val="bullet"/>
+      <w:lvlText w:val="o"/>
+      <w:lvlJc w:val="left"/>
+      <w:pPr>
+        <w:ind w:left="3600" w:hanging="360"/>
+      </w:pPr>
+      <w:rPr>
+        <w:rFonts w:ascii="Courier New" w:hAnsi="Courier New" w:cs="Courier New" w:hint="default"/>
+      </w:rPr>
+    </w:lvl>
+    <w:lvl w:ilvl="5" w:tplc="04070005" w:tentative="1">
+      <w:start w:val="1"/>
+      <w:numFmt w:val="bullet"/>
+      <w:lvlText w:val=""/>
+      <w:lvlJc w:val="left"/>
+      <w:pPr>
+        <w:ind w:left="4320" w:hanging="360"/>
+      </w:pPr>
+      <w:rPr>
+        <w:rFonts w:ascii="Wingdings" w:hAnsi="Wingdings" w:hint="default"/>
+      </w:rPr>
+    </w:lvl>
+    <w:lvl w:ilvl="6" w:tplc="04070001" w:tentative="1">
+      <w:start w:val="1"/>
+      <w:numFmt w:val="bullet"/>
+      <w:lvlText w:val=""/>
+      <w:lvlJc w:val="left"/>
+      <w:pPr>
+        <w:ind w:left="5040" w:hanging="360"/>
+      </w:pPr>
+      <w:rPr>
+        <w:rFonts w:ascii="Symbol" w:hAnsi="Symbol" w:hint="default"/>
+      </w:rPr>
+    </w:lvl>
+    <w:lvl w:ilvl="7" w:tplc="04070003" w:tentative="1">
+      <w:start w:val="1"/>
+      <w:numFmt w:val="bullet"/>
+      <w:lvlText w:val="o"/>
+      <w:lvlJc w:val="left"/>
+      <w:pPr>
+        <w:ind w:left="5760" w:hanging="360"/>
+      </w:pPr>
+      <w:rPr>
+        <w:rFonts w:ascii="Courier New" w:hAnsi="Courier New" w:cs="Courier New" w:hint="default"/>
+      </w:rPr>
+    </w:lvl>
+    <w:lvl w:ilvl="8" w:tplc="04070005" w:tentative="1">
+      <w:start w:val="1"/>
+      <w:numFmt w:val="bullet"/>
+      <w:lvlText w:val=""/>
+      <w:lvlJc w:val="left"/>
+      <w:pPr>
+        <w:ind w:left="6480" w:hanging="360"/>
+      </w:pPr>
+      <w:rPr>
+        <w:rFonts w:ascii="Wingdings" w:hAnsi="Wingdings" w:hint="default"/>
+      </w:rPr>
+    </w:lvl>
+  </w:abstractNum>
+  <w:abstractNum w:abstractNumId="15" w15:restartNumberingAfterBreak="0">
     <w:nsid w:val="72FA4096"/>
     <w:multiLevelType w:val="hybridMultilevel"/>
     <w:tmpl w:val="CD28EDB0"/>
@@ -9206,31 +11777,31 @@
     </w:lvl>
   </w:abstractNum>
   <w:num w:numId="1" w16cid:durableId="1951938065">
+    <w:abstractNumId w:val="15"/>
+  </w:num>
+  <w:num w:numId="2" w16cid:durableId="1362128335">
+    <w:abstractNumId w:val="9"/>
+  </w:num>
+  <w:num w:numId="3" w16cid:durableId="794519127">
+    <w:abstractNumId w:val="7"/>
+  </w:num>
+  <w:num w:numId="4" w16cid:durableId="1869567080">
     <w:abstractNumId w:val="12"/>
   </w:num>
-  <w:num w:numId="2" w16cid:durableId="1362128335">
-    <w:abstractNumId w:val="7"/>
+  <w:num w:numId="5" w16cid:durableId="1021130844">
+    <w:abstractNumId w:val="13"/>
   </w:num>
-  <w:num w:numId="3" w16cid:durableId="794519127">
+  <w:num w:numId="6" w16cid:durableId="920144045">
+    <w:abstractNumId w:val="10"/>
+  </w:num>
+  <w:num w:numId="7" w16cid:durableId="198276307">
+    <w:abstractNumId w:val="5"/>
+  </w:num>
+  <w:num w:numId="8" w16cid:durableId="763694334">
     <w:abstractNumId w:val="6"/>
   </w:num>
-  <w:num w:numId="4" w16cid:durableId="1869567080">
-    <w:abstractNumId w:val="10"/>
-  </w:num>
-  <w:num w:numId="5" w16cid:durableId="1021130844">
+  <w:num w:numId="9" w16cid:durableId="1416971784">
     <w:abstractNumId w:val="11"/>
-  </w:num>
-  <w:num w:numId="6" w16cid:durableId="920144045">
-    <w:abstractNumId w:val="8"/>
-  </w:num>
-  <w:num w:numId="7" w16cid:durableId="198276307">
-    <w:abstractNumId w:val="4"/>
-  </w:num>
-  <w:num w:numId="8" w16cid:durableId="763694334">
-    <w:abstractNumId w:val="5"/>
-  </w:num>
-  <w:num w:numId="9" w16cid:durableId="1416971784">
-    <w:abstractNumId w:val="9"/>
   </w:num>
   <w:num w:numId="10" w16cid:durableId="379324566">
     <w:abstractNumId w:val="1"/>
@@ -9243,6 +11814,15 @@
   </w:num>
   <w:num w:numId="13" w16cid:durableId="1939093127">
     <w:abstractNumId w:val="3"/>
+  </w:num>
+  <w:num w:numId="14" w16cid:durableId="969438669">
+    <w:abstractNumId w:val="4"/>
+  </w:num>
+  <w:num w:numId="15" w16cid:durableId="530187764">
+    <w:abstractNumId w:val="14"/>
+  </w:num>
+  <w:num w:numId="16" w16cid:durableId="677853142">
+    <w:abstractNumId w:val="8"/>
   </w:num>
 </w:numbering>
 </file>
@@ -10230,6 +12810,16 @@
       <w:color w:val="666666"/>
     </w:rPr>
   </w:style>
+  <w:style w:type="paragraph" w:styleId="berarbeitung">
+    <w:name w:val="Revision"/>
+    <w:hidden/>
+    <w:uiPriority w:val="99"/>
+    <w:semiHidden/>
+    <w:rsid w:val="006A1C3A"/>
+    <w:pPr>
+      <w:spacing w:after="0" w:line="240" w:lineRule="auto"/>
+    </w:pPr>
+  </w:style>
 </w:styles>
 </file>
 

</xml_diff>